<commit_message>
Updated header in paper
</commit_message>
<xml_diff>
--- a/Papir/Papir.docx
+++ b/Papir/Papir.docx
@@ -1,6 +1,6 @@
 
 <file path=word/document.xml><?xml version="1.0" encoding="utf-8"?>
-<w:document xmlns:wpc="http://schemas.microsoft.com/office/word/2010/wordprocessingCanvas" xmlns:cx="http://schemas.microsoft.com/office/drawing/2014/chartex" xmlns:cx1="http://schemas.microsoft.com/office/drawing/2015/9/8/chartex" xmlns:cx2="http://schemas.microsoft.com/office/drawing/2015/10/21/chartex" xmlns:cx3="http://schemas.microsoft.com/office/drawing/2016/5/9/chartex" xmlns:cx4="http://schemas.microsoft.com/office/drawing/2016/5/10/chartex" xmlns:cx5="http://schemas.microsoft.com/office/drawing/2016/5/11/chartex" xmlns:cx6="http://schemas.microsoft.com/office/drawing/2016/5/12/chartex" xmlns:cx7="http://schemas.microsoft.com/office/drawing/2016/5/13/chartex" xmlns:cx8="http://schemas.microsoft.com/office/drawing/2016/5/14/chartex" xmlns:mc="http://schemas.openxmlformats.org/markup-compatibility/2006" xmlns:aink="http://schemas.microsoft.com/office/drawing/2016/ink" xmlns:am3d="http://schemas.microsoft.com/office/drawing/2017/model3d" xmlns:o="urn:schemas-microsoft-com:office:office" xmlns:oel="http://schemas.microsoft.com/office/2019/extlst" xmlns:r="http://schemas.openxmlformats.org/officeDocument/2006/relationships" xmlns:m="http://schemas.openxmlformats.org/officeDocument/2006/math" xmlns:v="urn:schemas-microsoft-com:vml" xmlns:wp14="http://schemas.microsoft.com/office/word/2010/wordprocessingDrawing" xmlns:wp="http://schemas.openxmlformats.org/drawingml/2006/wordprocessingDrawing" xmlns:w10="urn:schemas-microsoft-com:office:word" xmlns:w="http://schemas.openxmlformats.org/wordprocessingml/2006/main" xmlns:w14="http://schemas.microsoft.com/office/word/2010/wordml" xmlns:w15="http://schemas.microsoft.com/office/word/2012/wordml" xmlns:w16cex="http://schemas.microsoft.com/office/word/2018/wordml/cex" xmlns:w16cid="http://schemas.microsoft.com/office/word/2016/wordml/cid" xmlns:w16="http://schemas.microsoft.com/office/word/2018/wordml" xmlns:w16sdtdh="http://schemas.microsoft.com/office/word/2020/wordml/sdtdatahash" xmlns:w16se="http://schemas.microsoft.com/office/word/2015/wordml/symex" xmlns:wpg="http://schemas.microsoft.com/office/word/2010/wordprocessingGroup" xmlns:wpi="http://schemas.microsoft.com/office/word/2010/wordprocessingInk" xmlns:wne="http://schemas.microsoft.com/office/word/2006/wordml" xmlns:wps="http://schemas.microsoft.com/office/word/2010/wordprocessingShape" mc:Ignorable="w14 w15 w16se w16cid w16 w16cex w16sdtdh wp14">
+<w:document xmlns:wpc="http://schemas.microsoft.com/office/word/2010/wordprocessingCanvas" xmlns:cx="http://schemas.microsoft.com/office/drawing/2014/chartex" xmlns:cx1="http://schemas.microsoft.com/office/drawing/2015/9/8/chartex" xmlns:cx2="http://schemas.microsoft.com/office/drawing/2015/10/21/chartex" xmlns:cx3="http://schemas.microsoft.com/office/drawing/2016/5/9/chartex" xmlns:cx4="http://schemas.microsoft.com/office/drawing/2016/5/10/chartex" xmlns:cx5="http://schemas.microsoft.com/office/drawing/2016/5/11/chartex" xmlns:cx6="http://schemas.microsoft.com/office/drawing/2016/5/12/chartex" xmlns:cx7="http://schemas.microsoft.com/office/drawing/2016/5/13/chartex" xmlns:cx8="http://schemas.microsoft.com/office/drawing/2016/5/14/chartex" xmlns:mc="http://schemas.openxmlformats.org/markup-compatibility/2006" xmlns:aink="http://schemas.microsoft.com/office/drawing/2016/ink" xmlns:am3d="http://schemas.microsoft.com/office/drawing/2017/model3d" xmlns:o="urn:schemas-microsoft-com:office:office" xmlns:oel="http://schemas.microsoft.com/office/2019/extlst" xmlns:r="http://schemas.openxmlformats.org/officeDocument/2006/relationships" xmlns:m="http://schemas.openxmlformats.org/officeDocument/2006/math" xmlns:v="urn:schemas-microsoft-com:vml" xmlns:wp14="http://schemas.microsoft.com/office/word/2010/wordprocessingDrawing" xmlns:wp="http://schemas.openxmlformats.org/drawingml/2006/wordprocessingDrawing" xmlns:w10="urn:schemas-microsoft-com:office:word" xmlns:w="http://schemas.openxmlformats.org/wordprocessingml/2006/main" xmlns:w14="http://schemas.microsoft.com/office/word/2010/wordml" xmlns:w15="http://schemas.microsoft.com/office/word/2012/wordml" xmlns:w16cex="http://schemas.microsoft.com/office/word/2018/wordml/cex" xmlns:w16cid="http://schemas.microsoft.com/office/word/2016/wordml/cid" xmlns:w16="http://schemas.microsoft.com/office/word/2018/wordml" xmlns:w16du="http://schemas.microsoft.com/office/word/2023/wordml/word16du" xmlns:w16sdtdh="http://schemas.microsoft.com/office/word/2020/wordml/sdtdatahash" xmlns:w16se="http://schemas.microsoft.com/office/word/2015/wordml/symex" xmlns:wpg="http://schemas.microsoft.com/office/word/2010/wordprocessingGroup" xmlns:wpi="http://schemas.microsoft.com/office/word/2010/wordprocessingInk" xmlns:wne="http://schemas.microsoft.com/office/word/2006/wordml" xmlns:wps="http://schemas.microsoft.com/office/word/2010/wordprocessingShape" mc:Ignorable="w14 w15 w16se w16cid w16 w16cex w16sdtdh w16du wp14">
   <w:body>
     <w:p>
       <w:pPr>
@@ -115,29 +115,7 @@
           <w:szCs w:val="32"/>
           <w:lang w:val="sr-Cyrl-RS"/>
         </w:rPr>
-        <w:t xml:space="preserve">Презиме </w:t>
-      </w:r>
-      <w:r>
-        <w:rPr>
-          <w:rFonts w:ascii="Times New Roman CYR" w:hAnsi="Times New Roman CYR" w:cs="Times New Roman CYR"/>
-          <w:b/>
-          <w:bCs/>
-          <w:sz w:val="32"/>
-          <w:szCs w:val="32"/>
-          <w:lang w:val="sr-Cyrl-RS"/>
-        </w:rPr>
-        <w:t>И</w:t>
-      </w:r>
-      <w:r>
-        <w:rPr>
-          <w:rFonts w:ascii="Times New Roman CYR" w:hAnsi="Times New Roman CYR" w:cs="Times New Roman CYR"/>
-          <w:b/>
-          <w:bCs/>
-          <w:sz w:val="32"/>
-          <w:szCs w:val="32"/>
-          <w:lang w:val="sr-Cyrl-RS"/>
-        </w:rPr>
-        <w:t>ме</w:t>
+        <w:t>Алекса Петровић</w:t>
       </w:r>
     </w:p>
     <w:p>
@@ -204,6 +182,7 @@
       </w:pPr>
       <w:r>
         <w:rPr>
+          <w:noProof/>
           <w:lang w:val="sr-Cyrl-RS"/>
         </w:rPr>
         <w:drawing>
@@ -267,7 +246,12 @@
           <w:lang w:val="sr-Cyrl-RS"/>
         </w:rPr>
         <w:sectPr>
-          <w:footerReference w:type="default" r:id="rId8"/>
+          <w:headerReference w:type="even" r:id="rId8"/>
+          <w:headerReference w:type="default" r:id="rId9"/>
+          <w:footerReference w:type="even" r:id="rId10"/>
+          <w:footerReference w:type="default" r:id="rId11"/>
+          <w:headerReference w:type="first" r:id="rId12"/>
+          <w:footerReference w:type="first" r:id="rId13"/>
           <w:pgSz w:w="11907" w:h="16840" w:code="9"/>
           <w:pgMar w:top="1440" w:right="1440" w:bottom="1440" w:left="1440" w:header="862" w:footer="1440" w:gutter="0"/>
           <w:pgNumType w:fmt="upperRoman" w:start="1"/>
@@ -318,7 +302,7 @@
           <w:szCs w:val="28"/>
           <w:lang w:val="sr-Cyrl-RS"/>
         </w:rPr>
-        <w:t>Презиме Име</w:t>
+        <w:t>Петровић Алекса</w:t>
       </w:r>
     </w:p>
     <w:p>
@@ -333,7 +317,6 @@
           <w:bCs/>
           <w:sz w:val="28"/>
           <w:szCs w:val="28"/>
-          <w:lang w:val="sr-Cyrl-RS"/>
         </w:rPr>
       </w:pPr>
       <w:r>
@@ -351,9 +334,8 @@
           <w:bCs/>
           <w:sz w:val="28"/>
           <w:szCs w:val="28"/>
-          <w:lang w:val="sr-Cyrl-RS"/>
-        </w:rPr>
-        <w:t>.....</w:t>
+        </w:rPr>
+        <w:t>72/17</w:t>
       </w:r>
     </w:p>
     <w:p>
@@ -368,7 +350,6 @@
           <w:bCs/>
           <w:sz w:val="28"/>
           <w:szCs w:val="28"/>
-          <w:lang w:val="sr-Cyrl-RS"/>
         </w:rPr>
       </w:pPr>
       <w:r>
@@ -388,7 +369,7 @@
           <w:szCs w:val="28"/>
           <w:lang w:val="sr-Cyrl-RS"/>
         </w:rPr>
-        <w:t>.......</w:t>
+        <w:t>НРТ</w:t>
       </w:r>
     </w:p>
     <w:p>
@@ -466,20 +447,8 @@
           <w:szCs w:val="28"/>
           <w:lang w:val="sr-Cyrl-RS"/>
         </w:rPr>
-        <w:t xml:space="preserve">1. </w:t>
-      </w:r>
-      <w:proofErr w:type="spellStart"/>
-      <w:r>
-        <w:rPr>
-          <w:b/>
-          <w:bCs/>
-          <w:sz w:val="28"/>
-          <w:szCs w:val="28"/>
-          <w:lang w:val="sr-Cyrl-RS"/>
-        </w:rPr>
-        <w:t>Xxxxxxxxxxxxx</w:t>
-      </w:r>
-      <w:proofErr w:type="spellEnd"/>
+        <w:t>1. Xxxxxxxxxxxxx</w:t>
+      </w:r>
     </w:p>
     <w:p>
       <w:pPr>
@@ -505,20 +474,8 @@
           <w:szCs w:val="28"/>
           <w:lang w:val="sr-Cyrl-RS"/>
         </w:rPr>
-        <w:t xml:space="preserve">2. </w:t>
-      </w:r>
-      <w:proofErr w:type="spellStart"/>
-      <w:r>
-        <w:rPr>
-          <w:b/>
-          <w:bCs/>
-          <w:sz w:val="28"/>
-          <w:szCs w:val="28"/>
-          <w:lang w:val="sr-Cyrl-RS"/>
-        </w:rPr>
-        <w:t>Xxxxxxxxxxxxx</w:t>
-      </w:r>
-      <w:proofErr w:type="spellEnd"/>
+        <w:t>2. Xxxxxxxxxxxxx</w:t>
+      </w:r>
     </w:p>
     <w:p>
       <w:pPr>
@@ -544,20 +501,8 @@
           <w:szCs w:val="28"/>
           <w:lang w:val="sr-Cyrl-RS"/>
         </w:rPr>
-        <w:t xml:space="preserve">3. </w:t>
-      </w:r>
-      <w:proofErr w:type="spellStart"/>
-      <w:r>
-        <w:rPr>
-          <w:b/>
-          <w:bCs/>
-          <w:sz w:val="28"/>
-          <w:szCs w:val="28"/>
-          <w:lang w:val="sr-Cyrl-RS"/>
-        </w:rPr>
-        <w:t>Xxxxxxxxxxxxx</w:t>
-      </w:r>
-      <w:proofErr w:type="spellEnd"/>
+        <w:t>3. Xxxxxxxxxxxxx</w:t>
+      </w:r>
     </w:p>
     <w:p>
       <w:pPr>
@@ -751,27 +696,7 @@
           <w:szCs w:val="28"/>
           <w:lang w:val="sr-Cyrl-RS"/>
         </w:rPr>
-        <w:t xml:space="preserve">Београд, месец  20__ </w:t>
-      </w:r>
-      <w:proofErr w:type="spellStart"/>
-      <w:r>
-        <w:rPr>
-          <w:bCs/>
-          <w:sz w:val="28"/>
-          <w:szCs w:val="28"/>
-          <w:lang w:val="sr-Cyrl-RS"/>
-        </w:rPr>
-        <w:t>годинe</w:t>
-      </w:r>
-      <w:proofErr w:type="spellEnd"/>
-      <w:r>
-        <w:rPr>
-          <w:bCs/>
-          <w:sz w:val="28"/>
-          <w:szCs w:val="28"/>
-          <w:lang w:val="sr-Cyrl-RS"/>
-        </w:rPr>
-        <w:t xml:space="preserve">. </w:t>
+        <w:t xml:space="preserve">Београд, месец  20__ годинe. </w:t>
       </w:r>
     </w:p>
     <w:p>
@@ -823,27 +748,7 @@
           <w:szCs w:val="28"/>
           <w:lang w:val="sr-Cyrl-RS"/>
         </w:rPr>
-        <w:t xml:space="preserve">м/др </w:t>
-      </w:r>
-      <w:proofErr w:type="spellStart"/>
-      <w:r>
-        <w:rPr>
-          <w:bCs/>
-          <w:sz w:val="28"/>
-          <w:szCs w:val="28"/>
-          <w:lang w:val="sr-Cyrl-RS"/>
-        </w:rPr>
-        <w:t>XxxxxXxxxxxx</w:t>
-      </w:r>
-      <w:proofErr w:type="spellEnd"/>
-      <w:r>
-        <w:rPr>
-          <w:bCs/>
-          <w:sz w:val="28"/>
-          <w:szCs w:val="28"/>
-          <w:lang w:val="sr-Cyrl-RS"/>
-        </w:rPr>
-        <w:t>, проф./виши предавач/предавач ВИШЕР</w:t>
+        <w:t>м/др XxxxxXxxxxxx, проф./виши предавач/предавач ВИШЕР</w:t>
       </w:r>
     </w:p>
     <w:p>
@@ -963,19 +868,8 @@
           <w:szCs w:val="24"/>
           <w:lang w:val="sr-Cyrl-RS"/>
         </w:rPr>
-        <w:t xml:space="preserve"> : </w:t>
-      </w:r>
-      <w:proofErr w:type="spellStart"/>
-      <w:r>
-        <w:rPr>
-          <w:rFonts w:ascii="Times New Roman CYR" w:hAnsi="Times New Roman CYR" w:cs="Times New Roman CYR"/>
-          <w:bCs/>
-          <w:szCs w:val="24"/>
-          <w:lang w:val="sr-Cyrl-RS"/>
-        </w:rPr>
-        <w:t>Xxxxxxxxxxxxxxxxxxxxxxxxxxxxx</w:t>
-      </w:r>
-      <w:proofErr w:type="spellEnd"/>
+        <w:t xml:space="preserve"> : Xxxxxxxxxxxxxxxxxxxxxxxxxxxxx</w:t>
+      </w:r>
     </w:p>
     <w:p>
       <w:pPr>
@@ -1032,7 +926,6 @@
           <w:lang w:val="sr-Cyrl-RS"/>
         </w:rPr>
       </w:pPr>
-      <w:proofErr w:type="spellStart"/>
       <w:r>
         <w:rPr>
           <w:rFonts w:ascii="Times New Roman CYR" w:hAnsi="Times New Roman CYR" w:cs="Times New Roman CYR"/>
@@ -1041,31 +934,8 @@
           <w:szCs w:val="24"/>
           <w:lang w:val="sr-Cyrl-RS"/>
         </w:rPr>
-        <w:t>Key</w:t>
-      </w:r>
-      <w:proofErr w:type="spellEnd"/>
-      <w:r>
-        <w:rPr>
-          <w:rFonts w:ascii="Times New Roman CYR" w:hAnsi="Times New Roman CYR" w:cs="Times New Roman CYR"/>
-          <w:b/>
-          <w:bCs/>
-          <w:szCs w:val="24"/>
-          <w:lang w:val="sr-Cyrl-RS"/>
-        </w:rPr>
-        <w:t xml:space="preserve"> </w:t>
-      </w:r>
-      <w:proofErr w:type="spellStart"/>
-      <w:r>
-        <w:rPr>
-          <w:rFonts w:ascii="Times New Roman CYR" w:hAnsi="Times New Roman CYR" w:cs="Times New Roman CYR"/>
-          <w:b/>
-          <w:bCs/>
-          <w:szCs w:val="24"/>
-          <w:lang w:val="sr-Cyrl-RS"/>
-        </w:rPr>
-        <w:t>words</w:t>
-      </w:r>
-      <w:proofErr w:type="spellEnd"/>
+        <w:t>Key words</w:t>
+      </w:r>
       <w:r>
         <w:rPr>
           <w:rFonts w:ascii="Times New Roman CYR" w:hAnsi="Times New Roman CYR" w:cs="Times New Roman CYR"/>
@@ -1073,19 +943,8 @@
           <w:szCs w:val="24"/>
           <w:lang w:val="sr-Cyrl-RS"/>
         </w:rPr>
-        <w:t xml:space="preserve">: </w:t>
-      </w:r>
-      <w:proofErr w:type="spellStart"/>
-      <w:r>
-        <w:rPr>
-          <w:rFonts w:ascii="Times New Roman CYR" w:hAnsi="Times New Roman CYR" w:cs="Times New Roman CYR"/>
-          <w:bCs/>
-          <w:szCs w:val="24"/>
-          <w:lang w:val="sr-Cyrl-RS"/>
-        </w:rPr>
-        <w:t>Xxxxxxxxxxxxxxxxxxxxxxxxxxxxx</w:t>
-      </w:r>
-      <w:proofErr w:type="spellEnd"/>
+        <w:t>: Xxxxxxxxxxxxxxxxxxxxxxxxxxxxx</w:t>
+      </w:r>
     </w:p>
     <w:p>
       <w:pPr>
@@ -2533,21 +2392,7 @@
         <w:rPr>
           <w:lang w:val="sr-Cyrl-RS"/>
         </w:rPr>
-        <w:t xml:space="preserve">xxxxxxxxxxxxxxxxxxxxxxxxxxxxxxxxxxxxxxxxxxxxxxxxxxxxxxxxxxxxxxxxxxxxxxxxxxxxxxxxxxxxxxxxxxxxxxxxxxxxxxxxxxxxxxxxxxxxxxxxxxxxxxxxxxxxxxxxxxxxxxxxxxxxxxxxxxxxxxxxxxxxxxxxxxxxxxxxxxxxx </w:t>
-      </w:r>
-      <w:proofErr w:type="spellStart"/>
-      <w:r>
-        <w:rPr>
-          <w:lang w:val="sr-Cyrl-RS"/>
-        </w:rPr>
-        <w:t>fffffffffffffff</w:t>
-      </w:r>
-      <w:proofErr w:type="spellEnd"/>
-      <w:r>
-        <w:rPr>
-          <w:lang w:val="sr-Cyrl-RS"/>
-        </w:rPr>
-        <w:t xml:space="preserve"> xxxxxxxxxxxxxxxxxxxxxxxxxxxxxxxxxxxxxxxxxxxxxxxxxxxxxxxxxxxxxxxxxxxxxxxxxxxxxxxxxxxxxxxxxxxxxxxxxxxxxxxxxxxxxxxxxxxxxxxxxxxxxxxxxxxxxxxxxxxxxxxxxxxxxxxxxxxxxxxxxxxxxxxxxxxxxxxxxxxxxxxxxxxxxxxxxxxxxxxxxxxxxxxxxxxxxxxxxxxx</w:t>
+        <w:t>xxxxxxxxxxxxxxxxxxxxxxxxxxxxxxxxxxxxxxxxxxxxxxxxxxxxxxxxxxxxxxxxxxxxxxxxxxxxxxxxxxxxxxxxxxxxxxxxxxxxxxxxxxxxxxxxxxxxxxxxxxxxxxxxxxxxxxxxxxxxxxxxxxxxxxxxxxxxxxxxxxxxxxxxxxxxxxxxxxxxx fffffffffffffff xxxxxxxxxxxxxxxxxxxxxxxxxxxxxxxxxxxxxxxxxxxxxxxxxxxxxxxxxxxxxxxxxxxxxxxxxxxxxxxxxxxxxxxxxxxxxxxxxxxxxxxxxxxxxxxxxxxxxxxxxxxxxxxxxxxxxxxxxxxxxxxxxxxxxxxxxxxxxxxxxxxxxxxxxxxxxxxxxxxxxxxxxxxxxxxxxxxxxxxxxxxxxxxxxxxxxxxxxxxx</w:t>
       </w:r>
     </w:p>
     <w:p>
@@ -2622,17 +2467,9 @@
         <w:rPr>
           <w:lang w:val="sr-Cyrl-RS"/>
         </w:rPr>
-        <w:t xml:space="preserve"> </w:t>
-      </w:r>
-      <w:proofErr w:type="spellStart"/>
-      <w:r>
-        <w:rPr>
-          <w:lang w:val="sr-Cyrl-RS"/>
-        </w:rPr>
-        <w:t>Zzzzzzzzzzzzzzzzzzzzzzzzzzzzzzzzzzzzzzzzzx</w:t>
+        <w:t xml:space="preserve"> Zzzzzzzzzzzzzzzzzzzzzzzzzzzzzzzzzzzzzzzzzx</w:t>
       </w:r>
       <w:bookmarkEnd w:id="4"/>
-      <w:proofErr w:type="spellEnd"/>
     </w:p>
     <w:p>
       <w:pPr>
@@ -2646,17 +2483,9 @@
         <w:rPr>
           <w:lang w:val="sr-Cyrl-RS"/>
         </w:rPr>
-        <w:t xml:space="preserve"> </w:t>
-      </w:r>
-      <w:proofErr w:type="spellStart"/>
-      <w:r>
-        <w:rPr>
-          <w:lang w:val="sr-Cyrl-RS"/>
-        </w:rPr>
-        <w:t>Sssssssssss</w:t>
+        <w:t xml:space="preserve"> Sssssssssss</w:t>
       </w:r>
       <w:bookmarkEnd w:id="5"/>
-      <w:proofErr w:type="spellEnd"/>
     </w:p>
     <w:p>
       <w:pPr>
@@ -2709,6 +2538,7 @@
       </w:pPr>
       <w:r>
         <w:rPr>
+          <w:noProof/>
           <w:lang w:val="sr-Cyrl-RS"/>
         </w:rPr>
         <mc:AlternateContent>
@@ -2836,35 +2666,7 @@
         <w:rPr>
           <w:lang w:val="sr-Cyrl-RS"/>
         </w:rPr>
-        <w:t xml:space="preserve">Слика 2.1 – </w:t>
-      </w:r>
-      <w:proofErr w:type="spellStart"/>
-      <w:r>
-        <w:rPr>
-          <w:lang w:val="sr-Cyrl-RS"/>
-        </w:rPr>
-        <w:t>Hhhhhhhhhhhhhhh</w:t>
-      </w:r>
-      <w:proofErr w:type="spellEnd"/>
-      <w:r>
-        <w:rPr>
-          <w:lang w:val="sr-Cyrl-RS"/>
-        </w:rPr>
-        <w:t xml:space="preserve"> </w:t>
-      </w:r>
-      <w:proofErr w:type="spellStart"/>
-      <w:r>
-        <w:rPr>
-          <w:lang w:val="sr-Cyrl-RS"/>
-        </w:rPr>
-        <w:t>jjjjjjjjjjjjjjjjjjjjjjjjjjjjjjjjjjjjjjjj</w:t>
-      </w:r>
-      <w:proofErr w:type="spellEnd"/>
-      <w:r>
-        <w:rPr>
-          <w:lang w:val="sr-Cyrl-RS"/>
-        </w:rPr>
-        <w:t>.</w:t>
+        <w:t>Слика 2.1 – Hhhhhhhhhhhhhhh jjjjjjjjjjjjjjjjjjjjjjjjjjjjjjjjjjjjjjjj.</w:t>
       </w:r>
     </w:p>
     <w:p>
@@ -2893,17 +2695,9 @@
           <w:lang w:val="sr-Cyrl-RS"/>
         </w:rPr>
         <w:lastRenderedPageBreak/>
-        <w:t xml:space="preserve"> </w:t>
-      </w:r>
-      <w:proofErr w:type="spellStart"/>
-      <w:r>
-        <w:rPr>
-          <w:lang w:val="sr-Cyrl-RS"/>
-        </w:rPr>
-        <w:t>Dddddddddddddddd</w:t>
+        <w:t xml:space="preserve"> Dddddddddddddddd</w:t>
       </w:r>
       <w:bookmarkEnd w:id="7"/>
-      <w:proofErr w:type="spellEnd"/>
     </w:p>
     <w:p>
       <w:pPr>
@@ -2929,49 +2723,7 @@
         <w:rPr>
           <w:lang w:val="sr-Cyrl-RS"/>
         </w:rPr>
-        <w:t xml:space="preserve">Табела 2.1 – </w:t>
-      </w:r>
-      <w:proofErr w:type="spellStart"/>
-      <w:r>
-        <w:rPr>
-          <w:lang w:val="sr-Cyrl-RS"/>
-        </w:rPr>
-        <w:t>Ggggggggggggggggggggggggggggg</w:t>
-      </w:r>
-      <w:proofErr w:type="spellEnd"/>
-      <w:r>
-        <w:rPr>
-          <w:lang w:val="sr-Cyrl-RS"/>
-        </w:rPr>
-        <w:t xml:space="preserve"> </w:t>
-      </w:r>
-      <w:proofErr w:type="spellStart"/>
-      <w:r>
-        <w:rPr>
-          <w:lang w:val="sr-Cyrl-RS"/>
-        </w:rPr>
-        <w:t>gggggggggggggggggg</w:t>
-      </w:r>
-      <w:proofErr w:type="spellEnd"/>
-      <w:r>
-        <w:rPr>
-          <w:lang w:val="sr-Cyrl-RS"/>
-        </w:rPr>
-        <w:t xml:space="preserve"> </w:t>
-      </w:r>
-      <w:proofErr w:type="spellStart"/>
-      <w:r>
-        <w:rPr>
-          <w:lang w:val="sr-Cyrl-RS"/>
-        </w:rPr>
-        <w:t>gggggggggggggggggg</w:t>
-      </w:r>
-      <w:proofErr w:type="spellEnd"/>
-      <w:r>
-        <w:rPr>
-          <w:lang w:val="sr-Cyrl-RS"/>
-        </w:rPr>
-        <w:t>.</w:t>
+        <w:t>Табела 2.1 – Ggggggggggggggggggggggggggggg gggggggggggggggggg gggggggggggggggggg.</w:t>
       </w:r>
     </w:p>
     <w:tbl>
@@ -3045,14 +2797,12 @@
                 <w:lang w:val="sr-Cyrl-RS"/>
               </w:rPr>
             </w:pPr>
-            <w:proofErr w:type="spellStart"/>
             <w:r>
               <w:rPr>
                 <w:lang w:val="sr-Cyrl-RS"/>
               </w:rPr>
               <w:t>Xxxxx</w:t>
             </w:r>
-            <w:proofErr w:type="spellEnd"/>
           </w:p>
         </w:tc>
         <w:tc>
@@ -3066,14 +2816,12 @@
                 <w:lang w:val="sr-Cyrl-RS"/>
               </w:rPr>
             </w:pPr>
-            <w:proofErr w:type="spellStart"/>
             <w:r>
               <w:rPr>
                 <w:lang w:val="sr-Cyrl-RS"/>
               </w:rPr>
               <w:t>Xxxx</w:t>
             </w:r>
-            <w:proofErr w:type="spellEnd"/>
           </w:p>
         </w:tc>
         <w:tc>
@@ -3087,14 +2835,12 @@
                 <w:lang w:val="sr-Cyrl-RS"/>
               </w:rPr>
             </w:pPr>
-            <w:proofErr w:type="spellStart"/>
             <w:r>
               <w:rPr>
                 <w:lang w:val="sr-Cyrl-RS"/>
               </w:rPr>
               <w:t>Xxxxx</w:t>
             </w:r>
-            <w:proofErr w:type="spellEnd"/>
           </w:p>
         </w:tc>
         <w:tc>
@@ -3108,14 +2854,12 @@
                 <w:lang w:val="sr-Cyrl-RS"/>
               </w:rPr>
             </w:pPr>
-            <w:proofErr w:type="spellStart"/>
             <w:r>
               <w:rPr>
                 <w:lang w:val="sr-Cyrl-RS"/>
               </w:rPr>
               <w:t>Xxxx</w:t>
             </w:r>
-            <w:proofErr w:type="spellEnd"/>
           </w:p>
         </w:tc>
       </w:tr>
@@ -3383,21 +3127,7 @@
         <w:rPr>
           <w:lang w:val="sr-Cyrl-RS"/>
         </w:rPr>
-        <w:t xml:space="preserve">xxxxxxxxxxxxxxxxxxxxxxxxxxxxxxxxxxxxxxxxxxxxxxxxxxxxxxxxxxxxxxxxxxxxxxxxxxxxxxxxxxxxxxxxxxxxxxxxxxxxxxxxx </w:t>
-      </w:r>
-      <w:proofErr w:type="spellStart"/>
-      <w:r>
-        <w:rPr>
-          <w:lang w:val="sr-Cyrl-RS"/>
-        </w:rPr>
-        <w:t>ggggggggg</w:t>
-      </w:r>
-      <w:proofErr w:type="spellEnd"/>
-      <w:r>
-        <w:rPr>
-          <w:lang w:val="sr-Cyrl-RS"/>
-        </w:rPr>
-        <w:t xml:space="preserve"> xxxxxxxxxxxxxxxxxxxxxxxxxxxxxxxxxxxxxxxxxxxxxxxxxxxxxxxxxxxxxxxxxxxxxxxxxxxxxxxxxxxxxxxxxxxxxxxxxxxxxxxxxxxxxxxxxxxx</w:t>
+        <w:t>xxxxxxxxxxxxxxxxxxxxxxxxxxxxxxxxxxxxxxxxxxxxxxxxxxxxxxxxxxxxxxxxxxxxxxxxxxxxxxxxxxxxxxxxxxxxxxxxxxxxxxxxx ggggggggg xxxxxxxxxxxxxxxxxxxxxxxxxxxxxxxxxxxxxxxxxxxxxxxxxxxxxxxxxxxxxxxxxxxxxxxxxxxxxxxxxxxxxxxxxxxxxxxxxxxxxxxxxxxxxxxxxxxx</w:t>
       </w:r>
     </w:p>
     <w:p>
@@ -3426,21 +3156,7 @@
         <w:rPr>
           <w:lang w:val="sr-Cyrl-RS"/>
         </w:rPr>
-        <w:t xml:space="preserve">xxxxxxxxxxxxxxxxxxxxxxxxxxxxxxxxxxxxxxxxxxxxxxxxxxxxxxxxxxxxxxxxxxxxxxxxxxxxxxxxxxxxxxxxxxxxxxxxxxxxxxxxxxxxxxxxxxxxxxxxxxxxxxxxxxxxxxxxxxxxxxxxxxxxxxxxxxxxxxxxxxxxxxxxxxx </w:t>
-      </w:r>
-      <w:proofErr w:type="spellStart"/>
-      <w:r>
-        <w:rPr>
-          <w:lang w:val="sr-Cyrl-RS"/>
-        </w:rPr>
-        <w:t>fffffffffffffff</w:t>
-      </w:r>
-      <w:proofErr w:type="spellEnd"/>
-      <w:r>
-        <w:rPr>
-          <w:lang w:val="sr-Cyrl-RS"/>
-        </w:rPr>
-        <w:t xml:space="preserve"> xxxxxxxxxxxxxxxxxxxxxxxxxxxxxxxxxxxxxxxxxxxxxxxxxxxxxxxxxxxxxxxxxxxxxxxxxxxxxxxxxxxxxxxxxxxxxxxxxxxxxxxxxxxxxxxxxxxxxxxxxxxxxxxxxxxxxxxxxxxxxxx</w:t>
+        <w:t>xxxxxxxxxxxxxxxxxxxxxxxxxxxxxxxxxxxxxxxxxxxxxxxxxxxxxxxxxxxxxxxxxxxxxxxxxxxxxxxxxxxxxxxxxxxxxxxxxxxxxxxxxxxxxxxxxxxxxxxxxxxxxxxxxxxxxxxxxxxxxxxxxxxxxxxxxxxxxxxxxxxxxxxxxxx fffffffffffffff xxxxxxxxxxxxxxxxxxxxxxxxxxxxxxxxxxxxxxxxxxxxxxxxxxxxxxxxxxxxxxxxxxxxxxxxxxxxxxxxxxxxxxxxxxxxxxxxxxxxxxxxxxxxxxxxxxxxxxxxxxxxxxxxxxxxxxxxxxxxxxx</w:t>
       </w:r>
     </w:p>
     <w:p>
@@ -3487,17 +3203,9 @@
         <w:rPr>
           <w:lang w:val="sr-Cyrl-RS"/>
         </w:rPr>
-        <w:t xml:space="preserve"> </w:t>
-      </w:r>
-      <w:proofErr w:type="spellStart"/>
-      <w:r>
-        <w:rPr>
-          <w:lang w:val="sr-Cyrl-RS"/>
-        </w:rPr>
-        <w:t>Zzzzzzzzzzzzzzzzzzzzzzzz</w:t>
+        <w:t xml:space="preserve"> Zzzzzzzzzzzzzzzzzzzzzzzz</w:t>
       </w:r>
       <w:bookmarkEnd w:id="11"/>
-      <w:proofErr w:type="spellEnd"/>
     </w:p>
     <w:p>
       <w:pPr>
@@ -3563,8 +3271,8 @@
           <w:lang w:val="sr-Cyrl-RS"/>
         </w:rPr>
         <w:sectPr>
-          <w:headerReference w:type="default" r:id="rId9"/>
-          <w:footerReference w:type="default" r:id="rId10"/>
+          <w:headerReference w:type="default" r:id="rId14"/>
+          <w:footerReference w:type="default" r:id="rId15"/>
           <w:pgSz w:w="11907" w:h="16840" w:code="9"/>
           <w:pgMar w:top="1417" w:right="1417" w:bottom="1417" w:left="1417" w:header="862" w:footer="454" w:gutter="0"/>
           <w:pgNumType w:start="1"/>
@@ -3804,130 +3512,47 @@
         <w:rPr>
           <w:lang w:val="sr-Cyrl-RS"/>
         </w:rPr>
-        <w:t xml:space="preserve">[2]D. </w:t>
-      </w:r>
-      <w:proofErr w:type="spellStart"/>
-      <w:r>
-        <w:rPr>
-          <w:lang w:val="sr-Cyrl-RS"/>
-        </w:rPr>
-        <w:t>Davis</w:t>
-      </w:r>
-      <w:proofErr w:type="spellEnd"/>
-      <w:r>
-        <w:rPr>
-          <w:lang w:val="sr-Cyrl-RS"/>
-        </w:rPr>
-        <w:t xml:space="preserve">, E. </w:t>
-      </w:r>
-      <w:proofErr w:type="spellStart"/>
-      <w:r>
-        <w:rPr>
-          <w:lang w:val="sr-Cyrl-RS"/>
-        </w:rPr>
-        <w:t>Patronis</w:t>
-      </w:r>
-      <w:proofErr w:type="spellEnd"/>
-      <w:r>
-        <w:rPr>
-          <w:lang w:val="sr-Cyrl-RS"/>
-        </w:rPr>
-        <w:t xml:space="preserve"> </w:t>
-      </w:r>
-      <w:proofErr w:type="spellStart"/>
-      <w:r>
-        <w:rPr>
-          <w:lang w:val="sr-Cyrl-RS"/>
-        </w:rPr>
-        <w:t>Jr</w:t>
-      </w:r>
-      <w:proofErr w:type="spellEnd"/>
-      <w:r>
-        <w:rPr>
-          <w:lang w:val="sr-Cyrl-RS"/>
-        </w:rPr>
-        <w:t xml:space="preserve">, </w:t>
-      </w:r>
-      <w:proofErr w:type="spellStart"/>
+        <w:t xml:space="preserve">[2]D. Davis, E. Patronis Jr, </w:t>
+      </w:r>
       <w:r>
         <w:rPr>
           <w:i/>
           <w:lang w:val="sr-Cyrl-RS"/>
         </w:rPr>
-        <w:t>Sound</w:t>
-      </w:r>
-      <w:proofErr w:type="spellEnd"/>
+        <w:t>Sound system Engineering,</w:t>
+      </w:r>
+      <w:r>
+        <w:rPr>
+          <w:lang w:val="sr-Cyrl-RS"/>
+        </w:rPr>
+        <w:t>pp. 202-212, Focal Press, 2006.</w:t>
+      </w:r>
+    </w:p>
+    <w:p>
+      <w:pPr>
+        <w:pStyle w:val="Osnovnitekst"/>
+        <w:rPr>
+          <w:lang w:val="sr-Cyrl-RS"/>
+        </w:rPr>
+      </w:pPr>
+      <w:r>
+        <w:rPr>
+          <w:lang w:val="sr-Cyrl-RS"/>
+        </w:rPr>
+        <w:t xml:space="preserve">[3] S.H. Linkwits, "Active Crossover Networks for Noncoincident Drivers", </w:t>
+      </w:r>
       <w:r>
         <w:rPr>
           <w:i/>
           <w:lang w:val="sr-Cyrl-RS"/>
         </w:rPr>
-        <w:t xml:space="preserve"> </w:t>
-      </w:r>
-      <w:proofErr w:type="spellStart"/>
-      <w:r>
-        <w:rPr>
-          <w:i/>
-          <w:lang w:val="sr-Cyrl-RS"/>
-        </w:rPr>
-        <w:t>system</w:t>
-      </w:r>
-      <w:proofErr w:type="spellEnd"/>
-      <w:r>
-        <w:rPr>
-          <w:i/>
-          <w:lang w:val="sr-Cyrl-RS"/>
-        </w:rPr>
-        <w:t xml:space="preserve"> </w:t>
-      </w:r>
-      <w:proofErr w:type="spellStart"/>
-      <w:r>
-        <w:rPr>
-          <w:i/>
-          <w:lang w:val="sr-Cyrl-RS"/>
-        </w:rPr>
-        <w:t>Engineering,</w:t>
-      </w:r>
-      <w:r>
-        <w:rPr>
-          <w:lang w:val="sr-Cyrl-RS"/>
-        </w:rPr>
-        <w:t>pp</w:t>
-      </w:r>
-      <w:proofErr w:type="spellEnd"/>
-      <w:r>
-        <w:rPr>
-          <w:lang w:val="sr-Cyrl-RS"/>
-        </w:rPr>
-        <w:t xml:space="preserve">. 202-212, </w:t>
-      </w:r>
-      <w:proofErr w:type="spellStart"/>
-      <w:r>
-        <w:rPr>
-          <w:lang w:val="sr-Cyrl-RS"/>
-        </w:rPr>
-        <w:t>Focal</w:t>
-      </w:r>
-      <w:proofErr w:type="spellEnd"/>
-      <w:r>
-        <w:rPr>
-          <w:lang w:val="sr-Cyrl-RS"/>
-        </w:rPr>
-        <w:t xml:space="preserve"> </w:t>
-      </w:r>
-      <w:proofErr w:type="spellStart"/>
-      <w:r>
-        <w:rPr>
-          <w:lang w:val="sr-Cyrl-RS"/>
-        </w:rPr>
-        <w:t>Press</w:t>
-      </w:r>
-      <w:proofErr w:type="spellEnd"/>
-      <w:r>
-        <w:rPr>
-          <w:lang w:val="sr-Cyrl-RS"/>
-        </w:rPr>
-        <w:t>, 2006.</w:t>
+        <w:t>J. Audio Eng. Soc.</w:t>
+      </w:r>
+      <w:r>
+        <w:rPr>
+          <w:lang w:val="sr-Cyrl-RS"/>
+        </w:rPr>
+        <w:t>,  vol. 24, no. 1, pp. 2-8, 1976.</w:t>
       </w:r>
     </w:p>
     <w:p>
@@ -3941,205 +3566,6 @@
         <w:rPr>
           <w:lang w:val="sr-Cyrl-RS"/>
         </w:rPr>
-        <w:t xml:space="preserve">[3] S.H. </w:t>
-      </w:r>
-      <w:proofErr w:type="spellStart"/>
-      <w:r>
-        <w:rPr>
-          <w:lang w:val="sr-Cyrl-RS"/>
-        </w:rPr>
-        <w:t>Linkwits</w:t>
-      </w:r>
-      <w:proofErr w:type="spellEnd"/>
-      <w:r>
-        <w:rPr>
-          <w:lang w:val="sr-Cyrl-RS"/>
-        </w:rPr>
-        <w:t>, "</w:t>
-      </w:r>
-      <w:proofErr w:type="spellStart"/>
-      <w:r>
-        <w:rPr>
-          <w:lang w:val="sr-Cyrl-RS"/>
-        </w:rPr>
-        <w:t>Active</w:t>
-      </w:r>
-      <w:proofErr w:type="spellEnd"/>
-      <w:r>
-        <w:rPr>
-          <w:lang w:val="sr-Cyrl-RS"/>
-        </w:rPr>
-        <w:t xml:space="preserve"> </w:t>
-      </w:r>
-      <w:proofErr w:type="spellStart"/>
-      <w:r>
-        <w:rPr>
-          <w:lang w:val="sr-Cyrl-RS"/>
-        </w:rPr>
-        <w:t>Crossover</w:t>
-      </w:r>
-      <w:proofErr w:type="spellEnd"/>
-      <w:r>
-        <w:rPr>
-          <w:lang w:val="sr-Cyrl-RS"/>
-        </w:rPr>
-        <w:t xml:space="preserve"> </w:t>
-      </w:r>
-      <w:proofErr w:type="spellStart"/>
-      <w:r>
-        <w:rPr>
-          <w:lang w:val="sr-Cyrl-RS"/>
-        </w:rPr>
-        <w:t>Networks</w:t>
-      </w:r>
-      <w:proofErr w:type="spellEnd"/>
-      <w:r>
-        <w:rPr>
-          <w:lang w:val="sr-Cyrl-RS"/>
-        </w:rPr>
-        <w:t xml:space="preserve"> </w:t>
-      </w:r>
-      <w:proofErr w:type="spellStart"/>
-      <w:r>
-        <w:rPr>
-          <w:lang w:val="sr-Cyrl-RS"/>
-        </w:rPr>
-        <w:t>for</w:t>
-      </w:r>
-      <w:proofErr w:type="spellEnd"/>
-      <w:r>
-        <w:rPr>
-          <w:lang w:val="sr-Cyrl-RS"/>
-        </w:rPr>
-        <w:t xml:space="preserve"> </w:t>
-      </w:r>
-      <w:proofErr w:type="spellStart"/>
-      <w:r>
-        <w:rPr>
-          <w:lang w:val="sr-Cyrl-RS"/>
-        </w:rPr>
-        <w:t>Noncoincident</w:t>
-      </w:r>
-      <w:proofErr w:type="spellEnd"/>
-      <w:r>
-        <w:rPr>
-          <w:lang w:val="sr-Cyrl-RS"/>
-        </w:rPr>
-        <w:t xml:space="preserve"> </w:t>
-      </w:r>
-      <w:proofErr w:type="spellStart"/>
-      <w:r>
-        <w:rPr>
-          <w:lang w:val="sr-Cyrl-RS"/>
-        </w:rPr>
-        <w:t>Drivers</w:t>
-      </w:r>
-      <w:proofErr w:type="spellEnd"/>
-      <w:r>
-        <w:rPr>
-          <w:lang w:val="sr-Cyrl-RS"/>
-        </w:rPr>
-        <w:t xml:space="preserve">", </w:t>
-      </w:r>
-      <w:r>
-        <w:rPr>
-          <w:i/>
-          <w:lang w:val="sr-Cyrl-RS"/>
-        </w:rPr>
-        <w:t xml:space="preserve">J. </w:t>
-      </w:r>
-      <w:proofErr w:type="spellStart"/>
-      <w:r>
-        <w:rPr>
-          <w:i/>
-          <w:lang w:val="sr-Cyrl-RS"/>
-        </w:rPr>
-        <w:t>Audio</w:t>
-      </w:r>
-      <w:proofErr w:type="spellEnd"/>
-      <w:r>
-        <w:rPr>
-          <w:i/>
-          <w:lang w:val="sr-Cyrl-RS"/>
-        </w:rPr>
-        <w:t xml:space="preserve"> Eng. </w:t>
-      </w:r>
-      <w:proofErr w:type="spellStart"/>
-      <w:r>
-        <w:rPr>
-          <w:i/>
-          <w:lang w:val="sr-Cyrl-RS"/>
-        </w:rPr>
-        <w:t>Soc</w:t>
-      </w:r>
-      <w:proofErr w:type="spellEnd"/>
-      <w:r>
-        <w:rPr>
-          <w:i/>
-          <w:lang w:val="sr-Cyrl-RS"/>
-        </w:rPr>
-        <w:t>.</w:t>
-      </w:r>
-      <w:r>
-        <w:rPr>
-          <w:lang w:val="sr-Cyrl-RS"/>
-        </w:rPr>
-        <w:t xml:space="preserve">,  </w:t>
-      </w:r>
-      <w:proofErr w:type="spellStart"/>
-      <w:r>
-        <w:rPr>
-          <w:lang w:val="sr-Cyrl-RS"/>
-        </w:rPr>
-        <w:t>vol</w:t>
-      </w:r>
-      <w:proofErr w:type="spellEnd"/>
-      <w:r>
-        <w:rPr>
-          <w:lang w:val="sr-Cyrl-RS"/>
-        </w:rPr>
-        <w:t xml:space="preserve">. 24, </w:t>
-      </w:r>
-      <w:proofErr w:type="spellStart"/>
-      <w:r>
-        <w:rPr>
-          <w:lang w:val="sr-Cyrl-RS"/>
-        </w:rPr>
-        <w:t>no</w:t>
-      </w:r>
-      <w:proofErr w:type="spellEnd"/>
-      <w:r>
-        <w:rPr>
-          <w:lang w:val="sr-Cyrl-RS"/>
-        </w:rPr>
-        <w:t xml:space="preserve">. 1, </w:t>
-      </w:r>
-      <w:proofErr w:type="spellStart"/>
-      <w:r>
-        <w:rPr>
-          <w:lang w:val="sr-Cyrl-RS"/>
-        </w:rPr>
-        <w:t>pp</w:t>
-      </w:r>
-      <w:proofErr w:type="spellEnd"/>
-      <w:r>
-        <w:rPr>
-          <w:lang w:val="sr-Cyrl-RS"/>
-        </w:rPr>
-        <w:t>. 2-8, 1976.</w:t>
-      </w:r>
-    </w:p>
-    <w:p>
-      <w:pPr>
-        <w:pStyle w:val="Osnovnitekst"/>
-        <w:rPr>
-          <w:lang w:val="sr-Cyrl-RS"/>
-        </w:rPr>
-      </w:pPr>
-      <w:r>
-        <w:rPr>
-          <w:lang w:val="sr-Cyrl-RS"/>
-        </w:rPr>
         <w:t>[4]</w:t>
       </w:r>
       <w:r>
@@ -4147,280 +3573,13 @@
           <w:iCs/>
           <w:lang w:val="sr-Cyrl-RS"/>
         </w:rPr>
-        <w:t xml:space="preserve">J.J. </w:t>
-      </w:r>
-      <w:proofErr w:type="spellStart"/>
-      <w:r>
-        <w:rPr>
-          <w:iCs/>
-          <w:lang w:val="sr-Cyrl-RS"/>
-        </w:rPr>
-        <w:t>Lopez</w:t>
-      </w:r>
-      <w:proofErr w:type="spellEnd"/>
-      <w:r>
-        <w:rPr>
-          <w:iCs/>
-          <w:lang w:val="sr-Cyrl-RS"/>
-        </w:rPr>
-        <w:t xml:space="preserve">, B. </w:t>
-      </w:r>
-      <w:proofErr w:type="spellStart"/>
-      <w:r>
-        <w:rPr>
-          <w:iCs/>
-          <w:lang w:val="sr-Cyrl-RS"/>
-        </w:rPr>
-        <w:t>Pueo</w:t>
-      </w:r>
-      <w:proofErr w:type="spellEnd"/>
-      <w:r>
-        <w:rPr>
-          <w:iCs/>
-          <w:lang w:val="sr-Cyrl-RS"/>
-        </w:rPr>
-        <w:t xml:space="preserve"> </w:t>
-      </w:r>
-      <w:proofErr w:type="spellStart"/>
-      <w:r>
-        <w:rPr>
-          <w:iCs/>
-          <w:lang w:val="sr-Cyrl-RS"/>
-        </w:rPr>
-        <w:t>and</w:t>
-      </w:r>
-      <w:proofErr w:type="spellEnd"/>
-      <w:r>
-        <w:rPr>
-          <w:iCs/>
-          <w:lang w:val="sr-Cyrl-RS"/>
-        </w:rPr>
-        <w:t xml:space="preserve"> M. </w:t>
-      </w:r>
-      <w:proofErr w:type="spellStart"/>
-      <w:r>
-        <w:rPr>
-          <w:iCs/>
-          <w:lang w:val="sr-Cyrl-RS"/>
-        </w:rPr>
-        <w:t>Cobos</w:t>
-      </w:r>
-      <w:proofErr w:type="spellEnd"/>
-      <w:r>
-        <w:rPr>
-          <w:lang w:val="sr-Cyrl-RS"/>
-        </w:rPr>
-        <w:t>, “</w:t>
-      </w:r>
-      <w:proofErr w:type="spellStart"/>
-      <w:r>
-        <w:rPr>
-          <w:lang w:val="sr-Cyrl-RS"/>
-        </w:rPr>
-        <w:t>Conventional</w:t>
-      </w:r>
-      <w:proofErr w:type="spellEnd"/>
-      <w:r>
-        <w:rPr>
-          <w:lang w:val="sr-Cyrl-RS"/>
-        </w:rPr>
-        <w:t xml:space="preserve"> </w:t>
-      </w:r>
-      <w:proofErr w:type="spellStart"/>
-      <w:r>
-        <w:rPr>
-          <w:lang w:val="sr-Cyrl-RS"/>
-        </w:rPr>
-        <w:t>and</w:t>
-      </w:r>
-      <w:proofErr w:type="spellEnd"/>
-      <w:r>
-        <w:rPr>
-          <w:lang w:val="sr-Cyrl-RS"/>
-        </w:rPr>
-        <w:t xml:space="preserve"> </w:t>
-      </w:r>
-      <w:proofErr w:type="spellStart"/>
-      <w:r>
-        <w:rPr>
-          <w:lang w:val="sr-Cyrl-RS"/>
-        </w:rPr>
-        <w:t>distributed</w:t>
-      </w:r>
-      <w:proofErr w:type="spellEnd"/>
-      <w:r>
-        <w:rPr>
-          <w:lang w:val="sr-Cyrl-RS"/>
-        </w:rPr>
-        <w:t xml:space="preserve"> </w:t>
-      </w:r>
-      <w:proofErr w:type="spellStart"/>
-      <w:r>
-        <w:rPr>
-          <w:lang w:val="sr-Cyrl-RS"/>
-        </w:rPr>
-        <w:t>mode</w:t>
-      </w:r>
-      <w:proofErr w:type="spellEnd"/>
-      <w:r>
-        <w:rPr>
-          <w:lang w:val="sr-Cyrl-RS"/>
-        </w:rPr>
-        <w:t xml:space="preserve"> </w:t>
-      </w:r>
-      <w:proofErr w:type="spellStart"/>
-      <w:r>
-        <w:rPr>
-          <w:lang w:val="sr-Cyrl-RS"/>
-        </w:rPr>
-        <w:t>loudspeaker</w:t>
-      </w:r>
-      <w:proofErr w:type="spellEnd"/>
-      <w:r>
-        <w:rPr>
-          <w:lang w:val="sr-Cyrl-RS"/>
-        </w:rPr>
-        <w:t xml:space="preserve"> </w:t>
-      </w:r>
-      <w:proofErr w:type="spellStart"/>
-      <w:r>
-        <w:rPr>
-          <w:lang w:val="sr-Cyrl-RS"/>
-        </w:rPr>
-        <w:t>arrays</w:t>
-      </w:r>
-      <w:proofErr w:type="spellEnd"/>
-      <w:r>
-        <w:rPr>
-          <w:lang w:val="sr-Cyrl-RS"/>
-        </w:rPr>
-        <w:t xml:space="preserve"> </w:t>
-      </w:r>
-      <w:proofErr w:type="spellStart"/>
-      <w:r>
-        <w:rPr>
-          <w:lang w:val="sr-Cyrl-RS"/>
-        </w:rPr>
-        <w:t>for</w:t>
-      </w:r>
-      <w:proofErr w:type="spellEnd"/>
-      <w:r>
-        <w:rPr>
-          <w:lang w:val="sr-Cyrl-RS"/>
-        </w:rPr>
-        <w:t xml:space="preserve"> </w:t>
-      </w:r>
-      <w:proofErr w:type="spellStart"/>
-      <w:r>
-        <w:rPr>
-          <w:lang w:val="sr-Cyrl-RS"/>
-        </w:rPr>
-        <w:t>the</w:t>
-      </w:r>
-      <w:proofErr w:type="spellEnd"/>
-      <w:r>
-        <w:rPr>
-          <w:lang w:val="sr-Cyrl-RS"/>
-        </w:rPr>
-        <w:t xml:space="preserve"> </w:t>
-      </w:r>
-      <w:proofErr w:type="spellStart"/>
-      <w:r>
-        <w:rPr>
-          <w:lang w:val="sr-Cyrl-RS"/>
-        </w:rPr>
-        <w:t>application</w:t>
-      </w:r>
-      <w:proofErr w:type="spellEnd"/>
-      <w:r>
-        <w:rPr>
-          <w:lang w:val="sr-Cyrl-RS"/>
-        </w:rPr>
-        <w:t xml:space="preserve"> </w:t>
-      </w:r>
-      <w:proofErr w:type="spellStart"/>
-      <w:r>
-        <w:rPr>
-          <w:lang w:val="sr-Cyrl-RS"/>
-        </w:rPr>
-        <w:t>of</w:t>
-      </w:r>
-      <w:proofErr w:type="spellEnd"/>
-      <w:r>
-        <w:rPr>
-          <w:lang w:val="sr-Cyrl-RS"/>
-        </w:rPr>
-        <w:t xml:space="preserve"> </w:t>
-      </w:r>
-      <w:proofErr w:type="spellStart"/>
-      <w:r>
-        <w:rPr>
-          <w:lang w:val="sr-Cyrl-RS"/>
-        </w:rPr>
-        <w:t>wave-field</w:t>
-      </w:r>
-      <w:proofErr w:type="spellEnd"/>
-      <w:r>
-        <w:rPr>
-          <w:lang w:val="sr-Cyrl-RS"/>
-        </w:rPr>
-        <w:t xml:space="preserve"> </w:t>
-      </w:r>
-      <w:proofErr w:type="spellStart"/>
-      <w:r>
-        <w:rPr>
-          <w:lang w:val="sr-Cyrl-RS"/>
-        </w:rPr>
-        <w:t>synthesis</w:t>
-      </w:r>
-      <w:proofErr w:type="spellEnd"/>
-      <w:r>
-        <w:rPr>
-          <w:lang w:val="sr-Cyrl-RS"/>
-        </w:rPr>
-        <w:t xml:space="preserve"> </w:t>
-      </w:r>
-      <w:proofErr w:type="spellStart"/>
-      <w:r>
-        <w:rPr>
-          <w:lang w:val="sr-Cyrl-RS"/>
-        </w:rPr>
-        <w:t>to</w:t>
-      </w:r>
-      <w:proofErr w:type="spellEnd"/>
-      <w:r>
-        <w:rPr>
-          <w:lang w:val="sr-Cyrl-RS"/>
-        </w:rPr>
-        <w:t xml:space="preserve"> </w:t>
-      </w:r>
-      <w:proofErr w:type="spellStart"/>
-      <w:r>
-        <w:rPr>
-          <w:lang w:val="sr-Cyrl-RS"/>
-        </w:rPr>
-        <w:t>video</w:t>
-      </w:r>
-      <w:proofErr w:type="spellEnd"/>
-      <w:r>
-        <w:rPr>
-          <w:lang w:val="sr-Cyrl-RS"/>
-        </w:rPr>
-        <w:t xml:space="preserve"> </w:t>
-      </w:r>
-      <w:proofErr w:type="spellStart"/>
-      <w:r>
-        <w:rPr>
-          <w:lang w:val="sr-Cyrl-RS"/>
-        </w:rPr>
-        <w:t>conference</w:t>
-      </w:r>
-      <w:proofErr w:type="spellEnd"/>
-      <w:r>
-        <w:rPr>
-          <w:lang w:val="sr-Cyrl-RS"/>
-        </w:rPr>
-        <w:t xml:space="preserve">” </w:t>
+        <w:t>J.J. Lopez, B. Pueo and M. Cobos</w:t>
+      </w:r>
+      <w:r>
+        <w:rPr>
+          <w:lang w:val="sr-Cyrl-RS"/>
+        </w:rPr>
+        <w:t xml:space="preserve">, “Conventional and distributed mode loudspeaker arrays for the application of wave-field synthesis to video conference” </w:t>
       </w:r>
       <w:r>
         <w:rPr>
@@ -4428,95 +3587,13 @@
           <w:iCs/>
           <w:lang w:val="sr-Cyrl-RS"/>
         </w:rPr>
-        <w:t xml:space="preserve">124th </w:t>
-      </w:r>
-      <w:proofErr w:type="spellStart"/>
-      <w:r>
-        <w:rPr>
-          <w:i/>
-          <w:iCs/>
-          <w:lang w:val="sr-Cyrl-RS"/>
-        </w:rPr>
-        <w:t>Conv</w:t>
-      </w:r>
-      <w:proofErr w:type="spellEnd"/>
-      <w:r>
-        <w:rPr>
-          <w:i/>
-          <w:iCs/>
-          <w:lang w:val="sr-Cyrl-RS"/>
-        </w:rPr>
-        <w:t xml:space="preserve">. </w:t>
-      </w:r>
-      <w:proofErr w:type="spellStart"/>
-      <w:r>
-        <w:rPr>
-          <w:i/>
-          <w:iCs/>
-          <w:lang w:val="sr-Cyrl-RS"/>
-        </w:rPr>
-        <w:t>Audio</w:t>
-      </w:r>
-      <w:proofErr w:type="spellEnd"/>
-      <w:r>
-        <w:rPr>
-          <w:i/>
-          <w:iCs/>
-          <w:lang w:val="sr-Cyrl-RS"/>
-        </w:rPr>
-        <w:t xml:space="preserve"> Eng. </w:t>
-      </w:r>
-      <w:proofErr w:type="spellStart"/>
-      <w:r>
-        <w:rPr>
-          <w:i/>
-          <w:iCs/>
-          <w:lang w:val="sr-Cyrl-RS"/>
-        </w:rPr>
-        <w:t>Soc</w:t>
-      </w:r>
-      <w:proofErr w:type="spellEnd"/>
-      <w:r>
-        <w:rPr>
-          <w:i/>
-          <w:iCs/>
-          <w:lang w:val="sr-Cyrl-RS"/>
-        </w:rPr>
-        <w:t>.</w:t>
-      </w:r>
-      <w:r>
-        <w:rPr>
-          <w:lang w:val="sr-Cyrl-RS"/>
-        </w:rPr>
-        <w:t>,</w:t>
-      </w:r>
-      <w:proofErr w:type="spellStart"/>
-      <w:r>
-        <w:rPr>
-          <w:lang w:val="sr-Cyrl-RS"/>
-        </w:rPr>
-        <w:t>Amsterdam</w:t>
-      </w:r>
-      <w:proofErr w:type="spellEnd"/>
-      <w:r>
-        <w:rPr>
-          <w:lang w:val="sr-Cyrl-RS"/>
-        </w:rPr>
-        <w:t xml:space="preserve">, </w:t>
-      </w:r>
-      <w:proofErr w:type="spellStart"/>
-      <w:r>
-        <w:rPr>
-          <w:lang w:val="sr-Cyrl-RS"/>
-        </w:rPr>
-        <w:t>May</w:t>
-      </w:r>
-      <w:proofErr w:type="spellEnd"/>
-      <w:r>
-        <w:rPr>
-          <w:lang w:val="sr-Cyrl-RS"/>
-        </w:rPr>
-        <w:t xml:space="preserve"> 2008.</w:t>
+        <w:t>124th Conv. Audio Eng. Soc.</w:t>
+      </w:r>
+      <w:r>
+        <w:rPr>
+          <w:lang w:val="sr-Cyrl-RS"/>
+        </w:rPr>
+        <w:t>,Amsterdam, May 2008.</w:t>
       </w:r>
     </w:p>
     <w:p>
@@ -4531,21 +3608,7 @@
         <w:rPr>
           <w:lang w:val="sr-Cyrl-RS"/>
         </w:rPr>
-        <w:t xml:space="preserve">[5] J. </w:t>
-      </w:r>
-      <w:proofErr w:type="spellStart"/>
-      <w:r>
-        <w:rPr>
-          <w:lang w:val="sr-Cyrl-RS"/>
-        </w:rPr>
-        <w:t>Murray</w:t>
-      </w:r>
-      <w:proofErr w:type="spellEnd"/>
-      <w:r>
-        <w:rPr>
-          <w:lang w:val="sr-Cyrl-RS"/>
-        </w:rPr>
-        <w:t>, „</w:t>
+        <w:t>[5] J. Murray, „</w:t>
       </w:r>
       <w:r>
         <w:rPr>
@@ -4554,146 +3617,15 @@
           <w:shd w:val="clear" w:color="auto" w:fill="FAFAFA"/>
           <w:lang w:val="sr-Cyrl-RS"/>
         </w:rPr>
-        <w:t xml:space="preserve">A </w:t>
-      </w:r>
-      <w:proofErr w:type="spellStart"/>
-      <w:r>
-        <w:rPr>
-          <w:bCs/>
-          <w:color w:val="222222"/>
-          <w:shd w:val="clear" w:color="auto" w:fill="FAFAFA"/>
-          <w:lang w:val="sr-Cyrl-RS"/>
-        </w:rPr>
-        <w:t>Primer</w:t>
-      </w:r>
-      <w:proofErr w:type="spellEnd"/>
-      <w:r>
-        <w:rPr>
-          <w:bCs/>
-          <w:color w:val="222222"/>
-          <w:shd w:val="clear" w:color="auto" w:fill="FAFAFA"/>
-          <w:lang w:val="sr-Cyrl-RS"/>
-        </w:rPr>
-        <w:t xml:space="preserve"> </w:t>
-      </w:r>
-      <w:proofErr w:type="spellStart"/>
-      <w:r>
-        <w:rPr>
-          <w:bCs/>
-          <w:color w:val="222222"/>
-          <w:shd w:val="clear" w:color="auto" w:fill="FAFAFA"/>
-          <w:lang w:val="sr-Cyrl-RS"/>
-        </w:rPr>
-        <w:t>On</w:t>
-      </w:r>
-      <w:proofErr w:type="spellEnd"/>
-      <w:r>
-        <w:rPr>
-          <w:bCs/>
-          <w:color w:val="222222"/>
-          <w:shd w:val="clear" w:color="auto" w:fill="FAFAFA"/>
-          <w:lang w:val="sr-Cyrl-RS"/>
-        </w:rPr>
-        <w:t xml:space="preserve"> </w:t>
-      </w:r>
-      <w:proofErr w:type="spellStart"/>
-      <w:r>
-        <w:rPr>
-          <w:bCs/>
-          <w:color w:val="222222"/>
-          <w:shd w:val="clear" w:color="auto" w:fill="FAFAFA"/>
-          <w:lang w:val="sr-Cyrl-RS"/>
-        </w:rPr>
-        <w:t>Ethernet</w:t>
-      </w:r>
-      <w:proofErr w:type="spellEnd"/>
-      <w:r>
-        <w:rPr>
-          <w:bCs/>
-          <w:color w:val="222222"/>
-          <w:shd w:val="clear" w:color="auto" w:fill="FAFAFA"/>
-          <w:lang w:val="sr-Cyrl-RS"/>
-        </w:rPr>
-        <w:t xml:space="preserve"> </w:t>
-      </w:r>
-      <w:proofErr w:type="spellStart"/>
-      <w:r>
-        <w:rPr>
-          <w:bCs/>
-          <w:color w:val="222222"/>
-          <w:shd w:val="clear" w:color="auto" w:fill="FAFAFA"/>
-          <w:lang w:val="sr-Cyrl-RS"/>
-        </w:rPr>
-        <w:t>Cabling</w:t>
-      </w:r>
-      <w:proofErr w:type="spellEnd"/>
-      <w:r>
-        <w:rPr>
-          <w:bCs/>
-          <w:color w:val="222222"/>
-          <w:shd w:val="clear" w:color="auto" w:fill="FAFAFA"/>
-          <w:lang w:val="sr-Cyrl-RS"/>
-        </w:rPr>
-        <w:t xml:space="preserve"> </w:t>
-      </w:r>
-      <w:proofErr w:type="spellStart"/>
-      <w:r>
-        <w:rPr>
-          <w:bCs/>
-          <w:color w:val="222222"/>
-          <w:shd w:val="clear" w:color="auto" w:fill="FAFAFA"/>
-          <w:lang w:val="sr-Cyrl-RS"/>
-        </w:rPr>
-        <w:t>For</w:t>
-      </w:r>
-      <w:proofErr w:type="spellEnd"/>
-      <w:r>
-        <w:rPr>
-          <w:bCs/>
-          <w:color w:val="222222"/>
-          <w:shd w:val="clear" w:color="auto" w:fill="FAFAFA"/>
-          <w:lang w:val="sr-Cyrl-RS"/>
-        </w:rPr>
-        <w:t xml:space="preserve"> </w:t>
-      </w:r>
-      <w:proofErr w:type="spellStart"/>
-      <w:r>
-        <w:rPr>
-          <w:bCs/>
-          <w:color w:val="222222"/>
-          <w:shd w:val="clear" w:color="auto" w:fill="FAFAFA"/>
-          <w:lang w:val="sr-Cyrl-RS"/>
-        </w:rPr>
-        <w:t>Digital</w:t>
-      </w:r>
-      <w:proofErr w:type="spellEnd"/>
-      <w:r>
-        <w:rPr>
-          <w:bCs/>
-          <w:color w:val="222222"/>
-          <w:shd w:val="clear" w:color="auto" w:fill="FAFAFA"/>
-          <w:lang w:val="sr-Cyrl-RS"/>
-        </w:rPr>
-        <w:t xml:space="preserve"> </w:t>
-      </w:r>
-      <w:proofErr w:type="spellStart"/>
-      <w:r>
-        <w:rPr>
-          <w:bCs/>
-          <w:color w:val="222222"/>
-          <w:shd w:val="clear" w:color="auto" w:fill="FAFAFA"/>
-          <w:lang w:val="sr-Cyrl-RS"/>
-        </w:rPr>
-        <w:t>Audio</w:t>
-      </w:r>
-      <w:proofErr w:type="spellEnd"/>
+        <w:t>A Primer On Ethernet Cabling For Digital Audio</w:t>
+      </w:r>
       <w:r>
         <w:rPr>
           <w:lang w:val="sr-Cyrl-RS"/>
         </w:rPr>
         <w:t xml:space="preserve">” </w:t>
       </w:r>
-      <w:hyperlink r:id="rId11" w:history="1">
+      <w:hyperlink r:id="rId16" w:history="1">
         <w:r>
           <w:rPr>
             <w:rStyle w:val="Hyperlink"/>
@@ -4798,7 +3730,7 @@
           <w:lang w:val="sr-Cyrl-RS"/>
         </w:rPr>
         <w:sectPr>
-          <w:headerReference w:type="default" r:id="rId12"/>
+          <w:headerReference w:type="default" r:id="rId17"/>
           <w:type w:val="continuous"/>
           <w:pgSz w:w="11907" w:h="16840" w:code="9"/>
           <w:pgMar w:top="1440" w:right="1440" w:bottom="1440" w:left="1440" w:header="862" w:footer="1440" w:gutter="0"/>
@@ -5290,6 +4222,7 @@
       </w:pPr>
       <w:r>
         <w:rPr>
+          <w:noProof/>
           <w:szCs w:val="24"/>
           <w:lang w:val="sr-Cyrl-RS"/>
         </w:rPr>
@@ -5425,6 +4358,7 @@
       </w:pPr>
       <w:r>
         <w:rPr>
+          <w:noProof/>
           <w:szCs w:val="24"/>
           <w:lang w:val="sr-Cyrl-RS"/>
         </w:rPr>
@@ -5598,23 +4532,7 @@
           <w:szCs w:val="24"/>
           <w:lang w:val="sr-Cyrl-RS"/>
         </w:rPr>
-        <w:t xml:space="preserve">да </w:t>
-      </w:r>
-      <w:proofErr w:type="spellStart"/>
-      <w:r>
-        <w:rPr>
-          <w:szCs w:val="24"/>
-          <w:lang w:val="sr-Cyrl-RS"/>
-        </w:rPr>
-        <w:t>овaj</w:t>
-      </w:r>
-      <w:proofErr w:type="spellEnd"/>
-      <w:r>
-        <w:rPr>
-          <w:szCs w:val="24"/>
-          <w:lang w:val="sr-Cyrl-RS"/>
-        </w:rPr>
-        <w:t xml:space="preserve"> рад, ни у целини, нити у деловима, нисам </w:t>
+        <w:t xml:space="preserve">да овaj рад, ни у целини, нити у деловима, нисам </w:t>
       </w:r>
       <w:r>
         <w:rPr>
@@ -6045,7 +4963,7 @@
 </file>
 
 <file path=word/endnotes.xml><?xml version="1.0" encoding="utf-8"?>
-<w:endnotes xmlns:wpc="http://schemas.microsoft.com/office/word/2010/wordprocessingCanvas" xmlns:cx="http://schemas.microsoft.com/office/drawing/2014/chartex" xmlns:cx1="http://schemas.microsoft.com/office/drawing/2015/9/8/chartex" xmlns:cx2="http://schemas.microsoft.com/office/drawing/2015/10/21/chartex" xmlns:cx3="http://schemas.microsoft.com/office/drawing/2016/5/9/chartex" xmlns:cx4="http://schemas.microsoft.com/office/drawing/2016/5/10/chartex" xmlns:cx5="http://schemas.microsoft.com/office/drawing/2016/5/11/chartex" xmlns:cx6="http://schemas.microsoft.com/office/drawing/2016/5/12/chartex" xmlns:cx7="http://schemas.microsoft.com/office/drawing/2016/5/13/chartex" xmlns:cx8="http://schemas.microsoft.com/office/drawing/2016/5/14/chartex" xmlns:mc="http://schemas.openxmlformats.org/markup-compatibility/2006" xmlns:aink="http://schemas.microsoft.com/office/drawing/2016/ink" xmlns:am3d="http://schemas.microsoft.com/office/drawing/2017/model3d" xmlns:o="urn:schemas-microsoft-com:office:office" xmlns:oel="http://schemas.microsoft.com/office/2019/extlst" xmlns:r="http://schemas.openxmlformats.org/officeDocument/2006/relationships" xmlns:m="http://schemas.openxmlformats.org/officeDocument/2006/math" xmlns:v="urn:schemas-microsoft-com:vml" xmlns:wp14="http://schemas.microsoft.com/office/word/2010/wordprocessingDrawing" xmlns:wp="http://schemas.openxmlformats.org/drawingml/2006/wordprocessingDrawing" xmlns:w10="urn:schemas-microsoft-com:office:word" xmlns:w="http://schemas.openxmlformats.org/wordprocessingml/2006/main" xmlns:w14="http://schemas.microsoft.com/office/word/2010/wordml" xmlns:w15="http://schemas.microsoft.com/office/word/2012/wordml" xmlns:w16cex="http://schemas.microsoft.com/office/word/2018/wordml/cex" xmlns:w16cid="http://schemas.microsoft.com/office/word/2016/wordml/cid" xmlns:w16="http://schemas.microsoft.com/office/word/2018/wordml" xmlns:w16sdtdh="http://schemas.microsoft.com/office/word/2020/wordml/sdtdatahash" xmlns:w16se="http://schemas.microsoft.com/office/word/2015/wordml/symex" xmlns:wpg="http://schemas.microsoft.com/office/word/2010/wordprocessingGroup" xmlns:wpi="http://schemas.microsoft.com/office/word/2010/wordprocessingInk" xmlns:wne="http://schemas.microsoft.com/office/word/2006/wordml" xmlns:wps="http://schemas.microsoft.com/office/word/2010/wordprocessingShape" mc:Ignorable="w14 w15 w16se w16cid w16 w16cex w16sdtdh wp14">
+<w:endnotes xmlns:wpc="http://schemas.microsoft.com/office/word/2010/wordprocessingCanvas" xmlns:cx="http://schemas.microsoft.com/office/drawing/2014/chartex" xmlns:cx1="http://schemas.microsoft.com/office/drawing/2015/9/8/chartex" xmlns:cx2="http://schemas.microsoft.com/office/drawing/2015/10/21/chartex" xmlns:cx3="http://schemas.microsoft.com/office/drawing/2016/5/9/chartex" xmlns:cx4="http://schemas.microsoft.com/office/drawing/2016/5/10/chartex" xmlns:cx5="http://schemas.microsoft.com/office/drawing/2016/5/11/chartex" xmlns:cx6="http://schemas.microsoft.com/office/drawing/2016/5/12/chartex" xmlns:cx7="http://schemas.microsoft.com/office/drawing/2016/5/13/chartex" xmlns:cx8="http://schemas.microsoft.com/office/drawing/2016/5/14/chartex" xmlns:mc="http://schemas.openxmlformats.org/markup-compatibility/2006" xmlns:aink="http://schemas.microsoft.com/office/drawing/2016/ink" xmlns:am3d="http://schemas.microsoft.com/office/drawing/2017/model3d" xmlns:o="urn:schemas-microsoft-com:office:office" xmlns:oel="http://schemas.microsoft.com/office/2019/extlst" xmlns:r="http://schemas.openxmlformats.org/officeDocument/2006/relationships" xmlns:m="http://schemas.openxmlformats.org/officeDocument/2006/math" xmlns:v="urn:schemas-microsoft-com:vml" xmlns:wp14="http://schemas.microsoft.com/office/word/2010/wordprocessingDrawing" xmlns:wp="http://schemas.openxmlformats.org/drawingml/2006/wordprocessingDrawing" xmlns:w10="urn:schemas-microsoft-com:office:word" xmlns:w="http://schemas.openxmlformats.org/wordprocessingml/2006/main" xmlns:w14="http://schemas.microsoft.com/office/word/2010/wordml" xmlns:w15="http://schemas.microsoft.com/office/word/2012/wordml" xmlns:w16cex="http://schemas.microsoft.com/office/word/2018/wordml/cex" xmlns:w16cid="http://schemas.microsoft.com/office/word/2016/wordml/cid" xmlns:w16="http://schemas.microsoft.com/office/word/2018/wordml" xmlns:w16du="http://schemas.microsoft.com/office/word/2023/wordml/word16du" xmlns:w16sdtdh="http://schemas.microsoft.com/office/word/2020/wordml/sdtdatahash" xmlns:w16se="http://schemas.microsoft.com/office/word/2015/wordml/symex" xmlns:wpg="http://schemas.microsoft.com/office/word/2010/wordprocessingGroup" xmlns:wpi="http://schemas.microsoft.com/office/word/2010/wordprocessingInk" xmlns:wne="http://schemas.microsoft.com/office/word/2006/wordml" xmlns:wps="http://schemas.microsoft.com/office/word/2010/wordprocessingShape" mc:Ignorable="w14 w15 w16se w16cid w16 w16cex w16sdtdh w16du wp14">
   <w:endnote w:type="separator" w:id="-1">
     <w:p>
       <w:pPr>
@@ -6070,7 +4988,17 @@
 </file>
 
 <file path=word/footer1.xml><?xml version="1.0" encoding="utf-8"?>
-<w:ftr xmlns:wpc="http://schemas.microsoft.com/office/word/2010/wordprocessingCanvas" xmlns:cx="http://schemas.microsoft.com/office/drawing/2014/chartex" xmlns:cx1="http://schemas.microsoft.com/office/drawing/2015/9/8/chartex" xmlns:cx2="http://schemas.microsoft.com/office/drawing/2015/10/21/chartex" xmlns:cx3="http://schemas.microsoft.com/office/drawing/2016/5/9/chartex" xmlns:cx4="http://schemas.microsoft.com/office/drawing/2016/5/10/chartex" xmlns:cx5="http://schemas.microsoft.com/office/drawing/2016/5/11/chartex" xmlns:cx6="http://schemas.microsoft.com/office/drawing/2016/5/12/chartex" xmlns:cx7="http://schemas.microsoft.com/office/drawing/2016/5/13/chartex" xmlns:cx8="http://schemas.microsoft.com/office/drawing/2016/5/14/chartex" xmlns:mc="http://schemas.openxmlformats.org/markup-compatibility/2006" xmlns:aink="http://schemas.microsoft.com/office/drawing/2016/ink" xmlns:am3d="http://schemas.microsoft.com/office/drawing/2017/model3d" xmlns:o="urn:schemas-microsoft-com:office:office" xmlns:oel="http://schemas.microsoft.com/office/2019/extlst" xmlns:r="http://schemas.openxmlformats.org/officeDocument/2006/relationships" xmlns:m="http://schemas.openxmlformats.org/officeDocument/2006/math" xmlns:v="urn:schemas-microsoft-com:vml" xmlns:wp14="http://schemas.microsoft.com/office/word/2010/wordprocessingDrawing" xmlns:wp="http://schemas.openxmlformats.org/drawingml/2006/wordprocessingDrawing" xmlns:w10="urn:schemas-microsoft-com:office:word" xmlns:w="http://schemas.openxmlformats.org/wordprocessingml/2006/main" xmlns:w14="http://schemas.microsoft.com/office/word/2010/wordml" xmlns:w15="http://schemas.microsoft.com/office/word/2012/wordml" xmlns:w16cex="http://schemas.microsoft.com/office/word/2018/wordml/cex" xmlns:w16cid="http://schemas.microsoft.com/office/word/2016/wordml/cid" xmlns:w16="http://schemas.microsoft.com/office/word/2018/wordml" xmlns:w16sdtdh="http://schemas.microsoft.com/office/word/2020/wordml/sdtdatahash" xmlns:w16se="http://schemas.microsoft.com/office/word/2015/wordml/symex" xmlns:wpg="http://schemas.microsoft.com/office/word/2010/wordprocessingGroup" xmlns:wpi="http://schemas.microsoft.com/office/word/2010/wordprocessingInk" xmlns:wne="http://schemas.microsoft.com/office/word/2006/wordml" xmlns:wps="http://schemas.microsoft.com/office/word/2010/wordprocessingShape" mc:Ignorable="w14 w15 w16se w16cid w16 w16cex w16sdtdh wp14">
+<w:ftr xmlns:wpc="http://schemas.microsoft.com/office/word/2010/wordprocessingCanvas" xmlns:cx="http://schemas.microsoft.com/office/drawing/2014/chartex" xmlns:cx1="http://schemas.microsoft.com/office/drawing/2015/9/8/chartex" xmlns:cx2="http://schemas.microsoft.com/office/drawing/2015/10/21/chartex" xmlns:cx3="http://schemas.microsoft.com/office/drawing/2016/5/9/chartex" xmlns:cx4="http://schemas.microsoft.com/office/drawing/2016/5/10/chartex" xmlns:cx5="http://schemas.microsoft.com/office/drawing/2016/5/11/chartex" xmlns:cx6="http://schemas.microsoft.com/office/drawing/2016/5/12/chartex" xmlns:cx7="http://schemas.microsoft.com/office/drawing/2016/5/13/chartex" xmlns:cx8="http://schemas.microsoft.com/office/drawing/2016/5/14/chartex" xmlns:mc="http://schemas.openxmlformats.org/markup-compatibility/2006" xmlns:aink="http://schemas.microsoft.com/office/drawing/2016/ink" xmlns:am3d="http://schemas.microsoft.com/office/drawing/2017/model3d" xmlns:o="urn:schemas-microsoft-com:office:office" xmlns:oel="http://schemas.microsoft.com/office/2019/extlst" xmlns:r="http://schemas.openxmlformats.org/officeDocument/2006/relationships" xmlns:m="http://schemas.openxmlformats.org/officeDocument/2006/math" xmlns:v="urn:schemas-microsoft-com:vml" xmlns:wp14="http://schemas.microsoft.com/office/word/2010/wordprocessingDrawing" xmlns:wp="http://schemas.openxmlformats.org/drawingml/2006/wordprocessingDrawing" xmlns:w10="urn:schemas-microsoft-com:office:word" xmlns:w="http://schemas.openxmlformats.org/wordprocessingml/2006/main" xmlns:w14="http://schemas.microsoft.com/office/word/2010/wordml" xmlns:w15="http://schemas.microsoft.com/office/word/2012/wordml" xmlns:w16cex="http://schemas.microsoft.com/office/word/2018/wordml/cex" xmlns:w16cid="http://schemas.microsoft.com/office/word/2016/wordml/cid" xmlns:w16="http://schemas.microsoft.com/office/word/2018/wordml" xmlns:w16du="http://schemas.microsoft.com/office/word/2023/wordml/word16du" xmlns:w16sdtdh="http://schemas.microsoft.com/office/word/2020/wordml/sdtdatahash" xmlns:w16se="http://schemas.microsoft.com/office/word/2015/wordml/symex" xmlns:wpg="http://schemas.microsoft.com/office/word/2010/wordprocessingGroup" xmlns:wpi="http://schemas.microsoft.com/office/word/2010/wordprocessingInk" xmlns:wne="http://schemas.microsoft.com/office/word/2006/wordml" xmlns:wps="http://schemas.microsoft.com/office/word/2010/wordprocessingShape" mc:Ignorable="w14 w15 w16se w16cid w16 w16cex w16sdtdh w16du wp14">
+  <w:p>
+    <w:pPr>
+      <w:pStyle w:val="Footer"/>
+    </w:pPr>
+  </w:p>
+</w:ftr>
+</file>
+
+<file path=word/footer2.xml><?xml version="1.0" encoding="utf-8"?>
+<w:ftr xmlns:wpc="http://schemas.microsoft.com/office/word/2010/wordprocessingCanvas" xmlns:cx="http://schemas.microsoft.com/office/drawing/2014/chartex" xmlns:cx1="http://schemas.microsoft.com/office/drawing/2015/9/8/chartex" xmlns:cx2="http://schemas.microsoft.com/office/drawing/2015/10/21/chartex" xmlns:cx3="http://schemas.microsoft.com/office/drawing/2016/5/9/chartex" xmlns:cx4="http://schemas.microsoft.com/office/drawing/2016/5/10/chartex" xmlns:cx5="http://schemas.microsoft.com/office/drawing/2016/5/11/chartex" xmlns:cx6="http://schemas.microsoft.com/office/drawing/2016/5/12/chartex" xmlns:cx7="http://schemas.microsoft.com/office/drawing/2016/5/13/chartex" xmlns:cx8="http://schemas.microsoft.com/office/drawing/2016/5/14/chartex" xmlns:mc="http://schemas.openxmlformats.org/markup-compatibility/2006" xmlns:aink="http://schemas.microsoft.com/office/drawing/2016/ink" xmlns:am3d="http://schemas.microsoft.com/office/drawing/2017/model3d" xmlns:o="urn:schemas-microsoft-com:office:office" xmlns:oel="http://schemas.microsoft.com/office/2019/extlst" xmlns:r="http://schemas.openxmlformats.org/officeDocument/2006/relationships" xmlns:m="http://schemas.openxmlformats.org/officeDocument/2006/math" xmlns:v="urn:schemas-microsoft-com:vml" xmlns:wp14="http://schemas.microsoft.com/office/word/2010/wordprocessingDrawing" xmlns:wp="http://schemas.openxmlformats.org/drawingml/2006/wordprocessingDrawing" xmlns:w10="urn:schemas-microsoft-com:office:word" xmlns:w="http://schemas.openxmlformats.org/wordprocessingml/2006/main" xmlns:w14="http://schemas.microsoft.com/office/word/2010/wordml" xmlns:w15="http://schemas.microsoft.com/office/word/2012/wordml" xmlns:w16cex="http://schemas.microsoft.com/office/word/2018/wordml/cex" xmlns:w16cid="http://schemas.microsoft.com/office/word/2016/wordml/cid" xmlns:w16="http://schemas.microsoft.com/office/word/2018/wordml" xmlns:w16du="http://schemas.microsoft.com/office/word/2023/wordml/word16du" xmlns:w16sdtdh="http://schemas.microsoft.com/office/word/2020/wordml/sdtdatahash" xmlns:w16se="http://schemas.microsoft.com/office/word/2015/wordml/symex" xmlns:wpg="http://schemas.microsoft.com/office/word/2010/wordprocessingGroup" xmlns:wpi="http://schemas.microsoft.com/office/word/2010/wordprocessingInk" xmlns:wne="http://schemas.microsoft.com/office/word/2006/wordml" xmlns:wps="http://schemas.microsoft.com/office/word/2010/wordprocessingShape" mc:Ignorable="w14 w15 w16se w16cid w16 w16cex w16sdtdh w16du wp14">
   <w:p>
     <w:pPr>
       <w:pStyle w:val="Footer"/>
@@ -6109,8 +5037,18 @@
 </w:ftr>
 </file>
 
-<file path=word/footer2.xml><?xml version="1.0" encoding="utf-8"?>
-<w:ftr xmlns:wpc="http://schemas.microsoft.com/office/word/2010/wordprocessingCanvas" xmlns:cx="http://schemas.microsoft.com/office/drawing/2014/chartex" xmlns:cx1="http://schemas.microsoft.com/office/drawing/2015/9/8/chartex" xmlns:cx2="http://schemas.microsoft.com/office/drawing/2015/10/21/chartex" xmlns:cx3="http://schemas.microsoft.com/office/drawing/2016/5/9/chartex" xmlns:cx4="http://schemas.microsoft.com/office/drawing/2016/5/10/chartex" xmlns:cx5="http://schemas.microsoft.com/office/drawing/2016/5/11/chartex" xmlns:cx6="http://schemas.microsoft.com/office/drawing/2016/5/12/chartex" xmlns:cx7="http://schemas.microsoft.com/office/drawing/2016/5/13/chartex" xmlns:cx8="http://schemas.microsoft.com/office/drawing/2016/5/14/chartex" xmlns:mc="http://schemas.openxmlformats.org/markup-compatibility/2006" xmlns:aink="http://schemas.microsoft.com/office/drawing/2016/ink" xmlns:am3d="http://schemas.microsoft.com/office/drawing/2017/model3d" xmlns:o="urn:schemas-microsoft-com:office:office" xmlns:oel="http://schemas.microsoft.com/office/2019/extlst" xmlns:r="http://schemas.openxmlformats.org/officeDocument/2006/relationships" xmlns:m="http://schemas.openxmlformats.org/officeDocument/2006/math" xmlns:v="urn:schemas-microsoft-com:vml" xmlns:wp14="http://schemas.microsoft.com/office/word/2010/wordprocessingDrawing" xmlns:wp="http://schemas.openxmlformats.org/drawingml/2006/wordprocessingDrawing" xmlns:w10="urn:schemas-microsoft-com:office:word" xmlns:w="http://schemas.openxmlformats.org/wordprocessingml/2006/main" xmlns:w14="http://schemas.microsoft.com/office/word/2010/wordml" xmlns:w15="http://schemas.microsoft.com/office/word/2012/wordml" xmlns:w16cex="http://schemas.microsoft.com/office/word/2018/wordml/cex" xmlns:w16cid="http://schemas.microsoft.com/office/word/2016/wordml/cid" xmlns:w16="http://schemas.microsoft.com/office/word/2018/wordml" xmlns:w16sdtdh="http://schemas.microsoft.com/office/word/2020/wordml/sdtdatahash" xmlns:w16se="http://schemas.microsoft.com/office/word/2015/wordml/symex" xmlns:wpg="http://schemas.microsoft.com/office/word/2010/wordprocessingGroup" xmlns:wpi="http://schemas.microsoft.com/office/word/2010/wordprocessingInk" xmlns:wne="http://schemas.microsoft.com/office/word/2006/wordml" xmlns:wps="http://schemas.microsoft.com/office/word/2010/wordprocessingShape" mc:Ignorable="w14 w15 w16se w16cid w16 w16cex w16sdtdh wp14">
+<file path=word/footer3.xml><?xml version="1.0" encoding="utf-8"?>
+<w:ftr xmlns:wpc="http://schemas.microsoft.com/office/word/2010/wordprocessingCanvas" xmlns:cx="http://schemas.microsoft.com/office/drawing/2014/chartex" xmlns:cx1="http://schemas.microsoft.com/office/drawing/2015/9/8/chartex" xmlns:cx2="http://schemas.microsoft.com/office/drawing/2015/10/21/chartex" xmlns:cx3="http://schemas.microsoft.com/office/drawing/2016/5/9/chartex" xmlns:cx4="http://schemas.microsoft.com/office/drawing/2016/5/10/chartex" xmlns:cx5="http://schemas.microsoft.com/office/drawing/2016/5/11/chartex" xmlns:cx6="http://schemas.microsoft.com/office/drawing/2016/5/12/chartex" xmlns:cx7="http://schemas.microsoft.com/office/drawing/2016/5/13/chartex" xmlns:cx8="http://schemas.microsoft.com/office/drawing/2016/5/14/chartex" xmlns:mc="http://schemas.openxmlformats.org/markup-compatibility/2006" xmlns:aink="http://schemas.microsoft.com/office/drawing/2016/ink" xmlns:am3d="http://schemas.microsoft.com/office/drawing/2017/model3d" xmlns:o="urn:schemas-microsoft-com:office:office" xmlns:oel="http://schemas.microsoft.com/office/2019/extlst" xmlns:r="http://schemas.openxmlformats.org/officeDocument/2006/relationships" xmlns:m="http://schemas.openxmlformats.org/officeDocument/2006/math" xmlns:v="urn:schemas-microsoft-com:vml" xmlns:wp14="http://schemas.microsoft.com/office/word/2010/wordprocessingDrawing" xmlns:wp="http://schemas.openxmlformats.org/drawingml/2006/wordprocessingDrawing" xmlns:w10="urn:schemas-microsoft-com:office:word" xmlns:w="http://schemas.openxmlformats.org/wordprocessingml/2006/main" xmlns:w14="http://schemas.microsoft.com/office/word/2010/wordml" xmlns:w15="http://schemas.microsoft.com/office/word/2012/wordml" xmlns:w16cex="http://schemas.microsoft.com/office/word/2018/wordml/cex" xmlns:w16cid="http://schemas.microsoft.com/office/word/2016/wordml/cid" xmlns:w16="http://schemas.microsoft.com/office/word/2018/wordml" xmlns:w16du="http://schemas.microsoft.com/office/word/2023/wordml/word16du" xmlns:w16sdtdh="http://schemas.microsoft.com/office/word/2020/wordml/sdtdatahash" xmlns:w16se="http://schemas.microsoft.com/office/word/2015/wordml/symex" xmlns:wpg="http://schemas.microsoft.com/office/word/2010/wordprocessingGroup" xmlns:wpi="http://schemas.microsoft.com/office/word/2010/wordprocessingInk" xmlns:wne="http://schemas.microsoft.com/office/word/2006/wordml" xmlns:wps="http://schemas.microsoft.com/office/word/2010/wordprocessingShape" mc:Ignorable="w14 w15 w16se w16cid w16 w16cex w16sdtdh w16du wp14">
+  <w:p>
+    <w:pPr>
+      <w:pStyle w:val="Footer"/>
+    </w:pPr>
+  </w:p>
+</w:ftr>
+</file>
+
+<file path=word/footer4.xml><?xml version="1.0" encoding="utf-8"?>
+<w:ftr xmlns:wpc="http://schemas.microsoft.com/office/word/2010/wordprocessingCanvas" xmlns:cx="http://schemas.microsoft.com/office/drawing/2014/chartex" xmlns:cx1="http://schemas.microsoft.com/office/drawing/2015/9/8/chartex" xmlns:cx2="http://schemas.microsoft.com/office/drawing/2015/10/21/chartex" xmlns:cx3="http://schemas.microsoft.com/office/drawing/2016/5/9/chartex" xmlns:cx4="http://schemas.microsoft.com/office/drawing/2016/5/10/chartex" xmlns:cx5="http://schemas.microsoft.com/office/drawing/2016/5/11/chartex" xmlns:cx6="http://schemas.microsoft.com/office/drawing/2016/5/12/chartex" xmlns:cx7="http://schemas.microsoft.com/office/drawing/2016/5/13/chartex" xmlns:cx8="http://schemas.microsoft.com/office/drawing/2016/5/14/chartex" xmlns:mc="http://schemas.openxmlformats.org/markup-compatibility/2006" xmlns:aink="http://schemas.microsoft.com/office/drawing/2016/ink" xmlns:am3d="http://schemas.microsoft.com/office/drawing/2017/model3d" xmlns:o="urn:schemas-microsoft-com:office:office" xmlns:oel="http://schemas.microsoft.com/office/2019/extlst" xmlns:r="http://schemas.openxmlformats.org/officeDocument/2006/relationships" xmlns:m="http://schemas.openxmlformats.org/officeDocument/2006/math" xmlns:v="urn:schemas-microsoft-com:vml" xmlns:wp14="http://schemas.microsoft.com/office/word/2010/wordprocessingDrawing" xmlns:wp="http://schemas.openxmlformats.org/drawingml/2006/wordprocessingDrawing" xmlns:w10="urn:schemas-microsoft-com:office:word" xmlns:w="http://schemas.openxmlformats.org/wordprocessingml/2006/main" xmlns:w14="http://schemas.microsoft.com/office/word/2010/wordml" xmlns:w15="http://schemas.microsoft.com/office/word/2012/wordml" xmlns:w16cex="http://schemas.microsoft.com/office/word/2018/wordml/cex" xmlns:w16cid="http://schemas.microsoft.com/office/word/2016/wordml/cid" xmlns:w16="http://schemas.microsoft.com/office/word/2018/wordml" xmlns:w16du="http://schemas.microsoft.com/office/word/2023/wordml/word16du" xmlns:w16sdtdh="http://schemas.microsoft.com/office/word/2020/wordml/sdtdatahash" xmlns:w16se="http://schemas.microsoft.com/office/word/2015/wordml/symex" xmlns:wpg="http://schemas.microsoft.com/office/word/2010/wordprocessingGroup" xmlns:wpi="http://schemas.microsoft.com/office/word/2010/wordprocessingInk" xmlns:wne="http://schemas.microsoft.com/office/word/2006/wordml" xmlns:wps="http://schemas.microsoft.com/office/word/2010/wordprocessingShape" mc:Ignorable="w14 w15 w16se w16cid w16 w16cex w16sdtdh w16du wp14">
   <w:p>
     <w:pPr>
       <w:pStyle w:val="Footer"/>
@@ -6150,7 +5088,7 @@
 </file>
 
 <file path=word/footnotes.xml><?xml version="1.0" encoding="utf-8"?>
-<w:footnotes xmlns:wpc="http://schemas.microsoft.com/office/word/2010/wordprocessingCanvas" xmlns:cx="http://schemas.microsoft.com/office/drawing/2014/chartex" xmlns:cx1="http://schemas.microsoft.com/office/drawing/2015/9/8/chartex" xmlns:cx2="http://schemas.microsoft.com/office/drawing/2015/10/21/chartex" xmlns:cx3="http://schemas.microsoft.com/office/drawing/2016/5/9/chartex" xmlns:cx4="http://schemas.microsoft.com/office/drawing/2016/5/10/chartex" xmlns:cx5="http://schemas.microsoft.com/office/drawing/2016/5/11/chartex" xmlns:cx6="http://schemas.microsoft.com/office/drawing/2016/5/12/chartex" xmlns:cx7="http://schemas.microsoft.com/office/drawing/2016/5/13/chartex" xmlns:cx8="http://schemas.microsoft.com/office/drawing/2016/5/14/chartex" xmlns:mc="http://schemas.openxmlformats.org/markup-compatibility/2006" xmlns:aink="http://schemas.microsoft.com/office/drawing/2016/ink" xmlns:am3d="http://schemas.microsoft.com/office/drawing/2017/model3d" xmlns:o="urn:schemas-microsoft-com:office:office" xmlns:oel="http://schemas.microsoft.com/office/2019/extlst" xmlns:r="http://schemas.openxmlformats.org/officeDocument/2006/relationships" xmlns:m="http://schemas.openxmlformats.org/officeDocument/2006/math" xmlns:v="urn:schemas-microsoft-com:vml" xmlns:wp14="http://schemas.microsoft.com/office/word/2010/wordprocessingDrawing" xmlns:wp="http://schemas.openxmlformats.org/drawingml/2006/wordprocessingDrawing" xmlns:w10="urn:schemas-microsoft-com:office:word" xmlns:w="http://schemas.openxmlformats.org/wordprocessingml/2006/main" xmlns:w14="http://schemas.microsoft.com/office/word/2010/wordml" xmlns:w15="http://schemas.microsoft.com/office/word/2012/wordml" xmlns:w16cex="http://schemas.microsoft.com/office/word/2018/wordml/cex" xmlns:w16cid="http://schemas.microsoft.com/office/word/2016/wordml/cid" xmlns:w16="http://schemas.microsoft.com/office/word/2018/wordml" xmlns:w16sdtdh="http://schemas.microsoft.com/office/word/2020/wordml/sdtdatahash" xmlns:w16se="http://schemas.microsoft.com/office/word/2015/wordml/symex" xmlns:wpg="http://schemas.microsoft.com/office/word/2010/wordprocessingGroup" xmlns:wpi="http://schemas.microsoft.com/office/word/2010/wordprocessingInk" xmlns:wne="http://schemas.microsoft.com/office/word/2006/wordml" xmlns:wps="http://schemas.microsoft.com/office/word/2010/wordprocessingShape" mc:Ignorable="w14 w15 w16se w16cid w16 w16cex w16sdtdh wp14">
+<w:footnotes xmlns:wpc="http://schemas.microsoft.com/office/word/2010/wordprocessingCanvas" xmlns:cx="http://schemas.microsoft.com/office/drawing/2014/chartex" xmlns:cx1="http://schemas.microsoft.com/office/drawing/2015/9/8/chartex" xmlns:cx2="http://schemas.microsoft.com/office/drawing/2015/10/21/chartex" xmlns:cx3="http://schemas.microsoft.com/office/drawing/2016/5/9/chartex" xmlns:cx4="http://schemas.microsoft.com/office/drawing/2016/5/10/chartex" xmlns:cx5="http://schemas.microsoft.com/office/drawing/2016/5/11/chartex" xmlns:cx6="http://schemas.microsoft.com/office/drawing/2016/5/12/chartex" xmlns:cx7="http://schemas.microsoft.com/office/drawing/2016/5/13/chartex" xmlns:cx8="http://schemas.microsoft.com/office/drawing/2016/5/14/chartex" xmlns:mc="http://schemas.openxmlformats.org/markup-compatibility/2006" xmlns:aink="http://schemas.microsoft.com/office/drawing/2016/ink" xmlns:am3d="http://schemas.microsoft.com/office/drawing/2017/model3d" xmlns:o="urn:schemas-microsoft-com:office:office" xmlns:oel="http://schemas.microsoft.com/office/2019/extlst" xmlns:r="http://schemas.openxmlformats.org/officeDocument/2006/relationships" xmlns:m="http://schemas.openxmlformats.org/officeDocument/2006/math" xmlns:v="urn:schemas-microsoft-com:vml" xmlns:wp14="http://schemas.microsoft.com/office/word/2010/wordprocessingDrawing" xmlns:wp="http://schemas.openxmlformats.org/drawingml/2006/wordprocessingDrawing" xmlns:w10="urn:schemas-microsoft-com:office:word" xmlns:w="http://schemas.openxmlformats.org/wordprocessingml/2006/main" xmlns:w14="http://schemas.microsoft.com/office/word/2010/wordml" xmlns:w15="http://schemas.microsoft.com/office/word/2012/wordml" xmlns:w16cex="http://schemas.microsoft.com/office/word/2018/wordml/cex" xmlns:w16cid="http://schemas.microsoft.com/office/word/2016/wordml/cid" xmlns:w16="http://schemas.microsoft.com/office/word/2018/wordml" xmlns:w16du="http://schemas.microsoft.com/office/word/2023/wordml/word16du" xmlns:w16sdtdh="http://schemas.microsoft.com/office/word/2020/wordml/sdtdatahash" xmlns:w16se="http://schemas.microsoft.com/office/word/2015/wordml/symex" xmlns:wpg="http://schemas.microsoft.com/office/word/2010/wordprocessingGroup" xmlns:wpi="http://schemas.microsoft.com/office/word/2010/wordprocessingInk" xmlns:wne="http://schemas.microsoft.com/office/word/2006/wordml" xmlns:wps="http://schemas.microsoft.com/office/word/2010/wordprocessingShape" mc:Ignorable="w14 w15 w16se w16cid w16 w16cex w16sdtdh w16du wp14">
   <w:footnote w:type="separator" w:id="-1">
     <w:p>
       <w:pPr>
@@ -6175,7 +5113,37 @@
 </file>
 
 <file path=word/header1.xml><?xml version="1.0" encoding="utf-8"?>
-<w:hdr xmlns:wpc="http://schemas.microsoft.com/office/word/2010/wordprocessingCanvas" xmlns:cx="http://schemas.microsoft.com/office/drawing/2014/chartex" xmlns:cx1="http://schemas.microsoft.com/office/drawing/2015/9/8/chartex" xmlns:cx2="http://schemas.microsoft.com/office/drawing/2015/10/21/chartex" xmlns:cx3="http://schemas.microsoft.com/office/drawing/2016/5/9/chartex" xmlns:cx4="http://schemas.microsoft.com/office/drawing/2016/5/10/chartex" xmlns:cx5="http://schemas.microsoft.com/office/drawing/2016/5/11/chartex" xmlns:cx6="http://schemas.microsoft.com/office/drawing/2016/5/12/chartex" xmlns:cx7="http://schemas.microsoft.com/office/drawing/2016/5/13/chartex" xmlns:cx8="http://schemas.microsoft.com/office/drawing/2016/5/14/chartex" xmlns:mc="http://schemas.openxmlformats.org/markup-compatibility/2006" xmlns:aink="http://schemas.microsoft.com/office/drawing/2016/ink" xmlns:am3d="http://schemas.microsoft.com/office/drawing/2017/model3d" xmlns:o="urn:schemas-microsoft-com:office:office" xmlns:oel="http://schemas.microsoft.com/office/2019/extlst" xmlns:r="http://schemas.openxmlformats.org/officeDocument/2006/relationships" xmlns:m="http://schemas.openxmlformats.org/officeDocument/2006/math" xmlns:v="urn:schemas-microsoft-com:vml" xmlns:wp14="http://schemas.microsoft.com/office/word/2010/wordprocessingDrawing" xmlns:wp="http://schemas.openxmlformats.org/drawingml/2006/wordprocessingDrawing" xmlns:w10="urn:schemas-microsoft-com:office:word" xmlns:w="http://schemas.openxmlformats.org/wordprocessingml/2006/main" xmlns:w14="http://schemas.microsoft.com/office/word/2010/wordml" xmlns:w15="http://schemas.microsoft.com/office/word/2012/wordml" xmlns:w16cex="http://schemas.microsoft.com/office/word/2018/wordml/cex" xmlns:w16cid="http://schemas.microsoft.com/office/word/2016/wordml/cid" xmlns:w16="http://schemas.microsoft.com/office/word/2018/wordml" xmlns:w16sdtdh="http://schemas.microsoft.com/office/word/2020/wordml/sdtdatahash" xmlns:w16se="http://schemas.microsoft.com/office/word/2015/wordml/symex" xmlns:wpg="http://schemas.microsoft.com/office/word/2010/wordprocessingGroup" xmlns:wpi="http://schemas.microsoft.com/office/word/2010/wordprocessingInk" xmlns:wne="http://schemas.microsoft.com/office/word/2006/wordml" xmlns:wps="http://schemas.microsoft.com/office/word/2010/wordprocessingShape" mc:Ignorable="w14 w15 w16se w16cid w16 w16cex w16sdtdh wp14">
+<w:hdr xmlns:wpc="http://schemas.microsoft.com/office/word/2010/wordprocessingCanvas" xmlns:cx="http://schemas.microsoft.com/office/drawing/2014/chartex" xmlns:cx1="http://schemas.microsoft.com/office/drawing/2015/9/8/chartex" xmlns:cx2="http://schemas.microsoft.com/office/drawing/2015/10/21/chartex" xmlns:cx3="http://schemas.microsoft.com/office/drawing/2016/5/9/chartex" xmlns:cx4="http://schemas.microsoft.com/office/drawing/2016/5/10/chartex" xmlns:cx5="http://schemas.microsoft.com/office/drawing/2016/5/11/chartex" xmlns:cx6="http://schemas.microsoft.com/office/drawing/2016/5/12/chartex" xmlns:cx7="http://schemas.microsoft.com/office/drawing/2016/5/13/chartex" xmlns:cx8="http://schemas.microsoft.com/office/drawing/2016/5/14/chartex" xmlns:mc="http://schemas.openxmlformats.org/markup-compatibility/2006" xmlns:aink="http://schemas.microsoft.com/office/drawing/2016/ink" xmlns:am3d="http://schemas.microsoft.com/office/drawing/2017/model3d" xmlns:o="urn:schemas-microsoft-com:office:office" xmlns:oel="http://schemas.microsoft.com/office/2019/extlst" xmlns:r="http://schemas.openxmlformats.org/officeDocument/2006/relationships" xmlns:m="http://schemas.openxmlformats.org/officeDocument/2006/math" xmlns:v="urn:schemas-microsoft-com:vml" xmlns:wp14="http://schemas.microsoft.com/office/word/2010/wordprocessingDrawing" xmlns:wp="http://schemas.openxmlformats.org/drawingml/2006/wordprocessingDrawing" xmlns:w10="urn:schemas-microsoft-com:office:word" xmlns:w="http://schemas.openxmlformats.org/wordprocessingml/2006/main" xmlns:w14="http://schemas.microsoft.com/office/word/2010/wordml" xmlns:w15="http://schemas.microsoft.com/office/word/2012/wordml" xmlns:w16cex="http://schemas.microsoft.com/office/word/2018/wordml/cex" xmlns:w16cid="http://schemas.microsoft.com/office/word/2016/wordml/cid" xmlns:w16="http://schemas.microsoft.com/office/word/2018/wordml" xmlns:w16du="http://schemas.microsoft.com/office/word/2023/wordml/word16du" xmlns:w16sdtdh="http://schemas.microsoft.com/office/word/2020/wordml/sdtdatahash" xmlns:w16se="http://schemas.microsoft.com/office/word/2015/wordml/symex" xmlns:wpg="http://schemas.microsoft.com/office/word/2010/wordprocessingGroup" xmlns:wpi="http://schemas.microsoft.com/office/word/2010/wordprocessingInk" xmlns:wne="http://schemas.microsoft.com/office/word/2006/wordml" xmlns:wps="http://schemas.microsoft.com/office/word/2010/wordprocessingShape" mc:Ignorable="w14 w15 w16se w16cid w16 w16cex w16sdtdh w16du wp14">
+  <w:p>
+    <w:pPr>
+      <w:pStyle w:val="Header"/>
+    </w:pPr>
+  </w:p>
+</w:hdr>
+</file>
+
+<file path=word/header2.xml><?xml version="1.0" encoding="utf-8"?>
+<w:hdr xmlns:wpc="http://schemas.microsoft.com/office/word/2010/wordprocessingCanvas" xmlns:cx="http://schemas.microsoft.com/office/drawing/2014/chartex" xmlns:cx1="http://schemas.microsoft.com/office/drawing/2015/9/8/chartex" xmlns:cx2="http://schemas.microsoft.com/office/drawing/2015/10/21/chartex" xmlns:cx3="http://schemas.microsoft.com/office/drawing/2016/5/9/chartex" xmlns:cx4="http://schemas.microsoft.com/office/drawing/2016/5/10/chartex" xmlns:cx5="http://schemas.microsoft.com/office/drawing/2016/5/11/chartex" xmlns:cx6="http://schemas.microsoft.com/office/drawing/2016/5/12/chartex" xmlns:cx7="http://schemas.microsoft.com/office/drawing/2016/5/13/chartex" xmlns:cx8="http://schemas.microsoft.com/office/drawing/2016/5/14/chartex" xmlns:mc="http://schemas.openxmlformats.org/markup-compatibility/2006" xmlns:aink="http://schemas.microsoft.com/office/drawing/2016/ink" xmlns:am3d="http://schemas.microsoft.com/office/drawing/2017/model3d" xmlns:o="urn:schemas-microsoft-com:office:office" xmlns:oel="http://schemas.microsoft.com/office/2019/extlst" xmlns:r="http://schemas.openxmlformats.org/officeDocument/2006/relationships" xmlns:m="http://schemas.openxmlformats.org/officeDocument/2006/math" xmlns:v="urn:schemas-microsoft-com:vml" xmlns:wp14="http://schemas.microsoft.com/office/word/2010/wordprocessingDrawing" xmlns:wp="http://schemas.openxmlformats.org/drawingml/2006/wordprocessingDrawing" xmlns:w10="urn:schemas-microsoft-com:office:word" xmlns:w="http://schemas.openxmlformats.org/wordprocessingml/2006/main" xmlns:w14="http://schemas.microsoft.com/office/word/2010/wordml" xmlns:w15="http://schemas.microsoft.com/office/word/2012/wordml" xmlns:w16cex="http://schemas.microsoft.com/office/word/2018/wordml/cex" xmlns:w16cid="http://schemas.microsoft.com/office/word/2016/wordml/cid" xmlns:w16="http://schemas.microsoft.com/office/word/2018/wordml" xmlns:w16du="http://schemas.microsoft.com/office/word/2023/wordml/word16du" xmlns:w16sdtdh="http://schemas.microsoft.com/office/word/2020/wordml/sdtdatahash" xmlns:w16se="http://schemas.microsoft.com/office/word/2015/wordml/symex" xmlns:wpg="http://schemas.microsoft.com/office/word/2010/wordprocessingGroup" xmlns:wpi="http://schemas.microsoft.com/office/word/2010/wordprocessingInk" xmlns:wne="http://schemas.microsoft.com/office/word/2006/wordml" xmlns:wps="http://schemas.microsoft.com/office/word/2010/wordprocessingShape" mc:Ignorable="w14 w15 w16se w16cid w16 w16cex w16sdtdh w16du wp14">
+  <w:p>
+    <w:pPr>
+      <w:pStyle w:val="Header"/>
+    </w:pPr>
+  </w:p>
+</w:hdr>
+</file>
+
+<file path=word/header3.xml><?xml version="1.0" encoding="utf-8"?>
+<w:hdr xmlns:wpc="http://schemas.microsoft.com/office/word/2010/wordprocessingCanvas" xmlns:cx="http://schemas.microsoft.com/office/drawing/2014/chartex" xmlns:cx1="http://schemas.microsoft.com/office/drawing/2015/9/8/chartex" xmlns:cx2="http://schemas.microsoft.com/office/drawing/2015/10/21/chartex" xmlns:cx3="http://schemas.microsoft.com/office/drawing/2016/5/9/chartex" xmlns:cx4="http://schemas.microsoft.com/office/drawing/2016/5/10/chartex" xmlns:cx5="http://schemas.microsoft.com/office/drawing/2016/5/11/chartex" xmlns:cx6="http://schemas.microsoft.com/office/drawing/2016/5/12/chartex" xmlns:cx7="http://schemas.microsoft.com/office/drawing/2016/5/13/chartex" xmlns:cx8="http://schemas.microsoft.com/office/drawing/2016/5/14/chartex" xmlns:mc="http://schemas.openxmlformats.org/markup-compatibility/2006" xmlns:aink="http://schemas.microsoft.com/office/drawing/2016/ink" xmlns:am3d="http://schemas.microsoft.com/office/drawing/2017/model3d" xmlns:o="urn:schemas-microsoft-com:office:office" xmlns:oel="http://schemas.microsoft.com/office/2019/extlst" xmlns:r="http://schemas.openxmlformats.org/officeDocument/2006/relationships" xmlns:m="http://schemas.openxmlformats.org/officeDocument/2006/math" xmlns:v="urn:schemas-microsoft-com:vml" xmlns:wp14="http://schemas.microsoft.com/office/word/2010/wordprocessingDrawing" xmlns:wp="http://schemas.openxmlformats.org/drawingml/2006/wordprocessingDrawing" xmlns:w10="urn:schemas-microsoft-com:office:word" xmlns:w="http://schemas.openxmlformats.org/wordprocessingml/2006/main" xmlns:w14="http://schemas.microsoft.com/office/word/2010/wordml" xmlns:w15="http://schemas.microsoft.com/office/word/2012/wordml" xmlns:w16cex="http://schemas.microsoft.com/office/word/2018/wordml/cex" xmlns:w16cid="http://schemas.microsoft.com/office/word/2016/wordml/cid" xmlns:w16="http://schemas.microsoft.com/office/word/2018/wordml" xmlns:w16du="http://schemas.microsoft.com/office/word/2023/wordml/word16du" xmlns:w16sdtdh="http://schemas.microsoft.com/office/word/2020/wordml/sdtdatahash" xmlns:w16se="http://schemas.microsoft.com/office/word/2015/wordml/symex" xmlns:wpg="http://schemas.microsoft.com/office/word/2010/wordprocessingGroup" xmlns:wpi="http://schemas.microsoft.com/office/word/2010/wordprocessingInk" xmlns:wne="http://schemas.microsoft.com/office/word/2006/wordml" xmlns:wps="http://schemas.microsoft.com/office/word/2010/wordprocessingShape" mc:Ignorable="w14 w15 w16se w16cid w16 w16cex w16sdtdh w16du wp14">
+  <w:p>
+    <w:pPr>
+      <w:pStyle w:val="Header"/>
+    </w:pPr>
+  </w:p>
+</w:hdr>
+</file>
+
+<file path=word/header4.xml><?xml version="1.0" encoding="utf-8"?>
+<w:hdr xmlns:wpc="http://schemas.microsoft.com/office/word/2010/wordprocessingCanvas" xmlns:cx="http://schemas.microsoft.com/office/drawing/2014/chartex" xmlns:cx1="http://schemas.microsoft.com/office/drawing/2015/9/8/chartex" xmlns:cx2="http://schemas.microsoft.com/office/drawing/2015/10/21/chartex" xmlns:cx3="http://schemas.microsoft.com/office/drawing/2016/5/9/chartex" xmlns:cx4="http://schemas.microsoft.com/office/drawing/2016/5/10/chartex" xmlns:cx5="http://schemas.microsoft.com/office/drawing/2016/5/11/chartex" xmlns:cx6="http://schemas.microsoft.com/office/drawing/2016/5/12/chartex" xmlns:cx7="http://schemas.microsoft.com/office/drawing/2016/5/13/chartex" xmlns:cx8="http://schemas.microsoft.com/office/drawing/2016/5/14/chartex" xmlns:mc="http://schemas.openxmlformats.org/markup-compatibility/2006" xmlns:aink="http://schemas.microsoft.com/office/drawing/2016/ink" xmlns:am3d="http://schemas.microsoft.com/office/drawing/2017/model3d" xmlns:o="urn:schemas-microsoft-com:office:office" xmlns:oel="http://schemas.microsoft.com/office/2019/extlst" xmlns:r="http://schemas.openxmlformats.org/officeDocument/2006/relationships" xmlns:m="http://schemas.openxmlformats.org/officeDocument/2006/math" xmlns:v="urn:schemas-microsoft-com:vml" xmlns:wp14="http://schemas.microsoft.com/office/word/2010/wordprocessingDrawing" xmlns:wp="http://schemas.openxmlformats.org/drawingml/2006/wordprocessingDrawing" xmlns:w10="urn:schemas-microsoft-com:office:word" xmlns:w="http://schemas.openxmlformats.org/wordprocessingml/2006/main" xmlns:w14="http://schemas.microsoft.com/office/word/2010/wordml" xmlns:w15="http://schemas.microsoft.com/office/word/2012/wordml" xmlns:w16cex="http://schemas.microsoft.com/office/word/2018/wordml/cex" xmlns:w16cid="http://schemas.microsoft.com/office/word/2016/wordml/cid" xmlns:w16="http://schemas.microsoft.com/office/word/2018/wordml" xmlns:w16du="http://schemas.microsoft.com/office/word/2023/wordml/word16du" xmlns:w16sdtdh="http://schemas.microsoft.com/office/word/2020/wordml/sdtdatahash" xmlns:w16se="http://schemas.microsoft.com/office/word/2015/wordml/symex" xmlns:wpg="http://schemas.microsoft.com/office/word/2010/wordprocessingGroup" xmlns:wpi="http://schemas.microsoft.com/office/word/2010/wordprocessingInk" xmlns:wne="http://schemas.microsoft.com/office/word/2006/wordml" xmlns:wps="http://schemas.microsoft.com/office/word/2010/wordprocessingShape" mc:Ignorable="w14 w15 w16se w16cid w16 w16cex w16sdtdh w16du wp14">
   <w:tbl>
     <w:tblPr>
       <w:tblW w:w="4880" w:type="pct"/>
@@ -6211,52 +5179,51 @@
               <w:color w:val="76923C"/>
               <w:sz w:val="20"/>
               <w:szCs w:val="20"/>
+              <w:lang w:val="sr-Cyrl-RS"/>
             </w:rPr>
           </w:pPr>
-          <w:proofErr w:type="spellStart"/>
+          <w:r>
+            <w:rPr>
+              <w:i/>
+              <w:sz w:val="20"/>
+              <w:szCs w:val="20"/>
+              <w:lang w:val="sr-Cyrl-RS"/>
+            </w:rPr>
+            <w:t>Алекса Петровић</w:t>
+          </w:r>
           <w:r>
             <w:rPr>
               <w:i/>
               <w:sz w:val="20"/>
               <w:szCs w:val="20"/>
             </w:rPr>
-            <w:t>Име</w:t>
+            <w:t xml:space="preserve">, </w:t>
           </w:r>
-          <w:proofErr w:type="spellEnd"/>
+          <w:r>
+            <w:rPr>
+              <w:i/>
+              <w:sz w:val="20"/>
+              <w:szCs w:val="20"/>
+              <w:lang w:val="sr-Cyrl-RS"/>
+            </w:rPr>
+            <w:t xml:space="preserve">Реализација једне 2Д игре речи у </w:t>
+          </w:r>
           <w:r>
             <w:rPr>
               <w:i/>
               <w:sz w:val="20"/>
               <w:szCs w:val="20"/>
             </w:rPr>
-            <w:t xml:space="preserve"> и </w:t>
-          </w:r>
-          <w:proofErr w:type="spellStart"/>
-          <w:r>
-            <w:rPr>
-              <w:i/>
-              <w:sz w:val="20"/>
-              <w:szCs w:val="20"/>
-            </w:rPr>
-            <w:t>презиме</w:t>
-          </w:r>
-          <w:proofErr w:type="spellEnd"/>
-          <w:r>
-            <w:rPr>
-              <w:i/>
-              <w:sz w:val="20"/>
-              <w:szCs w:val="20"/>
-            </w:rPr>
-            <w:t>, Н</w:t>
+            <w:t xml:space="preserve">Unity </w:t>
           </w:r>
           <w:r>
             <w:rPr>
               <w:i/>
               <w:sz w:val="20"/>
               <w:szCs w:val="20"/>
-              <w:lang w:val="sr-Cyrl-CS"/>
+              <w:lang w:val="sr-Cyrl-RS"/>
             </w:rPr>
-            <w:t>аслов рада</w:t>
+            <w:t>окружењу</w:t>
           </w:r>
         </w:p>
       </w:tc>
@@ -6277,8 +5244,8 @@
 </w:hdr>
 </file>
 
-<file path=word/header2.xml><?xml version="1.0" encoding="utf-8"?>
-<w:hdr xmlns:wpc="http://schemas.microsoft.com/office/word/2010/wordprocessingCanvas" xmlns:cx="http://schemas.microsoft.com/office/drawing/2014/chartex" xmlns:cx1="http://schemas.microsoft.com/office/drawing/2015/9/8/chartex" xmlns:cx2="http://schemas.microsoft.com/office/drawing/2015/10/21/chartex" xmlns:cx3="http://schemas.microsoft.com/office/drawing/2016/5/9/chartex" xmlns:cx4="http://schemas.microsoft.com/office/drawing/2016/5/10/chartex" xmlns:cx5="http://schemas.microsoft.com/office/drawing/2016/5/11/chartex" xmlns:cx6="http://schemas.microsoft.com/office/drawing/2016/5/12/chartex" xmlns:cx7="http://schemas.microsoft.com/office/drawing/2016/5/13/chartex" xmlns:cx8="http://schemas.microsoft.com/office/drawing/2016/5/14/chartex" xmlns:mc="http://schemas.openxmlformats.org/markup-compatibility/2006" xmlns:aink="http://schemas.microsoft.com/office/drawing/2016/ink" xmlns:am3d="http://schemas.microsoft.com/office/drawing/2017/model3d" xmlns:o="urn:schemas-microsoft-com:office:office" xmlns:oel="http://schemas.microsoft.com/office/2019/extlst" xmlns:r="http://schemas.openxmlformats.org/officeDocument/2006/relationships" xmlns:m="http://schemas.openxmlformats.org/officeDocument/2006/math" xmlns:v="urn:schemas-microsoft-com:vml" xmlns:wp14="http://schemas.microsoft.com/office/word/2010/wordprocessingDrawing" xmlns:wp="http://schemas.openxmlformats.org/drawingml/2006/wordprocessingDrawing" xmlns:w10="urn:schemas-microsoft-com:office:word" xmlns:w="http://schemas.openxmlformats.org/wordprocessingml/2006/main" xmlns:w14="http://schemas.microsoft.com/office/word/2010/wordml" xmlns:w15="http://schemas.microsoft.com/office/word/2012/wordml" xmlns:w16cex="http://schemas.microsoft.com/office/word/2018/wordml/cex" xmlns:w16cid="http://schemas.microsoft.com/office/word/2016/wordml/cid" xmlns:w16="http://schemas.microsoft.com/office/word/2018/wordml" xmlns:w16sdtdh="http://schemas.microsoft.com/office/word/2020/wordml/sdtdatahash" xmlns:w16se="http://schemas.microsoft.com/office/word/2015/wordml/symex" xmlns:wpg="http://schemas.microsoft.com/office/word/2010/wordprocessingGroup" xmlns:wpi="http://schemas.microsoft.com/office/word/2010/wordprocessingInk" xmlns:wne="http://schemas.microsoft.com/office/word/2006/wordml" xmlns:wps="http://schemas.microsoft.com/office/word/2010/wordprocessingShape" mc:Ignorable="w14 w15 w16se w16cid w16 w16cex w16sdtdh wp14">
+<file path=word/header5.xml><?xml version="1.0" encoding="utf-8"?>
+<w:hdr xmlns:wpc="http://schemas.microsoft.com/office/word/2010/wordprocessingCanvas" xmlns:cx="http://schemas.microsoft.com/office/drawing/2014/chartex" xmlns:cx1="http://schemas.microsoft.com/office/drawing/2015/9/8/chartex" xmlns:cx2="http://schemas.microsoft.com/office/drawing/2015/10/21/chartex" xmlns:cx3="http://schemas.microsoft.com/office/drawing/2016/5/9/chartex" xmlns:cx4="http://schemas.microsoft.com/office/drawing/2016/5/10/chartex" xmlns:cx5="http://schemas.microsoft.com/office/drawing/2016/5/11/chartex" xmlns:cx6="http://schemas.microsoft.com/office/drawing/2016/5/12/chartex" xmlns:cx7="http://schemas.microsoft.com/office/drawing/2016/5/13/chartex" xmlns:cx8="http://schemas.microsoft.com/office/drawing/2016/5/14/chartex" xmlns:mc="http://schemas.openxmlformats.org/markup-compatibility/2006" xmlns:aink="http://schemas.microsoft.com/office/drawing/2016/ink" xmlns:am3d="http://schemas.microsoft.com/office/drawing/2017/model3d" xmlns:o="urn:schemas-microsoft-com:office:office" xmlns:oel="http://schemas.microsoft.com/office/2019/extlst" xmlns:r="http://schemas.openxmlformats.org/officeDocument/2006/relationships" xmlns:m="http://schemas.openxmlformats.org/officeDocument/2006/math" xmlns:v="urn:schemas-microsoft-com:vml" xmlns:wp14="http://schemas.microsoft.com/office/word/2010/wordprocessingDrawing" xmlns:wp="http://schemas.openxmlformats.org/drawingml/2006/wordprocessingDrawing" xmlns:w10="urn:schemas-microsoft-com:office:word" xmlns:w="http://schemas.openxmlformats.org/wordprocessingml/2006/main" xmlns:w14="http://schemas.microsoft.com/office/word/2010/wordml" xmlns:w15="http://schemas.microsoft.com/office/word/2012/wordml" xmlns:w16cex="http://schemas.microsoft.com/office/word/2018/wordml/cex" xmlns:w16cid="http://schemas.microsoft.com/office/word/2016/wordml/cid" xmlns:w16="http://schemas.microsoft.com/office/word/2018/wordml" xmlns:w16du="http://schemas.microsoft.com/office/word/2023/wordml/word16du" xmlns:w16sdtdh="http://schemas.microsoft.com/office/word/2020/wordml/sdtdatahash" xmlns:w16se="http://schemas.microsoft.com/office/word/2015/wordml/symex" xmlns:wpg="http://schemas.microsoft.com/office/word/2010/wordprocessingGroup" xmlns:wpi="http://schemas.microsoft.com/office/word/2010/wordprocessingInk" xmlns:wne="http://schemas.microsoft.com/office/word/2006/wordml" xmlns:wps="http://schemas.microsoft.com/office/word/2010/wordprocessingShape" mc:Ignorable="w14 w15 w16se w16cid w16 w16cex w16sdtdh w16du wp14">
   <w:tbl>
     <w:tblPr>
       <w:tblW w:w="4880" w:type="pct"/>
@@ -6315,41 +5282,13 @@
               <w:lang w:val="sr-Cyrl-CS"/>
             </w:rPr>
           </w:pPr>
-          <w:proofErr w:type="spellStart"/>
           <w:r>
             <w:rPr>
               <w:i/>
               <w:sz w:val="20"/>
               <w:szCs w:val="20"/>
             </w:rPr>
-            <w:t>Име</w:t>
-          </w:r>
-          <w:proofErr w:type="spellEnd"/>
-          <w:r>
-            <w:rPr>
-              <w:i/>
-              <w:sz w:val="20"/>
-              <w:szCs w:val="20"/>
-            </w:rPr>
-            <w:t xml:space="preserve"> и </w:t>
-          </w:r>
-          <w:proofErr w:type="spellStart"/>
-          <w:r>
-            <w:rPr>
-              <w:i/>
-              <w:sz w:val="20"/>
-              <w:szCs w:val="20"/>
-            </w:rPr>
-            <w:t>презиме</w:t>
-          </w:r>
-          <w:proofErr w:type="spellEnd"/>
-          <w:r>
-            <w:rPr>
-              <w:i/>
-              <w:sz w:val="20"/>
-              <w:szCs w:val="20"/>
-            </w:rPr>
-            <w:t>, Н</w:t>
+            <w:t>Име и презиме, Н</w:t>
           </w:r>
           <w:r>
             <w:rPr>
@@ -6380,7 +5319,7 @@
 </file>
 
 <file path=word/numbering.xml><?xml version="1.0" encoding="utf-8"?>
-<w:numbering xmlns:wpc="http://schemas.microsoft.com/office/word/2010/wordprocessingCanvas" xmlns:cx="http://schemas.microsoft.com/office/drawing/2014/chartex" xmlns:cx1="http://schemas.microsoft.com/office/drawing/2015/9/8/chartex" xmlns:cx2="http://schemas.microsoft.com/office/drawing/2015/10/21/chartex" xmlns:cx3="http://schemas.microsoft.com/office/drawing/2016/5/9/chartex" xmlns:cx4="http://schemas.microsoft.com/office/drawing/2016/5/10/chartex" xmlns:cx5="http://schemas.microsoft.com/office/drawing/2016/5/11/chartex" xmlns:cx6="http://schemas.microsoft.com/office/drawing/2016/5/12/chartex" xmlns:cx7="http://schemas.microsoft.com/office/drawing/2016/5/13/chartex" xmlns:cx8="http://schemas.microsoft.com/office/drawing/2016/5/14/chartex" xmlns:mc="http://schemas.openxmlformats.org/markup-compatibility/2006" xmlns:aink="http://schemas.microsoft.com/office/drawing/2016/ink" xmlns:am3d="http://schemas.microsoft.com/office/drawing/2017/model3d" xmlns:o="urn:schemas-microsoft-com:office:office" xmlns:oel="http://schemas.microsoft.com/office/2019/extlst" xmlns:r="http://schemas.openxmlformats.org/officeDocument/2006/relationships" xmlns:m="http://schemas.openxmlformats.org/officeDocument/2006/math" xmlns:v="urn:schemas-microsoft-com:vml" xmlns:wp14="http://schemas.microsoft.com/office/word/2010/wordprocessingDrawing" xmlns:wp="http://schemas.openxmlformats.org/drawingml/2006/wordprocessingDrawing" xmlns:w10="urn:schemas-microsoft-com:office:word" xmlns:w="http://schemas.openxmlformats.org/wordprocessingml/2006/main" xmlns:w14="http://schemas.microsoft.com/office/word/2010/wordml" xmlns:w15="http://schemas.microsoft.com/office/word/2012/wordml" xmlns:w16cex="http://schemas.microsoft.com/office/word/2018/wordml/cex" xmlns:w16cid="http://schemas.microsoft.com/office/word/2016/wordml/cid" xmlns:w16="http://schemas.microsoft.com/office/word/2018/wordml" xmlns:w16sdtdh="http://schemas.microsoft.com/office/word/2020/wordml/sdtdatahash" xmlns:w16se="http://schemas.microsoft.com/office/word/2015/wordml/symex" xmlns:wpg="http://schemas.microsoft.com/office/word/2010/wordprocessingGroup" xmlns:wpi="http://schemas.microsoft.com/office/word/2010/wordprocessingInk" xmlns:wne="http://schemas.microsoft.com/office/word/2006/wordml" xmlns:wps="http://schemas.microsoft.com/office/word/2010/wordprocessingShape" mc:Ignorable="w14 w15 w16se w16cid w16 w16cex w16sdtdh wp14">
+<w:numbering xmlns:wpc="http://schemas.microsoft.com/office/word/2010/wordprocessingCanvas" xmlns:cx="http://schemas.microsoft.com/office/drawing/2014/chartex" xmlns:cx1="http://schemas.microsoft.com/office/drawing/2015/9/8/chartex" xmlns:cx2="http://schemas.microsoft.com/office/drawing/2015/10/21/chartex" xmlns:cx3="http://schemas.microsoft.com/office/drawing/2016/5/9/chartex" xmlns:cx4="http://schemas.microsoft.com/office/drawing/2016/5/10/chartex" xmlns:cx5="http://schemas.microsoft.com/office/drawing/2016/5/11/chartex" xmlns:cx6="http://schemas.microsoft.com/office/drawing/2016/5/12/chartex" xmlns:cx7="http://schemas.microsoft.com/office/drawing/2016/5/13/chartex" xmlns:cx8="http://schemas.microsoft.com/office/drawing/2016/5/14/chartex" xmlns:mc="http://schemas.openxmlformats.org/markup-compatibility/2006" xmlns:aink="http://schemas.microsoft.com/office/drawing/2016/ink" xmlns:am3d="http://schemas.microsoft.com/office/drawing/2017/model3d" xmlns:o="urn:schemas-microsoft-com:office:office" xmlns:oel="http://schemas.microsoft.com/office/2019/extlst" xmlns:r="http://schemas.openxmlformats.org/officeDocument/2006/relationships" xmlns:m="http://schemas.openxmlformats.org/officeDocument/2006/math" xmlns:v="urn:schemas-microsoft-com:vml" xmlns:wp14="http://schemas.microsoft.com/office/word/2010/wordprocessingDrawing" xmlns:wp="http://schemas.openxmlformats.org/drawingml/2006/wordprocessingDrawing" xmlns:w10="urn:schemas-microsoft-com:office:word" xmlns:w="http://schemas.openxmlformats.org/wordprocessingml/2006/main" xmlns:w14="http://schemas.microsoft.com/office/word/2010/wordml" xmlns:w15="http://schemas.microsoft.com/office/word/2012/wordml" xmlns:w16cex="http://schemas.microsoft.com/office/word/2018/wordml/cex" xmlns:w16cid="http://schemas.microsoft.com/office/word/2016/wordml/cid" xmlns:w16="http://schemas.microsoft.com/office/word/2018/wordml" xmlns:w16du="http://schemas.microsoft.com/office/word/2023/wordml/word16du" xmlns:w16sdtdh="http://schemas.microsoft.com/office/word/2020/wordml/sdtdatahash" xmlns:w16se="http://schemas.microsoft.com/office/word/2015/wordml/symex" xmlns:wpg="http://schemas.microsoft.com/office/word/2010/wordprocessingGroup" xmlns:wpi="http://schemas.microsoft.com/office/word/2010/wordprocessingInk" xmlns:wne="http://schemas.microsoft.com/office/word/2006/wordml" xmlns:wps="http://schemas.microsoft.com/office/word/2010/wordprocessingShape" mc:Ignorable="w14 w15 w16se w16cid w16 w16cex w16sdtdh w16du wp14">
   <w:abstractNum w:abstractNumId="0" w15:restartNumberingAfterBreak="0">
     <w:nsid w:val="FFFFFF7C"/>
     <w:multiLevelType w:val="singleLevel"/>
@@ -9611,7 +8550,7 @@
 </file>
 
 <file path=word/styles.xml><?xml version="1.0" encoding="utf-8"?>
-<w:styles xmlns:mc="http://schemas.openxmlformats.org/markup-compatibility/2006" xmlns:r="http://schemas.openxmlformats.org/officeDocument/2006/relationships" xmlns:w="http://schemas.openxmlformats.org/wordprocessingml/2006/main" xmlns:w14="http://schemas.microsoft.com/office/word/2010/wordml" xmlns:w15="http://schemas.microsoft.com/office/word/2012/wordml" xmlns:w16cex="http://schemas.microsoft.com/office/word/2018/wordml/cex" xmlns:w16cid="http://schemas.microsoft.com/office/word/2016/wordml/cid" xmlns:w16="http://schemas.microsoft.com/office/word/2018/wordml" xmlns:w16sdtdh="http://schemas.microsoft.com/office/word/2020/wordml/sdtdatahash" xmlns:w16se="http://schemas.microsoft.com/office/word/2015/wordml/symex" mc:Ignorable="w14 w15 w16se w16cid w16 w16cex w16sdtdh">
+<w:styles xmlns:mc="http://schemas.openxmlformats.org/markup-compatibility/2006" xmlns:r="http://schemas.openxmlformats.org/officeDocument/2006/relationships" xmlns:w="http://schemas.openxmlformats.org/wordprocessingml/2006/main" xmlns:w14="http://schemas.microsoft.com/office/word/2010/wordml" xmlns:w15="http://schemas.microsoft.com/office/word/2012/wordml" xmlns:w16cex="http://schemas.microsoft.com/office/word/2018/wordml/cex" xmlns:w16cid="http://schemas.microsoft.com/office/word/2016/wordml/cid" xmlns:w16="http://schemas.microsoft.com/office/word/2018/wordml" xmlns:w16du="http://schemas.microsoft.com/office/word/2023/wordml/word16du" xmlns:w16sdtdh="http://schemas.microsoft.com/office/word/2020/wordml/sdtdatahash" xmlns:w16se="http://schemas.microsoft.com/office/word/2015/wordml/symex" mc:Ignorable="w14 w15 w16se w16cid w16 w16cex w16sdtdh w16du">
   <w:docDefaults>
     <w:rPrDefault>
       <w:rPr>

</xml_diff>

<commit_message>
Update first two pages with thesis details (thesis name, tasks, dates etc..)
</commit_message>
<xml_diff>
--- a/Papir/Papir.docx
+++ b/Papir/Papir.docx
@@ -138,7 +138,26 @@
           <w:szCs w:val="32"/>
           <w:lang w:val="sr-Cyrl-RS"/>
         </w:rPr>
-        <w:t>НАСЛОВ РАДА</w:t>
+        <w:t xml:space="preserve">Имплементација једне 2Д игре у </w:t>
+      </w:r>
+      <w:r>
+        <w:rPr>
+          <w:rFonts w:ascii="Times New Roman" w:hAnsi="Times New Roman"/>
+          <w:b/>
+          <w:sz w:val="32"/>
+          <w:szCs w:val="32"/>
+        </w:rPr>
+        <w:t>Unity o</w:t>
+      </w:r>
+      <w:r>
+        <w:rPr>
+          <w:rFonts w:ascii="Times New Roman" w:hAnsi="Times New Roman"/>
+          <w:b/>
+          <w:sz w:val="32"/>
+          <w:szCs w:val="32"/>
+          <w:lang w:val="sr-Cyrl-RS"/>
+        </w:rPr>
+        <w:t>кружењу</w:t>
       </w:r>
     </w:p>
     <w:p>
@@ -246,12 +265,7 @@
           <w:lang w:val="sr-Cyrl-RS"/>
         </w:rPr>
         <w:sectPr>
-          <w:headerReference w:type="even" r:id="rId8"/>
-          <w:headerReference w:type="default" r:id="rId9"/>
-          <w:footerReference w:type="even" r:id="rId10"/>
-          <w:footerReference w:type="default" r:id="rId11"/>
-          <w:headerReference w:type="first" r:id="rId12"/>
-          <w:footerReference w:type="first" r:id="rId13"/>
+          <w:footerReference w:type="default" r:id="rId8"/>
           <w:pgSz w:w="11907" w:h="16840" w:code="9"/>
           <w:pgMar w:top="1440" w:right="1440" w:bottom="1440" w:left="1440" w:header="862" w:footer="1440" w:gutter="0"/>
           <w:pgNumType w:fmt="upperRoman" w:start="1"/>
@@ -266,7 +280,39 @@
           <w:szCs w:val="28"/>
           <w:lang w:val="sr-Cyrl-RS"/>
         </w:rPr>
-        <w:t>Београд, месец 20__.</w:t>
+        <w:t xml:space="preserve">Београд, </w:t>
+      </w:r>
+      <w:r>
+        <w:rPr>
+          <w:sz w:val="28"/>
+          <w:szCs w:val="28"/>
+          <w:lang w:val="sr-Cyrl-RS"/>
+        </w:rPr>
+        <w:t>септембар</w:t>
+      </w:r>
+      <w:r>
+        <w:rPr>
+          <w:sz w:val="28"/>
+          <w:szCs w:val="28"/>
+          <w:lang w:val="sr-Cyrl-RS"/>
+        </w:rPr>
+        <w:t xml:space="preserve"> 20</w:t>
+      </w:r>
+      <w:r>
+        <w:rPr>
+          <w:sz w:val="28"/>
+          <w:szCs w:val="28"/>
+          <w:lang w:val="sr-Cyrl-RS"/>
+        </w:rPr>
+        <w:t>24</w:t>
+      </w:r>
+      <w:r>
+        <w:rPr>
+          <w:sz w:val="28"/>
+          <w:szCs w:val="28"/>
+          <w:lang w:val="sr-Cyrl-RS"/>
+        </w:rPr>
+        <w:t>.</w:t>
       </w:r>
     </w:p>
     <w:p>
@@ -395,7 +441,24 @@
           <w:szCs w:val="28"/>
           <w:lang w:val="sr-Cyrl-RS"/>
         </w:rPr>
-        <w:t>XXXXXXXXXXXXXXXXXXXXXX</w:t>
+        <w:t xml:space="preserve">Имплементација једне 2Д игре у </w:t>
+      </w:r>
+      <w:r>
+        <w:rPr>
+          <w:b/>
+          <w:sz w:val="28"/>
+          <w:szCs w:val="28"/>
+        </w:rPr>
+        <w:t xml:space="preserve">Unity </w:t>
+      </w:r>
+      <w:r>
+        <w:rPr>
+          <w:b/>
+          <w:sz w:val="28"/>
+          <w:szCs w:val="28"/>
+          <w:lang w:val="sr-Cyrl-RS"/>
+        </w:rPr>
+        <w:t>окружењу</w:t>
       </w:r>
     </w:p>
     <w:p>
@@ -447,7 +510,17 @@
           <w:szCs w:val="28"/>
           <w:lang w:val="sr-Cyrl-RS"/>
         </w:rPr>
-        <w:t>1. Xxxxxxxxxxxxx</w:t>
+        <w:t xml:space="preserve">1. </w:t>
+      </w:r>
+      <w:r>
+        <w:rPr>
+          <w:b/>
+          <w:bCs/>
+          <w:sz w:val="28"/>
+          <w:szCs w:val="28"/>
+          <w:lang w:val="sr-Cyrl-RS"/>
+        </w:rPr>
+        <w:t>Пројекат игре.</w:t>
       </w:r>
     </w:p>
     <w:p>
@@ -474,7 +547,17 @@
           <w:szCs w:val="28"/>
           <w:lang w:val="sr-Cyrl-RS"/>
         </w:rPr>
-        <w:t>2. Xxxxxxxxxxxxx</w:t>
+        <w:t xml:space="preserve">2. </w:t>
+      </w:r>
+      <w:r>
+        <w:rPr>
+          <w:b/>
+          <w:bCs/>
+          <w:sz w:val="28"/>
+          <w:szCs w:val="28"/>
+          <w:lang w:val="sr-Cyrl-RS"/>
+        </w:rPr>
+        <w:t>Развој модела и нивоа</w:t>
       </w:r>
     </w:p>
     <w:p>
@@ -501,7 +584,17 @@
           <w:szCs w:val="28"/>
           <w:lang w:val="sr-Cyrl-RS"/>
         </w:rPr>
-        <w:t>3. Xxxxxxxxxxxxx</w:t>
+        <w:t xml:space="preserve">3. </w:t>
+      </w:r>
+      <w:r>
+        <w:rPr>
+          <w:b/>
+          <w:bCs/>
+          <w:sz w:val="28"/>
+          <w:szCs w:val="28"/>
+          <w:lang w:val="sr-Cyrl-RS"/>
+        </w:rPr>
+        <w:t>Програмско решење</w:t>
       </w:r>
     </w:p>
     <w:p>
@@ -696,7 +789,43 @@
           <w:szCs w:val="28"/>
           <w:lang w:val="sr-Cyrl-RS"/>
         </w:rPr>
-        <w:t xml:space="preserve">Београд, месец  20__ годинe. </w:t>
+        <w:t xml:space="preserve">Београд, </w:t>
+      </w:r>
+      <w:r>
+        <w:rPr>
+          <w:bCs/>
+          <w:sz w:val="28"/>
+          <w:szCs w:val="28"/>
+          <w:lang w:val="sr-Cyrl-RS"/>
+        </w:rPr>
+        <w:t>септембар</w:t>
+      </w:r>
+      <w:r>
+        <w:rPr>
+          <w:bCs/>
+          <w:sz w:val="28"/>
+          <w:szCs w:val="28"/>
+          <w:lang w:val="sr-Cyrl-RS"/>
+        </w:rPr>
+        <w:t xml:space="preserve"> 20</w:t>
+      </w:r>
+      <w:r>
+        <w:rPr>
+          <w:bCs/>
+          <w:sz w:val="28"/>
+          <w:szCs w:val="28"/>
+          <w:lang w:val="sr-Cyrl-RS"/>
+        </w:rPr>
+        <w:t>24.</w:t>
+      </w:r>
+      <w:r>
+        <w:rPr>
+          <w:bCs/>
+          <w:sz w:val="28"/>
+          <w:szCs w:val="28"/>
+          <w:lang w:val="sr-Cyrl-RS"/>
+        </w:rPr>
+        <w:t xml:space="preserve"> годинe. </w:t>
       </w:r>
     </w:p>
     <w:p>
@@ -748,7 +877,43 @@
           <w:szCs w:val="28"/>
           <w:lang w:val="sr-Cyrl-RS"/>
         </w:rPr>
-        <w:t>м/др XxxxxXxxxxxx, проф./виши предавач/предавач ВИШЕР</w:t>
+        <w:t xml:space="preserve">др </w:t>
+      </w:r>
+      <w:r>
+        <w:rPr>
+          <w:bCs/>
+          <w:sz w:val="28"/>
+          <w:szCs w:val="28"/>
+          <w:lang w:val="sr-Cyrl-RS"/>
+        </w:rPr>
+        <w:t>Зоран Ћировић</w:t>
+      </w:r>
+      <w:r>
+        <w:rPr>
+          <w:bCs/>
+          <w:sz w:val="28"/>
+          <w:szCs w:val="28"/>
+          <w:lang w:val="sr-Cyrl-RS"/>
+        </w:rPr>
+        <w:t>, проф</w:t>
+      </w:r>
+      <w:r>
+        <w:rPr>
+          <w:bCs/>
+          <w:sz w:val="28"/>
+          <w:szCs w:val="28"/>
+          <w:lang w:val="sr-Cyrl-RS"/>
+        </w:rPr>
+        <w:t>.</w:t>
+      </w:r>
+      <w:r>
+        <w:rPr>
+          <w:bCs/>
+          <w:sz w:val="28"/>
+          <w:szCs w:val="28"/>
+          <w:lang w:val="sr-Cyrl-RS"/>
+        </w:rPr>
+        <w:t xml:space="preserve"> ВИШЕР</w:t>
       </w:r>
     </w:p>
     <w:p>
@@ -3271,8 +3436,8 @@
           <w:lang w:val="sr-Cyrl-RS"/>
         </w:rPr>
         <w:sectPr>
-          <w:headerReference w:type="default" r:id="rId14"/>
-          <w:footerReference w:type="default" r:id="rId15"/>
+          <w:headerReference w:type="default" r:id="rId9"/>
+          <w:footerReference w:type="default" r:id="rId10"/>
           <w:pgSz w:w="11907" w:h="16840" w:code="9"/>
           <w:pgMar w:top="1417" w:right="1417" w:bottom="1417" w:left="1417" w:header="862" w:footer="454" w:gutter="0"/>
           <w:pgNumType w:start="1"/>
@@ -3625,7 +3790,7 @@
         </w:rPr>
         <w:t xml:space="preserve">” </w:t>
       </w:r>
-      <w:hyperlink r:id="rId16" w:history="1">
+      <w:hyperlink r:id="rId11" w:history="1">
         <w:r>
           <w:rPr>
             <w:rStyle w:val="Hyperlink"/>
@@ -3730,7 +3895,7 @@
           <w:lang w:val="sr-Cyrl-RS"/>
         </w:rPr>
         <w:sectPr>
-          <w:headerReference w:type="default" r:id="rId17"/>
+          <w:headerReference w:type="default" r:id="rId12"/>
           <w:type w:val="continuous"/>
           <w:pgSz w:w="11907" w:h="16840" w:code="9"/>
           <w:pgMar w:top="1440" w:right="1440" w:bottom="1440" w:left="1440" w:header="862" w:footer="1440" w:gutter="0"/>
@@ -4992,16 +5157,6 @@
   <w:p>
     <w:pPr>
       <w:pStyle w:val="Footer"/>
-    </w:pPr>
-  </w:p>
-</w:ftr>
-</file>
-
-<file path=word/footer2.xml><?xml version="1.0" encoding="utf-8"?>
-<w:ftr xmlns:wpc="http://schemas.microsoft.com/office/word/2010/wordprocessingCanvas" xmlns:cx="http://schemas.microsoft.com/office/drawing/2014/chartex" xmlns:cx1="http://schemas.microsoft.com/office/drawing/2015/9/8/chartex" xmlns:cx2="http://schemas.microsoft.com/office/drawing/2015/10/21/chartex" xmlns:cx3="http://schemas.microsoft.com/office/drawing/2016/5/9/chartex" xmlns:cx4="http://schemas.microsoft.com/office/drawing/2016/5/10/chartex" xmlns:cx5="http://schemas.microsoft.com/office/drawing/2016/5/11/chartex" xmlns:cx6="http://schemas.microsoft.com/office/drawing/2016/5/12/chartex" xmlns:cx7="http://schemas.microsoft.com/office/drawing/2016/5/13/chartex" xmlns:cx8="http://schemas.microsoft.com/office/drawing/2016/5/14/chartex" xmlns:mc="http://schemas.openxmlformats.org/markup-compatibility/2006" xmlns:aink="http://schemas.microsoft.com/office/drawing/2016/ink" xmlns:am3d="http://schemas.microsoft.com/office/drawing/2017/model3d" xmlns:o="urn:schemas-microsoft-com:office:office" xmlns:oel="http://schemas.microsoft.com/office/2019/extlst" xmlns:r="http://schemas.openxmlformats.org/officeDocument/2006/relationships" xmlns:m="http://schemas.openxmlformats.org/officeDocument/2006/math" xmlns:v="urn:schemas-microsoft-com:vml" xmlns:wp14="http://schemas.microsoft.com/office/word/2010/wordprocessingDrawing" xmlns:wp="http://schemas.openxmlformats.org/drawingml/2006/wordprocessingDrawing" xmlns:w10="urn:schemas-microsoft-com:office:word" xmlns:w="http://schemas.openxmlformats.org/wordprocessingml/2006/main" xmlns:w14="http://schemas.microsoft.com/office/word/2010/wordml" xmlns:w15="http://schemas.microsoft.com/office/word/2012/wordml" xmlns:w16cex="http://schemas.microsoft.com/office/word/2018/wordml/cex" xmlns:w16cid="http://schemas.microsoft.com/office/word/2016/wordml/cid" xmlns:w16="http://schemas.microsoft.com/office/word/2018/wordml" xmlns:w16du="http://schemas.microsoft.com/office/word/2023/wordml/word16du" xmlns:w16sdtdh="http://schemas.microsoft.com/office/word/2020/wordml/sdtdatahash" xmlns:w16se="http://schemas.microsoft.com/office/word/2015/wordml/symex" xmlns:wpg="http://schemas.microsoft.com/office/word/2010/wordprocessingGroup" xmlns:wpi="http://schemas.microsoft.com/office/word/2010/wordprocessingInk" xmlns:wne="http://schemas.microsoft.com/office/word/2006/wordml" xmlns:wps="http://schemas.microsoft.com/office/word/2010/wordprocessingShape" mc:Ignorable="w14 w15 w16se w16cid w16 w16cex w16sdtdh w16du wp14">
-  <w:p>
-    <w:pPr>
-      <w:pStyle w:val="Footer"/>
       <w:jc w:val="center"/>
     </w:pPr>
     <w:r>
@@ -5037,17 +5192,7 @@
 </w:ftr>
 </file>
 
-<file path=word/footer3.xml><?xml version="1.0" encoding="utf-8"?>
-<w:ftr xmlns:wpc="http://schemas.microsoft.com/office/word/2010/wordprocessingCanvas" xmlns:cx="http://schemas.microsoft.com/office/drawing/2014/chartex" xmlns:cx1="http://schemas.microsoft.com/office/drawing/2015/9/8/chartex" xmlns:cx2="http://schemas.microsoft.com/office/drawing/2015/10/21/chartex" xmlns:cx3="http://schemas.microsoft.com/office/drawing/2016/5/9/chartex" xmlns:cx4="http://schemas.microsoft.com/office/drawing/2016/5/10/chartex" xmlns:cx5="http://schemas.microsoft.com/office/drawing/2016/5/11/chartex" xmlns:cx6="http://schemas.microsoft.com/office/drawing/2016/5/12/chartex" xmlns:cx7="http://schemas.microsoft.com/office/drawing/2016/5/13/chartex" xmlns:cx8="http://schemas.microsoft.com/office/drawing/2016/5/14/chartex" xmlns:mc="http://schemas.openxmlformats.org/markup-compatibility/2006" xmlns:aink="http://schemas.microsoft.com/office/drawing/2016/ink" xmlns:am3d="http://schemas.microsoft.com/office/drawing/2017/model3d" xmlns:o="urn:schemas-microsoft-com:office:office" xmlns:oel="http://schemas.microsoft.com/office/2019/extlst" xmlns:r="http://schemas.openxmlformats.org/officeDocument/2006/relationships" xmlns:m="http://schemas.openxmlformats.org/officeDocument/2006/math" xmlns:v="urn:schemas-microsoft-com:vml" xmlns:wp14="http://schemas.microsoft.com/office/word/2010/wordprocessingDrawing" xmlns:wp="http://schemas.openxmlformats.org/drawingml/2006/wordprocessingDrawing" xmlns:w10="urn:schemas-microsoft-com:office:word" xmlns:w="http://schemas.openxmlformats.org/wordprocessingml/2006/main" xmlns:w14="http://schemas.microsoft.com/office/word/2010/wordml" xmlns:w15="http://schemas.microsoft.com/office/word/2012/wordml" xmlns:w16cex="http://schemas.microsoft.com/office/word/2018/wordml/cex" xmlns:w16cid="http://schemas.microsoft.com/office/word/2016/wordml/cid" xmlns:w16="http://schemas.microsoft.com/office/word/2018/wordml" xmlns:w16du="http://schemas.microsoft.com/office/word/2023/wordml/word16du" xmlns:w16sdtdh="http://schemas.microsoft.com/office/word/2020/wordml/sdtdatahash" xmlns:w16se="http://schemas.microsoft.com/office/word/2015/wordml/symex" xmlns:wpg="http://schemas.microsoft.com/office/word/2010/wordprocessingGroup" xmlns:wpi="http://schemas.microsoft.com/office/word/2010/wordprocessingInk" xmlns:wne="http://schemas.microsoft.com/office/word/2006/wordml" xmlns:wps="http://schemas.microsoft.com/office/word/2010/wordprocessingShape" mc:Ignorable="w14 w15 w16se w16cid w16 w16cex w16sdtdh w16du wp14">
-  <w:p>
-    <w:pPr>
-      <w:pStyle w:val="Footer"/>
-    </w:pPr>
-  </w:p>
-</w:ftr>
-</file>
-
-<file path=word/footer4.xml><?xml version="1.0" encoding="utf-8"?>
+<file path=word/footer2.xml><?xml version="1.0" encoding="utf-8"?>
 <w:ftr xmlns:wpc="http://schemas.microsoft.com/office/word/2010/wordprocessingCanvas" xmlns:cx="http://schemas.microsoft.com/office/drawing/2014/chartex" xmlns:cx1="http://schemas.microsoft.com/office/drawing/2015/9/8/chartex" xmlns:cx2="http://schemas.microsoft.com/office/drawing/2015/10/21/chartex" xmlns:cx3="http://schemas.microsoft.com/office/drawing/2016/5/9/chartex" xmlns:cx4="http://schemas.microsoft.com/office/drawing/2016/5/10/chartex" xmlns:cx5="http://schemas.microsoft.com/office/drawing/2016/5/11/chartex" xmlns:cx6="http://schemas.microsoft.com/office/drawing/2016/5/12/chartex" xmlns:cx7="http://schemas.microsoft.com/office/drawing/2016/5/13/chartex" xmlns:cx8="http://schemas.microsoft.com/office/drawing/2016/5/14/chartex" xmlns:mc="http://schemas.openxmlformats.org/markup-compatibility/2006" xmlns:aink="http://schemas.microsoft.com/office/drawing/2016/ink" xmlns:am3d="http://schemas.microsoft.com/office/drawing/2017/model3d" xmlns:o="urn:schemas-microsoft-com:office:office" xmlns:oel="http://schemas.microsoft.com/office/2019/extlst" xmlns:r="http://schemas.openxmlformats.org/officeDocument/2006/relationships" xmlns:m="http://schemas.openxmlformats.org/officeDocument/2006/math" xmlns:v="urn:schemas-microsoft-com:vml" xmlns:wp14="http://schemas.microsoft.com/office/word/2010/wordprocessingDrawing" xmlns:wp="http://schemas.openxmlformats.org/drawingml/2006/wordprocessingDrawing" xmlns:w10="urn:schemas-microsoft-com:office:word" xmlns:w="http://schemas.openxmlformats.org/wordprocessingml/2006/main" xmlns:w14="http://schemas.microsoft.com/office/word/2010/wordml" xmlns:w15="http://schemas.microsoft.com/office/word/2012/wordml" xmlns:w16cex="http://schemas.microsoft.com/office/word/2018/wordml/cex" xmlns:w16cid="http://schemas.microsoft.com/office/word/2016/wordml/cid" xmlns:w16="http://schemas.microsoft.com/office/word/2018/wordml" xmlns:w16du="http://schemas.microsoft.com/office/word/2023/wordml/word16du" xmlns:w16sdtdh="http://schemas.microsoft.com/office/word/2020/wordml/sdtdatahash" xmlns:w16se="http://schemas.microsoft.com/office/word/2015/wordml/symex" xmlns:wpg="http://schemas.microsoft.com/office/word/2010/wordprocessingGroup" xmlns:wpi="http://schemas.microsoft.com/office/word/2010/wordprocessingInk" xmlns:wne="http://schemas.microsoft.com/office/word/2006/wordml" xmlns:wps="http://schemas.microsoft.com/office/word/2010/wordprocessingShape" mc:Ignorable="w14 w15 w16se w16cid w16 w16cex w16sdtdh w16du wp14">
   <w:p>
     <w:pPr>
@@ -5113,36 +5258,6 @@
 </file>
 
 <file path=word/header1.xml><?xml version="1.0" encoding="utf-8"?>
-<w:hdr xmlns:wpc="http://schemas.microsoft.com/office/word/2010/wordprocessingCanvas" xmlns:cx="http://schemas.microsoft.com/office/drawing/2014/chartex" xmlns:cx1="http://schemas.microsoft.com/office/drawing/2015/9/8/chartex" xmlns:cx2="http://schemas.microsoft.com/office/drawing/2015/10/21/chartex" xmlns:cx3="http://schemas.microsoft.com/office/drawing/2016/5/9/chartex" xmlns:cx4="http://schemas.microsoft.com/office/drawing/2016/5/10/chartex" xmlns:cx5="http://schemas.microsoft.com/office/drawing/2016/5/11/chartex" xmlns:cx6="http://schemas.microsoft.com/office/drawing/2016/5/12/chartex" xmlns:cx7="http://schemas.microsoft.com/office/drawing/2016/5/13/chartex" xmlns:cx8="http://schemas.microsoft.com/office/drawing/2016/5/14/chartex" xmlns:mc="http://schemas.openxmlformats.org/markup-compatibility/2006" xmlns:aink="http://schemas.microsoft.com/office/drawing/2016/ink" xmlns:am3d="http://schemas.microsoft.com/office/drawing/2017/model3d" xmlns:o="urn:schemas-microsoft-com:office:office" xmlns:oel="http://schemas.microsoft.com/office/2019/extlst" xmlns:r="http://schemas.openxmlformats.org/officeDocument/2006/relationships" xmlns:m="http://schemas.openxmlformats.org/officeDocument/2006/math" xmlns:v="urn:schemas-microsoft-com:vml" xmlns:wp14="http://schemas.microsoft.com/office/word/2010/wordprocessingDrawing" xmlns:wp="http://schemas.openxmlformats.org/drawingml/2006/wordprocessingDrawing" xmlns:w10="urn:schemas-microsoft-com:office:word" xmlns:w="http://schemas.openxmlformats.org/wordprocessingml/2006/main" xmlns:w14="http://schemas.microsoft.com/office/word/2010/wordml" xmlns:w15="http://schemas.microsoft.com/office/word/2012/wordml" xmlns:w16cex="http://schemas.microsoft.com/office/word/2018/wordml/cex" xmlns:w16cid="http://schemas.microsoft.com/office/word/2016/wordml/cid" xmlns:w16="http://schemas.microsoft.com/office/word/2018/wordml" xmlns:w16du="http://schemas.microsoft.com/office/word/2023/wordml/word16du" xmlns:w16sdtdh="http://schemas.microsoft.com/office/word/2020/wordml/sdtdatahash" xmlns:w16se="http://schemas.microsoft.com/office/word/2015/wordml/symex" xmlns:wpg="http://schemas.microsoft.com/office/word/2010/wordprocessingGroup" xmlns:wpi="http://schemas.microsoft.com/office/word/2010/wordprocessingInk" xmlns:wne="http://schemas.microsoft.com/office/word/2006/wordml" xmlns:wps="http://schemas.microsoft.com/office/word/2010/wordprocessingShape" mc:Ignorable="w14 w15 w16se w16cid w16 w16cex w16sdtdh w16du wp14">
-  <w:p>
-    <w:pPr>
-      <w:pStyle w:val="Header"/>
-    </w:pPr>
-  </w:p>
-</w:hdr>
-</file>
-
-<file path=word/header2.xml><?xml version="1.0" encoding="utf-8"?>
-<w:hdr xmlns:wpc="http://schemas.microsoft.com/office/word/2010/wordprocessingCanvas" xmlns:cx="http://schemas.microsoft.com/office/drawing/2014/chartex" xmlns:cx1="http://schemas.microsoft.com/office/drawing/2015/9/8/chartex" xmlns:cx2="http://schemas.microsoft.com/office/drawing/2015/10/21/chartex" xmlns:cx3="http://schemas.microsoft.com/office/drawing/2016/5/9/chartex" xmlns:cx4="http://schemas.microsoft.com/office/drawing/2016/5/10/chartex" xmlns:cx5="http://schemas.microsoft.com/office/drawing/2016/5/11/chartex" xmlns:cx6="http://schemas.microsoft.com/office/drawing/2016/5/12/chartex" xmlns:cx7="http://schemas.microsoft.com/office/drawing/2016/5/13/chartex" xmlns:cx8="http://schemas.microsoft.com/office/drawing/2016/5/14/chartex" xmlns:mc="http://schemas.openxmlformats.org/markup-compatibility/2006" xmlns:aink="http://schemas.microsoft.com/office/drawing/2016/ink" xmlns:am3d="http://schemas.microsoft.com/office/drawing/2017/model3d" xmlns:o="urn:schemas-microsoft-com:office:office" xmlns:oel="http://schemas.microsoft.com/office/2019/extlst" xmlns:r="http://schemas.openxmlformats.org/officeDocument/2006/relationships" xmlns:m="http://schemas.openxmlformats.org/officeDocument/2006/math" xmlns:v="urn:schemas-microsoft-com:vml" xmlns:wp14="http://schemas.microsoft.com/office/word/2010/wordprocessingDrawing" xmlns:wp="http://schemas.openxmlformats.org/drawingml/2006/wordprocessingDrawing" xmlns:w10="urn:schemas-microsoft-com:office:word" xmlns:w="http://schemas.openxmlformats.org/wordprocessingml/2006/main" xmlns:w14="http://schemas.microsoft.com/office/word/2010/wordml" xmlns:w15="http://schemas.microsoft.com/office/word/2012/wordml" xmlns:w16cex="http://schemas.microsoft.com/office/word/2018/wordml/cex" xmlns:w16cid="http://schemas.microsoft.com/office/word/2016/wordml/cid" xmlns:w16="http://schemas.microsoft.com/office/word/2018/wordml" xmlns:w16du="http://schemas.microsoft.com/office/word/2023/wordml/word16du" xmlns:w16sdtdh="http://schemas.microsoft.com/office/word/2020/wordml/sdtdatahash" xmlns:w16se="http://schemas.microsoft.com/office/word/2015/wordml/symex" xmlns:wpg="http://schemas.microsoft.com/office/word/2010/wordprocessingGroup" xmlns:wpi="http://schemas.microsoft.com/office/word/2010/wordprocessingInk" xmlns:wne="http://schemas.microsoft.com/office/word/2006/wordml" xmlns:wps="http://schemas.microsoft.com/office/word/2010/wordprocessingShape" mc:Ignorable="w14 w15 w16se w16cid w16 w16cex w16sdtdh w16du wp14">
-  <w:p>
-    <w:pPr>
-      <w:pStyle w:val="Header"/>
-    </w:pPr>
-  </w:p>
-</w:hdr>
-</file>
-
-<file path=word/header3.xml><?xml version="1.0" encoding="utf-8"?>
-<w:hdr xmlns:wpc="http://schemas.microsoft.com/office/word/2010/wordprocessingCanvas" xmlns:cx="http://schemas.microsoft.com/office/drawing/2014/chartex" xmlns:cx1="http://schemas.microsoft.com/office/drawing/2015/9/8/chartex" xmlns:cx2="http://schemas.microsoft.com/office/drawing/2015/10/21/chartex" xmlns:cx3="http://schemas.microsoft.com/office/drawing/2016/5/9/chartex" xmlns:cx4="http://schemas.microsoft.com/office/drawing/2016/5/10/chartex" xmlns:cx5="http://schemas.microsoft.com/office/drawing/2016/5/11/chartex" xmlns:cx6="http://schemas.microsoft.com/office/drawing/2016/5/12/chartex" xmlns:cx7="http://schemas.microsoft.com/office/drawing/2016/5/13/chartex" xmlns:cx8="http://schemas.microsoft.com/office/drawing/2016/5/14/chartex" xmlns:mc="http://schemas.openxmlformats.org/markup-compatibility/2006" xmlns:aink="http://schemas.microsoft.com/office/drawing/2016/ink" xmlns:am3d="http://schemas.microsoft.com/office/drawing/2017/model3d" xmlns:o="urn:schemas-microsoft-com:office:office" xmlns:oel="http://schemas.microsoft.com/office/2019/extlst" xmlns:r="http://schemas.openxmlformats.org/officeDocument/2006/relationships" xmlns:m="http://schemas.openxmlformats.org/officeDocument/2006/math" xmlns:v="urn:schemas-microsoft-com:vml" xmlns:wp14="http://schemas.microsoft.com/office/word/2010/wordprocessingDrawing" xmlns:wp="http://schemas.openxmlformats.org/drawingml/2006/wordprocessingDrawing" xmlns:w10="urn:schemas-microsoft-com:office:word" xmlns:w="http://schemas.openxmlformats.org/wordprocessingml/2006/main" xmlns:w14="http://schemas.microsoft.com/office/word/2010/wordml" xmlns:w15="http://schemas.microsoft.com/office/word/2012/wordml" xmlns:w16cex="http://schemas.microsoft.com/office/word/2018/wordml/cex" xmlns:w16cid="http://schemas.microsoft.com/office/word/2016/wordml/cid" xmlns:w16="http://schemas.microsoft.com/office/word/2018/wordml" xmlns:w16du="http://schemas.microsoft.com/office/word/2023/wordml/word16du" xmlns:w16sdtdh="http://schemas.microsoft.com/office/word/2020/wordml/sdtdatahash" xmlns:w16se="http://schemas.microsoft.com/office/word/2015/wordml/symex" xmlns:wpg="http://schemas.microsoft.com/office/word/2010/wordprocessingGroup" xmlns:wpi="http://schemas.microsoft.com/office/word/2010/wordprocessingInk" xmlns:wne="http://schemas.microsoft.com/office/word/2006/wordml" xmlns:wps="http://schemas.microsoft.com/office/word/2010/wordprocessingShape" mc:Ignorable="w14 w15 w16se w16cid w16 w16cex w16sdtdh w16du wp14">
-  <w:p>
-    <w:pPr>
-      <w:pStyle w:val="Header"/>
-    </w:pPr>
-  </w:p>
-</w:hdr>
-</file>
-
-<file path=word/header4.xml><?xml version="1.0" encoding="utf-8"?>
 <w:hdr xmlns:wpc="http://schemas.microsoft.com/office/word/2010/wordprocessingCanvas" xmlns:cx="http://schemas.microsoft.com/office/drawing/2014/chartex" xmlns:cx1="http://schemas.microsoft.com/office/drawing/2015/9/8/chartex" xmlns:cx2="http://schemas.microsoft.com/office/drawing/2015/10/21/chartex" xmlns:cx3="http://schemas.microsoft.com/office/drawing/2016/5/9/chartex" xmlns:cx4="http://schemas.microsoft.com/office/drawing/2016/5/10/chartex" xmlns:cx5="http://schemas.microsoft.com/office/drawing/2016/5/11/chartex" xmlns:cx6="http://schemas.microsoft.com/office/drawing/2016/5/12/chartex" xmlns:cx7="http://schemas.microsoft.com/office/drawing/2016/5/13/chartex" xmlns:cx8="http://schemas.microsoft.com/office/drawing/2016/5/14/chartex" xmlns:mc="http://schemas.openxmlformats.org/markup-compatibility/2006" xmlns:aink="http://schemas.microsoft.com/office/drawing/2016/ink" xmlns:am3d="http://schemas.microsoft.com/office/drawing/2017/model3d" xmlns:o="urn:schemas-microsoft-com:office:office" xmlns:oel="http://schemas.microsoft.com/office/2019/extlst" xmlns:r="http://schemas.openxmlformats.org/officeDocument/2006/relationships" xmlns:m="http://schemas.openxmlformats.org/officeDocument/2006/math" xmlns:v="urn:schemas-microsoft-com:vml" xmlns:wp14="http://schemas.microsoft.com/office/word/2010/wordprocessingDrawing" xmlns:wp="http://schemas.openxmlformats.org/drawingml/2006/wordprocessingDrawing" xmlns:w10="urn:schemas-microsoft-com:office:word" xmlns:w="http://schemas.openxmlformats.org/wordprocessingml/2006/main" xmlns:w14="http://schemas.microsoft.com/office/word/2010/wordml" xmlns:w15="http://schemas.microsoft.com/office/word/2012/wordml" xmlns:w16cex="http://schemas.microsoft.com/office/word/2018/wordml/cex" xmlns:w16cid="http://schemas.microsoft.com/office/word/2016/wordml/cid" xmlns:w16="http://schemas.microsoft.com/office/word/2018/wordml" xmlns:w16du="http://schemas.microsoft.com/office/word/2023/wordml/word16du" xmlns:w16sdtdh="http://schemas.microsoft.com/office/word/2020/wordml/sdtdatahash" xmlns:w16se="http://schemas.microsoft.com/office/word/2015/wordml/symex" xmlns:wpg="http://schemas.microsoft.com/office/word/2010/wordprocessingGroup" xmlns:wpi="http://schemas.microsoft.com/office/word/2010/wordprocessingInk" xmlns:wne="http://schemas.microsoft.com/office/word/2006/wordml" xmlns:wps="http://schemas.microsoft.com/office/word/2010/wordprocessingShape" mc:Ignorable="w14 w15 w16se w16cid w16 w16cex w16sdtdh w16du wp14">
   <w:tbl>
     <w:tblPr>
@@ -5244,7 +5359,7 @@
 </w:hdr>
 </file>
 
-<file path=word/header5.xml><?xml version="1.0" encoding="utf-8"?>
+<file path=word/header2.xml><?xml version="1.0" encoding="utf-8"?>
 <w:hdr xmlns:wpc="http://schemas.microsoft.com/office/word/2010/wordprocessingCanvas" xmlns:cx="http://schemas.microsoft.com/office/drawing/2014/chartex" xmlns:cx1="http://schemas.microsoft.com/office/drawing/2015/9/8/chartex" xmlns:cx2="http://schemas.microsoft.com/office/drawing/2015/10/21/chartex" xmlns:cx3="http://schemas.microsoft.com/office/drawing/2016/5/9/chartex" xmlns:cx4="http://schemas.microsoft.com/office/drawing/2016/5/10/chartex" xmlns:cx5="http://schemas.microsoft.com/office/drawing/2016/5/11/chartex" xmlns:cx6="http://schemas.microsoft.com/office/drawing/2016/5/12/chartex" xmlns:cx7="http://schemas.microsoft.com/office/drawing/2016/5/13/chartex" xmlns:cx8="http://schemas.microsoft.com/office/drawing/2016/5/14/chartex" xmlns:mc="http://schemas.openxmlformats.org/markup-compatibility/2006" xmlns:aink="http://schemas.microsoft.com/office/drawing/2016/ink" xmlns:am3d="http://schemas.microsoft.com/office/drawing/2017/model3d" xmlns:o="urn:schemas-microsoft-com:office:office" xmlns:oel="http://schemas.microsoft.com/office/2019/extlst" xmlns:r="http://schemas.openxmlformats.org/officeDocument/2006/relationships" xmlns:m="http://schemas.openxmlformats.org/officeDocument/2006/math" xmlns:v="urn:schemas-microsoft-com:vml" xmlns:wp14="http://schemas.microsoft.com/office/word/2010/wordprocessingDrawing" xmlns:wp="http://schemas.openxmlformats.org/drawingml/2006/wordprocessingDrawing" xmlns:w10="urn:schemas-microsoft-com:office:word" xmlns:w="http://schemas.openxmlformats.org/wordprocessingml/2006/main" xmlns:w14="http://schemas.microsoft.com/office/word/2010/wordml" xmlns:w15="http://schemas.microsoft.com/office/word/2012/wordml" xmlns:w16cex="http://schemas.microsoft.com/office/word/2018/wordml/cex" xmlns:w16cid="http://schemas.microsoft.com/office/word/2016/wordml/cid" xmlns:w16="http://schemas.microsoft.com/office/word/2018/wordml" xmlns:w16du="http://schemas.microsoft.com/office/word/2023/wordml/word16du" xmlns:w16sdtdh="http://schemas.microsoft.com/office/word/2020/wordml/sdtdatahash" xmlns:w16se="http://schemas.microsoft.com/office/word/2015/wordml/symex" xmlns:wpg="http://schemas.microsoft.com/office/word/2010/wordprocessingGroup" xmlns:wpi="http://schemas.microsoft.com/office/word/2010/wordprocessingInk" xmlns:wne="http://schemas.microsoft.com/office/word/2006/wordml" xmlns:wps="http://schemas.microsoft.com/office/word/2010/wordprocessingShape" mc:Ignorable="w14 w15 w16se w16cid w16 w16cex w16sdtdh w16du wp14">
   <w:tbl>
     <w:tblPr>

</xml_diff>

<commit_message>
Implement introduction of C# and Unity
</commit_message>
<xml_diff>
--- a/Papir/Papir.docx
+++ b/Papir/Papir.docx
@@ -536,7 +536,6 @@
           <w:bCs/>
           <w:sz w:val="28"/>
           <w:szCs w:val="28"/>
-          <w:lang w:val="sr-Cyrl-RS"/>
         </w:rPr>
       </w:pPr>
       <w:r>
@@ -2531,33 +2530,31 @@
       <w:bookmarkEnd w:id="0"/>
     </w:p>
     <w:p>
-      <w:pPr>
-        <w:tabs>
-          <w:tab w:val="left" w:pos="709"/>
-        </w:tabs>
-        <w:rPr>
-          <w:lang w:val="sr-Cyrl-RS"/>
-        </w:rPr>
-      </w:pPr>
-      <w:r>
-        <w:rPr>
-          <w:lang w:val="sr-Cyrl-RS"/>
-        </w:rPr>
-        <w:t>xxxxxxxxxxxxxxxxxxxxxxxxxxxxxxxxxxxxxxxxxxxxxxxxxxxxxxxxxxxxxxxxxxxxxxxxxxxxxxxxxxxxxxxxxxxxxxxxxxxxxxxxxxxxxxxxxxxxxxxxxxxxxxxxxxxxxxxxxxxxxxxxxxxxxxxxxxxxxxxxxxxxxxxxxxxxxxxxxxxxxxxxxxxxxxxxxxxxxxxxxxxxxxxxxxxxxxxxxxxxxxxxxxxxxxxxxxxxxxxxxxxxxxxxxxxxxxxxxxxxxxxxxxxxxxxxxxxxxxxxxxxxxxxxxxxxxxxxxxxxxxxxxxxxxxxxxxxxxxxxxxxxxxxxxxxxxxxxxxxxxxxxxxxxxxxxxxxxxxxxxxxxxxxxxxxxxxxxxxxxxxxxxxxxxxxxxxxxxxxxxxxxxxxxxxxxxxxxx</w:t>
-      </w:r>
-    </w:p>
-    <w:p>
-      <w:pPr>
-        <w:rPr>
-          <w:lang w:val="sr-Cyrl-RS"/>
-        </w:rPr>
-      </w:pPr>
       <w:bookmarkStart w:id="1" w:name="_Toc320534761"/>
       <w:r>
-        <w:rPr>
-          <w:lang w:val="sr-Cyrl-RS"/>
-        </w:rPr>
-        <w:t>xxxxxxxxxxxxxxxxxxxxxxxxxxxxxxxxxxxxxxxxxxxxxxxxxxxxxxxxxxxxxxxxxxxxxxxxxxxxxxxxxxxxxxxxxxxxxxxxxxxxxxxxxxxxxxxxxxxxxxxxxxxxxxxxxxxxxxxxxxxxxxxxxxxxxxxxxxxxxxxxxxxxxxxxxxxxxxxxxxxxx fffffffffffffff xxxxxxxxxxxxxxxxxxxxxxxxxxxxxxxxxxxxxxxxxxxxxxxxxxxxxxxxxxxxxxxxxxxxxxxxxxxxxxxxxxxxxxxxxxxxxxxxxxxxxxxxxxxxxxxxxxxxxxxxxxxxxxxxxxxxxxxxxxxxxxxxxxxxxxxxxxxxxxxxxxxxxxxxxxxxxxxxxxxxxxxxxxxxxxxxxxxxxxxxxxxxxxxxxxxxxxxxxxxx</w:t>
+        <w:t>C# је објектно оријентисан, компајлиран програмски језик високог нивоа, широко коришћен у развоју Unity игара и апликација. Дизајниран је да буде једноставан, модеран и моћан, са снажном подршком за компонентно програмирање и управљање меморијом. У оквиру Unity окружења, омогућава креирање скрипти које управљају свим аспектима игре, од механике до графике.</w:t>
+      </w:r>
+    </w:p>
+    <w:p>
+      <w:pPr>
+        <w:rPr>
+          <w:lang w:val="sr-Cyrl-RS"/>
+        </w:rPr>
+      </w:pPr>
+      <w:r>
+        <w:rPr>
+          <w:lang w:val="sr-Cyrl-RS"/>
+        </w:rPr>
+        <w:t>Unity је свеобухватна платформа за развој игара и 3D апликација, широко призната због своје флексибилности и способности да подржава развој за више платформи, укључујући мобилне уређаје, конзоле и веб. Користи C# као главни програмски језик за скриптовање</w:t>
+      </w:r>
+      <w:r>
+        <w:t>.</w:t>
+      </w:r>
+      <w:r>
+        <w:rPr>
+          <w:lang w:val="sr-Cyrl-RS"/>
+        </w:rPr>
+        <w:t xml:space="preserve"> Unity омогућава креаторима да лако управљају свим аспектима игре, од физике и анимације до управљања ресурсима и корисничког интерфејса. Платформа је опремљена богатим екосистемом алата, као што су уређивач сцена, систем за анимацију, и подршка за AR/VR, чиме омогућава развој игара и апликација високог квалитета. Поред тога, Unity Asset Store нуди приступ великом броју ресурса и додатака који додатно убрзавају развојни процес.</w:t>
       </w:r>
     </w:p>
     <w:p>

</xml_diff>

<commit_message>
Add technology used to develop Interstellar Lexicon
</commit_message>
<xml_diff>
--- a/Papir/Papir.docx
+++ b/Papir/Papir.docx
@@ -2536,11 +2536,6 @@
       </w:r>
     </w:p>
     <w:p>
-      <w:pPr>
-        <w:rPr>
-          <w:lang w:val="sr-Cyrl-RS"/>
-        </w:rPr>
-      </w:pPr>
       <w:r>
         <w:rPr>
           <w:lang w:val="sr-Cyrl-RS"/>
@@ -2555,6 +2550,76 @@
           <w:lang w:val="sr-Cyrl-RS"/>
         </w:rPr>
         <w:t xml:space="preserve"> Unity омогућава креаторима да лако управљају свим аспектима игре, од физике и анимације до управљања ресурсима и корисничког интерфејса. Платформа је опремљена богатим екосистемом алата, као што су уређивач сцена, систем за анимацију, и подршка за AR/VR, чиме омогућава развој игара и апликација високог квалитета. Поред тога, Unity Asset Store нуди приступ великом броју ресурса и додатака који додатно убрзавају развојни процес.</w:t>
+      </w:r>
+    </w:p>
+    <w:p>
+      <w:pPr>
+        <w:rPr>
+          <w:lang w:val="sr-Cyrl-RS"/>
+        </w:rPr>
+      </w:pPr>
+      <w:r>
+        <w:t xml:space="preserve">Interstellar Lexicon </w:t>
+      </w:r>
+      <w:r>
+        <w:rPr>
+          <w:lang w:val="sr-Cyrl-RS"/>
+        </w:rPr>
+        <w:t xml:space="preserve">је 2Д видео игра развијена коришћењем </w:t>
+      </w:r>
+      <w:r>
+        <w:t xml:space="preserve">Unity 2022.3.13f1 </w:t>
+      </w:r>
+      <w:r>
+        <w:rPr>
+          <w:lang w:val="sr-Cyrl-RS"/>
+        </w:rPr>
+        <w:t>платформе</w:t>
+      </w:r>
+      <w:r>
+        <w:t xml:space="preserve"> </w:t>
+      </w:r>
+      <w:r>
+        <w:rPr>
+          <w:lang w:val="sr-Cyrl-RS"/>
+        </w:rPr>
+        <w:t xml:space="preserve">и </w:t>
+      </w:r>
+      <w:r>
+        <w:t>C#</w:t>
+      </w:r>
+      <w:r>
+        <w:rPr>
+          <w:lang w:val="sr-Cyrl-RS"/>
+        </w:rPr>
+        <w:t xml:space="preserve"> 8.0.</w:t>
+      </w:r>
+      <w:r>
+        <w:t xml:space="preserve"> </w:t>
+      </w:r>
+      <w:r>
+        <w:rPr>
+          <w:lang w:val="sr-Cyrl-RS"/>
+        </w:rPr>
+        <w:t xml:space="preserve">Може се покренути на десктоп рачунару са </w:t>
+      </w:r>
+      <w:r>
+        <w:t>Windows</w:t>
+      </w:r>
+      <w:r>
+        <w:rPr>
+          <w:lang w:val="sr-Cyrl-RS"/>
+        </w:rPr>
+        <w:t xml:space="preserve"> оперативним системом. Резултати се чувају локално на рачунару у виду</w:t>
+      </w:r>
+      <w:r>
+        <w:t xml:space="preserve"> XML </w:t>
+      </w:r>
+      <w:r>
+        <w:rPr>
+          <w:lang w:val="sr-Cyrl-RS"/>
+        </w:rPr>
+        <w:t>формата.</w:t>
       </w:r>
     </w:p>
     <w:p>

</xml_diff>

<commit_message>
Write introduction about the game itself
</commit_message>
<xml_diff>
--- a/Papir/Papir.docx
+++ b/Papir/Papir.docx
@@ -1032,8 +1032,19 @@
           <w:szCs w:val="24"/>
           <w:lang w:val="sr-Cyrl-RS"/>
         </w:rPr>
-        <w:t xml:space="preserve"> : Xxxxxxxxxxxxxxxxxxxxxxxxxxxxx</w:t>
-      </w:r>
+        <w:t xml:space="preserve"> : </w:t>
+      </w:r>
+      <w:proofErr w:type="spellStart"/>
+      <w:r>
+        <w:rPr>
+          <w:rFonts w:ascii="Times New Roman CYR" w:hAnsi="Times New Roman CYR" w:cs="Times New Roman CYR"/>
+          <w:bCs/>
+          <w:szCs w:val="24"/>
+          <w:lang w:val="sr-Cyrl-RS"/>
+        </w:rPr>
+        <w:t>Xxxxxxxxxxxxxxxxxxxxxxxxxxxxx</w:t>
+      </w:r>
+      <w:proofErr w:type="spellEnd"/>
     </w:p>
     <w:p>
       <w:pPr>
@@ -1090,6 +1101,7 @@
           <w:lang w:val="sr-Cyrl-RS"/>
         </w:rPr>
       </w:pPr>
+      <w:proofErr w:type="spellStart"/>
       <w:r>
         <w:rPr>
           <w:rFonts w:ascii="Times New Roman CYR" w:hAnsi="Times New Roman CYR" w:cs="Times New Roman CYR"/>
@@ -1098,8 +1110,31 @@
           <w:szCs w:val="24"/>
           <w:lang w:val="sr-Cyrl-RS"/>
         </w:rPr>
-        <w:t>Key words</w:t>
-      </w:r>
+        <w:t>Key</w:t>
+      </w:r>
+      <w:proofErr w:type="spellEnd"/>
+      <w:r>
+        <w:rPr>
+          <w:rFonts w:ascii="Times New Roman CYR" w:hAnsi="Times New Roman CYR" w:cs="Times New Roman CYR"/>
+          <w:b/>
+          <w:bCs/>
+          <w:szCs w:val="24"/>
+          <w:lang w:val="sr-Cyrl-RS"/>
+        </w:rPr>
+        <w:t xml:space="preserve"> </w:t>
+      </w:r>
+      <w:proofErr w:type="spellStart"/>
+      <w:r>
+        <w:rPr>
+          <w:rFonts w:ascii="Times New Roman CYR" w:hAnsi="Times New Roman CYR" w:cs="Times New Roman CYR"/>
+          <w:b/>
+          <w:bCs/>
+          <w:szCs w:val="24"/>
+          <w:lang w:val="sr-Cyrl-RS"/>
+        </w:rPr>
+        <w:t>words</w:t>
+      </w:r>
+      <w:proofErr w:type="spellEnd"/>
       <w:r>
         <w:rPr>
           <w:rFonts w:ascii="Times New Roman CYR" w:hAnsi="Times New Roman CYR" w:cs="Times New Roman CYR"/>
@@ -1107,8 +1142,19 @@
           <w:szCs w:val="24"/>
           <w:lang w:val="sr-Cyrl-RS"/>
         </w:rPr>
-        <w:t>: Xxxxxxxxxxxxxxxxxxxxxxxxxxxxx</w:t>
-      </w:r>
+        <w:t xml:space="preserve">: </w:t>
+      </w:r>
+      <w:proofErr w:type="spellStart"/>
+      <w:r>
+        <w:rPr>
+          <w:rFonts w:ascii="Times New Roman CYR" w:hAnsi="Times New Roman CYR" w:cs="Times New Roman CYR"/>
+          <w:bCs/>
+          <w:szCs w:val="24"/>
+          <w:lang w:val="sr-Cyrl-RS"/>
+        </w:rPr>
+        <w:t>Xxxxxxxxxxxxxxxxxxxxxxxxxxxxx</w:t>
+      </w:r>
+      <w:proofErr w:type="spellEnd"/>
     </w:p>
     <w:p>
       <w:pPr>
@@ -2532,32 +2578,435 @@
     <w:p>
       <w:bookmarkStart w:id="1" w:name="_Toc320534761"/>
       <w:r>
-        <w:t>C# је објектно оријентисан, компајлиран програмски језик високог нивоа, широко коришћен у развоју Unity игара и апликација. Дизајниран је да буде једноставан, модеран и моћан, са снажном подршком за компонентно програмирање и управљање меморијом. У оквиру Unity окружења, омогућава креирање скрипти које управљају свим аспектима игре, од механике до графике.</w:t>
-      </w:r>
-    </w:p>
-    <w:p>
-      <w:r>
-        <w:rPr>
-          <w:lang w:val="sr-Cyrl-RS"/>
-        </w:rPr>
-        <w:t>Unity је свеобухватна платформа за развој игара и 3D апликација, широко призната због своје флексибилности и способности да подржава развој за више платформи, укључујући мобилне уређаје, конзоле и веб. Користи C# као главни програмски језик за скриптовање</w:t>
-      </w:r>
+        <w:t xml:space="preserve">C# </w:t>
+      </w:r>
+      <w:proofErr w:type="spellStart"/>
+      <w:r>
+        <w:t>је</w:t>
+      </w:r>
+      <w:proofErr w:type="spellEnd"/>
+      <w:r>
+        <w:t xml:space="preserve"> </w:t>
+      </w:r>
+      <w:proofErr w:type="spellStart"/>
+      <w:r>
+        <w:t>објектно</w:t>
+      </w:r>
+      <w:proofErr w:type="spellEnd"/>
+      <w:r>
+        <w:t xml:space="preserve"> </w:t>
+      </w:r>
+      <w:proofErr w:type="spellStart"/>
+      <w:r>
+        <w:t>оријентисан</w:t>
+      </w:r>
+      <w:proofErr w:type="spellEnd"/>
+      <w:r>
+        <w:t xml:space="preserve">, </w:t>
+      </w:r>
+      <w:proofErr w:type="spellStart"/>
+      <w:r>
+        <w:t>компајлиран</w:t>
+      </w:r>
+      <w:proofErr w:type="spellEnd"/>
+      <w:r>
+        <w:t xml:space="preserve"> </w:t>
+      </w:r>
+      <w:proofErr w:type="spellStart"/>
+      <w:r>
+        <w:t>програмски</w:t>
+      </w:r>
+      <w:proofErr w:type="spellEnd"/>
+      <w:r>
+        <w:t xml:space="preserve"> </w:t>
+      </w:r>
+      <w:proofErr w:type="spellStart"/>
+      <w:r>
+        <w:t>језик</w:t>
+      </w:r>
+      <w:proofErr w:type="spellEnd"/>
+      <w:r>
+        <w:t xml:space="preserve"> </w:t>
+      </w:r>
+      <w:proofErr w:type="spellStart"/>
+      <w:r>
+        <w:t>високог</w:t>
+      </w:r>
+      <w:proofErr w:type="spellEnd"/>
+      <w:r>
+        <w:t xml:space="preserve"> </w:t>
+      </w:r>
+      <w:proofErr w:type="spellStart"/>
+      <w:r>
+        <w:t>нивоа</w:t>
+      </w:r>
+      <w:proofErr w:type="spellEnd"/>
+      <w:r>
+        <w:t xml:space="preserve">, </w:t>
+      </w:r>
+      <w:proofErr w:type="spellStart"/>
+      <w:r>
+        <w:t>широко</w:t>
+      </w:r>
+      <w:proofErr w:type="spellEnd"/>
+      <w:r>
+        <w:t xml:space="preserve"> </w:t>
+      </w:r>
+      <w:proofErr w:type="spellStart"/>
+      <w:r>
+        <w:t>коришћен</w:t>
+      </w:r>
+      <w:proofErr w:type="spellEnd"/>
+      <w:r>
+        <w:t xml:space="preserve"> у </w:t>
+      </w:r>
+      <w:proofErr w:type="spellStart"/>
+      <w:r>
+        <w:t>развоју</w:t>
+      </w:r>
+      <w:proofErr w:type="spellEnd"/>
+      <w:r>
+        <w:t xml:space="preserve"> Unity </w:t>
+      </w:r>
+      <w:proofErr w:type="spellStart"/>
+      <w:r>
+        <w:t>игара</w:t>
+      </w:r>
+      <w:proofErr w:type="spellEnd"/>
+      <w:r>
+        <w:t xml:space="preserve"> и </w:t>
+      </w:r>
+      <w:proofErr w:type="spellStart"/>
+      <w:r>
+        <w:t>апликација</w:t>
+      </w:r>
+      <w:proofErr w:type="spellEnd"/>
+      <w:r>
+        <w:t xml:space="preserve">. </w:t>
+      </w:r>
+      <w:proofErr w:type="spellStart"/>
+      <w:r>
+        <w:t>Дизајниран</w:t>
+      </w:r>
+      <w:proofErr w:type="spellEnd"/>
+      <w:r>
+        <w:t xml:space="preserve"> </w:t>
+      </w:r>
+      <w:proofErr w:type="spellStart"/>
+      <w:r>
+        <w:t>је</w:t>
+      </w:r>
+      <w:proofErr w:type="spellEnd"/>
+      <w:r>
+        <w:t xml:space="preserve"> </w:t>
+      </w:r>
+      <w:proofErr w:type="spellStart"/>
+      <w:r>
+        <w:t>да</w:t>
+      </w:r>
+      <w:proofErr w:type="spellEnd"/>
+      <w:r>
+        <w:t xml:space="preserve"> </w:t>
+      </w:r>
+      <w:proofErr w:type="spellStart"/>
+      <w:r>
+        <w:t>буде</w:t>
+      </w:r>
+      <w:proofErr w:type="spellEnd"/>
+      <w:r>
+        <w:t xml:space="preserve"> </w:t>
+      </w:r>
+      <w:proofErr w:type="spellStart"/>
+      <w:r>
+        <w:t>једноставан</w:t>
+      </w:r>
+      <w:proofErr w:type="spellEnd"/>
+      <w:r>
+        <w:t xml:space="preserve">, </w:t>
+      </w:r>
+      <w:proofErr w:type="spellStart"/>
+      <w:r>
+        <w:t>модеран</w:t>
+      </w:r>
+      <w:proofErr w:type="spellEnd"/>
+      <w:r>
+        <w:t xml:space="preserve"> и </w:t>
+      </w:r>
+      <w:proofErr w:type="spellStart"/>
+      <w:r>
+        <w:t>моћан</w:t>
+      </w:r>
+      <w:proofErr w:type="spellEnd"/>
+      <w:r>
+        <w:t xml:space="preserve">, </w:t>
+      </w:r>
+      <w:proofErr w:type="spellStart"/>
+      <w:r>
+        <w:t>са</w:t>
+      </w:r>
+      <w:proofErr w:type="spellEnd"/>
+      <w:r>
+        <w:t xml:space="preserve"> </w:t>
+      </w:r>
+      <w:proofErr w:type="spellStart"/>
+      <w:r>
+        <w:t>снажном</w:t>
+      </w:r>
+      <w:proofErr w:type="spellEnd"/>
+      <w:r>
+        <w:t xml:space="preserve"> </w:t>
+      </w:r>
+      <w:proofErr w:type="spellStart"/>
+      <w:r>
+        <w:t>подршком</w:t>
+      </w:r>
+      <w:proofErr w:type="spellEnd"/>
+      <w:r>
+        <w:t xml:space="preserve"> </w:t>
+      </w:r>
+      <w:proofErr w:type="spellStart"/>
+      <w:r>
+        <w:t>за</w:t>
+      </w:r>
+      <w:proofErr w:type="spellEnd"/>
+      <w:r>
+        <w:t xml:space="preserve"> </w:t>
+      </w:r>
+      <w:proofErr w:type="spellStart"/>
+      <w:r>
+        <w:t>компонентно</w:t>
+      </w:r>
+      <w:proofErr w:type="spellEnd"/>
+      <w:r>
+        <w:t xml:space="preserve"> </w:t>
+      </w:r>
+      <w:proofErr w:type="spellStart"/>
+      <w:r>
+        <w:t>програмирање</w:t>
+      </w:r>
+      <w:proofErr w:type="spellEnd"/>
+      <w:r>
+        <w:t xml:space="preserve"> и </w:t>
+      </w:r>
+      <w:proofErr w:type="spellStart"/>
+      <w:r>
+        <w:t>управљање</w:t>
+      </w:r>
+      <w:proofErr w:type="spellEnd"/>
+      <w:r>
+        <w:t xml:space="preserve"> </w:t>
+      </w:r>
+      <w:proofErr w:type="spellStart"/>
+      <w:r>
+        <w:t>меморијом</w:t>
+      </w:r>
+      <w:proofErr w:type="spellEnd"/>
+      <w:r>
+        <w:t xml:space="preserve">. У </w:t>
+      </w:r>
+      <w:proofErr w:type="spellStart"/>
+      <w:r>
+        <w:t>оквиру</w:t>
+      </w:r>
+      <w:proofErr w:type="spellEnd"/>
+      <w:r>
+        <w:t xml:space="preserve"> Unity </w:t>
+      </w:r>
+      <w:proofErr w:type="spellStart"/>
+      <w:r>
+        <w:t>окружења</w:t>
+      </w:r>
+      <w:proofErr w:type="spellEnd"/>
+      <w:r>
+        <w:t xml:space="preserve">, </w:t>
+      </w:r>
+      <w:proofErr w:type="spellStart"/>
+      <w:r>
+        <w:t>омогућава</w:t>
+      </w:r>
+      <w:proofErr w:type="spellEnd"/>
+      <w:r>
+        <w:t xml:space="preserve"> </w:t>
+      </w:r>
+      <w:proofErr w:type="spellStart"/>
+      <w:r>
+        <w:t>креирање</w:t>
+      </w:r>
+      <w:proofErr w:type="spellEnd"/>
+      <w:r>
+        <w:t xml:space="preserve"> </w:t>
+      </w:r>
+      <w:proofErr w:type="spellStart"/>
+      <w:r>
+        <w:t>скрипти</w:t>
+      </w:r>
+      <w:proofErr w:type="spellEnd"/>
+      <w:r>
+        <w:t xml:space="preserve"> </w:t>
+      </w:r>
+      <w:proofErr w:type="spellStart"/>
+      <w:r>
+        <w:t>које</w:t>
+      </w:r>
+      <w:proofErr w:type="spellEnd"/>
+      <w:r>
+        <w:t xml:space="preserve"> </w:t>
+      </w:r>
+      <w:proofErr w:type="spellStart"/>
+      <w:r>
+        <w:t>управљају</w:t>
+      </w:r>
+      <w:proofErr w:type="spellEnd"/>
+      <w:r>
+        <w:t xml:space="preserve"> </w:t>
+      </w:r>
+      <w:proofErr w:type="spellStart"/>
+      <w:r>
+        <w:t>свим</w:t>
+      </w:r>
+      <w:proofErr w:type="spellEnd"/>
+      <w:r>
+        <w:t xml:space="preserve"> </w:t>
+      </w:r>
+      <w:proofErr w:type="spellStart"/>
+      <w:r>
+        <w:t>аспектима</w:t>
+      </w:r>
+      <w:proofErr w:type="spellEnd"/>
+      <w:r>
+        <w:t xml:space="preserve"> </w:t>
+      </w:r>
+      <w:proofErr w:type="spellStart"/>
+      <w:r>
+        <w:t>игре</w:t>
+      </w:r>
+      <w:proofErr w:type="spellEnd"/>
+      <w:r>
+        <w:t xml:space="preserve">, </w:t>
+      </w:r>
+      <w:proofErr w:type="spellStart"/>
+      <w:r>
+        <w:t>од</w:t>
+      </w:r>
+      <w:proofErr w:type="spellEnd"/>
+      <w:r>
+        <w:t xml:space="preserve"> </w:t>
+      </w:r>
+      <w:proofErr w:type="spellStart"/>
+      <w:r>
+        <w:t>механике</w:t>
+      </w:r>
+      <w:proofErr w:type="spellEnd"/>
+      <w:r>
+        <w:t xml:space="preserve"> </w:t>
+      </w:r>
+      <w:proofErr w:type="spellStart"/>
+      <w:r>
+        <w:t>до</w:t>
+      </w:r>
+      <w:proofErr w:type="spellEnd"/>
+      <w:r>
+        <w:t xml:space="preserve"> </w:t>
+      </w:r>
+      <w:proofErr w:type="spellStart"/>
+      <w:r>
+        <w:t>графике</w:t>
+      </w:r>
+      <w:proofErr w:type="spellEnd"/>
       <w:r>
         <w:t>.</w:t>
       </w:r>
-      <w:r>
-        <w:rPr>
-          <w:lang w:val="sr-Cyrl-RS"/>
-        </w:rPr>
-        <w:t xml:space="preserve"> Unity омогућава креаторима да лако управљају свим аспектима игре, од физике и анимације до управљања ресурсима и корисничког интерфејса. Платформа је опремљена богатим екосистемом алата, као што су уређивач сцена, систем за анимацију, и подршка за AR/VR, чиме омогућава развој игара и апликација високог квалитета. Поред тога, Unity Asset Store нуди приступ великом броју ресурса и додатака који додатно убрзавају развојни процес.</w:t>
-      </w:r>
-    </w:p>
-    <w:p>
-      <w:pPr>
-        <w:rPr>
-          <w:lang w:val="sr-Cyrl-RS"/>
-        </w:rPr>
-      </w:pPr>
+    </w:p>
+    <w:p>
+      <w:proofErr w:type="spellStart"/>
+      <w:r>
+        <w:rPr>
+          <w:lang w:val="sr-Cyrl-RS"/>
+        </w:rPr>
+        <w:t>Unity</w:t>
+      </w:r>
+      <w:proofErr w:type="spellEnd"/>
+      <w:r>
+        <w:rPr>
+          <w:lang w:val="sr-Cyrl-RS"/>
+        </w:rPr>
+        <w:t xml:space="preserve"> је свеобухватна платформа за развој игара и 3D апликација, широко призната због своје флексибилности и способности да подржава развој за више платформи, укључујући мобилне уређаје, конзоле и веб. Користи C# као главни програмски језик за </w:t>
+      </w:r>
+      <w:proofErr w:type="spellStart"/>
+      <w:r>
+        <w:rPr>
+          <w:lang w:val="sr-Cyrl-RS"/>
+        </w:rPr>
+        <w:t>скриптовање</w:t>
+      </w:r>
+      <w:proofErr w:type="spellEnd"/>
+      <w:r>
+        <w:t>.</w:t>
+      </w:r>
+      <w:r>
+        <w:rPr>
+          <w:lang w:val="sr-Cyrl-RS"/>
+        </w:rPr>
+        <w:t xml:space="preserve"> </w:t>
+      </w:r>
+      <w:proofErr w:type="spellStart"/>
+      <w:r>
+        <w:rPr>
+          <w:lang w:val="sr-Cyrl-RS"/>
+        </w:rPr>
+        <w:t>Unity</w:t>
+      </w:r>
+      <w:proofErr w:type="spellEnd"/>
+      <w:r>
+        <w:rPr>
+          <w:lang w:val="sr-Cyrl-RS"/>
+        </w:rPr>
+        <w:t xml:space="preserve"> омогућава креаторима да лако управљају свим аспектима игре, од физике и анимације до управљања ресурсима и корисничког интерфејса. Платформа је опремљена богатим екосистемом алата, као што су уређивач сцена, систем за анимацију, и подршка за AR/VR, чиме омогућава развој игара и апликација високог квалитета. Поред тога, </w:t>
+      </w:r>
+      <w:proofErr w:type="spellStart"/>
+      <w:r>
+        <w:rPr>
+          <w:lang w:val="sr-Cyrl-RS"/>
+        </w:rPr>
+        <w:t>Unity</w:t>
+      </w:r>
+      <w:proofErr w:type="spellEnd"/>
+      <w:r>
+        <w:rPr>
+          <w:lang w:val="sr-Cyrl-RS"/>
+        </w:rPr>
+        <w:t xml:space="preserve"> </w:t>
+      </w:r>
+      <w:proofErr w:type="spellStart"/>
+      <w:r>
+        <w:rPr>
+          <w:lang w:val="sr-Cyrl-RS"/>
+        </w:rPr>
+        <w:t>Asset</w:t>
+      </w:r>
+      <w:proofErr w:type="spellEnd"/>
+      <w:r>
+        <w:rPr>
+          <w:lang w:val="sr-Cyrl-RS"/>
+        </w:rPr>
+        <w:t xml:space="preserve"> </w:t>
+      </w:r>
+      <w:proofErr w:type="spellStart"/>
+      <w:r>
+        <w:rPr>
+          <w:lang w:val="sr-Cyrl-RS"/>
+        </w:rPr>
+        <w:t>Store</w:t>
+      </w:r>
+      <w:proofErr w:type="spellEnd"/>
+      <w:r>
+        <w:rPr>
+          <w:lang w:val="sr-Cyrl-RS"/>
+        </w:rPr>
+        <w:t xml:space="preserve"> нуди приступ великом броју ресурса и додатака који додатно убрзавају развојни процес.</w:t>
+      </w:r>
+    </w:p>
+    <w:p>
       <w:r>
         <w:t xml:space="preserve">Interstellar Lexicon </w:t>
       </w:r>
@@ -2620,6 +3069,1092 @@
           <w:lang w:val="sr-Cyrl-RS"/>
         </w:rPr>
         <w:t>формата.</w:t>
+      </w:r>
+    </w:p>
+    <w:p>
+      <w:r>
+        <w:rPr>
+          <w:lang w:val="sr-Cyrl-RS"/>
+        </w:rPr>
+        <w:t xml:space="preserve">Игра је за једног играча, креирана у аркадном стилу </w:t>
+      </w:r>
+      <w:r>
+        <w:t>–</w:t>
+      </w:r>
+      <w:r>
+        <w:rPr>
+          <w:lang w:val="sr-Cyrl-RS"/>
+        </w:rPr>
+        <w:t xml:space="preserve"> једноставан интерфејс и прогресивно повећање тежине. </w:t>
+      </w:r>
+      <w:r>
+        <w:rPr>
+          <w:lang w:val="sr-Cyrl-RS"/>
+        </w:rPr>
+        <w:t xml:space="preserve">Инспирисана је игром </w:t>
+      </w:r>
+      <w:proofErr w:type="spellStart"/>
+      <w:r>
+        <w:rPr>
+          <w:lang w:val="sr-Cyrl-RS"/>
+        </w:rPr>
+        <w:t>MoonType</w:t>
+      </w:r>
+      <w:proofErr w:type="spellEnd"/>
+      <w:r>
+        <w:rPr>
+          <w:lang w:val="sr-Cyrl-RS"/>
+        </w:rPr>
+        <w:t xml:space="preserve">, која је раније била доступна на </w:t>
+      </w:r>
+      <w:proofErr w:type="spellStart"/>
+      <w:r>
+        <w:rPr>
+          <w:lang w:val="sr-Cyrl-RS"/>
+        </w:rPr>
+        <w:t>Adobe</w:t>
+      </w:r>
+      <w:proofErr w:type="spellEnd"/>
+      <w:r>
+        <w:rPr>
+          <w:lang w:val="sr-Cyrl-RS"/>
+        </w:rPr>
+        <w:t xml:space="preserve"> </w:t>
+      </w:r>
+      <w:proofErr w:type="spellStart"/>
+      <w:r>
+        <w:rPr>
+          <w:lang w:val="sr-Cyrl-RS"/>
+        </w:rPr>
+        <w:t>Flash</w:t>
+      </w:r>
+      <w:proofErr w:type="spellEnd"/>
+      <w:r>
+        <w:rPr>
+          <w:lang w:val="sr-Cyrl-RS"/>
+        </w:rPr>
+        <w:t xml:space="preserve"> </w:t>
+      </w:r>
+      <w:proofErr w:type="spellStart"/>
+      <w:r>
+        <w:rPr>
+          <w:lang w:val="sr-Cyrl-RS"/>
+        </w:rPr>
+        <w:t>Player</w:t>
+      </w:r>
+      <w:proofErr w:type="spellEnd"/>
+      <w:r>
+        <w:rPr>
+          <w:lang w:val="sr-Cyrl-RS"/>
+        </w:rPr>
+        <w:t xml:space="preserve">-у, али сада није у функцији због завршетка подршке за </w:t>
+      </w:r>
+      <w:proofErr w:type="spellStart"/>
+      <w:r>
+        <w:rPr>
+          <w:lang w:val="sr-Cyrl-RS"/>
+        </w:rPr>
+        <w:t>Flash</w:t>
+      </w:r>
+      <w:proofErr w:type="spellEnd"/>
+      <w:r>
+        <w:rPr>
+          <w:lang w:val="sr-Cyrl-RS"/>
+        </w:rPr>
+        <w:t xml:space="preserve"> </w:t>
+      </w:r>
+      <w:proofErr w:type="spellStart"/>
+      <w:r>
+        <w:rPr>
+          <w:lang w:val="sr-Cyrl-RS"/>
+        </w:rPr>
+        <w:t>Player</w:t>
+      </w:r>
+      <w:proofErr w:type="spellEnd"/>
+      <w:r>
+        <w:rPr>
+          <w:lang w:val="sr-Cyrl-RS"/>
+        </w:rPr>
+        <w:t>.</w:t>
+      </w:r>
+    </w:p>
+    <w:p>
+      <w:pPr>
+        <w:rPr>
+          <w:lang w:val="sr-Cyrl-RS"/>
+        </w:rPr>
+      </w:pPr>
+      <w:r>
+        <w:t>У</w:t>
+      </w:r>
+      <w:r>
+        <w:t xml:space="preserve"> </w:t>
+      </w:r>
+      <w:r>
+        <w:rPr>
+          <w:lang w:val="sr-Cyrl-RS"/>
+        </w:rPr>
+        <w:t>игри</w:t>
+      </w:r>
+      <w:r>
+        <w:t xml:space="preserve"> </w:t>
+      </w:r>
+      <w:proofErr w:type="spellStart"/>
+      <w:r>
+        <w:t>играч</w:t>
+      </w:r>
+      <w:proofErr w:type="spellEnd"/>
+      <w:r>
+        <w:t xml:space="preserve"> </w:t>
+      </w:r>
+      <w:proofErr w:type="spellStart"/>
+      <w:r>
+        <w:t>има</w:t>
+      </w:r>
+      <w:proofErr w:type="spellEnd"/>
+      <w:r>
+        <w:t xml:space="preserve"> </w:t>
+      </w:r>
+      <w:proofErr w:type="spellStart"/>
+      <w:r>
+        <w:t>поглед</w:t>
+      </w:r>
+      <w:proofErr w:type="spellEnd"/>
+      <w:r>
+        <w:t xml:space="preserve"> </w:t>
+      </w:r>
+      <w:proofErr w:type="spellStart"/>
+      <w:r>
+        <w:t>из</w:t>
+      </w:r>
+      <w:proofErr w:type="spellEnd"/>
+      <w:r>
+        <w:t xml:space="preserve"> </w:t>
+      </w:r>
+      <w:proofErr w:type="spellStart"/>
+      <w:r>
+        <w:t>свемира</w:t>
+      </w:r>
+      <w:proofErr w:type="spellEnd"/>
+      <w:r>
+        <w:t xml:space="preserve"> </w:t>
+      </w:r>
+      <w:proofErr w:type="spellStart"/>
+      <w:r>
+        <w:t>на</w:t>
+      </w:r>
+      <w:proofErr w:type="spellEnd"/>
+      <w:r>
+        <w:t xml:space="preserve"> </w:t>
+      </w:r>
+      <w:proofErr w:type="spellStart"/>
+      <w:r>
+        <w:t>своју</w:t>
+      </w:r>
+      <w:proofErr w:type="spellEnd"/>
+      <w:r>
+        <w:t xml:space="preserve"> </w:t>
+      </w:r>
+      <w:proofErr w:type="spellStart"/>
+      <w:r>
+        <w:t>планету</w:t>
+      </w:r>
+      <w:proofErr w:type="spellEnd"/>
+      <w:r>
+        <w:t xml:space="preserve"> и </w:t>
+      </w:r>
+      <w:proofErr w:type="spellStart"/>
+      <w:r>
+        <w:t>ванземаљске</w:t>
+      </w:r>
+      <w:proofErr w:type="spellEnd"/>
+      <w:r>
+        <w:t xml:space="preserve"> </w:t>
+      </w:r>
+      <w:proofErr w:type="spellStart"/>
+      <w:r>
+        <w:t>непријатељске</w:t>
+      </w:r>
+      <w:proofErr w:type="spellEnd"/>
+      <w:r>
+        <w:t xml:space="preserve"> </w:t>
+      </w:r>
+      <w:proofErr w:type="spellStart"/>
+      <w:r>
+        <w:t>бродове</w:t>
+      </w:r>
+      <w:proofErr w:type="spellEnd"/>
+      <w:r>
+        <w:t xml:space="preserve"> </w:t>
+      </w:r>
+      <w:proofErr w:type="spellStart"/>
+      <w:r>
+        <w:t>који</w:t>
+      </w:r>
+      <w:proofErr w:type="spellEnd"/>
+      <w:r>
+        <w:t xml:space="preserve"> </w:t>
+      </w:r>
+      <w:proofErr w:type="spellStart"/>
+      <w:r>
+        <w:t>долазе</w:t>
+      </w:r>
+      <w:proofErr w:type="spellEnd"/>
+      <w:r>
+        <w:t xml:space="preserve"> </w:t>
+      </w:r>
+      <w:proofErr w:type="spellStart"/>
+      <w:r>
+        <w:t>ка</w:t>
+      </w:r>
+      <w:proofErr w:type="spellEnd"/>
+      <w:r>
+        <w:t xml:space="preserve"> </w:t>
+      </w:r>
+      <w:proofErr w:type="spellStart"/>
+      <w:r>
+        <w:t>њој</w:t>
+      </w:r>
+      <w:proofErr w:type="spellEnd"/>
+      <w:r>
+        <w:rPr>
+          <w:lang w:val="sr-Cyrl-RS"/>
+        </w:rPr>
+        <w:t xml:space="preserve"> са десне ивице екрана</w:t>
+      </w:r>
+      <w:r>
+        <w:t xml:space="preserve">. </w:t>
+      </w:r>
+      <w:proofErr w:type="spellStart"/>
+      <w:r>
+        <w:t>Циљ</w:t>
+      </w:r>
+      <w:proofErr w:type="spellEnd"/>
+      <w:r>
+        <w:t xml:space="preserve"> </w:t>
+      </w:r>
+      <w:r>
+        <w:rPr>
+          <w:lang w:val="sr-Cyrl-RS"/>
+        </w:rPr>
+        <w:t xml:space="preserve">му је да сакупи </w:t>
+      </w:r>
+      <w:proofErr w:type="spellStart"/>
+      <w:r>
+        <w:t>што</w:t>
+      </w:r>
+      <w:proofErr w:type="spellEnd"/>
+      <w:r>
+        <w:t xml:space="preserve"> </w:t>
+      </w:r>
+      <w:proofErr w:type="spellStart"/>
+      <w:r>
+        <w:t>више</w:t>
+      </w:r>
+      <w:proofErr w:type="spellEnd"/>
+      <w:r>
+        <w:t xml:space="preserve"> </w:t>
+      </w:r>
+      <w:proofErr w:type="spellStart"/>
+      <w:r>
+        <w:t>поена</w:t>
+      </w:r>
+      <w:proofErr w:type="spellEnd"/>
+      <w:r>
+        <w:t xml:space="preserve"> </w:t>
+      </w:r>
+      <w:proofErr w:type="spellStart"/>
+      <w:r>
+        <w:t>уништавањем</w:t>
+      </w:r>
+      <w:proofErr w:type="spellEnd"/>
+      <w:r>
+        <w:t xml:space="preserve"> </w:t>
+      </w:r>
+      <w:r>
+        <w:rPr>
+          <w:lang w:val="sr-Cyrl-RS"/>
+        </w:rPr>
+        <w:t xml:space="preserve">тих </w:t>
+      </w:r>
+      <w:proofErr w:type="spellStart"/>
+      <w:r>
+        <w:t>бродова</w:t>
+      </w:r>
+      <w:proofErr w:type="spellEnd"/>
+      <w:r>
+        <w:t xml:space="preserve">. </w:t>
+      </w:r>
+      <w:proofErr w:type="spellStart"/>
+      <w:r>
+        <w:t>Сваком</w:t>
+      </w:r>
+      <w:proofErr w:type="spellEnd"/>
+      <w:r>
+        <w:t xml:space="preserve"> </w:t>
+      </w:r>
+      <w:proofErr w:type="spellStart"/>
+      <w:r>
+        <w:t>броду</w:t>
+      </w:r>
+      <w:proofErr w:type="spellEnd"/>
+      <w:r>
+        <w:t xml:space="preserve"> </w:t>
+      </w:r>
+      <w:proofErr w:type="spellStart"/>
+      <w:r>
+        <w:t>је</w:t>
+      </w:r>
+      <w:proofErr w:type="spellEnd"/>
+      <w:r>
+        <w:t xml:space="preserve"> </w:t>
+      </w:r>
+      <w:proofErr w:type="spellStart"/>
+      <w:r>
+        <w:t>додељена</w:t>
+      </w:r>
+      <w:proofErr w:type="spellEnd"/>
+      <w:r>
+        <w:t xml:space="preserve"> </w:t>
+      </w:r>
+      <w:proofErr w:type="spellStart"/>
+      <w:r>
+        <w:t>насумична</w:t>
+      </w:r>
+      <w:proofErr w:type="spellEnd"/>
+      <w:r>
+        <w:t xml:space="preserve"> </w:t>
+      </w:r>
+      <w:proofErr w:type="spellStart"/>
+      <w:r>
+        <w:t>реч</w:t>
+      </w:r>
+      <w:proofErr w:type="spellEnd"/>
+      <w:r>
+        <w:t xml:space="preserve"> </w:t>
+      </w:r>
+      <w:proofErr w:type="spellStart"/>
+      <w:r>
+        <w:t>на</w:t>
+      </w:r>
+      <w:proofErr w:type="spellEnd"/>
+      <w:r>
+        <w:t xml:space="preserve"> </w:t>
+      </w:r>
+      <w:proofErr w:type="spellStart"/>
+      <w:r>
+        <w:t>енглеском</w:t>
+      </w:r>
+      <w:proofErr w:type="spellEnd"/>
+      <w:r>
+        <w:rPr>
+          <w:lang w:val="sr-Cyrl-RS"/>
+        </w:rPr>
+        <w:t xml:space="preserve"> која је видљива изнад брода</w:t>
+      </w:r>
+      <w:r>
+        <w:t xml:space="preserve">, а </w:t>
+      </w:r>
+      <w:proofErr w:type="spellStart"/>
+      <w:r>
+        <w:t>играч</w:t>
+      </w:r>
+      <w:proofErr w:type="spellEnd"/>
+      <w:r>
+        <w:t xml:space="preserve"> </w:t>
+      </w:r>
+      <w:proofErr w:type="spellStart"/>
+      <w:r>
+        <w:t>мора</w:t>
+      </w:r>
+      <w:proofErr w:type="spellEnd"/>
+      <w:r>
+        <w:t xml:space="preserve"> </w:t>
+      </w:r>
+      <w:proofErr w:type="spellStart"/>
+      <w:r>
+        <w:t>да</w:t>
+      </w:r>
+      <w:proofErr w:type="spellEnd"/>
+      <w:r>
+        <w:t xml:space="preserve"> </w:t>
+      </w:r>
+      <w:proofErr w:type="spellStart"/>
+      <w:r>
+        <w:t>укуца</w:t>
+      </w:r>
+      <w:proofErr w:type="spellEnd"/>
+      <w:r>
+        <w:t xml:space="preserve"> </w:t>
+      </w:r>
+      <w:proofErr w:type="spellStart"/>
+      <w:r>
+        <w:t>реч</w:t>
+      </w:r>
+      <w:proofErr w:type="spellEnd"/>
+      <w:r>
+        <w:t xml:space="preserve"> и </w:t>
+      </w:r>
+      <w:proofErr w:type="spellStart"/>
+      <w:r>
+        <w:t>притисне</w:t>
+      </w:r>
+      <w:proofErr w:type="spellEnd"/>
+      <w:r>
+        <w:t xml:space="preserve"> </w:t>
+      </w:r>
+      <w:proofErr w:type="spellStart"/>
+      <w:r>
+        <w:t>дугме</w:t>
+      </w:r>
+      <w:proofErr w:type="spellEnd"/>
+      <w:r>
+        <w:t xml:space="preserve"> Enter </w:t>
+      </w:r>
+      <w:proofErr w:type="spellStart"/>
+      <w:r>
+        <w:t>како</w:t>
+      </w:r>
+      <w:proofErr w:type="spellEnd"/>
+      <w:r>
+        <w:t xml:space="preserve"> </w:t>
+      </w:r>
+      <w:proofErr w:type="spellStart"/>
+      <w:r>
+        <w:t>би</w:t>
+      </w:r>
+      <w:proofErr w:type="spellEnd"/>
+      <w:r>
+        <w:t xml:space="preserve"> </w:t>
+      </w:r>
+      <w:proofErr w:type="spellStart"/>
+      <w:r>
+        <w:t>испалио</w:t>
+      </w:r>
+      <w:proofErr w:type="spellEnd"/>
+      <w:r>
+        <w:t xml:space="preserve"> </w:t>
+      </w:r>
+      <w:proofErr w:type="spellStart"/>
+      <w:r>
+        <w:t>ракету</w:t>
+      </w:r>
+      <w:proofErr w:type="spellEnd"/>
+      <w:r>
+        <w:t xml:space="preserve"> </w:t>
+      </w:r>
+      <w:proofErr w:type="spellStart"/>
+      <w:r>
+        <w:t>са</w:t>
+      </w:r>
+      <w:proofErr w:type="spellEnd"/>
+      <w:r>
+        <w:t xml:space="preserve"> </w:t>
+      </w:r>
+      <w:proofErr w:type="spellStart"/>
+      <w:r>
+        <w:t>своје</w:t>
+      </w:r>
+      <w:proofErr w:type="spellEnd"/>
+      <w:r>
+        <w:t xml:space="preserve"> </w:t>
+      </w:r>
+      <w:proofErr w:type="spellStart"/>
+      <w:r>
+        <w:t>планете</w:t>
+      </w:r>
+      <w:proofErr w:type="spellEnd"/>
+      <w:r>
+        <w:rPr>
+          <w:lang w:val="sr-Cyrl-RS"/>
+        </w:rPr>
+        <w:t xml:space="preserve"> ка том броду да је уништи</w:t>
+      </w:r>
+      <w:r>
+        <w:t xml:space="preserve">. </w:t>
+      </w:r>
+      <w:proofErr w:type="spellStart"/>
+      <w:r>
+        <w:t>Дужина</w:t>
+      </w:r>
+      <w:proofErr w:type="spellEnd"/>
+      <w:r>
+        <w:t xml:space="preserve"> </w:t>
+      </w:r>
+      <w:proofErr w:type="spellStart"/>
+      <w:r>
+        <w:t>речи</w:t>
+      </w:r>
+      <w:proofErr w:type="spellEnd"/>
+      <w:r>
+        <w:t xml:space="preserve"> </w:t>
+      </w:r>
+      <w:proofErr w:type="spellStart"/>
+      <w:r>
+        <w:t>одређује</w:t>
+      </w:r>
+      <w:proofErr w:type="spellEnd"/>
+      <w:r>
+        <w:t xml:space="preserve"> </w:t>
+      </w:r>
+      <w:proofErr w:type="spellStart"/>
+      <w:r>
+        <w:t>брзину</w:t>
+      </w:r>
+      <w:proofErr w:type="spellEnd"/>
+      <w:r>
+        <w:t xml:space="preserve">, </w:t>
+      </w:r>
+      <w:proofErr w:type="spellStart"/>
+      <w:r>
+        <w:t>изглед</w:t>
+      </w:r>
+      <w:proofErr w:type="spellEnd"/>
+      <w:r>
+        <w:t xml:space="preserve">, </w:t>
+      </w:r>
+      <w:proofErr w:type="spellStart"/>
+      <w:r>
+        <w:t>величину</w:t>
+      </w:r>
+      <w:proofErr w:type="spellEnd"/>
+      <w:r>
+        <w:t xml:space="preserve"> и </w:t>
+      </w:r>
+      <w:proofErr w:type="spellStart"/>
+      <w:r>
+        <w:t>јачину</w:t>
+      </w:r>
+      <w:proofErr w:type="spellEnd"/>
+      <w:r>
+        <w:t xml:space="preserve"> </w:t>
+      </w:r>
+      <w:proofErr w:type="spellStart"/>
+      <w:r>
+        <w:t>брода</w:t>
+      </w:r>
+      <w:proofErr w:type="spellEnd"/>
+      <w:r>
+        <w:t xml:space="preserve"> – </w:t>
+      </w:r>
+      <w:proofErr w:type="spellStart"/>
+      <w:r>
+        <w:t>бродови</w:t>
+      </w:r>
+      <w:proofErr w:type="spellEnd"/>
+      <w:r>
+        <w:t xml:space="preserve"> </w:t>
+      </w:r>
+      <w:r>
+        <w:rPr>
+          <w:lang w:val="sr-Cyrl-RS"/>
+        </w:rPr>
+        <w:t xml:space="preserve">који имају дужу реч </w:t>
+      </w:r>
+      <w:proofErr w:type="spellStart"/>
+      <w:r>
+        <w:t>су</w:t>
+      </w:r>
+      <w:proofErr w:type="spellEnd"/>
+      <w:r>
+        <w:t xml:space="preserve"> </w:t>
+      </w:r>
+      <w:proofErr w:type="spellStart"/>
+      <w:r>
+        <w:t>већи</w:t>
+      </w:r>
+      <w:proofErr w:type="spellEnd"/>
+      <w:r>
+        <w:t xml:space="preserve"> и </w:t>
+      </w:r>
+      <w:proofErr w:type="spellStart"/>
+      <w:r>
+        <w:t>јачи</w:t>
+      </w:r>
+      <w:proofErr w:type="spellEnd"/>
+      <w:r>
+        <w:t xml:space="preserve"> </w:t>
+      </w:r>
+      <w:proofErr w:type="spellStart"/>
+      <w:r>
+        <w:t>али</w:t>
+      </w:r>
+      <w:proofErr w:type="spellEnd"/>
+      <w:r>
+        <w:t xml:space="preserve"> </w:t>
+      </w:r>
+      <w:r>
+        <w:rPr>
+          <w:lang w:val="sr-Cyrl-RS"/>
+        </w:rPr>
+        <w:t xml:space="preserve">и </w:t>
+      </w:r>
+      <w:proofErr w:type="spellStart"/>
+      <w:r>
+        <w:t>спорији</w:t>
+      </w:r>
+      <w:proofErr w:type="spellEnd"/>
+      <w:r>
+        <w:t xml:space="preserve">, </w:t>
+      </w:r>
+      <w:proofErr w:type="spellStart"/>
+      <w:r>
+        <w:t>док</w:t>
+      </w:r>
+      <w:proofErr w:type="spellEnd"/>
+      <w:r>
+        <w:t xml:space="preserve"> </w:t>
+      </w:r>
+      <w:proofErr w:type="spellStart"/>
+      <w:r>
+        <w:t>краћи</w:t>
+      </w:r>
+      <w:proofErr w:type="spellEnd"/>
+      <w:r>
+        <w:t xml:space="preserve"> </w:t>
+      </w:r>
+      <w:proofErr w:type="spellStart"/>
+      <w:r>
+        <w:t>бродови</w:t>
+      </w:r>
+      <w:proofErr w:type="spellEnd"/>
+      <w:r>
+        <w:t xml:space="preserve"> </w:t>
+      </w:r>
+      <w:proofErr w:type="spellStart"/>
+      <w:r>
+        <w:t>буду</w:t>
+      </w:r>
+      <w:proofErr w:type="spellEnd"/>
+      <w:r>
+        <w:t xml:space="preserve"> </w:t>
+      </w:r>
+      <w:proofErr w:type="spellStart"/>
+      <w:r>
+        <w:t>бржи</w:t>
+      </w:r>
+      <w:proofErr w:type="spellEnd"/>
+      <w:r>
+        <w:t xml:space="preserve"> </w:t>
+      </w:r>
+      <w:proofErr w:type="spellStart"/>
+      <w:r>
+        <w:t>али</w:t>
+      </w:r>
+      <w:proofErr w:type="spellEnd"/>
+      <w:r>
+        <w:t xml:space="preserve"> </w:t>
+      </w:r>
+      <w:proofErr w:type="spellStart"/>
+      <w:r>
+        <w:t>слабији</w:t>
+      </w:r>
+      <w:proofErr w:type="spellEnd"/>
+      <w:r>
+        <w:t xml:space="preserve">. </w:t>
+      </w:r>
+      <w:proofErr w:type="spellStart"/>
+      <w:r>
+        <w:t>Бродови</w:t>
+      </w:r>
+      <w:proofErr w:type="spellEnd"/>
+      <w:r>
+        <w:t xml:space="preserve"> </w:t>
+      </w:r>
+      <w:proofErr w:type="spellStart"/>
+      <w:r>
+        <w:t>имају</w:t>
+      </w:r>
+      <w:proofErr w:type="spellEnd"/>
+      <w:r>
+        <w:t xml:space="preserve"> </w:t>
+      </w:r>
+      <w:proofErr w:type="spellStart"/>
+      <w:r>
+        <w:t>за</w:t>
+      </w:r>
+      <w:proofErr w:type="spellEnd"/>
+      <w:r>
+        <w:t xml:space="preserve"> </w:t>
+      </w:r>
+      <w:proofErr w:type="spellStart"/>
+      <w:r>
+        <w:t>циљ</w:t>
+      </w:r>
+      <w:proofErr w:type="spellEnd"/>
+      <w:r>
+        <w:t xml:space="preserve"> </w:t>
+      </w:r>
+      <w:proofErr w:type="spellStart"/>
+      <w:r>
+        <w:t>да</w:t>
+      </w:r>
+      <w:proofErr w:type="spellEnd"/>
+      <w:r>
+        <w:t xml:space="preserve"> </w:t>
+      </w:r>
+      <w:proofErr w:type="spellStart"/>
+      <w:r>
+        <w:t>се</w:t>
+      </w:r>
+      <w:proofErr w:type="spellEnd"/>
+      <w:r>
+        <w:t xml:space="preserve"> </w:t>
+      </w:r>
+      <w:proofErr w:type="spellStart"/>
+      <w:r>
+        <w:t>сударе</w:t>
+      </w:r>
+      <w:proofErr w:type="spellEnd"/>
+      <w:r>
+        <w:t xml:space="preserve"> </w:t>
+      </w:r>
+      <w:proofErr w:type="spellStart"/>
+      <w:r>
+        <w:t>са</w:t>
+      </w:r>
+      <w:proofErr w:type="spellEnd"/>
+      <w:r>
+        <w:t xml:space="preserve"> </w:t>
+      </w:r>
+      <w:proofErr w:type="spellStart"/>
+      <w:r>
+        <w:t>планетом</w:t>
+      </w:r>
+      <w:proofErr w:type="spellEnd"/>
+      <w:r>
+        <w:t xml:space="preserve">, </w:t>
+      </w:r>
+      <w:proofErr w:type="spellStart"/>
+      <w:r>
+        <w:t>што</w:t>
+      </w:r>
+      <w:proofErr w:type="spellEnd"/>
+      <w:r>
+        <w:t xml:space="preserve"> </w:t>
+      </w:r>
+      <w:proofErr w:type="spellStart"/>
+      <w:r>
+        <w:t>доводи</w:t>
+      </w:r>
+      <w:proofErr w:type="spellEnd"/>
+      <w:r>
+        <w:t xml:space="preserve"> </w:t>
+      </w:r>
+      <w:proofErr w:type="spellStart"/>
+      <w:r>
+        <w:t>до</w:t>
+      </w:r>
+      <w:proofErr w:type="spellEnd"/>
+      <w:r>
+        <w:t xml:space="preserve"> </w:t>
+      </w:r>
+      <w:proofErr w:type="spellStart"/>
+      <w:r>
+        <w:t>експлозије</w:t>
+      </w:r>
+      <w:proofErr w:type="spellEnd"/>
+      <w:r>
+        <w:t xml:space="preserve"> и </w:t>
+      </w:r>
+      <w:r>
+        <w:rPr>
+          <w:lang w:val="sr-Cyrl-RS"/>
+        </w:rPr>
+        <w:t>играчу губљење животних поена</w:t>
+      </w:r>
+      <w:r>
+        <w:t xml:space="preserve">. </w:t>
+      </w:r>
+      <w:proofErr w:type="spellStart"/>
+      <w:r>
+        <w:t>Поред</w:t>
+      </w:r>
+      <w:proofErr w:type="spellEnd"/>
+      <w:r>
+        <w:t xml:space="preserve"> </w:t>
+      </w:r>
+      <w:proofErr w:type="spellStart"/>
+      <w:r>
+        <w:t>тога</w:t>
+      </w:r>
+      <w:proofErr w:type="spellEnd"/>
+      <w:r>
+        <w:t xml:space="preserve">, </w:t>
+      </w:r>
+      <w:proofErr w:type="spellStart"/>
+      <w:r>
+        <w:t>појачивачи</w:t>
+      </w:r>
+      <w:proofErr w:type="spellEnd"/>
+      <w:r>
+        <w:t xml:space="preserve"> </w:t>
+      </w:r>
+      <w:proofErr w:type="spellStart"/>
+      <w:r>
+        <w:t>који</w:t>
+      </w:r>
+      <w:proofErr w:type="spellEnd"/>
+      <w:r>
+        <w:t xml:space="preserve"> </w:t>
+      </w:r>
+      <w:r>
+        <w:rPr>
+          <w:lang w:val="sr-Cyrl-RS"/>
+        </w:rPr>
+        <w:t xml:space="preserve">такође </w:t>
+      </w:r>
+      <w:proofErr w:type="spellStart"/>
+      <w:r>
+        <w:t>садрже</w:t>
+      </w:r>
+      <w:proofErr w:type="spellEnd"/>
+      <w:r>
+        <w:t xml:space="preserve"> </w:t>
+      </w:r>
+      <w:proofErr w:type="spellStart"/>
+      <w:r>
+        <w:t>реч</w:t>
+      </w:r>
+      <w:proofErr w:type="spellEnd"/>
+      <w:r>
+        <w:rPr>
+          <w:lang w:val="sr-Cyrl-RS"/>
+        </w:rPr>
+        <w:t>и</w:t>
+      </w:r>
+      <w:r>
+        <w:t xml:space="preserve"> </w:t>
+      </w:r>
+      <w:proofErr w:type="spellStart"/>
+      <w:r>
+        <w:t>путују</w:t>
+      </w:r>
+      <w:proofErr w:type="spellEnd"/>
+      <w:r>
+        <w:t xml:space="preserve"> </w:t>
+      </w:r>
+      <w:proofErr w:type="spellStart"/>
+      <w:r>
+        <w:t>са</w:t>
+      </w:r>
+      <w:proofErr w:type="spellEnd"/>
+      <w:r>
+        <w:t xml:space="preserve"> </w:t>
+      </w:r>
+      <w:proofErr w:type="spellStart"/>
+      <w:r>
+        <w:t>доњег</w:t>
+      </w:r>
+      <w:proofErr w:type="spellEnd"/>
+      <w:r>
+        <w:t xml:space="preserve"> </w:t>
+      </w:r>
+      <w:proofErr w:type="spellStart"/>
+      <w:r>
+        <w:t>дела</w:t>
+      </w:r>
+      <w:proofErr w:type="spellEnd"/>
+      <w:r>
+        <w:t xml:space="preserve"> </w:t>
+      </w:r>
+      <w:proofErr w:type="spellStart"/>
+      <w:r>
+        <w:t>екрана</w:t>
+      </w:r>
+      <w:proofErr w:type="spellEnd"/>
+      <w:r>
+        <w:t xml:space="preserve"> </w:t>
+      </w:r>
+      <w:proofErr w:type="spellStart"/>
+      <w:r>
+        <w:t>до</w:t>
+      </w:r>
+      <w:proofErr w:type="spellEnd"/>
+      <w:r>
+        <w:t xml:space="preserve"> </w:t>
+      </w:r>
+      <w:proofErr w:type="spellStart"/>
+      <w:r>
+        <w:t>горњег</w:t>
+      </w:r>
+      <w:proofErr w:type="spellEnd"/>
+      <w:r>
+        <w:t xml:space="preserve">; </w:t>
+      </w:r>
+      <w:proofErr w:type="spellStart"/>
+      <w:r>
+        <w:t>искуцавањем</w:t>
+      </w:r>
+      <w:proofErr w:type="spellEnd"/>
+      <w:r>
+        <w:t xml:space="preserve"> </w:t>
+      </w:r>
+      <w:proofErr w:type="spellStart"/>
+      <w:r>
+        <w:t>те</w:t>
+      </w:r>
+      <w:proofErr w:type="spellEnd"/>
+      <w:r>
+        <w:t xml:space="preserve"> </w:t>
+      </w:r>
+      <w:proofErr w:type="spellStart"/>
+      <w:r>
+        <w:t>речи</w:t>
+      </w:r>
+      <w:proofErr w:type="spellEnd"/>
+      <w:r>
+        <w:t xml:space="preserve">, </w:t>
+      </w:r>
+      <w:proofErr w:type="spellStart"/>
+      <w:r>
+        <w:t>играч</w:t>
+      </w:r>
+      <w:proofErr w:type="spellEnd"/>
+      <w:r>
+        <w:t xml:space="preserve"> </w:t>
+      </w:r>
+      <w:proofErr w:type="spellStart"/>
+      <w:r>
+        <w:t>добија</w:t>
+      </w:r>
+      <w:proofErr w:type="spellEnd"/>
+      <w:r>
+        <w:t xml:space="preserve"> </w:t>
+      </w:r>
+      <w:proofErr w:type="spellStart"/>
+      <w:r>
+        <w:t>бонусе</w:t>
+      </w:r>
+      <w:proofErr w:type="spellEnd"/>
+      <w:r>
+        <w:t xml:space="preserve"> у </w:t>
+      </w:r>
+      <w:proofErr w:type="spellStart"/>
+      <w:r>
+        <w:t>игри</w:t>
+      </w:r>
+      <w:proofErr w:type="spellEnd"/>
+      <w:r>
+        <w:t xml:space="preserve">. </w:t>
+      </w:r>
+      <w:proofErr w:type="spellStart"/>
+      <w:r>
+        <w:t>Сви</w:t>
+      </w:r>
+      <w:proofErr w:type="spellEnd"/>
+      <w:r>
+        <w:t xml:space="preserve"> </w:t>
+      </w:r>
+      <w:proofErr w:type="spellStart"/>
+      <w:r>
+        <w:t>ови</w:t>
+      </w:r>
+      <w:proofErr w:type="spellEnd"/>
+      <w:r>
+        <w:t xml:space="preserve"> </w:t>
+      </w:r>
+      <w:proofErr w:type="spellStart"/>
+      <w:r>
+        <w:t>објекти</w:t>
+      </w:r>
+      <w:proofErr w:type="spellEnd"/>
+      <w:r>
+        <w:t xml:space="preserve"> </w:t>
+      </w:r>
+      <w:proofErr w:type="spellStart"/>
+      <w:r>
+        <w:t>се</w:t>
+      </w:r>
+      <w:proofErr w:type="spellEnd"/>
+      <w:r>
+        <w:t xml:space="preserve"> </w:t>
+      </w:r>
+      <w:proofErr w:type="spellStart"/>
+      <w:r>
+        <w:t>непрекидно</w:t>
+      </w:r>
+      <w:proofErr w:type="spellEnd"/>
+      <w:r>
+        <w:t xml:space="preserve"> </w:t>
+      </w:r>
+      <w:proofErr w:type="spellStart"/>
+      <w:r>
+        <w:t>појављују</w:t>
+      </w:r>
+      <w:proofErr w:type="spellEnd"/>
+      <w:r>
+        <w:t xml:space="preserve"> </w:t>
+      </w:r>
+      <w:proofErr w:type="spellStart"/>
+      <w:r>
+        <w:t>све</w:t>
+      </w:r>
+      <w:proofErr w:type="spellEnd"/>
+      <w:r>
+        <w:t xml:space="preserve"> </w:t>
+      </w:r>
+      <w:proofErr w:type="spellStart"/>
+      <w:r>
+        <w:t>док</w:t>
+      </w:r>
+      <w:proofErr w:type="spellEnd"/>
+      <w:r>
+        <w:t xml:space="preserve"> </w:t>
+      </w:r>
+      <w:proofErr w:type="spellStart"/>
+      <w:r>
+        <w:t>играч</w:t>
+      </w:r>
+      <w:proofErr w:type="spellEnd"/>
+      <w:r>
+        <w:t xml:space="preserve"> </w:t>
+      </w:r>
+      <w:proofErr w:type="spellStart"/>
+      <w:r>
+        <w:t>не</w:t>
+      </w:r>
+      <w:proofErr w:type="spellEnd"/>
+      <w:r>
+        <w:t xml:space="preserve"> </w:t>
+      </w:r>
+      <w:proofErr w:type="spellStart"/>
+      <w:r>
+        <w:t>изгуби</w:t>
+      </w:r>
+      <w:proofErr w:type="spellEnd"/>
+      <w:r>
+        <w:t xml:space="preserve"> </w:t>
+      </w:r>
+      <w:proofErr w:type="spellStart"/>
+      <w:r>
+        <w:t>све</w:t>
+      </w:r>
+      <w:proofErr w:type="spellEnd"/>
+      <w:r>
+        <w:t xml:space="preserve"> </w:t>
+      </w:r>
+      <w:proofErr w:type="spellStart"/>
+      <w:r>
+        <w:t>животне</w:t>
+      </w:r>
+      <w:proofErr w:type="spellEnd"/>
+      <w:r>
+        <w:t xml:space="preserve"> </w:t>
+      </w:r>
+      <w:proofErr w:type="spellStart"/>
+      <w:r>
+        <w:t>поене</w:t>
+      </w:r>
+      <w:proofErr w:type="spellEnd"/>
+      <w:r>
+        <w:t>.</w:t>
+      </w:r>
+      <w:r>
+        <w:rPr>
+          <w:lang w:val="sr-Cyrl-RS"/>
+        </w:rPr>
+        <w:t xml:space="preserve"> Генерисање је насумично, али у одређеном подручју које је успостављено кроз тестирање игре и проналажење баланса. Такође на генерисање утиче још фактора попут тежине коју је играч наместио и ниво играча у тренутној игри.</w:t>
       </w:r>
     </w:p>
     <w:p>
@@ -2694,9 +4229,17 @@
         <w:rPr>
           <w:lang w:val="sr-Cyrl-RS"/>
         </w:rPr>
-        <w:t xml:space="preserve"> Zzzzzzzzzzzzzzzzzzzzzzzzzzzzzzzzzzzzzzzzzx</w:t>
+        <w:t xml:space="preserve"> </w:t>
+      </w:r>
+      <w:proofErr w:type="spellStart"/>
+      <w:r>
+        <w:rPr>
+          <w:lang w:val="sr-Cyrl-RS"/>
+        </w:rPr>
+        <w:t>Zzzzzzzzzzzzzzzzzzzzzzzzzzzzzzzzzzzzzzzzzx</w:t>
       </w:r>
       <w:bookmarkEnd w:id="4"/>
+      <w:proofErr w:type="spellEnd"/>
     </w:p>
     <w:p>
       <w:pPr>
@@ -2710,9 +4253,17 @@
         <w:rPr>
           <w:lang w:val="sr-Cyrl-RS"/>
         </w:rPr>
-        <w:t xml:space="preserve"> Sssssssssss</w:t>
+        <w:t xml:space="preserve"> </w:t>
+      </w:r>
+      <w:proofErr w:type="spellStart"/>
+      <w:r>
+        <w:rPr>
+          <w:lang w:val="sr-Cyrl-RS"/>
+        </w:rPr>
+        <w:t>Sssssssssss</w:t>
       </w:r>
       <w:bookmarkEnd w:id="5"/>
+      <w:proofErr w:type="spellEnd"/>
     </w:p>
     <w:p>
       <w:pPr>
@@ -2893,7 +4444,35 @@
         <w:rPr>
           <w:lang w:val="sr-Cyrl-RS"/>
         </w:rPr>
-        <w:t>Слика 2.1 – Hhhhhhhhhhhhhhh jjjjjjjjjjjjjjjjjjjjjjjjjjjjjjjjjjjjjjjj.</w:t>
+        <w:t xml:space="preserve">Слика 2.1 – </w:t>
+      </w:r>
+      <w:proofErr w:type="spellStart"/>
+      <w:r>
+        <w:rPr>
+          <w:lang w:val="sr-Cyrl-RS"/>
+        </w:rPr>
+        <w:t>Hhhhhhhhhhhhhhh</w:t>
+      </w:r>
+      <w:proofErr w:type="spellEnd"/>
+      <w:r>
+        <w:rPr>
+          <w:lang w:val="sr-Cyrl-RS"/>
+        </w:rPr>
+        <w:t xml:space="preserve"> </w:t>
+      </w:r>
+      <w:proofErr w:type="spellStart"/>
+      <w:r>
+        <w:rPr>
+          <w:lang w:val="sr-Cyrl-RS"/>
+        </w:rPr>
+        <w:t>jjjjjjjjjjjjjjjjjjjjjjjjjjjjjjjjjjjjjjjj</w:t>
+      </w:r>
+      <w:proofErr w:type="spellEnd"/>
+      <w:r>
+        <w:rPr>
+          <w:lang w:val="sr-Cyrl-RS"/>
+        </w:rPr>
+        <w:t>.</w:t>
       </w:r>
     </w:p>
     <w:p>
@@ -2922,9 +4501,17 @@
           <w:lang w:val="sr-Cyrl-RS"/>
         </w:rPr>
         <w:lastRenderedPageBreak/>
-        <w:t xml:space="preserve"> Dddddddddddddddd</w:t>
+        <w:t xml:space="preserve"> </w:t>
+      </w:r>
+      <w:proofErr w:type="spellStart"/>
+      <w:r>
+        <w:rPr>
+          <w:lang w:val="sr-Cyrl-RS"/>
+        </w:rPr>
+        <w:t>Dddddddddddddddd</w:t>
       </w:r>
       <w:bookmarkEnd w:id="7"/>
+      <w:proofErr w:type="spellEnd"/>
     </w:p>
     <w:p>
       <w:pPr>
@@ -2950,7 +4537,49 @@
         <w:rPr>
           <w:lang w:val="sr-Cyrl-RS"/>
         </w:rPr>
-        <w:t>Табела 2.1 – Ggggggggggggggggggggggggggggg gggggggggggggggggg gggggggggggggggggg.</w:t>
+        <w:t xml:space="preserve">Табела 2.1 – </w:t>
+      </w:r>
+      <w:proofErr w:type="spellStart"/>
+      <w:r>
+        <w:rPr>
+          <w:lang w:val="sr-Cyrl-RS"/>
+        </w:rPr>
+        <w:t>Ggggggggggggggggggggggggggggg</w:t>
+      </w:r>
+      <w:proofErr w:type="spellEnd"/>
+      <w:r>
+        <w:rPr>
+          <w:lang w:val="sr-Cyrl-RS"/>
+        </w:rPr>
+        <w:t xml:space="preserve"> </w:t>
+      </w:r>
+      <w:proofErr w:type="spellStart"/>
+      <w:r>
+        <w:rPr>
+          <w:lang w:val="sr-Cyrl-RS"/>
+        </w:rPr>
+        <w:t>gggggggggggggggggg</w:t>
+      </w:r>
+      <w:proofErr w:type="spellEnd"/>
+      <w:r>
+        <w:rPr>
+          <w:lang w:val="sr-Cyrl-RS"/>
+        </w:rPr>
+        <w:t xml:space="preserve"> </w:t>
+      </w:r>
+      <w:proofErr w:type="spellStart"/>
+      <w:r>
+        <w:rPr>
+          <w:lang w:val="sr-Cyrl-RS"/>
+        </w:rPr>
+        <w:t>gggggggggggggggggg</w:t>
+      </w:r>
+      <w:proofErr w:type="spellEnd"/>
+      <w:r>
+        <w:rPr>
+          <w:lang w:val="sr-Cyrl-RS"/>
+        </w:rPr>
+        <w:t>.</w:t>
       </w:r>
     </w:p>
     <w:tbl>
@@ -3024,12 +4653,14 @@
                 <w:lang w:val="sr-Cyrl-RS"/>
               </w:rPr>
             </w:pPr>
+            <w:proofErr w:type="spellStart"/>
             <w:r>
               <w:rPr>
                 <w:lang w:val="sr-Cyrl-RS"/>
               </w:rPr>
               <w:t>Xxxxx</w:t>
             </w:r>
+            <w:proofErr w:type="spellEnd"/>
           </w:p>
         </w:tc>
         <w:tc>
@@ -3043,12 +4674,14 @@
                 <w:lang w:val="sr-Cyrl-RS"/>
               </w:rPr>
             </w:pPr>
+            <w:proofErr w:type="spellStart"/>
             <w:r>
               <w:rPr>
                 <w:lang w:val="sr-Cyrl-RS"/>
               </w:rPr>
               <w:t>Xxxx</w:t>
             </w:r>
+            <w:proofErr w:type="spellEnd"/>
           </w:p>
         </w:tc>
         <w:tc>
@@ -3062,12 +4695,14 @@
                 <w:lang w:val="sr-Cyrl-RS"/>
               </w:rPr>
             </w:pPr>
+            <w:proofErr w:type="spellStart"/>
             <w:r>
               <w:rPr>
                 <w:lang w:val="sr-Cyrl-RS"/>
               </w:rPr>
               <w:t>Xxxxx</w:t>
             </w:r>
+            <w:proofErr w:type="spellEnd"/>
           </w:p>
         </w:tc>
         <w:tc>
@@ -3081,12 +4716,14 @@
                 <w:lang w:val="sr-Cyrl-RS"/>
               </w:rPr>
             </w:pPr>
+            <w:proofErr w:type="spellStart"/>
             <w:r>
               <w:rPr>
                 <w:lang w:val="sr-Cyrl-RS"/>
               </w:rPr>
               <w:t>Xxxx</w:t>
             </w:r>
+            <w:proofErr w:type="spellEnd"/>
           </w:p>
         </w:tc>
       </w:tr>
@@ -3354,7 +4991,21 @@
         <w:rPr>
           <w:lang w:val="sr-Cyrl-RS"/>
         </w:rPr>
-        <w:t>xxxxxxxxxxxxxxxxxxxxxxxxxxxxxxxxxxxxxxxxxxxxxxxxxxxxxxxxxxxxxxxxxxxxxxxxxxxxxxxxxxxxxxxxxxxxxxxxxxxxxxxxx ggggggggg xxxxxxxxxxxxxxxxxxxxxxxxxxxxxxxxxxxxxxxxxxxxxxxxxxxxxxxxxxxxxxxxxxxxxxxxxxxxxxxxxxxxxxxxxxxxxxxxxxxxxxxxxxxxxxxxxxxx</w:t>
+        <w:t xml:space="preserve">xxxxxxxxxxxxxxxxxxxxxxxxxxxxxxxxxxxxxxxxxxxxxxxxxxxxxxxxxxxxxxxxxxxxxxxxxxxxxxxxxxxxxxxxxxxxxxxxxxxxxxxxx </w:t>
+      </w:r>
+      <w:proofErr w:type="spellStart"/>
+      <w:r>
+        <w:rPr>
+          <w:lang w:val="sr-Cyrl-RS"/>
+        </w:rPr>
+        <w:t>ggggggggg</w:t>
+      </w:r>
+      <w:proofErr w:type="spellEnd"/>
+      <w:r>
+        <w:rPr>
+          <w:lang w:val="sr-Cyrl-RS"/>
+        </w:rPr>
+        <w:t xml:space="preserve"> xxxxxxxxxxxxxxxxxxxxxxxxxxxxxxxxxxxxxxxxxxxxxxxxxxxxxxxxxxxxxxxxxxxxxxxxxxxxxxxxxxxxxxxxxxxxxxxxxxxxxxxxxxxxxxxxxxxx</w:t>
       </w:r>
     </w:p>
     <w:p>
@@ -3383,7 +5034,21 @@
         <w:rPr>
           <w:lang w:val="sr-Cyrl-RS"/>
         </w:rPr>
-        <w:t>xxxxxxxxxxxxxxxxxxxxxxxxxxxxxxxxxxxxxxxxxxxxxxxxxxxxxxxxxxxxxxxxxxxxxxxxxxxxxxxxxxxxxxxxxxxxxxxxxxxxxxxxxxxxxxxxxxxxxxxxxxxxxxxxxxxxxxxxxxxxxxxxxxxxxxxxxxxxxxxxxxxxxxxxxxx fffffffffffffff xxxxxxxxxxxxxxxxxxxxxxxxxxxxxxxxxxxxxxxxxxxxxxxxxxxxxxxxxxxxxxxxxxxxxxxxxxxxxxxxxxxxxxxxxxxxxxxxxxxxxxxxxxxxxxxxxxxxxxxxxxxxxxxxxxxxxxxxxxxxxxx</w:t>
+        <w:t xml:space="preserve">xxxxxxxxxxxxxxxxxxxxxxxxxxxxxxxxxxxxxxxxxxxxxxxxxxxxxxxxxxxxxxxxxxxxxxxxxxxxxxxxxxxxxxxxxxxxxxxxxxxxxxxxxxxxxxxxxxxxxxxxxxxxxxxxxxxxxxxxxxxxxxxxxxxxxxxxxxxxxxxxxxxxxxxxxxx </w:t>
+      </w:r>
+      <w:proofErr w:type="spellStart"/>
+      <w:r>
+        <w:rPr>
+          <w:lang w:val="sr-Cyrl-RS"/>
+        </w:rPr>
+        <w:t>fffffffffffffff</w:t>
+      </w:r>
+      <w:proofErr w:type="spellEnd"/>
+      <w:r>
+        <w:rPr>
+          <w:lang w:val="sr-Cyrl-RS"/>
+        </w:rPr>
+        <w:t xml:space="preserve"> xxxxxxxxxxxxxxxxxxxxxxxxxxxxxxxxxxxxxxxxxxxxxxxxxxxxxxxxxxxxxxxxxxxxxxxxxxxxxxxxxxxxxxxxxxxxxxxxxxxxxxxxxxxxxxxxxxxxxxxxxxxxxxxxxxxxxxxxxxxxxxx</w:t>
       </w:r>
     </w:p>
     <w:p>
@@ -3430,9 +5095,17 @@
         <w:rPr>
           <w:lang w:val="sr-Cyrl-RS"/>
         </w:rPr>
-        <w:t xml:space="preserve"> Zzzzzzzzzzzzzzzzzzzzzzzz</w:t>
+        <w:t xml:space="preserve"> </w:t>
+      </w:r>
+      <w:proofErr w:type="spellStart"/>
+      <w:r>
+        <w:rPr>
+          <w:lang w:val="sr-Cyrl-RS"/>
+        </w:rPr>
+        <w:t>Zzzzzzzzzzzzzzzzzzzzzzzz</w:t>
       </w:r>
       <w:bookmarkEnd w:id="11"/>
+      <w:proofErr w:type="spellEnd"/>
     </w:p>
     <w:p>
       <w:pPr>
@@ -3739,20 +5412,130 @@
         <w:rPr>
           <w:lang w:val="sr-Cyrl-RS"/>
         </w:rPr>
-        <w:t xml:space="preserve">[2]D. Davis, E. Patronis Jr, </w:t>
-      </w:r>
+        <w:t xml:space="preserve">[2]D. </w:t>
+      </w:r>
+      <w:proofErr w:type="spellStart"/>
+      <w:r>
+        <w:rPr>
+          <w:lang w:val="sr-Cyrl-RS"/>
+        </w:rPr>
+        <w:t>Davis</w:t>
+      </w:r>
+      <w:proofErr w:type="spellEnd"/>
+      <w:r>
+        <w:rPr>
+          <w:lang w:val="sr-Cyrl-RS"/>
+        </w:rPr>
+        <w:t xml:space="preserve">, E. </w:t>
+      </w:r>
+      <w:proofErr w:type="spellStart"/>
+      <w:r>
+        <w:rPr>
+          <w:lang w:val="sr-Cyrl-RS"/>
+        </w:rPr>
+        <w:t>Patronis</w:t>
+      </w:r>
+      <w:proofErr w:type="spellEnd"/>
+      <w:r>
+        <w:rPr>
+          <w:lang w:val="sr-Cyrl-RS"/>
+        </w:rPr>
+        <w:t xml:space="preserve"> </w:t>
+      </w:r>
+      <w:proofErr w:type="spellStart"/>
+      <w:r>
+        <w:rPr>
+          <w:lang w:val="sr-Cyrl-RS"/>
+        </w:rPr>
+        <w:t>Jr</w:t>
+      </w:r>
+      <w:proofErr w:type="spellEnd"/>
+      <w:r>
+        <w:rPr>
+          <w:lang w:val="sr-Cyrl-RS"/>
+        </w:rPr>
+        <w:t xml:space="preserve">, </w:t>
+      </w:r>
+      <w:proofErr w:type="spellStart"/>
       <w:r>
         <w:rPr>
           <w:i/>
           <w:lang w:val="sr-Cyrl-RS"/>
         </w:rPr>
-        <w:t>Sound system Engineering,</w:t>
-      </w:r>
-      <w:r>
-        <w:rPr>
-          <w:lang w:val="sr-Cyrl-RS"/>
-        </w:rPr>
-        <w:t>pp. 202-212, Focal Press, 2006.</w:t>
+        <w:t>Sound</w:t>
+      </w:r>
+      <w:proofErr w:type="spellEnd"/>
+      <w:r>
+        <w:rPr>
+          <w:i/>
+          <w:lang w:val="sr-Cyrl-RS"/>
+        </w:rPr>
+        <w:t xml:space="preserve"> </w:t>
+      </w:r>
+      <w:proofErr w:type="spellStart"/>
+      <w:r>
+        <w:rPr>
+          <w:i/>
+          <w:lang w:val="sr-Cyrl-RS"/>
+        </w:rPr>
+        <w:t>system</w:t>
+      </w:r>
+      <w:proofErr w:type="spellEnd"/>
+      <w:r>
+        <w:rPr>
+          <w:i/>
+          <w:lang w:val="sr-Cyrl-RS"/>
+        </w:rPr>
+        <w:t xml:space="preserve"> </w:t>
+      </w:r>
+      <w:proofErr w:type="spellStart"/>
+      <w:r>
+        <w:rPr>
+          <w:i/>
+          <w:lang w:val="sr-Cyrl-RS"/>
+        </w:rPr>
+        <w:t>Engineering,</w:t>
+      </w:r>
+      <w:r>
+        <w:rPr>
+          <w:lang w:val="sr-Cyrl-RS"/>
+        </w:rPr>
+        <w:t>pp</w:t>
+      </w:r>
+      <w:proofErr w:type="spellEnd"/>
+      <w:r>
+        <w:rPr>
+          <w:lang w:val="sr-Cyrl-RS"/>
+        </w:rPr>
+        <w:t xml:space="preserve">. 202-212, </w:t>
+      </w:r>
+      <w:proofErr w:type="spellStart"/>
+      <w:r>
+        <w:rPr>
+          <w:lang w:val="sr-Cyrl-RS"/>
+        </w:rPr>
+        <w:t>Focal</w:t>
+      </w:r>
+      <w:proofErr w:type="spellEnd"/>
+      <w:r>
+        <w:rPr>
+          <w:lang w:val="sr-Cyrl-RS"/>
+        </w:rPr>
+        <w:t xml:space="preserve"> </w:t>
+      </w:r>
+      <w:proofErr w:type="spellStart"/>
+      <w:r>
+        <w:rPr>
+          <w:lang w:val="sr-Cyrl-RS"/>
+        </w:rPr>
+        <w:t>Press</w:t>
+      </w:r>
+      <w:proofErr w:type="spellEnd"/>
+      <w:r>
+        <w:rPr>
+          <w:lang w:val="sr-Cyrl-RS"/>
+        </w:rPr>
+        <w:t>, 2006.</w:t>
       </w:r>
     </w:p>
     <w:p>
@@ -3766,20 +5549,208 @@
         <w:rPr>
           <w:lang w:val="sr-Cyrl-RS"/>
         </w:rPr>
-        <w:t xml:space="preserve">[3] S.H. Linkwits, "Active Crossover Networks for Noncoincident Drivers", </w:t>
+        <w:t xml:space="preserve">[3] S.H. </w:t>
+      </w:r>
+      <w:proofErr w:type="spellStart"/>
+      <w:r>
+        <w:rPr>
+          <w:lang w:val="sr-Cyrl-RS"/>
+        </w:rPr>
+        <w:t>Linkwits</w:t>
+      </w:r>
+      <w:proofErr w:type="spellEnd"/>
+      <w:r>
+        <w:rPr>
+          <w:lang w:val="sr-Cyrl-RS"/>
+        </w:rPr>
+        <w:t>, "</w:t>
+      </w:r>
+      <w:proofErr w:type="spellStart"/>
+      <w:r>
+        <w:rPr>
+          <w:lang w:val="sr-Cyrl-RS"/>
+        </w:rPr>
+        <w:t>Active</w:t>
+      </w:r>
+      <w:proofErr w:type="spellEnd"/>
+      <w:r>
+        <w:rPr>
+          <w:lang w:val="sr-Cyrl-RS"/>
+        </w:rPr>
+        <w:t xml:space="preserve"> </w:t>
+      </w:r>
+      <w:proofErr w:type="spellStart"/>
+      <w:r>
+        <w:rPr>
+          <w:lang w:val="sr-Cyrl-RS"/>
+        </w:rPr>
+        <w:t>Crossover</w:t>
+      </w:r>
+      <w:proofErr w:type="spellEnd"/>
+      <w:r>
+        <w:rPr>
+          <w:lang w:val="sr-Cyrl-RS"/>
+        </w:rPr>
+        <w:t xml:space="preserve"> </w:t>
+      </w:r>
+      <w:proofErr w:type="spellStart"/>
+      <w:r>
+        <w:rPr>
+          <w:lang w:val="sr-Cyrl-RS"/>
+        </w:rPr>
+        <w:t>Networks</w:t>
+      </w:r>
+      <w:proofErr w:type="spellEnd"/>
+      <w:r>
+        <w:rPr>
+          <w:lang w:val="sr-Cyrl-RS"/>
+        </w:rPr>
+        <w:t xml:space="preserve"> </w:t>
+      </w:r>
+      <w:proofErr w:type="spellStart"/>
+      <w:r>
+        <w:rPr>
+          <w:lang w:val="sr-Cyrl-RS"/>
+        </w:rPr>
+        <w:t>for</w:t>
+      </w:r>
+      <w:proofErr w:type="spellEnd"/>
+      <w:r>
+        <w:rPr>
+          <w:lang w:val="sr-Cyrl-RS"/>
+        </w:rPr>
+        <w:t xml:space="preserve"> </w:t>
+      </w:r>
+      <w:proofErr w:type="spellStart"/>
+      <w:r>
+        <w:rPr>
+          <w:lang w:val="sr-Cyrl-RS"/>
+        </w:rPr>
+        <w:t>Noncoincident</w:t>
+      </w:r>
+      <w:proofErr w:type="spellEnd"/>
+      <w:r>
+        <w:rPr>
+          <w:lang w:val="sr-Cyrl-RS"/>
+        </w:rPr>
+        <w:t xml:space="preserve"> </w:t>
+      </w:r>
+      <w:proofErr w:type="spellStart"/>
+      <w:r>
+        <w:rPr>
+          <w:lang w:val="sr-Cyrl-RS"/>
+        </w:rPr>
+        <w:t>Drivers</w:t>
+      </w:r>
+      <w:proofErr w:type="spellEnd"/>
+      <w:r>
+        <w:rPr>
+          <w:lang w:val="sr-Cyrl-RS"/>
+        </w:rPr>
+        <w:t xml:space="preserve">", </w:t>
       </w:r>
       <w:r>
         <w:rPr>
           <w:i/>
           <w:lang w:val="sr-Cyrl-RS"/>
         </w:rPr>
-        <w:t>J. Audio Eng. Soc.</w:t>
-      </w:r>
-      <w:r>
-        <w:rPr>
-          <w:lang w:val="sr-Cyrl-RS"/>
-        </w:rPr>
-        <w:t>,  vol. 24, no. 1, pp. 2-8, 1976.</w:t>
+        <w:t xml:space="preserve">J. </w:t>
+      </w:r>
+      <w:proofErr w:type="spellStart"/>
+      <w:r>
+        <w:rPr>
+          <w:i/>
+          <w:lang w:val="sr-Cyrl-RS"/>
+        </w:rPr>
+        <w:t>Audio</w:t>
+      </w:r>
+      <w:proofErr w:type="spellEnd"/>
+      <w:r>
+        <w:rPr>
+          <w:i/>
+          <w:lang w:val="sr-Cyrl-RS"/>
+        </w:rPr>
+        <w:t xml:space="preserve"> </w:t>
+      </w:r>
+      <w:proofErr w:type="spellStart"/>
+      <w:r>
+        <w:rPr>
+          <w:i/>
+          <w:lang w:val="sr-Cyrl-RS"/>
+        </w:rPr>
+        <w:t>Eng</w:t>
+      </w:r>
+      <w:proofErr w:type="spellEnd"/>
+      <w:r>
+        <w:rPr>
+          <w:i/>
+          <w:lang w:val="sr-Cyrl-RS"/>
+        </w:rPr>
+        <w:t xml:space="preserve">. </w:t>
+      </w:r>
+      <w:proofErr w:type="spellStart"/>
+      <w:r>
+        <w:rPr>
+          <w:i/>
+          <w:lang w:val="sr-Cyrl-RS"/>
+        </w:rPr>
+        <w:t>Soc</w:t>
+      </w:r>
+      <w:proofErr w:type="spellEnd"/>
+      <w:r>
+        <w:rPr>
+          <w:i/>
+          <w:lang w:val="sr-Cyrl-RS"/>
+        </w:rPr>
+        <w:t>.</w:t>
+      </w:r>
+      <w:r>
+        <w:rPr>
+          <w:lang w:val="sr-Cyrl-RS"/>
+        </w:rPr>
+        <w:t xml:space="preserve">,  </w:t>
+      </w:r>
+      <w:proofErr w:type="spellStart"/>
+      <w:r>
+        <w:rPr>
+          <w:lang w:val="sr-Cyrl-RS"/>
+        </w:rPr>
+        <w:t>vol</w:t>
+      </w:r>
+      <w:proofErr w:type="spellEnd"/>
+      <w:r>
+        <w:rPr>
+          <w:lang w:val="sr-Cyrl-RS"/>
+        </w:rPr>
+        <w:t xml:space="preserve">. 24, </w:t>
+      </w:r>
+      <w:proofErr w:type="spellStart"/>
+      <w:r>
+        <w:rPr>
+          <w:lang w:val="sr-Cyrl-RS"/>
+        </w:rPr>
+        <w:t>no</w:t>
+      </w:r>
+      <w:proofErr w:type="spellEnd"/>
+      <w:r>
+        <w:rPr>
+          <w:lang w:val="sr-Cyrl-RS"/>
+        </w:rPr>
+        <w:t xml:space="preserve">. 1, </w:t>
+      </w:r>
+      <w:proofErr w:type="spellStart"/>
+      <w:r>
+        <w:rPr>
+          <w:lang w:val="sr-Cyrl-RS"/>
+        </w:rPr>
+        <w:t>pp</w:t>
+      </w:r>
+      <w:proofErr w:type="spellEnd"/>
+      <w:r>
+        <w:rPr>
+          <w:lang w:val="sr-Cyrl-RS"/>
+        </w:rPr>
+        <w:t>. 2-8, 1976.</w:t>
       </w:r>
     </w:p>
     <w:p>
@@ -3800,13 +5771,280 @@
           <w:iCs/>
           <w:lang w:val="sr-Cyrl-RS"/>
         </w:rPr>
-        <w:t>J.J. Lopez, B. Pueo and M. Cobos</w:t>
-      </w:r>
-      <w:r>
-        <w:rPr>
-          <w:lang w:val="sr-Cyrl-RS"/>
-        </w:rPr>
-        <w:t xml:space="preserve">, “Conventional and distributed mode loudspeaker arrays for the application of wave-field synthesis to video conference” </w:t>
+        <w:t xml:space="preserve">J.J. </w:t>
+      </w:r>
+      <w:proofErr w:type="spellStart"/>
+      <w:r>
+        <w:rPr>
+          <w:iCs/>
+          <w:lang w:val="sr-Cyrl-RS"/>
+        </w:rPr>
+        <w:t>Lopez</w:t>
+      </w:r>
+      <w:proofErr w:type="spellEnd"/>
+      <w:r>
+        <w:rPr>
+          <w:iCs/>
+          <w:lang w:val="sr-Cyrl-RS"/>
+        </w:rPr>
+        <w:t xml:space="preserve">, B. </w:t>
+      </w:r>
+      <w:proofErr w:type="spellStart"/>
+      <w:r>
+        <w:rPr>
+          <w:iCs/>
+          <w:lang w:val="sr-Cyrl-RS"/>
+        </w:rPr>
+        <w:t>Pueo</w:t>
+      </w:r>
+      <w:proofErr w:type="spellEnd"/>
+      <w:r>
+        <w:rPr>
+          <w:iCs/>
+          <w:lang w:val="sr-Cyrl-RS"/>
+        </w:rPr>
+        <w:t xml:space="preserve"> </w:t>
+      </w:r>
+      <w:proofErr w:type="spellStart"/>
+      <w:r>
+        <w:rPr>
+          <w:iCs/>
+          <w:lang w:val="sr-Cyrl-RS"/>
+        </w:rPr>
+        <w:t>and</w:t>
+      </w:r>
+      <w:proofErr w:type="spellEnd"/>
+      <w:r>
+        <w:rPr>
+          <w:iCs/>
+          <w:lang w:val="sr-Cyrl-RS"/>
+        </w:rPr>
+        <w:t xml:space="preserve"> M. </w:t>
+      </w:r>
+      <w:proofErr w:type="spellStart"/>
+      <w:r>
+        <w:rPr>
+          <w:iCs/>
+          <w:lang w:val="sr-Cyrl-RS"/>
+        </w:rPr>
+        <w:t>Cobos</w:t>
+      </w:r>
+      <w:proofErr w:type="spellEnd"/>
+      <w:r>
+        <w:rPr>
+          <w:lang w:val="sr-Cyrl-RS"/>
+        </w:rPr>
+        <w:t>, “</w:t>
+      </w:r>
+      <w:proofErr w:type="spellStart"/>
+      <w:r>
+        <w:rPr>
+          <w:lang w:val="sr-Cyrl-RS"/>
+        </w:rPr>
+        <w:t>Conventional</w:t>
+      </w:r>
+      <w:proofErr w:type="spellEnd"/>
+      <w:r>
+        <w:rPr>
+          <w:lang w:val="sr-Cyrl-RS"/>
+        </w:rPr>
+        <w:t xml:space="preserve"> </w:t>
+      </w:r>
+      <w:proofErr w:type="spellStart"/>
+      <w:r>
+        <w:rPr>
+          <w:lang w:val="sr-Cyrl-RS"/>
+        </w:rPr>
+        <w:t>and</w:t>
+      </w:r>
+      <w:proofErr w:type="spellEnd"/>
+      <w:r>
+        <w:rPr>
+          <w:lang w:val="sr-Cyrl-RS"/>
+        </w:rPr>
+        <w:t xml:space="preserve"> </w:t>
+      </w:r>
+      <w:proofErr w:type="spellStart"/>
+      <w:r>
+        <w:rPr>
+          <w:lang w:val="sr-Cyrl-RS"/>
+        </w:rPr>
+        <w:t>distributed</w:t>
+      </w:r>
+      <w:proofErr w:type="spellEnd"/>
+      <w:r>
+        <w:rPr>
+          <w:lang w:val="sr-Cyrl-RS"/>
+        </w:rPr>
+        <w:t xml:space="preserve"> </w:t>
+      </w:r>
+      <w:proofErr w:type="spellStart"/>
+      <w:r>
+        <w:rPr>
+          <w:lang w:val="sr-Cyrl-RS"/>
+        </w:rPr>
+        <w:t>mode</w:t>
+      </w:r>
+      <w:proofErr w:type="spellEnd"/>
+      <w:r>
+        <w:rPr>
+          <w:lang w:val="sr-Cyrl-RS"/>
+        </w:rPr>
+        <w:t xml:space="preserve"> </w:t>
+      </w:r>
+      <w:proofErr w:type="spellStart"/>
+      <w:r>
+        <w:rPr>
+          <w:lang w:val="sr-Cyrl-RS"/>
+        </w:rPr>
+        <w:t>loudspeaker</w:t>
+      </w:r>
+      <w:proofErr w:type="spellEnd"/>
+      <w:r>
+        <w:rPr>
+          <w:lang w:val="sr-Cyrl-RS"/>
+        </w:rPr>
+        <w:t xml:space="preserve"> </w:t>
+      </w:r>
+      <w:proofErr w:type="spellStart"/>
+      <w:r>
+        <w:rPr>
+          <w:lang w:val="sr-Cyrl-RS"/>
+        </w:rPr>
+        <w:t>arrays</w:t>
+      </w:r>
+      <w:proofErr w:type="spellEnd"/>
+      <w:r>
+        <w:rPr>
+          <w:lang w:val="sr-Cyrl-RS"/>
+        </w:rPr>
+        <w:t xml:space="preserve"> </w:t>
+      </w:r>
+      <w:proofErr w:type="spellStart"/>
+      <w:r>
+        <w:rPr>
+          <w:lang w:val="sr-Cyrl-RS"/>
+        </w:rPr>
+        <w:t>for</w:t>
+      </w:r>
+      <w:proofErr w:type="spellEnd"/>
+      <w:r>
+        <w:rPr>
+          <w:lang w:val="sr-Cyrl-RS"/>
+        </w:rPr>
+        <w:t xml:space="preserve"> </w:t>
+      </w:r>
+      <w:proofErr w:type="spellStart"/>
+      <w:r>
+        <w:rPr>
+          <w:lang w:val="sr-Cyrl-RS"/>
+        </w:rPr>
+        <w:t>the</w:t>
+      </w:r>
+      <w:proofErr w:type="spellEnd"/>
+      <w:r>
+        <w:rPr>
+          <w:lang w:val="sr-Cyrl-RS"/>
+        </w:rPr>
+        <w:t xml:space="preserve"> </w:t>
+      </w:r>
+      <w:proofErr w:type="spellStart"/>
+      <w:r>
+        <w:rPr>
+          <w:lang w:val="sr-Cyrl-RS"/>
+        </w:rPr>
+        <w:t>application</w:t>
+      </w:r>
+      <w:proofErr w:type="spellEnd"/>
+      <w:r>
+        <w:rPr>
+          <w:lang w:val="sr-Cyrl-RS"/>
+        </w:rPr>
+        <w:t xml:space="preserve"> </w:t>
+      </w:r>
+      <w:proofErr w:type="spellStart"/>
+      <w:r>
+        <w:rPr>
+          <w:lang w:val="sr-Cyrl-RS"/>
+        </w:rPr>
+        <w:t>of</w:t>
+      </w:r>
+      <w:proofErr w:type="spellEnd"/>
+      <w:r>
+        <w:rPr>
+          <w:lang w:val="sr-Cyrl-RS"/>
+        </w:rPr>
+        <w:t xml:space="preserve"> </w:t>
+      </w:r>
+      <w:proofErr w:type="spellStart"/>
+      <w:r>
+        <w:rPr>
+          <w:lang w:val="sr-Cyrl-RS"/>
+        </w:rPr>
+        <w:t>wave-field</w:t>
+      </w:r>
+      <w:proofErr w:type="spellEnd"/>
+      <w:r>
+        <w:rPr>
+          <w:lang w:val="sr-Cyrl-RS"/>
+        </w:rPr>
+        <w:t xml:space="preserve"> </w:t>
+      </w:r>
+      <w:proofErr w:type="spellStart"/>
+      <w:r>
+        <w:rPr>
+          <w:lang w:val="sr-Cyrl-RS"/>
+        </w:rPr>
+        <w:t>synthesis</w:t>
+      </w:r>
+      <w:proofErr w:type="spellEnd"/>
+      <w:r>
+        <w:rPr>
+          <w:lang w:val="sr-Cyrl-RS"/>
+        </w:rPr>
+        <w:t xml:space="preserve"> </w:t>
+      </w:r>
+      <w:proofErr w:type="spellStart"/>
+      <w:r>
+        <w:rPr>
+          <w:lang w:val="sr-Cyrl-RS"/>
+        </w:rPr>
+        <w:t>to</w:t>
+      </w:r>
+      <w:proofErr w:type="spellEnd"/>
+      <w:r>
+        <w:rPr>
+          <w:lang w:val="sr-Cyrl-RS"/>
+        </w:rPr>
+        <w:t xml:space="preserve"> </w:t>
+      </w:r>
+      <w:proofErr w:type="spellStart"/>
+      <w:r>
+        <w:rPr>
+          <w:lang w:val="sr-Cyrl-RS"/>
+        </w:rPr>
+        <w:t>video</w:t>
+      </w:r>
+      <w:proofErr w:type="spellEnd"/>
+      <w:r>
+        <w:rPr>
+          <w:lang w:val="sr-Cyrl-RS"/>
+        </w:rPr>
+        <w:t xml:space="preserve"> </w:t>
+      </w:r>
+      <w:proofErr w:type="spellStart"/>
+      <w:r>
+        <w:rPr>
+          <w:lang w:val="sr-Cyrl-RS"/>
+        </w:rPr>
+        <w:t>conference</w:t>
+      </w:r>
+      <w:proofErr w:type="spellEnd"/>
+      <w:r>
+        <w:rPr>
+          <w:lang w:val="sr-Cyrl-RS"/>
+        </w:rPr>
+        <w:t xml:space="preserve">” </w:t>
       </w:r>
       <w:r>
         <w:rPr>
@@ -3814,13 +6052,113 @@
           <w:iCs/>
           <w:lang w:val="sr-Cyrl-RS"/>
         </w:rPr>
-        <w:t>124th Conv. Audio Eng. Soc.</w:t>
-      </w:r>
-      <w:r>
-        <w:rPr>
-          <w:lang w:val="sr-Cyrl-RS"/>
-        </w:rPr>
-        <w:t>,Amsterdam, May 2008.</w:t>
+        <w:t xml:space="preserve">124th </w:t>
+      </w:r>
+      <w:proofErr w:type="spellStart"/>
+      <w:r>
+        <w:rPr>
+          <w:i/>
+          <w:iCs/>
+          <w:lang w:val="sr-Cyrl-RS"/>
+        </w:rPr>
+        <w:t>Conv</w:t>
+      </w:r>
+      <w:proofErr w:type="spellEnd"/>
+      <w:r>
+        <w:rPr>
+          <w:i/>
+          <w:iCs/>
+          <w:lang w:val="sr-Cyrl-RS"/>
+        </w:rPr>
+        <w:t xml:space="preserve">. </w:t>
+      </w:r>
+      <w:proofErr w:type="spellStart"/>
+      <w:r>
+        <w:rPr>
+          <w:i/>
+          <w:iCs/>
+          <w:lang w:val="sr-Cyrl-RS"/>
+        </w:rPr>
+        <w:t>Audio</w:t>
+      </w:r>
+      <w:proofErr w:type="spellEnd"/>
+      <w:r>
+        <w:rPr>
+          <w:i/>
+          <w:iCs/>
+          <w:lang w:val="sr-Cyrl-RS"/>
+        </w:rPr>
+        <w:t xml:space="preserve"> </w:t>
+      </w:r>
+      <w:proofErr w:type="spellStart"/>
+      <w:r>
+        <w:rPr>
+          <w:i/>
+          <w:iCs/>
+          <w:lang w:val="sr-Cyrl-RS"/>
+        </w:rPr>
+        <w:t>Eng</w:t>
+      </w:r>
+      <w:proofErr w:type="spellEnd"/>
+      <w:r>
+        <w:rPr>
+          <w:i/>
+          <w:iCs/>
+          <w:lang w:val="sr-Cyrl-RS"/>
+        </w:rPr>
+        <w:t xml:space="preserve">. </w:t>
+      </w:r>
+      <w:proofErr w:type="spellStart"/>
+      <w:r>
+        <w:rPr>
+          <w:i/>
+          <w:iCs/>
+          <w:lang w:val="sr-Cyrl-RS"/>
+        </w:rPr>
+        <w:t>Soc</w:t>
+      </w:r>
+      <w:proofErr w:type="spellEnd"/>
+      <w:r>
+        <w:rPr>
+          <w:i/>
+          <w:iCs/>
+          <w:lang w:val="sr-Cyrl-RS"/>
+        </w:rPr>
+        <w:t>.</w:t>
+      </w:r>
+      <w:r>
+        <w:rPr>
+          <w:lang w:val="sr-Cyrl-RS"/>
+        </w:rPr>
+        <w:t>,</w:t>
+      </w:r>
+      <w:proofErr w:type="spellStart"/>
+      <w:r>
+        <w:rPr>
+          <w:lang w:val="sr-Cyrl-RS"/>
+        </w:rPr>
+        <w:t>Amsterdam</w:t>
+      </w:r>
+      <w:proofErr w:type="spellEnd"/>
+      <w:r>
+        <w:rPr>
+          <w:lang w:val="sr-Cyrl-RS"/>
+        </w:rPr>
+        <w:t xml:space="preserve">, </w:t>
+      </w:r>
+      <w:proofErr w:type="spellStart"/>
+      <w:r>
+        <w:rPr>
+          <w:lang w:val="sr-Cyrl-RS"/>
+        </w:rPr>
+        <w:t>May</w:t>
+      </w:r>
+      <w:proofErr w:type="spellEnd"/>
+      <w:r>
+        <w:rPr>
+          <w:lang w:val="sr-Cyrl-RS"/>
+        </w:rPr>
+        <w:t xml:space="preserve"> 2008.</w:t>
       </w:r>
     </w:p>
     <w:p>
@@ -3835,7 +6173,21 @@
         <w:rPr>
           <w:lang w:val="sr-Cyrl-RS"/>
         </w:rPr>
-        <w:t>[5] J. Murray, „</w:t>
+        <w:t xml:space="preserve">[5] J. </w:t>
+      </w:r>
+      <w:proofErr w:type="spellStart"/>
+      <w:r>
+        <w:rPr>
+          <w:lang w:val="sr-Cyrl-RS"/>
+        </w:rPr>
+        <w:t>Murray</w:t>
+      </w:r>
+      <w:proofErr w:type="spellEnd"/>
+      <w:r>
+        <w:rPr>
+          <w:lang w:val="sr-Cyrl-RS"/>
+        </w:rPr>
+        <w:t>, „</w:t>
       </w:r>
       <w:r>
         <w:rPr>
@@ -3844,8 +6196,139 @@
           <w:shd w:val="clear" w:color="auto" w:fill="FAFAFA"/>
           <w:lang w:val="sr-Cyrl-RS"/>
         </w:rPr>
-        <w:t>A Primer On Ethernet Cabling For Digital Audio</w:t>
-      </w:r>
+        <w:t xml:space="preserve">A </w:t>
+      </w:r>
+      <w:proofErr w:type="spellStart"/>
+      <w:r>
+        <w:rPr>
+          <w:bCs/>
+          <w:color w:val="222222"/>
+          <w:shd w:val="clear" w:color="auto" w:fill="FAFAFA"/>
+          <w:lang w:val="sr-Cyrl-RS"/>
+        </w:rPr>
+        <w:t>Primer</w:t>
+      </w:r>
+      <w:proofErr w:type="spellEnd"/>
+      <w:r>
+        <w:rPr>
+          <w:bCs/>
+          <w:color w:val="222222"/>
+          <w:shd w:val="clear" w:color="auto" w:fill="FAFAFA"/>
+          <w:lang w:val="sr-Cyrl-RS"/>
+        </w:rPr>
+        <w:t xml:space="preserve"> </w:t>
+      </w:r>
+      <w:proofErr w:type="spellStart"/>
+      <w:r>
+        <w:rPr>
+          <w:bCs/>
+          <w:color w:val="222222"/>
+          <w:shd w:val="clear" w:color="auto" w:fill="FAFAFA"/>
+          <w:lang w:val="sr-Cyrl-RS"/>
+        </w:rPr>
+        <w:t>On</w:t>
+      </w:r>
+      <w:proofErr w:type="spellEnd"/>
+      <w:r>
+        <w:rPr>
+          <w:bCs/>
+          <w:color w:val="222222"/>
+          <w:shd w:val="clear" w:color="auto" w:fill="FAFAFA"/>
+          <w:lang w:val="sr-Cyrl-RS"/>
+        </w:rPr>
+        <w:t xml:space="preserve"> </w:t>
+      </w:r>
+      <w:proofErr w:type="spellStart"/>
+      <w:r>
+        <w:rPr>
+          <w:bCs/>
+          <w:color w:val="222222"/>
+          <w:shd w:val="clear" w:color="auto" w:fill="FAFAFA"/>
+          <w:lang w:val="sr-Cyrl-RS"/>
+        </w:rPr>
+        <w:t>Ethernet</w:t>
+      </w:r>
+      <w:proofErr w:type="spellEnd"/>
+      <w:r>
+        <w:rPr>
+          <w:bCs/>
+          <w:color w:val="222222"/>
+          <w:shd w:val="clear" w:color="auto" w:fill="FAFAFA"/>
+          <w:lang w:val="sr-Cyrl-RS"/>
+        </w:rPr>
+        <w:t xml:space="preserve"> </w:t>
+      </w:r>
+      <w:proofErr w:type="spellStart"/>
+      <w:r>
+        <w:rPr>
+          <w:bCs/>
+          <w:color w:val="222222"/>
+          <w:shd w:val="clear" w:color="auto" w:fill="FAFAFA"/>
+          <w:lang w:val="sr-Cyrl-RS"/>
+        </w:rPr>
+        <w:t>Cabling</w:t>
+      </w:r>
+      <w:proofErr w:type="spellEnd"/>
+      <w:r>
+        <w:rPr>
+          <w:bCs/>
+          <w:color w:val="222222"/>
+          <w:shd w:val="clear" w:color="auto" w:fill="FAFAFA"/>
+          <w:lang w:val="sr-Cyrl-RS"/>
+        </w:rPr>
+        <w:t xml:space="preserve"> </w:t>
+      </w:r>
+      <w:proofErr w:type="spellStart"/>
+      <w:r>
+        <w:rPr>
+          <w:bCs/>
+          <w:color w:val="222222"/>
+          <w:shd w:val="clear" w:color="auto" w:fill="FAFAFA"/>
+          <w:lang w:val="sr-Cyrl-RS"/>
+        </w:rPr>
+        <w:t>For</w:t>
+      </w:r>
+      <w:proofErr w:type="spellEnd"/>
+      <w:r>
+        <w:rPr>
+          <w:bCs/>
+          <w:color w:val="222222"/>
+          <w:shd w:val="clear" w:color="auto" w:fill="FAFAFA"/>
+          <w:lang w:val="sr-Cyrl-RS"/>
+        </w:rPr>
+        <w:t xml:space="preserve"> </w:t>
+      </w:r>
+      <w:proofErr w:type="spellStart"/>
+      <w:r>
+        <w:rPr>
+          <w:bCs/>
+          <w:color w:val="222222"/>
+          <w:shd w:val="clear" w:color="auto" w:fill="FAFAFA"/>
+          <w:lang w:val="sr-Cyrl-RS"/>
+        </w:rPr>
+        <w:t>Digital</w:t>
+      </w:r>
+      <w:proofErr w:type="spellEnd"/>
+      <w:r>
+        <w:rPr>
+          <w:bCs/>
+          <w:color w:val="222222"/>
+          <w:shd w:val="clear" w:color="auto" w:fill="FAFAFA"/>
+          <w:lang w:val="sr-Cyrl-RS"/>
+        </w:rPr>
+        <w:t xml:space="preserve"> </w:t>
+      </w:r>
+      <w:proofErr w:type="spellStart"/>
+      <w:r>
+        <w:rPr>
+          <w:bCs/>
+          <w:color w:val="222222"/>
+          <w:shd w:val="clear" w:color="auto" w:fill="FAFAFA"/>
+          <w:lang w:val="sr-Cyrl-RS"/>
+        </w:rPr>
+        <w:t>Audio</w:t>
+      </w:r>
+      <w:proofErr w:type="spellEnd"/>
       <w:r>
         <w:rPr>
           <w:lang w:val="sr-Cyrl-RS"/>
@@ -4759,7 +7242,23 @@
           <w:szCs w:val="24"/>
           <w:lang w:val="sr-Cyrl-RS"/>
         </w:rPr>
-        <w:t xml:space="preserve">да овaj рад, ни у целини, нити у деловима, нисам </w:t>
+        <w:t xml:space="preserve">да </w:t>
+      </w:r>
+      <w:proofErr w:type="spellStart"/>
+      <w:r>
+        <w:rPr>
+          <w:szCs w:val="24"/>
+          <w:lang w:val="sr-Cyrl-RS"/>
+        </w:rPr>
+        <w:t>овaj</w:t>
+      </w:r>
+      <w:proofErr w:type="spellEnd"/>
+      <w:r>
+        <w:rPr>
+          <w:szCs w:val="24"/>
+          <w:lang w:val="sr-Cyrl-RS"/>
+        </w:rPr>
+        <w:t xml:space="preserve"> рад, ни у целини, нити у деловима, нисам </w:t>
       </w:r>
       <w:r>
         <w:rPr>
@@ -5459,14 +7958,43 @@
               <w:lang w:val="sr-Cyrl-CS"/>
             </w:rPr>
           </w:pPr>
+          <w:proofErr w:type="spellStart"/>
           <w:r>
             <w:rPr>
               <w:i/>
               <w:sz w:val="20"/>
               <w:szCs w:val="20"/>
             </w:rPr>
-            <w:t>Име и презиме, Н</w:t>
+            <w:t>Име</w:t>
           </w:r>
+          <w:proofErr w:type="spellEnd"/>
+          <w:r>
+            <w:rPr>
+              <w:i/>
+              <w:sz w:val="20"/>
+              <w:szCs w:val="20"/>
+            </w:rPr>
+            <w:t xml:space="preserve"> и </w:t>
+          </w:r>
+          <w:proofErr w:type="spellStart"/>
+          <w:r>
+            <w:rPr>
+              <w:i/>
+              <w:sz w:val="20"/>
+              <w:szCs w:val="20"/>
+            </w:rPr>
+            <w:t>презиме</w:t>
+          </w:r>
+          <w:proofErr w:type="spellEnd"/>
+          <w:r>
+            <w:rPr>
+              <w:i/>
+              <w:sz w:val="20"/>
+              <w:szCs w:val="20"/>
+            </w:rPr>
+            <w:t>, Н</w:t>
+          </w:r>
+          <w:proofErr w:type="spellStart"/>
           <w:r>
             <w:rPr>
               <w:i/>
@@ -5474,7 +8002,17 @@
               <w:szCs w:val="20"/>
               <w:lang w:val="sr-Cyrl-CS"/>
             </w:rPr>
-            <w:t>аслов рада</w:t>
+            <w:t>аслов</w:t>
+          </w:r>
+          <w:proofErr w:type="spellEnd"/>
+          <w:r>
+            <w:rPr>
+              <w:i/>
+              <w:sz w:val="20"/>
+              <w:szCs w:val="20"/>
+              <w:lang w:val="sr-Cyrl-CS"/>
+            </w:rPr>
+            <w:t xml:space="preserve"> рада</w:t>
           </w:r>
         </w:p>
       </w:tc>

</xml_diff>

<commit_message>
Add details of coding conventions
</commit_message>
<xml_diff>
--- a/Papir/Papir.docx
+++ b/Papir/Papir.docx
@@ -2870,9 +2870,6 @@
     <w:p>
       <w:pPr>
         <w:pStyle w:val="Heading2"/>
-        <w:rPr>
-          <w:lang w:val="sr-Cyrl-RS"/>
-        </w:rPr>
       </w:pPr>
       <w:r>
         <w:rPr>
@@ -2888,6 +2885,17 @@
       </w:r>
     </w:p>
     <w:p>
+      <w:pPr>
+        <w:pStyle w:val="Heading3"/>
+      </w:pPr>
+      <w:r>
+        <w:rPr>
+          <w:lang w:val="sr-Cyrl-RS"/>
+        </w:rPr>
+        <w:t>Структура фолдера унутар пројекта</w:t>
+      </w:r>
+    </w:p>
+    <w:p>
       <w:r>
         <w:rPr>
           <w:lang w:val="sr-Cyrl-RS"/>
@@ -2899,17 +2907,12 @@
           <w:lang w:val="sr-Cyrl-RS"/>
         </w:rPr>
         <w:t xml:space="preserve"> Унутар фасцикле </w:t>
-      </w:r>
-      <w:r>
-        <w:rPr>
-          <w:lang w:val="sr-Cyrl-RS"/>
-        </w:rPr>
-        <w:t>„</w:t>
       </w:r>
       <w:r>
         <w:rPr>
           <w:i/>
           <w:iCs/>
+          <w:highlight w:val="lightGray"/>
         </w:rPr>
         <w:t>Assets</w:t>
       </w:r>
@@ -2917,22 +2920,25 @@
         <w:rPr>
           <w:lang w:val="sr-Cyrl-RS"/>
         </w:rPr>
-        <w:t>“</w:t>
-      </w:r>
-      <w:r>
-        <w:rPr>
-          <w:lang w:val="sr-Cyrl-RS"/>
-        </w:rPr>
-        <w:t xml:space="preserve"> је креирана посебна фасцикла са именом игре </w:t>
-      </w:r>
-      <w:r>
-        <w:t xml:space="preserve">- </w:t>
-      </w:r>
-      <w:r>
-        <w:rPr>
-          <w:lang w:val="sr-Cyrl-RS"/>
-        </w:rPr>
-        <w:t>у њој се налазе све датотеке које не припадају додацима треће стране. На тај начин, одржава се јасна граница између увезених ресурса и сопствених ресурса, што олакшава управљање и проналажење датотека.</w:t>
+        <w:t xml:space="preserve"> је креирана посебна фасцикла са именом игре</w:t>
+      </w:r>
+      <w:r>
+        <w:t>.</w:t>
+      </w:r>
+      <w:r>
+        <w:t xml:space="preserve"> </w:t>
+      </w:r>
+      <w:r>
+        <w:rPr>
+          <w:lang w:val="sr-Cyrl-RS"/>
+        </w:rPr>
+        <w:t>У</w:t>
+      </w:r>
+      <w:r>
+        <w:rPr>
+          <w:lang w:val="sr-Cyrl-RS"/>
+        </w:rPr>
+        <w:t xml:space="preserve"> њој се налазе све датотеке које не припадају додацима треће стране. На тај начин, одржава се јасна граница између увезених ресурса и сопствених ресурса, што олакшава управљање и проналажење датотека.</w:t>
       </w:r>
     </w:p>
     <w:p>
@@ -2946,9 +2952,9 @@
           <w:noProof/>
         </w:rPr>
         <w:drawing>
-          <wp:inline distT="0" distB="0" distL="0" distR="0" wp14:anchorId="1A48DA30" wp14:editId="77E71077">
-            <wp:extent cx="1485900" cy="647700"/>
-            <wp:effectExtent l="0" t="0" r="0" b="0"/>
+          <wp:inline distT="0" distB="0" distL="0" distR="0" wp14:anchorId="1A48DA30" wp14:editId="0089B0FD">
+            <wp:extent cx="1610831" cy="871268"/>
+            <wp:effectExtent l="0" t="0" r="8890" b="5080"/>
             <wp:docPr id="1516612496" name="Picture 1"/>
             <wp:cNvGraphicFramePr>
               <a:graphicFrameLocks xmlns:a="http://schemas.openxmlformats.org/drawingml/2006/main" noChangeAspect="1"/>
@@ -2957,7 +2963,7 @@
               <a:graphicData uri="http://schemas.openxmlformats.org/drawingml/2006/picture">
                 <pic:pic xmlns:pic="http://schemas.openxmlformats.org/drawingml/2006/picture">
                   <pic:nvPicPr>
-                    <pic:cNvPr id="1516612496" name=""/>
+                    <pic:cNvPr id="1516612496" name="Picture 1"/>
                     <pic:cNvPicPr/>
                   </pic:nvPicPr>
                   <pic:blipFill>
@@ -2969,7 +2975,7 @@
                   <pic:spPr>
                     <a:xfrm>
                       <a:off x="0" y="0"/>
-                      <a:ext cx="1485900" cy="647700"/>
+                      <a:ext cx="1674310" cy="905602"/>
                     </a:xfrm>
                     <a:prstGeom prst="rect">
                       <a:avLst/>
@@ -3129,12 +3135,13 @@
         <w:rPr>
           <w:lang w:val="sr-Cyrl-RS"/>
         </w:rPr>
-        <w:t>Поред тога, све скрипте су распоређене у различите фасцикле унутар главне фасцикле „</w:t>
+        <w:t xml:space="preserve">Поред тога, све скрипте су распоређене у различите фасцикле унутар главне фасцикле </w:t>
       </w:r>
       <w:r>
         <w:rPr>
           <w:i/>
           <w:iCs/>
+          <w:highlight w:val="lightGray"/>
           <w:lang w:val="sr-Cyrl-RS"/>
         </w:rPr>
         <w:t>Scripts</w:t>
@@ -3143,7 +3150,7 @@
         <w:rPr>
           <w:lang w:val="sr-Cyrl-RS"/>
         </w:rPr>
-        <w:t>“, према системима којима припадају. Ова структура омогућава лакше одржавање и управљање кодом, јер је свака скрипта груписана у складу са функцијом коју обавља.</w:t>
+        <w:t>, према системима којима припадају. Ова структура омогућава лакше одржавање и управљање кодом, јер је свака скрипта груписана у складу са функцијом коју обавља.</w:t>
       </w:r>
     </w:p>
     <w:p>
@@ -3157,9 +3164,9 @@
           <w:noProof/>
         </w:rPr>
         <w:drawing>
-          <wp:inline distT="0" distB="0" distL="0" distR="0" wp14:anchorId="27E99841" wp14:editId="4782D093">
-            <wp:extent cx="1485900" cy="1543050"/>
-            <wp:effectExtent l="0" t="0" r="0" b="0"/>
+          <wp:inline distT="0" distB="0" distL="0" distR="0" wp14:anchorId="27E99841" wp14:editId="2AE86E7E">
+            <wp:extent cx="1571625" cy="1632072"/>
+            <wp:effectExtent l="0" t="0" r="0" b="6350"/>
             <wp:docPr id="757573150" name="Picture 1"/>
             <wp:cNvGraphicFramePr>
               <a:graphicFrameLocks xmlns:a="http://schemas.openxmlformats.org/drawingml/2006/main" noChangeAspect="1"/>
@@ -3180,7 +3187,7 @@
                   <pic:spPr>
                     <a:xfrm>
                       <a:off x="0" y="0"/>
-                      <a:ext cx="1485900" cy="1543050"/>
+                      <a:ext cx="1594878" cy="1656220"/>
                     </a:xfrm>
                     <a:prstGeom prst="rect">
                       <a:avLst/>
@@ -3321,6 +3328,340 @@
         <w:t>Структура фасцикли за скрипте</w:t>
       </w:r>
     </w:p>
+    <w:p>
+      <w:pPr>
+        <w:spacing w:before="0" w:after="0"/>
+        <w:ind w:firstLine="0"/>
+        <w:jc w:val="left"/>
+        <w:rPr>
+          <w:i/>
+          <w:iCs/>
+          <w:color w:val="0D0D0D" w:themeColor="text1" w:themeTint="F2"/>
+          <w:sz w:val="22"/>
+          <w:lang w:val="sr-Cyrl-RS"/>
+        </w:rPr>
+      </w:pPr>
+      <w:r>
+        <w:rPr>
+          <w:color w:val="0D0D0D" w:themeColor="text1" w:themeTint="F2"/>
+          <w:sz w:val="22"/>
+          <w:lang w:val="sr-Cyrl-RS"/>
+        </w:rPr>
+        <w:br w:type="page"/>
+      </w:r>
+    </w:p>
+    <w:p>
+      <w:pPr>
+        <w:pStyle w:val="Caption"/>
+        <w:ind w:firstLine="0"/>
+        <w:jc w:val="center"/>
+        <w:rPr>
+          <w:color w:val="0D0D0D" w:themeColor="text1" w:themeTint="F2"/>
+          <w:sz w:val="22"/>
+          <w:szCs w:val="22"/>
+          <w:lang w:val="sr-Cyrl-RS"/>
+        </w:rPr>
+      </w:pPr>
+    </w:p>
+    <w:p>
+      <w:pPr>
+        <w:pStyle w:val="Heading3"/>
+      </w:pPr>
+      <w:r>
+        <w:rPr>
+          <w:lang w:val="sr-Cyrl-RS"/>
+        </w:rPr>
+        <w:t>Конвенције унутар кода</w:t>
+      </w:r>
+    </w:p>
+    <w:p>
+      <w:r>
+        <w:t xml:space="preserve">У коду, све написане скрипте налазе се унутар </w:t>
+      </w:r>
+      <w:r>
+        <w:rPr>
+          <w:i/>
+          <w:iCs/>
+          <w:highlight w:val="lightGray"/>
+        </w:rPr>
+        <w:t>AP</w:t>
+      </w:r>
+      <w:r>
+        <w:rPr>
+          <w:lang w:val="sr-Cyrl-RS"/>
+        </w:rPr>
+        <w:t xml:space="preserve"> </w:t>
+      </w:r>
+      <w:r>
+        <w:t xml:space="preserve">namespace-а, који представља иницијале </w:t>
+      </w:r>
+      <w:r>
+        <w:rPr>
+          <w:lang w:val="sr-Cyrl-RS"/>
+        </w:rPr>
+        <w:t>мог</w:t>
+      </w:r>
+      <w:r>
+        <w:t xml:space="preserve"> имена. Овај приступ омогућава избегавање сукоба у именовању са </w:t>
+      </w:r>
+      <w:r>
+        <w:rPr>
+          <w:lang w:val="sr-Cyrl-RS"/>
+        </w:rPr>
+        <w:t>скриптама из извезених ресурса</w:t>
+      </w:r>
+      <w:r>
+        <w:t xml:space="preserve">. Већина скрипти </w:t>
+      </w:r>
+      <w:r>
+        <w:rPr>
+          <w:lang w:val="sr-Cyrl-RS"/>
+        </w:rPr>
+        <w:t>су</w:t>
+      </w:r>
+      <w:r>
+        <w:t xml:space="preserve"> додатно раздвојена унутар посебних namespace-ова, који су најчешће еквивалентни фолдеру у којем се налазе. На пример, класа</w:t>
+      </w:r>
+      <w:r>
+        <w:rPr>
+          <w:lang w:val="sr-Cyrl-RS"/>
+        </w:rPr>
+        <w:t xml:space="preserve"> </w:t>
+      </w:r>
+      <w:r>
+        <w:rPr>
+          <w:i/>
+          <w:iCs/>
+          <w:highlight w:val="lightGray"/>
+        </w:rPr>
+        <w:t>CameraShaker</w:t>
+      </w:r>
+      <w:r>
+        <w:rPr>
+          <w:lang w:val="sr-Cyrl-RS"/>
+        </w:rPr>
+        <w:t xml:space="preserve"> </w:t>
+      </w:r>
+      <w:r>
+        <w:t xml:space="preserve">се налази у namespace-у </w:t>
+      </w:r>
+      <w:r>
+        <w:rPr>
+          <w:i/>
+          <w:iCs/>
+          <w:highlight w:val="lightGray"/>
+        </w:rPr>
+        <w:t>AP.CameraSystem</w:t>
+      </w:r>
+      <w:r>
+        <w:t xml:space="preserve"> </w:t>
+      </w:r>
+      <w:r>
+        <w:rPr>
+          <w:lang w:val="sr-Cyrl-RS"/>
+        </w:rPr>
+        <w:t xml:space="preserve">и у фасцикли </w:t>
+      </w:r>
+      <w:r>
+        <w:rPr>
+          <w:i/>
+          <w:iCs/>
+          <w:highlight w:val="lightGray"/>
+        </w:rPr>
+        <w:t>CameraSystem</w:t>
+      </w:r>
+      <w:r>
+        <w:t>. Овај начин организовања кода не само да помаже у избегавању конфликата већ и олакшава навигацију и управљање скриптама у пројекту.</w:t>
+      </w:r>
+    </w:p>
+    <w:p>
+      <w:r>
+        <w:rPr>
+          <w:lang w:val="sr-Cyrl-RS"/>
+        </w:rPr>
+        <w:t>Поштован је стил писања тако да</w:t>
+      </w:r>
+      <w:r>
+        <w:t>:</w:t>
+      </w:r>
+    </w:p>
+    <w:p>
+      <w:pPr>
+        <w:pStyle w:val="ListParagraph"/>
+        <w:numPr>
+          <w:ilvl w:val="0"/>
+          <w:numId w:val="38"/>
+        </w:numPr>
+      </w:pPr>
+      <w:r>
+        <w:t>За namespace-ове, класе, методе, догађаје и јавна својства користи</w:t>
+      </w:r>
+      <w:r>
+        <w:rPr>
+          <w:lang w:val="sr-Cyrl-RS"/>
+        </w:rPr>
+        <w:t>мо</w:t>
+      </w:r>
+      <w:r>
+        <w:rPr>
+          <w:i/>
+          <w:iCs/>
+        </w:rPr>
+        <w:t xml:space="preserve"> pascal case</w:t>
+      </w:r>
+      <w:r>
+        <w:rPr>
+          <w:rStyle w:val="FootnoteReference"/>
+          <w:lang w:val="sr-Cyrl-RS"/>
+        </w:rPr>
+        <w:footnoteReference w:id="1"/>
+      </w:r>
+      <w:r>
+        <w:rPr>
+          <w:i/>
+          <w:iCs/>
+        </w:rPr>
+        <w:t xml:space="preserve"> </w:t>
+      </w:r>
+      <w:r>
+        <w:rPr>
+          <w:lang w:val="sr-Cyrl-RS"/>
+        </w:rPr>
+        <w:t>формат</w:t>
+      </w:r>
+      <w:r>
+        <w:t>.</w:t>
+      </w:r>
+    </w:p>
+    <w:p>
+      <w:pPr>
+        <w:pStyle w:val="ListParagraph"/>
+        <w:numPr>
+          <w:ilvl w:val="0"/>
+          <w:numId w:val="38"/>
+        </w:numPr>
+      </w:pPr>
+      <w:r>
+        <w:rPr>
+          <w:lang w:val="sr-Cyrl-RS"/>
+        </w:rPr>
+        <w:t xml:space="preserve">За приватне променљиве користимо префикс </w:t>
+      </w:r>
+      <w:r>
+        <w:rPr>
+          <w:i/>
+          <w:iCs/>
+          <w:color w:val="0D0D0D" w:themeColor="text1" w:themeTint="F2"/>
+          <w:highlight w:val="lightGray"/>
+        </w:rPr>
+        <w:t>m_</w:t>
+      </w:r>
+      <w:r>
+        <w:t>.</w:t>
+      </w:r>
+    </w:p>
+    <w:p>
+      <w:pPr>
+        <w:pStyle w:val="ListParagraph"/>
+        <w:numPr>
+          <w:ilvl w:val="1"/>
+          <w:numId w:val="38"/>
+        </w:numPr>
+      </w:pPr>
+      <w:r>
+        <w:rPr>
+          <w:lang w:val="sr-Cyrl-RS"/>
+        </w:rPr>
+        <w:t xml:space="preserve">У случају да је приватна променљива и статичка, уместо </w:t>
+      </w:r>
+      <w:r>
+        <w:rPr>
+          <w:i/>
+          <w:iCs/>
+          <w:highlight w:val="lightGray"/>
+        </w:rPr>
+        <w:t>m_</w:t>
+      </w:r>
+      <w:r>
+        <w:rPr>
+          <w:lang w:val="sr-Cyrl-RS"/>
+        </w:rPr>
+        <w:t xml:space="preserve"> користимо </w:t>
+      </w:r>
+      <w:r>
+        <w:rPr>
+          <w:i/>
+          <w:iCs/>
+          <w:highlight w:val="lightGray"/>
+        </w:rPr>
+        <w:t>s_</w:t>
+      </w:r>
+      <w:r>
+        <w:t>.</w:t>
+      </w:r>
+    </w:p>
+    <w:p>
+      <w:pPr>
+        <w:pStyle w:val="ListParagraph"/>
+        <w:numPr>
+          <w:ilvl w:val="0"/>
+          <w:numId w:val="38"/>
+        </w:numPr>
+      </w:pPr>
+      <w:r>
+        <w:rPr>
+          <w:lang w:val="sr-Cyrl-RS"/>
+        </w:rPr>
+        <w:t xml:space="preserve">За константе користимо </w:t>
+      </w:r>
+      <w:r>
+        <w:rPr>
+          <w:i/>
+          <w:iCs/>
+        </w:rPr>
+        <w:t>constant case</w:t>
+      </w:r>
+      <w:r>
+        <w:rPr>
+          <w:rStyle w:val="FootnoteReference"/>
+          <w:i/>
+          <w:iCs/>
+        </w:rPr>
+        <w:footnoteReference w:id="2"/>
+      </w:r>
+      <w:r>
+        <w:rPr>
+          <w:i/>
+          <w:iCs/>
+        </w:rPr>
+        <w:t xml:space="preserve"> </w:t>
+      </w:r>
+      <w:r>
+        <w:rPr>
+          <w:lang w:val="sr-Cyrl-RS"/>
+        </w:rPr>
+        <w:t>формат</w:t>
+      </w:r>
+      <w:r>
+        <w:t>.</w:t>
+      </w:r>
+    </w:p>
+    <w:p>
+      <w:pPr>
+        <w:pStyle w:val="ListParagraph"/>
+        <w:numPr>
+          <w:ilvl w:val="0"/>
+          <w:numId w:val="38"/>
+        </w:numPr>
+      </w:pPr>
+      <w:r>
+        <w:rPr>
+          <w:lang w:val="sr-Cyrl-RS"/>
+        </w:rPr>
+        <w:t>Унутар класе, на врху се налазе јавне променљиве, а затим приватне. Након тога следе методе које припадају Unity-јевом животном циклусу, затим јавне методе, и на крају приватне методе.</w:t>
+      </w:r>
+    </w:p>
+    <w:p/>
     <w:p>
       <w:pPr>
         <w:pStyle w:val="Heading3"/>
@@ -6025,6 +6366,91 @@
       </w:r>
     </w:p>
   </w:footnote>
+  <w:footnote w:id="1">
+    <w:p>
+      <w:pPr>
+        <w:pStyle w:val="FootnoteText"/>
+      </w:pPr>
+      <w:r>
+        <w:rPr>
+          <w:rStyle w:val="FootnoteReference"/>
+        </w:rPr>
+        <w:footnoteRef/>
+      </w:r>
+      <w:r>
+        <w:t xml:space="preserve"> </w:t>
+      </w:r>
+      <w:r>
+        <w:t>Pascal case – пракса писања вишеречних спојева заједно, са великим словима на почетку</w:t>
+      </w:r>
+    </w:p>
+    <w:p>
+      <w:pPr>
+        <w:pStyle w:val="FootnoteText"/>
+      </w:pPr>
+      <w:r>
+        <w:t xml:space="preserve">речи (нпр. </w:t>
+      </w:r>
+      <w:r>
+        <w:rPr>
+          <w:highlight w:val="lightGray"/>
+        </w:rPr>
+        <w:t>My</w:t>
+      </w:r>
+      <w:r>
+        <w:rPr>
+          <w:highlight w:val="lightGray"/>
+        </w:rPr>
+        <w:t>PascalCaseVariable</w:t>
+      </w:r>
+      <w:r>
+        <w:t>)</w:t>
+      </w:r>
+    </w:p>
+  </w:footnote>
+  <w:footnote w:id="2">
+    <w:p>
+      <w:pPr>
+        <w:pStyle w:val="FootnoteText"/>
+        <w:rPr>
+          <w:lang w:val="sr-Cyrl-RS"/>
+        </w:rPr>
+      </w:pPr>
+      <w:r>
+        <w:rPr>
+          <w:rStyle w:val="FootnoteReference"/>
+        </w:rPr>
+        <w:footnoteRef/>
+      </w:r>
+      <w:r>
+        <w:t xml:space="preserve"> Constant case – </w:t>
+      </w:r>
+      <w:r>
+        <w:rPr>
+          <w:lang w:val="sr-Cyrl-RS"/>
+        </w:rPr>
+        <w:t xml:space="preserve">пракса писања вишеречних спојева заједно, са великим словима и са доњом цртом између речи </w:t>
+      </w:r>
+      <w:r>
+        <w:rPr>
+          <w:lang w:val="sr-Cyrl-RS"/>
+        </w:rPr>
+        <w:t xml:space="preserve">(нпр. </w:t>
+      </w:r>
+      <w:r>
+        <w:rPr>
+          <w:highlight w:val="lightGray"/>
+        </w:rPr>
+        <w:t>MY_CONSTANT_CASE_VARIABLE</w:t>
+      </w:r>
+      <w:r>
+        <w:rPr>
+          <w:lang w:val="sr-Cyrl-RS"/>
+        </w:rPr>
+        <w:t>)</w:t>
+      </w:r>
+    </w:p>
+  </w:footnote>
 </w:footnotes>
 </file>
 
@@ -8878,12 +9304,125 @@
     </w:lvl>
   </w:abstractNum>
   <w:abstractNum w:abstractNumId="32" w15:restartNumberingAfterBreak="0">
+    <w:nsid w:val="7A7768A2"/>
+    <w:multiLevelType w:val="hybridMultilevel"/>
+    <w:tmpl w:val="9710E292"/>
+    <w:lvl w:ilvl="0" w:tplc="04090001">
+      <w:start w:val="1"/>
+      <w:numFmt w:val="bullet"/>
+      <w:lvlText w:val=""/>
+      <w:lvlJc w:val="left"/>
+      <w:pPr>
+        <w:ind w:left="1440" w:hanging="360"/>
+      </w:pPr>
+      <w:rPr>
+        <w:rFonts w:ascii="Symbol" w:hAnsi="Symbol" w:hint="default"/>
+      </w:rPr>
+    </w:lvl>
+    <w:lvl w:ilvl="1" w:tplc="04090003">
+      <w:start w:val="1"/>
+      <w:numFmt w:val="bullet"/>
+      <w:lvlText w:val="o"/>
+      <w:lvlJc w:val="left"/>
+      <w:pPr>
+        <w:ind w:left="2160" w:hanging="360"/>
+      </w:pPr>
+      <w:rPr>
+        <w:rFonts w:ascii="Courier New" w:hAnsi="Courier New" w:cs="Courier New" w:hint="default"/>
+      </w:rPr>
+    </w:lvl>
+    <w:lvl w:ilvl="2" w:tplc="04090005" w:tentative="1">
+      <w:start w:val="1"/>
+      <w:numFmt w:val="bullet"/>
+      <w:lvlText w:val=""/>
+      <w:lvlJc w:val="left"/>
+      <w:pPr>
+        <w:ind w:left="2880" w:hanging="360"/>
+      </w:pPr>
+      <w:rPr>
+        <w:rFonts w:ascii="Wingdings" w:hAnsi="Wingdings" w:hint="default"/>
+      </w:rPr>
+    </w:lvl>
+    <w:lvl w:ilvl="3" w:tplc="04090001" w:tentative="1">
+      <w:start w:val="1"/>
+      <w:numFmt w:val="bullet"/>
+      <w:lvlText w:val=""/>
+      <w:lvlJc w:val="left"/>
+      <w:pPr>
+        <w:ind w:left="3600" w:hanging="360"/>
+      </w:pPr>
+      <w:rPr>
+        <w:rFonts w:ascii="Symbol" w:hAnsi="Symbol" w:hint="default"/>
+      </w:rPr>
+    </w:lvl>
+    <w:lvl w:ilvl="4" w:tplc="04090003" w:tentative="1">
+      <w:start w:val="1"/>
+      <w:numFmt w:val="bullet"/>
+      <w:lvlText w:val="o"/>
+      <w:lvlJc w:val="left"/>
+      <w:pPr>
+        <w:ind w:left="4320" w:hanging="360"/>
+      </w:pPr>
+      <w:rPr>
+        <w:rFonts w:ascii="Courier New" w:hAnsi="Courier New" w:cs="Courier New" w:hint="default"/>
+      </w:rPr>
+    </w:lvl>
+    <w:lvl w:ilvl="5" w:tplc="04090005" w:tentative="1">
+      <w:start w:val="1"/>
+      <w:numFmt w:val="bullet"/>
+      <w:lvlText w:val=""/>
+      <w:lvlJc w:val="left"/>
+      <w:pPr>
+        <w:ind w:left="5040" w:hanging="360"/>
+      </w:pPr>
+      <w:rPr>
+        <w:rFonts w:ascii="Wingdings" w:hAnsi="Wingdings" w:hint="default"/>
+      </w:rPr>
+    </w:lvl>
+    <w:lvl w:ilvl="6" w:tplc="04090001" w:tentative="1">
+      <w:start w:val="1"/>
+      <w:numFmt w:val="bullet"/>
+      <w:lvlText w:val=""/>
+      <w:lvlJc w:val="left"/>
+      <w:pPr>
+        <w:ind w:left="5760" w:hanging="360"/>
+      </w:pPr>
+      <w:rPr>
+        <w:rFonts w:ascii="Symbol" w:hAnsi="Symbol" w:hint="default"/>
+      </w:rPr>
+    </w:lvl>
+    <w:lvl w:ilvl="7" w:tplc="04090003" w:tentative="1">
+      <w:start w:val="1"/>
+      <w:numFmt w:val="bullet"/>
+      <w:lvlText w:val="o"/>
+      <w:lvlJc w:val="left"/>
+      <w:pPr>
+        <w:ind w:left="6480" w:hanging="360"/>
+      </w:pPr>
+      <w:rPr>
+        <w:rFonts w:ascii="Courier New" w:hAnsi="Courier New" w:cs="Courier New" w:hint="default"/>
+      </w:rPr>
+    </w:lvl>
+    <w:lvl w:ilvl="8" w:tplc="04090005" w:tentative="1">
+      <w:start w:val="1"/>
+      <w:numFmt w:val="bullet"/>
+      <w:lvlText w:val=""/>
+      <w:lvlJc w:val="left"/>
+      <w:pPr>
+        <w:ind w:left="7200" w:hanging="360"/>
+      </w:pPr>
+      <w:rPr>
+        <w:rFonts w:ascii="Wingdings" w:hAnsi="Wingdings" w:hint="default"/>
+      </w:rPr>
+    </w:lvl>
+  </w:abstractNum>
+  <w:abstractNum w:abstractNumId="33" w15:restartNumberingAfterBreak="0">
     <w:nsid w:val="7B4259A8"/>
     <w:multiLevelType w:val="multilevel"/>
     <w:tmpl w:val="1AB6322A"/>
     <w:numStyleLink w:val="Stil2"/>
   </w:abstractNum>
-  <w:abstractNum w:abstractNumId="33" w15:restartNumberingAfterBreak="0">
+  <w:abstractNum w:abstractNumId="34" w15:restartNumberingAfterBreak="0">
     <w:nsid w:val="7FF24BA3"/>
     <w:multiLevelType w:val="multilevel"/>
     <w:tmpl w:val="40B6F916"/>
@@ -9261,7 +9800,7 @@
     <w:abstractNumId w:val="11"/>
   </w:num>
   <w:num w:numId="32" w16cid:durableId="1892767994">
-    <w:abstractNumId w:val="32"/>
+    <w:abstractNumId w:val="33"/>
     <w:lvlOverride w:ilvl="0">
       <w:lvl w:ilvl="0">
         <w:start w:val="1"/>
@@ -9393,10 +9932,10 @@
     <w:abstractNumId w:val="13"/>
   </w:num>
   <w:num w:numId="34" w16cid:durableId="1670212624">
-    <w:abstractNumId w:val="33"/>
+    <w:abstractNumId w:val="34"/>
   </w:num>
   <w:num w:numId="35" w16cid:durableId="668948153">
-    <w:abstractNumId w:val="33"/>
+    <w:abstractNumId w:val="34"/>
     <w:lvlOverride w:ilvl="0">
       <w:startOverride w:val="1"/>
     </w:lvlOverride>
@@ -9430,6 +9969,9 @@
   </w:num>
   <w:num w:numId="37" w16cid:durableId="502168284">
     <w:abstractNumId w:val="24"/>
+  </w:num>
+  <w:num w:numId="38" w16cid:durableId="1039016788">
+    <w:abstractNumId w:val="32"/>
   </w:num>
   <w:numIdMacAtCleanup w:val="5"/>
 </w:numbering>
@@ -9855,7 +10397,6 @@
         <w:numId w:val="34"/>
       </w:numPr>
       <w:spacing w:before="720" w:after="240"/>
-      <w:ind w:left="357" w:firstLine="352"/>
       <w:outlineLvl w:val="0"/>
     </w:pPr>
     <w:rPr>
@@ -9882,7 +10423,6 @@
         <w:numId w:val="34"/>
       </w:numPr>
       <w:spacing w:before="240" w:after="60"/>
-      <w:ind w:hanging="83"/>
       <w:outlineLvl w:val="1"/>
     </w:pPr>
     <w:rPr>
@@ -10783,6 +11323,46 @@
       <w:szCs w:val="18"/>
     </w:rPr>
   </w:style>
+  <w:style w:type="paragraph" w:styleId="FootnoteText">
+    <w:name w:val="footnote text"/>
+    <w:basedOn w:val="Normal"/>
+    <w:link w:val="FootnoteTextChar"/>
+    <w:uiPriority w:val="99"/>
+    <w:semiHidden/>
+    <w:unhideWhenUsed/>
+    <w:rsid w:val="00320CE3"/>
+    <w:pPr>
+      <w:spacing w:before="0" w:after="0"/>
+    </w:pPr>
+    <w:rPr>
+      <w:sz w:val="20"/>
+      <w:szCs w:val="20"/>
+    </w:rPr>
+  </w:style>
+  <w:style w:type="character" w:customStyle="1" w:styleId="FootnoteTextChar">
+    <w:name w:val="Footnote Text Char"/>
+    <w:basedOn w:val="DefaultParagraphFont"/>
+    <w:link w:val="FootnoteText"/>
+    <w:uiPriority w:val="99"/>
+    <w:semiHidden/>
+    <w:rsid w:val="00320CE3"/>
+    <w:rPr>
+      <w:rFonts w:ascii="Times New Roman" w:hAnsi="Times New Roman"/>
+      <w:sz w:val="20"/>
+      <w:szCs w:val="20"/>
+    </w:rPr>
+  </w:style>
+  <w:style w:type="character" w:styleId="FootnoteReference">
+    <w:name w:val="footnote reference"/>
+    <w:basedOn w:val="DefaultParagraphFont"/>
+    <w:uiPriority w:val="99"/>
+    <w:semiHidden/>
+    <w:unhideWhenUsed/>
+    <w:rsid w:val="00320CE3"/>
+    <w:rPr>
+      <w:vertAlign w:val="superscript"/>
+    </w:rPr>
+  </w:style>
 </w:styles>
 </file>
 

</xml_diff>

<commit_message>
Write how we separate logic from the UI within any system (organization-wise)
</commit_message>
<xml_diff>
--- a/Papir/Papir.docx
+++ b/Papir/Papir.docx
@@ -222,7 +222,7 @@
                     </pic:cNvPicPr>
                   </pic:nvPicPr>
                   <pic:blipFill>
-                    <a:blip r:embed="rId7">
+                    <a:blip r:embed="rId8">
                       <a:extLst>
                         <a:ext uri="{28A0092B-C50C-407E-A947-70E740481C1C}">
                           <a14:useLocalDpi xmlns:a14="http://schemas.microsoft.com/office/drawing/2010/main" val="0"/>
@@ -265,7 +265,7 @@
           <w:lang w:val="sr-Cyrl-RS"/>
         </w:rPr>
         <w:sectPr>
-          <w:footerReference w:type="default" r:id="rId8"/>
+          <w:footerReference w:type="default" r:id="rId9"/>
           <w:pgSz w:w="11907" w:h="16840" w:code="9"/>
           <w:pgMar w:top="1440" w:right="1440" w:bottom="1440" w:left="1440" w:header="862" w:footer="1440" w:gutter="0"/>
           <w:pgNumType w:fmt="upperRoman" w:start="1"/>
@@ -2967,7 +2967,7 @@
                     <pic:cNvPicPr/>
                   </pic:nvPicPr>
                   <pic:blipFill>
-                    <a:blip r:embed="rId9"/>
+                    <a:blip r:embed="rId10"/>
                     <a:stretch>
                       <a:fillRect/>
                     </a:stretch>
@@ -3179,7 +3179,7 @@
                     <pic:cNvPicPr/>
                   </pic:nvPicPr>
                   <pic:blipFill>
-                    <a:blip r:embed="rId10"/>
+                    <a:blip r:embed="rId11"/>
                     <a:stretch>
                       <a:fillRect/>
                     </a:stretch>
@@ -3209,7 +3209,6 @@
           <w:color w:val="0D0D0D" w:themeColor="text1" w:themeTint="F2"/>
           <w:sz w:val="22"/>
           <w:szCs w:val="22"/>
-          <w:lang w:val="sr-Cyrl-RS"/>
         </w:rPr>
       </w:pPr>
       <w:r>
@@ -3326,6 +3325,188 @@
           <w:lang w:val="sr-Cyrl-RS"/>
         </w:rPr>
         <w:t>Структура фасцикли за скрипте</w:t>
+      </w:r>
+    </w:p>
+    <w:p>
+      <w:r>
+        <w:rPr>
+          <w:lang w:val="sr-Cyrl-RS"/>
+        </w:rPr>
+        <w:t>Како бисмо избегли мешање логике и корисничког интерфејса, скрипте које се односе на кориснички интерфејс сваког система смештене су у засебне фасцикле унутар фасцикли тог система. Пример овакве организације приказан је на слици испод.</w:t>
+      </w:r>
+    </w:p>
+    <w:p>
+      <w:pPr>
+        <w:keepNext/>
+        <w:ind w:firstLine="0"/>
+        <w:jc w:val="center"/>
+      </w:pPr>
+      <w:r>
+        <w:rPr>
+          <w:noProof/>
+        </w:rPr>
+        <w:drawing>
+          <wp:inline distT="0" distB="0" distL="0" distR="0" wp14:anchorId="1B4A325E" wp14:editId="72ACD298">
+            <wp:extent cx="2502413" cy="1417323"/>
+            <wp:effectExtent l="0" t="0" r="0" b="0"/>
+            <wp:docPr id="938044604" name="Picture 4"/>
+            <wp:cNvGraphicFramePr>
+              <a:graphicFrameLocks xmlns:a="http://schemas.openxmlformats.org/drawingml/2006/main" noChangeAspect="1"/>
+            </wp:cNvGraphicFramePr>
+            <a:graphic xmlns:a="http://schemas.openxmlformats.org/drawingml/2006/main">
+              <a:graphicData uri="http://schemas.openxmlformats.org/drawingml/2006/picture">
+                <pic:pic xmlns:pic="http://schemas.openxmlformats.org/drawingml/2006/picture">
+                  <pic:nvPicPr>
+                    <pic:cNvPr id="938044604" name="Picture 938044604"/>
+                    <pic:cNvPicPr/>
+                  </pic:nvPicPr>
+                  <pic:blipFill>
+                    <a:blip r:embed="rId12"/>
+                    <a:stretch>
+                      <a:fillRect/>
+                    </a:stretch>
+                  </pic:blipFill>
+                  <pic:spPr>
+                    <a:xfrm>
+                      <a:off x="0" y="0"/>
+                      <a:ext cx="2502413" cy="1417323"/>
+                    </a:xfrm>
+                    <a:prstGeom prst="rect">
+                      <a:avLst/>
+                    </a:prstGeom>
+                  </pic:spPr>
+                </pic:pic>
+              </a:graphicData>
+            </a:graphic>
+          </wp:inline>
+        </w:drawing>
+      </w:r>
+    </w:p>
+    <w:p>
+      <w:pPr>
+        <w:pStyle w:val="Caption"/>
+        <w:ind w:firstLine="0"/>
+        <w:jc w:val="center"/>
+        <w:rPr>
+          <w:color w:val="000000" w:themeColor="text1"/>
+          <w:sz w:val="22"/>
+          <w:szCs w:val="22"/>
+        </w:rPr>
+      </w:pPr>
+      <w:r>
+        <w:rPr>
+          <w:color w:val="000000" w:themeColor="text1"/>
+          <w:sz w:val="22"/>
+          <w:szCs w:val="22"/>
+        </w:rPr>
+        <w:t xml:space="preserve">Слика </w:t>
+      </w:r>
+      <w:r>
+        <w:rPr>
+          <w:color w:val="000000" w:themeColor="text1"/>
+          <w:sz w:val="22"/>
+          <w:szCs w:val="22"/>
+        </w:rPr>
+        <w:fldChar w:fldCharType="begin"/>
+      </w:r>
+      <w:r>
+        <w:rPr>
+          <w:color w:val="000000" w:themeColor="text1"/>
+          <w:sz w:val="22"/>
+          <w:szCs w:val="22"/>
+        </w:rPr>
+        <w:instrText xml:space="preserve"> STYLEREF 1 \s </w:instrText>
+      </w:r>
+      <w:r>
+        <w:rPr>
+          <w:color w:val="000000" w:themeColor="text1"/>
+          <w:sz w:val="22"/>
+          <w:szCs w:val="22"/>
+        </w:rPr>
+        <w:fldChar w:fldCharType="separate"/>
+      </w:r>
+      <w:r>
+        <w:rPr>
+          <w:noProof/>
+          <w:color w:val="000000" w:themeColor="text1"/>
+          <w:sz w:val="22"/>
+          <w:szCs w:val="22"/>
+        </w:rPr>
+        <w:t>2</w:t>
+      </w:r>
+      <w:r>
+        <w:rPr>
+          <w:color w:val="000000" w:themeColor="text1"/>
+          <w:sz w:val="22"/>
+          <w:szCs w:val="22"/>
+        </w:rPr>
+        <w:fldChar w:fldCharType="end"/>
+      </w:r>
+      <w:r>
+        <w:rPr>
+          <w:color w:val="000000" w:themeColor="text1"/>
+          <w:sz w:val="22"/>
+          <w:szCs w:val="22"/>
+        </w:rPr>
+        <w:t>.</w:t>
+      </w:r>
+      <w:r>
+        <w:rPr>
+          <w:color w:val="000000" w:themeColor="text1"/>
+          <w:sz w:val="22"/>
+          <w:szCs w:val="22"/>
+        </w:rPr>
+        <w:fldChar w:fldCharType="begin"/>
+      </w:r>
+      <w:r>
+        <w:rPr>
+          <w:color w:val="000000" w:themeColor="text1"/>
+          <w:sz w:val="22"/>
+          <w:szCs w:val="22"/>
+        </w:rPr>
+        <w:instrText xml:space="preserve"> SEQ Слика \* ARABIC \s 1 </w:instrText>
+      </w:r>
+      <w:r>
+        <w:rPr>
+          <w:color w:val="000000" w:themeColor="text1"/>
+          <w:sz w:val="22"/>
+          <w:szCs w:val="22"/>
+        </w:rPr>
+        <w:fldChar w:fldCharType="separate"/>
+      </w:r>
+      <w:r>
+        <w:rPr>
+          <w:noProof/>
+          <w:color w:val="000000" w:themeColor="text1"/>
+          <w:sz w:val="22"/>
+          <w:szCs w:val="22"/>
+        </w:rPr>
+        <w:t>3</w:t>
+      </w:r>
+      <w:r>
+        <w:rPr>
+          <w:color w:val="000000" w:themeColor="text1"/>
+          <w:sz w:val="22"/>
+          <w:szCs w:val="22"/>
+        </w:rPr>
+        <w:fldChar w:fldCharType="end"/>
+      </w:r>
+      <w:r>
+        <w:rPr>
+          <w:color w:val="000000" w:themeColor="text1"/>
+          <w:sz w:val="22"/>
+          <w:szCs w:val="22"/>
+        </w:rPr>
+        <w:t>-</w:t>
+      </w:r>
+      <w:r>
+        <w:rPr>
+          <w:color w:val="000000" w:themeColor="text1"/>
+          <w:sz w:val="22"/>
+          <w:szCs w:val="22"/>
+          <w:lang w:val="sr-Cyrl-RS"/>
+        </w:rPr>
+        <w:t xml:space="preserve"> Пример разсдвајања логичких скрипти од скрипти за кориснички интерфејс</w:t>
       </w:r>
     </w:p>
     <w:p>
@@ -4522,8 +4703,8 @@
           <w:lang w:val="sr-Cyrl-RS"/>
         </w:rPr>
         <w:sectPr>
-          <w:headerReference w:type="default" r:id="rId11"/>
-          <w:footerReference w:type="default" r:id="rId12"/>
+          <w:headerReference w:type="default" r:id="rId13"/>
+          <w:footerReference w:type="default" r:id="rId14"/>
           <w:pgSz w:w="11907" w:h="16840" w:code="9"/>
           <w:pgMar w:top="1417" w:right="1417" w:bottom="1417" w:left="1417" w:header="862" w:footer="454" w:gutter="0"/>
           <w:pgNumType w:start="1"/>
@@ -4888,7 +5069,7 @@
         </w:rPr>
         <w:t xml:space="preserve">” </w:t>
       </w:r>
-      <w:hyperlink r:id="rId13" w:history="1">
+      <w:hyperlink r:id="rId15" w:history="1">
         <w:r>
           <w:rPr>
             <w:rStyle w:val="Hyperlink"/>
@@ -4999,7 +5180,7 @@
           <w:lang w:val="sr-Cyrl-RS"/>
         </w:rPr>
         <w:sectPr>
-          <w:headerReference w:type="default" r:id="rId14"/>
+          <w:headerReference w:type="default" r:id="rId16"/>
           <w:type w:val="continuous"/>
           <w:pgSz w:w="11907" w:h="16840" w:code="9"/>
           <w:pgMar w:top="1440" w:right="1440" w:bottom="1440" w:left="1440" w:header="862" w:footer="1440" w:gutter="0"/>
@@ -6378,10 +6559,7 @@
         <w:footnoteRef/>
       </w:r>
       <w:r>
-        <w:t xml:space="preserve"> </w:t>
-      </w:r>
-      <w:r>
-        <w:t>Pascal case – пракса писања вишеречних спојева заједно, са великим словима на почетку</w:t>
+        <w:t xml:space="preserve"> Pascal case – пракса писања вишеречних спојева заједно, са великим словима на почетку</w:t>
       </w:r>
     </w:p>
     <w:p>
@@ -6395,13 +6573,7 @@
         <w:rPr>
           <w:highlight w:val="lightGray"/>
         </w:rPr>
-        <w:t>My</w:t>
-      </w:r>
-      <w:r>
-        <w:rPr>
-          <w:highlight w:val="lightGray"/>
-        </w:rPr>
-        <w:t>PascalCaseVariable</w:t>
+        <w:t>MyPascalCaseVariable</w:t>
       </w:r>
       <w:r>
         <w:t>)</w:t>
@@ -11647,4 +11819,16 @@
   <a:objectDefaults/>
   <a:extraClrSchemeLst/>
 </a:theme>
+</file>
+
+<file path=customXml/item1.xml><?xml version="1.0" encoding="utf-8"?>
+<b:Sources xmlns:b="http://schemas.openxmlformats.org/officeDocument/2006/bibliography" xmlns="http://schemas.openxmlformats.org/officeDocument/2006/bibliography" SelectedStyle="\APASixthEditionOfficeOnline.xsl" StyleName="APA" Version="6"/>
+</file>
+
+<file path=customXml/itemProps1.xml><?xml version="1.0" encoding="utf-8"?>
+<ds:datastoreItem xmlns:ds="http://schemas.openxmlformats.org/officeDocument/2006/customXml" ds:itemID="{2543040E-0361-4035-9D04-2DC740719B19}">
+  <ds:schemaRefs>
+    <ds:schemaRef ds:uri="http://schemas.openxmlformats.org/officeDocument/2006/bibliography"/>
+  </ds:schemaRefs>
+</ds:datastoreItem>
 </file>
</xml_diff>

<commit_message>
Write about the word input system
* Describe functionality of the system
* Import code snippets
* Insert additional data regarding InputExtensions
</commit_message>
<xml_diff>
--- a/Papir/Papir.docx
+++ b/Papir/Papir.docx
@@ -3641,6 +3641,12 @@
         <w:rPr>
           <w:lang w:val="sr-Cyrl-RS"/>
         </w:rPr>
+        <w:t xml:space="preserve">али </w:t>
+      </w:r>
+      <w:r>
+        <w:rPr>
+          <w:lang w:val="sr-Cyrl-RS"/>
+        </w:rPr>
         <w:t xml:space="preserve">и у фасцикли </w:t>
       </w:r>
       <w:r>
@@ -3845,76 +3851,4140 @@
     <w:p/>
     <w:p>
       <w:pPr>
+        <w:pStyle w:val="Heading2"/>
+        <w:rPr>
+          <w:lang w:val="sr-Cyrl-RS"/>
+        </w:rPr>
+      </w:pPr>
+      <w:r>
+        <w:rPr>
+          <w:lang w:val="sr-Cyrl-RS"/>
+        </w:rPr>
+        <w:t>Системи у игри</w:t>
+      </w:r>
+    </w:p>
+    <w:p>
+      <w:pPr>
         <w:pStyle w:val="Heading3"/>
         <w:rPr>
           <w:lang w:val="sr-Cyrl-RS"/>
         </w:rPr>
       </w:pPr>
-      <w:bookmarkStart w:id="3" w:name="_Toc176254484"/>
-      <w:r>
-        <w:rPr>
-          <w:lang w:val="sr-Cyrl-RS"/>
-        </w:rPr>
-        <w:t>Zzzzzzzzzzzzzzzzzzzzzzzzzzzzzzzzzzzzzzzzzx</w:t>
+      <w:r>
+        <w:rPr>
+          <w:lang w:val="sr-Cyrl-RS"/>
+        </w:rPr>
+        <w:t>Систем за унос речи</w:t>
+      </w:r>
+    </w:p>
+    <w:p>
+      <w:r>
+        <w:rPr>
+          <w:lang w:val="sr-Cyrl-RS"/>
+        </w:rPr>
+        <w:t xml:space="preserve">Систем за унос речи је кључни </w:t>
+      </w:r>
+      <w:r>
+        <w:rPr>
+          <w:lang w:val="sr-Cyrl-RS"/>
+        </w:rPr>
+        <w:t xml:space="preserve">део </w:t>
+      </w:r>
+      <w:r>
+        <w:rPr>
+          <w:lang w:val="sr-Cyrl-RS"/>
+        </w:rPr>
+        <w:t>пројекта који управља интеракцијом играча кроз куцање текста, што је основни механизам у игри. Његова примарна функција је да региструје унос тастатуре, генерише и прати промене унетих речи у реалном времену, и на крају шаље те речи другим системима у игри. Ово омогућава играчу да куца речи које се појављују на екрану и тако директно утиче на ток игре.</w:t>
+      </w:r>
+    </w:p>
+    <w:p>
+      <w:r>
+        <w:rPr>
+          <w:lang w:val="sr-Cyrl-RS"/>
+        </w:rPr>
+        <w:t xml:space="preserve">Сваки пут када играч унесе или избрише слово, систем ажурира тренутну реч и активира догађај </w:t>
+      </w:r>
+      <w:r>
+        <w:rPr>
+          <w:highlight w:val="lightGray"/>
+          <w:lang w:val="sr-Cyrl-RS"/>
+        </w:rPr>
+        <w:t>OnWordChanged</w:t>
+      </w:r>
+      <w:r>
+        <w:rPr>
+          <w:lang w:val="sr-Cyrl-RS"/>
+        </w:rPr>
+        <w:t xml:space="preserve">. Овај догађај омогућава другим деловима кода да реагују на промену речи, на пример, ажурирањем графичког приказа речи на екрану Уколико играч притисне један од тастера за потврду, као што су </w:t>
+      </w:r>
+      <w:r>
+        <w:rPr>
+          <w:highlight w:val="lightGray"/>
+          <w:lang w:val="sr-Cyrl-RS"/>
+        </w:rPr>
+        <w:t>Enter</w:t>
+      </w:r>
+      <w:r>
+        <w:rPr>
+          <w:lang w:val="sr-Cyrl-RS"/>
+        </w:rPr>
+        <w:t xml:space="preserve"> или </w:t>
+      </w:r>
+      <w:r>
+        <w:rPr>
+          <w:highlight w:val="lightGray"/>
+          <w:lang w:val="sr-Cyrl-RS"/>
+        </w:rPr>
+        <w:t>KeypadEnter</w:t>
+      </w:r>
+      <w:r>
+        <w:rPr>
+          <w:lang w:val="sr-Cyrl-RS"/>
+        </w:rPr>
+        <w:t xml:space="preserve">, тренутна реч се шаље кроз догађај </w:t>
+      </w:r>
+      <w:r>
+        <w:rPr>
+          <w:highlight w:val="lightGray"/>
+          <w:lang w:val="sr-Cyrl-RS"/>
+        </w:rPr>
+        <w:t>OnWordSubmitted</w:t>
+      </w:r>
+      <w:r>
+        <w:rPr>
+          <w:lang w:val="sr-Cyrl-RS"/>
+        </w:rPr>
+        <w:t>, након чега се реч ресетује и играч почиње да уноси нову реч</w:t>
+      </w:r>
+      <w:r>
+        <w:rPr>
+          <w:lang w:val="sr-Cyrl-RS"/>
+        </w:rPr>
+        <w:t>. На тај догађај реагују системи непријатељских бродова или појачивача, који проверавају да ли се унета реч подудара са неком инстанцом брода или појачивача.</w:t>
+      </w:r>
+    </w:p>
+    <w:p>
+      <w:pPr>
+        <w:shd w:val="clear" w:color="auto" w:fill="1F1F1F"/>
+        <w:spacing w:before="0" w:after="0" w:line="285" w:lineRule="atLeast"/>
+        <w:ind w:firstLine="0"/>
+        <w:jc w:val="left"/>
+        <w:rPr>
+          <w:rFonts w:ascii="Consolas" w:hAnsi="Consolas"/>
+          <w:color w:val="CCCCCC"/>
+          <w:sz w:val="21"/>
+          <w:szCs w:val="21"/>
+        </w:rPr>
+      </w:pPr>
+      <w:r>
+        <w:rPr>
+          <w:rFonts w:ascii="Consolas" w:hAnsi="Consolas"/>
+          <w:color w:val="569CD6"/>
+          <w:sz w:val="21"/>
+          <w:szCs w:val="21"/>
+        </w:rPr>
+        <w:t>public</w:t>
+      </w:r>
+      <w:r>
+        <w:rPr>
+          <w:rFonts w:ascii="Consolas" w:hAnsi="Consolas"/>
+          <w:color w:val="CCCCCC"/>
+          <w:sz w:val="21"/>
+          <w:szCs w:val="21"/>
+        </w:rPr>
+        <w:t xml:space="preserve"> </w:t>
+      </w:r>
+      <w:r>
+        <w:rPr>
+          <w:rFonts w:ascii="Consolas" w:hAnsi="Consolas"/>
+          <w:color w:val="569CD6"/>
+          <w:sz w:val="21"/>
+          <w:szCs w:val="21"/>
+        </w:rPr>
+        <w:t>event</w:t>
+      </w:r>
+      <w:r>
+        <w:rPr>
+          <w:rFonts w:ascii="Consolas" w:hAnsi="Consolas"/>
+          <w:color w:val="CCCCCC"/>
+          <w:sz w:val="21"/>
+          <w:szCs w:val="21"/>
+        </w:rPr>
+        <w:t xml:space="preserve"> </w:t>
+      </w:r>
+      <w:r>
+        <w:rPr>
+          <w:rFonts w:ascii="Consolas" w:hAnsi="Consolas"/>
+          <w:color w:val="4EC9B0"/>
+          <w:sz w:val="21"/>
+          <w:szCs w:val="21"/>
+        </w:rPr>
+        <w:t>Action</w:t>
+      </w:r>
+      <w:r>
+        <w:rPr>
+          <w:rFonts w:ascii="Consolas" w:hAnsi="Consolas"/>
+          <w:color w:val="CCCCCC"/>
+          <w:sz w:val="21"/>
+          <w:szCs w:val="21"/>
+        </w:rPr>
+        <w:t>&lt;</w:t>
+      </w:r>
+      <w:r>
+        <w:rPr>
+          <w:rFonts w:ascii="Consolas" w:hAnsi="Consolas"/>
+          <w:color w:val="569CD6"/>
+          <w:sz w:val="21"/>
+          <w:szCs w:val="21"/>
+        </w:rPr>
+        <w:t>string</w:t>
+      </w:r>
+      <w:r>
+        <w:rPr>
+          <w:rFonts w:ascii="Consolas" w:hAnsi="Consolas"/>
+          <w:color w:val="CCCCCC"/>
+          <w:sz w:val="21"/>
+          <w:szCs w:val="21"/>
+        </w:rPr>
+        <w:t xml:space="preserve">&gt; </w:t>
+      </w:r>
+      <w:r>
+        <w:rPr>
+          <w:rFonts w:ascii="Consolas" w:hAnsi="Consolas"/>
+          <w:color w:val="9CDCFE"/>
+          <w:sz w:val="21"/>
+          <w:szCs w:val="21"/>
+        </w:rPr>
+        <w:t>OnWordChanged</w:t>
+      </w:r>
+      <w:r>
+        <w:rPr>
+          <w:rFonts w:ascii="Consolas" w:hAnsi="Consolas"/>
+          <w:color w:val="CCCCCC"/>
+          <w:sz w:val="21"/>
+          <w:szCs w:val="21"/>
+        </w:rPr>
+        <w:t>;</w:t>
+      </w:r>
+    </w:p>
+    <w:p>
+      <w:pPr>
+        <w:shd w:val="clear" w:color="auto" w:fill="1F1F1F"/>
+        <w:spacing w:before="0" w:after="0" w:line="285" w:lineRule="atLeast"/>
+        <w:ind w:firstLine="0"/>
+        <w:jc w:val="left"/>
+        <w:rPr>
+          <w:rFonts w:ascii="Consolas" w:hAnsi="Consolas"/>
+          <w:color w:val="CCCCCC"/>
+          <w:sz w:val="21"/>
+          <w:szCs w:val="21"/>
+        </w:rPr>
+      </w:pPr>
+      <w:r>
+        <w:rPr>
+          <w:rFonts w:ascii="Consolas" w:hAnsi="Consolas"/>
+          <w:color w:val="569CD6"/>
+          <w:sz w:val="21"/>
+          <w:szCs w:val="21"/>
+        </w:rPr>
+        <w:t>public</w:t>
+      </w:r>
+      <w:r>
+        <w:rPr>
+          <w:rFonts w:ascii="Consolas" w:hAnsi="Consolas"/>
+          <w:color w:val="CCCCCC"/>
+          <w:sz w:val="21"/>
+          <w:szCs w:val="21"/>
+        </w:rPr>
+        <w:t xml:space="preserve"> </w:t>
+      </w:r>
+      <w:r>
+        <w:rPr>
+          <w:rFonts w:ascii="Consolas" w:hAnsi="Consolas"/>
+          <w:color w:val="569CD6"/>
+          <w:sz w:val="21"/>
+          <w:szCs w:val="21"/>
+        </w:rPr>
+        <w:t>event</w:t>
+      </w:r>
+      <w:r>
+        <w:rPr>
+          <w:rFonts w:ascii="Consolas" w:hAnsi="Consolas"/>
+          <w:color w:val="CCCCCC"/>
+          <w:sz w:val="21"/>
+          <w:szCs w:val="21"/>
+        </w:rPr>
+        <w:t xml:space="preserve"> </w:t>
+      </w:r>
+      <w:r>
+        <w:rPr>
+          <w:rFonts w:ascii="Consolas" w:hAnsi="Consolas"/>
+          <w:color w:val="4EC9B0"/>
+          <w:sz w:val="21"/>
+          <w:szCs w:val="21"/>
+        </w:rPr>
+        <w:t>Action</w:t>
+      </w:r>
+      <w:r>
+        <w:rPr>
+          <w:rFonts w:ascii="Consolas" w:hAnsi="Consolas"/>
+          <w:color w:val="CCCCCC"/>
+          <w:sz w:val="21"/>
+          <w:szCs w:val="21"/>
+        </w:rPr>
+        <w:t>&lt;</w:t>
+      </w:r>
+      <w:r>
+        <w:rPr>
+          <w:rFonts w:ascii="Consolas" w:hAnsi="Consolas"/>
+          <w:color w:val="569CD6"/>
+          <w:sz w:val="21"/>
+          <w:szCs w:val="21"/>
+        </w:rPr>
+        <w:t>string</w:t>
+      </w:r>
+      <w:r>
+        <w:rPr>
+          <w:rFonts w:ascii="Consolas" w:hAnsi="Consolas"/>
+          <w:color w:val="CCCCCC"/>
+          <w:sz w:val="21"/>
+          <w:szCs w:val="21"/>
+        </w:rPr>
+        <w:t xml:space="preserve">&gt; </w:t>
+      </w:r>
+      <w:r>
+        <w:rPr>
+          <w:rFonts w:ascii="Consolas" w:hAnsi="Consolas"/>
+          <w:color w:val="9CDCFE"/>
+          <w:sz w:val="21"/>
+          <w:szCs w:val="21"/>
+        </w:rPr>
+        <w:t>OnWordSubmitted</w:t>
+      </w:r>
+      <w:r>
+        <w:rPr>
+          <w:rFonts w:ascii="Consolas" w:hAnsi="Consolas"/>
+          <w:color w:val="CCCCCC"/>
+          <w:sz w:val="21"/>
+          <w:szCs w:val="21"/>
+        </w:rPr>
+        <w:t>;</w:t>
+      </w:r>
+    </w:p>
+    <w:p>
+      <w:r>
+        <w:rPr>
+          <w:lang w:val="sr-Cyrl-RS"/>
+        </w:rPr>
+        <w:lastRenderedPageBreak/>
+        <w:t xml:space="preserve">Осим тога, систем такође подржава уклањање последњег слова из речи ако играч притисне тастере </w:t>
+      </w:r>
+      <w:r>
+        <w:rPr>
+          <w:highlight w:val="lightGray"/>
+          <w:lang w:val="sr-Cyrl-RS"/>
+        </w:rPr>
+        <w:t>Backspace</w:t>
+      </w:r>
+      <w:r>
+        <w:rPr>
+          <w:lang w:val="sr-Cyrl-RS"/>
+        </w:rPr>
+        <w:t xml:space="preserve"> или </w:t>
+      </w:r>
+      <w:r>
+        <w:rPr>
+          <w:highlight w:val="lightGray"/>
+          <w:lang w:val="sr-Cyrl-RS"/>
+        </w:rPr>
+        <w:t>Delete</w:t>
+      </w:r>
+      <w:r>
+        <w:rPr>
+          <w:lang w:val="sr-Cyrl-RS"/>
+        </w:rPr>
+        <w:t>. Ова функција омогућава играчу да исправи грешке у куцању пре него што пошаље реч, чиме се повећава прецизност игре.</w:t>
+      </w:r>
+    </w:p>
+    <w:p>
+      <w:pPr>
+        <w:shd w:val="clear" w:color="auto" w:fill="1F1F1F"/>
+        <w:spacing w:before="0" w:after="0" w:line="285" w:lineRule="atLeast"/>
+        <w:ind w:firstLine="0"/>
+        <w:jc w:val="left"/>
+        <w:rPr>
+          <w:rFonts w:ascii="Consolas" w:hAnsi="Consolas"/>
+          <w:color w:val="CCCCCC"/>
+          <w:sz w:val="21"/>
+          <w:szCs w:val="21"/>
+        </w:rPr>
+      </w:pPr>
+      <w:r>
+        <w:rPr>
+          <w:rFonts w:ascii="Consolas" w:hAnsi="Consolas"/>
+          <w:color w:val="569CD6"/>
+          <w:sz w:val="21"/>
+          <w:szCs w:val="21"/>
+        </w:rPr>
+        <w:t>private</w:t>
+      </w:r>
+      <w:r>
+        <w:rPr>
+          <w:rFonts w:ascii="Consolas" w:hAnsi="Consolas"/>
+          <w:color w:val="CCCCCC"/>
+          <w:sz w:val="21"/>
+          <w:szCs w:val="21"/>
+        </w:rPr>
+        <w:t xml:space="preserve"> </w:t>
+      </w:r>
+      <w:r>
+        <w:rPr>
+          <w:rFonts w:ascii="Consolas" w:hAnsi="Consolas"/>
+          <w:color w:val="569CD6"/>
+          <w:sz w:val="21"/>
+          <w:szCs w:val="21"/>
+        </w:rPr>
+        <w:t>void</w:t>
+      </w:r>
+      <w:r>
+        <w:rPr>
+          <w:rFonts w:ascii="Consolas" w:hAnsi="Consolas"/>
+          <w:color w:val="CCCCCC"/>
+          <w:sz w:val="21"/>
+          <w:szCs w:val="21"/>
+        </w:rPr>
+        <w:t xml:space="preserve"> </w:t>
+      </w:r>
+      <w:r>
+        <w:rPr>
+          <w:rFonts w:ascii="Consolas" w:hAnsi="Consolas"/>
+          <w:color w:val="DCDCAA"/>
+          <w:sz w:val="21"/>
+          <w:szCs w:val="21"/>
+        </w:rPr>
+        <w:t>Update</w:t>
+      </w:r>
+      <w:r>
+        <w:rPr>
+          <w:rFonts w:ascii="Consolas" w:hAnsi="Consolas"/>
+          <w:color w:val="CCCCCC"/>
+          <w:sz w:val="21"/>
+          <w:szCs w:val="21"/>
+        </w:rPr>
+        <w:t>()</w:t>
+      </w:r>
+    </w:p>
+    <w:p>
+      <w:pPr>
+        <w:shd w:val="clear" w:color="auto" w:fill="1F1F1F"/>
+        <w:spacing w:before="0" w:after="0" w:line="285" w:lineRule="atLeast"/>
+        <w:ind w:firstLine="0"/>
+        <w:jc w:val="left"/>
+        <w:rPr>
+          <w:rFonts w:ascii="Consolas" w:hAnsi="Consolas"/>
+          <w:color w:val="CCCCCC"/>
+          <w:sz w:val="21"/>
+          <w:szCs w:val="21"/>
+        </w:rPr>
+      </w:pPr>
+      <w:r>
+        <w:rPr>
+          <w:rFonts w:ascii="Consolas" w:hAnsi="Consolas"/>
+          <w:color w:val="CCCCCC"/>
+          <w:sz w:val="21"/>
+          <w:szCs w:val="21"/>
+        </w:rPr>
+        <w:t>{</w:t>
+      </w:r>
+    </w:p>
+    <w:p>
+      <w:pPr>
+        <w:shd w:val="clear" w:color="auto" w:fill="1F1F1F"/>
+        <w:spacing w:before="0" w:after="0" w:line="285" w:lineRule="atLeast"/>
+        <w:ind w:firstLine="1"/>
+        <w:jc w:val="left"/>
+        <w:rPr>
+          <w:rFonts w:ascii="Consolas" w:hAnsi="Consolas"/>
+          <w:color w:val="CCCCCC"/>
+          <w:sz w:val="21"/>
+          <w:szCs w:val="21"/>
+        </w:rPr>
+      </w:pPr>
+      <w:r>
+        <w:rPr>
+          <w:rFonts w:ascii="Consolas" w:hAnsi="Consolas"/>
+          <w:color w:val="6A9955"/>
+          <w:sz w:val="21"/>
+          <w:szCs w:val="21"/>
+        </w:rPr>
+        <w:t xml:space="preserve">    </w:t>
+      </w:r>
+      <w:r>
+        <w:rPr>
+          <w:rFonts w:ascii="Consolas" w:hAnsi="Consolas"/>
+          <w:color w:val="6A9955"/>
+          <w:sz w:val="21"/>
+          <w:szCs w:val="21"/>
+        </w:rPr>
+        <w:t>// Submit word.</w:t>
+      </w:r>
+    </w:p>
+    <w:p>
+      <w:pPr>
+        <w:shd w:val="clear" w:color="auto" w:fill="1F1F1F"/>
+        <w:spacing w:before="0" w:after="0" w:line="285" w:lineRule="atLeast"/>
+        <w:ind w:firstLine="0"/>
+        <w:jc w:val="left"/>
+        <w:rPr>
+          <w:rFonts w:ascii="Consolas" w:hAnsi="Consolas"/>
+          <w:color w:val="CCCCCC"/>
+          <w:sz w:val="21"/>
+          <w:szCs w:val="21"/>
+        </w:rPr>
+      </w:pPr>
+      <w:r>
+        <w:rPr>
+          <w:rFonts w:ascii="Consolas" w:hAnsi="Consolas"/>
+          <w:color w:val="CCCCCC"/>
+          <w:sz w:val="21"/>
+          <w:szCs w:val="21"/>
+        </w:rPr>
+        <w:t xml:space="preserve">    </w:t>
+      </w:r>
+      <w:r>
+        <w:rPr>
+          <w:rFonts w:ascii="Consolas" w:hAnsi="Consolas"/>
+          <w:color w:val="C586C0"/>
+          <w:sz w:val="21"/>
+          <w:szCs w:val="21"/>
+        </w:rPr>
+        <w:t>if</w:t>
+      </w:r>
+      <w:r>
+        <w:rPr>
+          <w:rFonts w:ascii="Consolas" w:hAnsi="Consolas"/>
+          <w:color w:val="CCCCCC"/>
+          <w:sz w:val="21"/>
+          <w:szCs w:val="21"/>
+        </w:rPr>
+        <w:t xml:space="preserve"> (</w:t>
+      </w:r>
+      <w:r>
+        <w:rPr>
+          <w:rFonts w:ascii="Consolas" w:hAnsi="Consolas"/>
+          <w:color w:val="9CDCFE"/>
+          <w:sz w:val="21"/>
+          <w:szCs w:val="21"/>
+        </w:rPr>
+        <w:t>m_submitKeyCodes</w:t>
+      </w:r>
+      <w:r>
+        <w:rPr>
+          <w:rFonts w:ascii="Consolas" w:hAnsi="Consolas"/>
+          <w:color w:val="D4D4D4"/>
+          <w:sz w:val="21"/>
+          <w:szCs w:val="21"/>
+        </w:rPr>
+        <w:t>.</w:t>
+      </w:r>
+      <w:r>
+        <w:rPr>
+          <w:rFonts w:ascii="Consolas" w:hAnsi="Consolas"/>
+          <w:color w:val="DCDCAA"/>
+          <w:sz w:val="21"/>
+          <w:szCs w:val="21"/>
+        </w:rPr>
+        <w:t>AnyKeyDown</w:t>
+      </w:r>
+      <w:r>
+        <w:rPr>
+          <w:rFonts w:ascii="Consolas" w:hAnsi="Consolas"/>
+          <w:color w:val="CCCCCC"/>
+          <w:sz w:val="21"/>
+          <w:szCs w:val="21"/>
+        </w:rPr>
+        <w:t xml:space="preserve">() </w:t>
+      </w:r>
+      <w:r>
+        <w:rPr>
+          <w:rFonts w:ascii="Consolas" w:hAnsi="Consolas"/>
+          <w:color w:val="D4D4D4"/>
+          <w:sz w:val="21"/>
+          <w:szCs w:val="21"/>
+        </w:rPr>
+        <w:t>&amp;&amp;</w:t>
+      </w:r>
+      <w:r>
+        <w:rPr>
+          <w:rFonts w:ascii="Consolas" w:hAnsi="Consolas"/>
+          <w:color w:val="CCCCCC"/>
+          <w:sz w:val="21"/>
+          <w:szCs w:val="21"/>
+        </w:rPr>
+        <w:t xml:space="preserve"> </w:t>
+      </w:r>
+      <w:r>
+        <w:rPr>
+          <w:rFonts w:ascii="Consolas" w:hAnsi="Consolas"/>
+          <w:color w:val="9CDCFE"/>
+          <w:sz w:val="21"/>
+          <w:szCs w:val="21"/>
+        </w:rPr>
+        <w:t>CurrentWord</w:t>
+      </w:r>
+      <w:r>
+        <w:rPr>
+          <w:rFonts w:ascii="Consolas" w:hAnsi="Consolas"/>
+          <w:color w:val="D4D4D4"/>
+          <w:sz w:val="21"/>
+          <w:szCs w:val="21"/>
+        </w:rPr>
+        <w:t>.</w:t>
+      </w:r>
+      <w:r>
+        <w:rPr>
+          <w:rFonts w:ascii="Consolas" w:hAnsi="Consolas"/>
+          <w:color w:val="9CDCFE"/>
+          <w:sz w:val="21"/>
+          <w:szCs w:val="21"/>
+        </w:rPr>
+        <w:t>Length</w:t>
+      </w:r>
+      <w:r>
+        <w:rPr>
+          <w:rFonts w:ascii="Consolas" w:hAnsi="Consolas"/>
+          <w:color w:val="CCCCCC"/>
+          <w:sz w:val="21"/>
+          <w:szCs w:val="21"/>
+        </w:rPr>
+        <w:t xml:space="preserve"> </w:t>
+      </w:r>
+      <w:r>
+        <w:rPr>
+          <w:rFonts w:ascii="Consolas" w:hAnsi="Consolas"/>
+          <w:color w:val="D4D4D4"/>
+          <w:sz w:val="21"/>
+          <w:szCs w:val="21"/>
+        </w:rPr>
+        <w:t>&gt;</w:t>
+      </w:r>
+      <w:r>
+        <w:rPr>
+          <w:rFonts w:ascii="Consolas" w:hAnsi="Consolas"/>
+          <w:color w:val="CCCCCC"/>
+          <w:sz w:val="21"/>
+          <w:szCs w:val="21"/>
+        </w:rPr>
+        <w:t xml:space="preserve"> </w:t>
+      </w:r>
+      <w:r>
+        <w:rPr>
+          <w:rFonts w:ascii="Consolas" w:hAnsi="Consolas"/>
+          <w:color w:val="B5CEA8"/>
+          <w:sz w:val="21"/>
+          <w:szCs w:val="21"/>
+        </w:rPr>
+        <w:t>0</w:t>
+      </w:r>
+      <w:r>
+        <w:rPr>
+          <w:rFonts w:ascii="Consolas" w:hAnsi="Consolas"/>
+          <w:color w:val="CCCCCC"/>
+          <w:sz w:val="21"/>
+          <w:szCs w:val="21"/>
+        </w:rPr>
+        <w:t>)</w:t>
+      </w:r>
+    </w:p>
+    <w:p>
+      <w:pPr>
+        <w:shd w:val="clear" w:color="auto" w:fill="1F1F1F"/>
+        <w:spacing w:before="0" w:after="0" w:line="285" w:lineRule="atLeast"/>
+        <w:ind w:firstLine="0"/>
+        <w:jc w:val="left"/>
+        <w:rPr>
+          <w:rFonts w:ascii="Consolas" w:hAnsi="Consolas"/>
+          <w:color w:val="CCCCCC"/>
+          <w:sz w:val="21"/>
+          <w:szCs w:val="21"/>
+        </w:rPr>
+      </w:pPr>
+      <w:r>
+        <w:rPr>
+          <w:rFonts w:ascii="Consolas" w:hAnsi="Consolas"/>
+          <w:color w:val="CCCCCC"/>
+          <w:sz w:val="21"/>
+          <w:szCs w:val="21"/>
+        </w:rPr>
+        <w:t xml:space="preserve">    </w:t>
+      </w:r>
+      <w:r>
+        <w:rPr>
+          <w:rFonts w:ascii="Consolas" w:hAnsi="Consolas"/>
+          <w:color w:val="CCCCCC"/>
+          <w:sz w:val="21"/>
+          <w:szCs w:val="21"/>
+        </w:rPr>
+        <w:t>{</w:t>
+      </w:r>
+    </w:p>
+    <w:p>
+      <w:pPr>
+        <w:shd w:val="clear" w:color="auto" w:fill="1F1F1F"/>
+        <w:spacing w:before="0" w:after="0" w:line="285" w:lineRule="atLeast"/>
+        <w:ind w:firstLine="0"/>
+        <w:jc w:val="left"/>
+        <w:rPr>
+          <w:rFonts w:ascii="Consolas" w:hAnsi="Consolas"/>
+          <w:color w:val="CCCCCC"/>
+          <w:sz w:val="21"/>
+          <w:szCs w:val="21"/>
+        </w:rPr>
+      </w:pPr>
+      <w:r>
+        <w:rPr>
+          <w:rFonts w:ascii="Consolas" w:hAnsi="Consolas"/>
+          <w:color w:val="CCCCCC"/>
+          <w:sz w:val="21"/>
+          <w:szCs w:val="21"/>
+        </w:rPr>
+        <w:t>   </w:t>
+      </w:r>
+      <w:r>
+        <w:rPr>
+          <w:rFonts w:ascii="Consolas" w:hAnsi="Consolas"/>
+          <w:color w:val="CCCCCC"/>
+          <w:sz w:val="21"/>
+          <w:szCs w:val="21"/>
+        </w:rPr>
+        <w:t xml:space="preserve">     </w:t>
+      </w:r>
+      <w:r>
+        <w:rPr>
+          <w:rFonts w:ascii="Consolas" w:hAnsi="Consolas"/>
+          <w:color w:val="9CDCFE"/>
+          <w:sz w:val="21"/>
+          <w:szCs w:val="21"/>
+        </w:rPr>
+        <w:t>OnWordSubmitted</w:t>
+      </w:r>
+      <w:r>
+        <w:rPr>
+          <w:rFonts w:ascii="Consolas" w:hAnsi="Consolas"/>
+          <w:color w:val="D4D4D4"/>
+          <w:sz w:val="21"/>
+          <w:szCs w:val="21"/>
+        </w:rPr>
+        <w:t>?.</w:t>
+      </w:r>
+      <w:r>
+        <w:rPr>
+          <w:rFonts w:ascii="Consolas" w:hAnsi="Consolas"/>
+          <w:color w:val="DCDCAA"/>
+          <w:sz w:val="21"/>
+          <w:szCs w:val="21"/>
+        </w:rPr>
+        <w:t>Invoke</w:t>
+      </w:r>
+      <w:r>
+        <w:rPr>
+          <w:rFonts w:ascii="Consolas" w:hAnsi="Consolas"/>
+          <w:color w:val="CCCCCC"/>
+          <w:sz w:val="21"/>
+          <w:szCs w:val="21"/>
+        </w:rPr>
+        <w:t>(</w:t>
+      </w:r>
+      <w:r>
+        <w:rPr>
+          <w:rFonts w:ascii="Consolas" w:hAnsi="Consolas"/>
+          <w:color w:val="9CDCFE"/>
+          <w:sz w:val="21"/>
+          <w:szCs w:val="21"/>
+        </w:rPr>
+        <w:t>CurrentWord</w:t>
+      </w:r>
+      <w:r>
+        <w:rPr>
+          <w:rFonts w:ascii="Consolas" w:hAnsi="Consolas"/>
+          <w:color w:val="CCCCCC"/>
+          <w:sz w:val="21"/>
+          <w:szCs w:val="21"/>
+        </w:rPr>
+        <w:t>);</w:t>
+      </w:r>
+    </w:p>
+    <w:p>
+      <w:pPr>
+        <w:shd w:val="clear" w:color="auto" w:fill="1F1F1F"/>
+        <w:spacing w:before="0" w:after="0" w:line="285" w:lineRule="atLeast"/>
+        <w:ind w:firstLine="0"/>
+        <w:jc w:val="left"/>
+        <w:rPr>
+          <w:rFonts w:ascii="Consolas" w:hAnsi="Consolas"/>
+          <w:color w:val="CCCCCC"/>
+          <w:sz w:val="21"/>
+          <w:szCs w:val="21"/>
+        </w:rPr>
+      </w:pPr>
+      <w:r>
+        <w:rPr>
+          <w:rFonts w:ascii="Consolas" w:hAnsi="Consolas"/>
+          <w:color w:val="CCCCCC"/>
+          <w:sz w:val="21"/>
+          <w:szCs w:val="21"/>
+        </w:rPr>
+        <w:t xml:space="preserve">        </w:t>
+      </w:r>
+      <w:r>
+        <w:rPr>
+          <w:rFonts w:ascii="Consolas" w:hAnsi="Consolas"/>
+          <w:color w:val="9CDCFE"/>
+          <w:sz w:val="21"/>
+          <w:szCs w:val="21"/>
+        </w:rPr>
+        <w:t>CurrentWord</w:t>
+      </w:r>
+      <w:r>
+        <w:rPr>
+          <w:rFonts w:ascii="Consolas" w:hAnsi="Consolas"/>
+          <w:color w:val="CCCCCC"/>
+          <w:sz w:val="21"/>
+          <w:szCs w:val="21"/>
+        </w:rPr>
+        <w:t xml:space="preserve"> </w:t>
+      </w:r>
+      <w:r>
+        <w:rPr>
+          <w:rFonts w:ascii="Consolas" w:hAnsi="Consolas"/>
+          <w:color w:val="D4D4D4"/>
+          <w:sz w:val="21"/>
+          <w:szCs w:val="21"/>
+        </w:rPr>
+        <w:t>=</w:t>
+      </w:r>
+      <w:r>
+        <w:rPr>
+          <w:rFonts w:ascii="Consolas" w:hAnsi="Consolas"/>
+          <w:color w:val="CCCCCC"/>
+          <w:sz w:val="21"/>
+          <w:szCs w:val="21"/>
+        </w:rPr>
+        <w:t xml:space="preserve"> </w:t>
+      </w:r>
+      <w:r>
+        <w:rPr>
+          <w:rFonts w:ascii="Consolas" w:hAnsi="Consolas"/>
+          <w:color w:val="569CD6"/>
+          <w:sz w:val="21"/>
+          <w:szCs w:val="21"/>
+        </w:rPr>
+        <w:t>string</w:t>
+      </w:r>
+      <w:r>
+        <w:rPr>
+          <w:rFonts w:ascii="Consolas" w:hAnsi="Consolas"/>
+          <w:color w:val="D4D4D4"/>
+          <w:sz w:val="21"/>
+          <w:szCs w:val="21"/>
+        </w:rPr>
+        <w:t>.</w:t>
+      </w:r>
+      <w:r>
+        <w:rPr>
+          <w:rFonts w:ascii="Consolas" w:hAnsi="Consolas"/>
+          <w:color w:val="9CDCFE"/>
+          <w:sz w:val="21"/>
+          <w:szCs w:val="21"/>
+        </w:rPr>
+        <w:t>Empty</w:t>
+      </w:r>
+      <w:r>
+        <w:rPr>
+          <w:rFonts w:ascii="Consolas" w:hAnsi="Consolas"/>
+          <w:color w:val="CCCCCC"/>
+          <w:sz w:val="21"/>
+          <w:szCs w:val="21"/>
+        </w:rPr>
+        <w:t>;</w:t>
+      </w:r>
+    </w:p>
+    <w:p>
+      <w:pPr>
+        <w:shd w:val="clear" w:color="auto" w:fill="1F1F1F"/>
+        <w:spacing w:before="0" w:after="0" w:line="285" w:lineRule="atLeast"/>
+        <w:ind w:firstLine="0"/>
+        <w:jc w:val="left"/>
+        <w:rPr>
+          <w:rFonts w:ascii="Consolas" w:hAnsi="Consolas"/>
+          <w:color w:val="CCCCCC"/>
+          <w:sz w:val="21"/>
+          <w:szCs w:val="21"/>
+        </w:rPr>
+      </w:pPr>
+      <w:r>
+        <w:rPr>
+          <w:rFonts w:ascii="Consolas" w:hAnsi="Consolas"/>
+          <w:color w:val="CCCCCC"/>
+          <w:sz w:val="21"/>
+          <w:szCs w:val="21"/>
+        </w:rPr>
+        <w:t>       </w:t>
+      </w:r>
+      <w:r>
+        <w:rPr>
+          <w:rFonts w:ascii="Consolas" w:hAnsi="Consolas"/>
+          <w:color w:val="CCCCCC"/>
+          <w:sz w:val="21"/>
+          <w:szCs w:val="21"/>
+        </w:rPr>
+        <w:t xml:space="preserve"> </w:t>
+      </w:r>
+      <w:r>
+        <w:rPr>
+          <w:rFonts w:ascii="Consolas" w:hAnsi="Consolas"/>
+          <w:color w:val="9CDCFE"/>
+          <w:sz w:val="21"/>
+          <w:szCs w:val="21"/>
+        </w:rPr>
+        <w:t>OnWordChanged</w:t>
+      </w:r>
+      <w:r>
+        <w:rPr>
+          <w:rFonts w:ascii="Consolas" w:hAnsi="Consolas"/>
+          <w:color w:val="D4D4D4"/>
+          <w:sz w:val="21"/>
+          <w:szCs w:val="21"/>
+        </w:rPr>
+        <w:t>?.</w:t>
+      </w:r>
+      <w:r>
+        <w:rPr>
+          <w:rFonts w:ascii="Consolas" w:hAnsi="Consolas"/>
+          <w:color w:val="DCDCAA"/>
+          <w:sz w:val="21"/>
+          <w:szCs w:val="21"/>
+        </w:rPr>
+        <w:t>Invoke</w:t>
+      </w:r>
+      <w:r>
+        <w:rPr>
+          <w:rFonts w:ascii="Consolas" w:hAnsi="Consolas"/>
+          <w:color w:val="CCCCCC"/>
+          <w:sz w:val="21"/>
+          <w:szCs w:val="21"/>
+        </w:rPr>
+        <w:t>(</w:t>
+      </w:r>
+      <w:r>
+        <w:rPr>
+          <w:rFonts w:ascii="Consolas" w:hAnsi="Consolas"/>
+          <w:color w:val="9CDCFE"/>
+          <w:sz w:val="21"/>
+          <w:szCs w:val="21"/>
+        </w:rPr>
+        <w:t>CurrentWord</w:t>
+      </w:r>
+      <w:r>
+        <w:rPr>
+          <w:rFonts w:ascii="Consolas" w:hAnsi="Consolas"/>
+          <w:color w:val="CCCCCC"/>
+          <w:sz w:val="21"/>
+          <w:szCs w:val="21"/>
+        </w:rPr>
+        <w:t>);</w:t>
+      </w:r>
+    </w:p>
+    <w:p>
+      <w:pPr>
+        <w:shd w:val="clear" w:color="auto" w:fill="1F1F1F"/>
+        <w:spacing w:before="0" w:after="0" w:line="285" w:lineRule="atLeast"/>
+        <w:ind w:firstLine="0"/>
+        <w:jc w:val="left"/>
+        <w:rPr>
+          <w:rFonts w:ascii="Consolas" w:hAnsi="Consolas"/>
+          <w:color w:val="CCCCCC"/>
+          <w:sz w:val="21"/>
+          <w:szCs w:val="21"/>
+        </w:rPr>
+      </w:pPr>
+      <w:r>
+        <w:rPr>
+          <w:rFonts w:ascii="Consolas" w:hAnsi="Consolas"/>
+          <w:color w:val="CCCCCC"/>
+          <w:sz w:val="21"/>
+          <w:szCs w:val="21"/>
+        </w:rPr>
+        <w:t xml:space="preserve">    </w:t>
+      </w:r>
+      <w:r>
+        <w:rPr>
+          <w:rFonts w:ascii="Consolas" w:hAnsi="Consolas"/>
+          <w:color w:val="CCCCCC"/>
+          <w:sz w:val="21"/>
+          <w:szCs w:val="21"/>
+        </w:rPr>
+        <w:t>}</w:t>
+      </w:r>
+    </w:p>
+    <w:p>
+      <w:pPr>
+        <w:shd w:val="clear" w:color="auto" w:fill="1F1F1F"/>
+        <w:spacing w:before="0" w:after="0" w:line="285" w:lineRule="atLeast"/>
+        <w:ind w:firstLine="0"/>
+        <w:jc w:val="left"/>
+        <w:rPr>
+          <w:rFonts w:ascii="Consolas" w:hAnsi="Consolas"/>
+          <w:color w:val="CCCCCC"/>
+          <w:sz w:val="21"/>
+          <w:szCs w:val="21"/>
+        </w:rPr>
+      </w:pPr>
+    </w:p>
+    <w:p>
+      <w:pPr>
+        <w:shd w:val="clear" w:color="auto" w:fill="1F1F1F"/>
+        <w:spacing w:before="0" w:after="0" w:line="285" w:lineRule="atLeast"/>
+        <w:ind w:firstLine="0"/>
+        <w:jc w:val="left"/>
+        <w:rPr>
+          <w:rFonts w:ascii="Consolas" w:hAnsi="Consolas"/>
+          <w:color w:val="CCCCCC"/>
+          <w:sz w:val="21"/>
+          <w:szCs w:val="21"/>
+        </w:rPr>
+      </w:pPr>
+      <w:r>
+        <w:rPr>
+          <w:rFonts w:ascii="Consolas" w:hAnsi="Consolas"/>
+          <w:color w:val="6A9955"/>
+          <w:sz w:val="21"/>
+          <w:szCs w:val="21"/>
+        </w:rPr>
+        <w:t>   </w:t>
+      </w:r>
+      <w:r>
+        <w:rPr>
+          <w:rFonts w:ascii="Consolas" w:hAnsi="Consolas"/>
+          <w:color w:val="6A9955"/>
+          <w:sz w:val="21"/>
+          <w:szCs w:val="21"/>
+        </w:rPr>
+        <w:t xml:space="preserve"> </w:t>
+      </w:r>
+      <w:r>
+        <w:rPr>
+          <w:rFonts w:ascii="Consolas" w:hAnsi="Consolas"/>
+          <w:color w:val="6A9955"/>
+          <w:sz w:val="21"/>
+          <w:szCs w:val="21"/>
+        </w:rPr>
+        <w:t>// Delete letter.</w:t>
+      </w:r>
+    </w:p>
+    <w:p>
+      <w:pPr>
+        <w:shd w:val="clear" w:color="auto" w:fill="1F1F1F"/>
+        <w:spacing w:before="0" w:after="0" w:line="285" w:lineRule="atLeast"/>
+        <w:ind w:firstLine="0"/>
+        <w:jc w:val="left"/>
+        <w:rPr>
+          <w:rFonts w:ascii="Consolas" w:hAnsi="Consolas"/>
+          <w:color w:val="CCCCCC"/>
+          <w:sz w:val="21"/>
+          <w:szCs w:val="21"/>
+        </w:rPr>
+      </w:pPr>
+      <w:r>
+        <w:rPr>
+          <w:rFonts w:ascii="Consolas" w:hAnsi="Consolas"/>
+          <w:color w:val="CCCCCC"/>
+          <w:sz w:val="21"/>
+          <w:szCs w:val="21"/>
+        </w:rPr>
+        <w:t xml:space="preserve">    </w:t>
+      </w:r>
+      <w:r>
+        <w:rPr>
+          <w:rFonts w:ascii="Consolas" w:hAnsi="Consolas"/>
+          <w:color w:val="C586C0"/>
+          <w:sz w:val="21"/>
+          <w:szCs w:val="21"/>
+        </w:rPr>
+        <w:t>if</w:t>
+      </w:r>
+      <w:r>
+        <w:rPr>
+          <w:rFonts w:ascii="Consolas" w:hAnsi="Consolas"/>
+          <w:color w:val="CCCCCC"/>
+          <w:sz w:val="21"/>
+          <w:szCs w:val="21"/>
+        </w:rPr>
+        <w:t xml:space="preserve"> (</w:t>
+      </w:r>
+      <w:r>
+        <w:rPr>
+          <w:rFonts w:ascii="Consolas" w:hAnsi="Consolas"/>
+          <w:color w:val="9CDCFE"/>
+          <w:sz w:val="21"/>
+          <w:szCs w:val="21"/>
+        </w:rPr>
+        <w:t>m_deleteKeyCodes</w:t>
+      </w:r>
+      <w:r>
+        <w:rPr>
+          <w:rFonts w:ascii="Consolas" w:hAnsi="Consolas"/>
+          <w:color w:val="D4D4D4"/>
+          <w:sz w:val="21"/>
+          <w:szCs w:val="21"/>
+        </w:rPr>
+        <w:t>.</w:t>
+      </w:r>
+      <w:r>
+        <w:rPr>
+          <w:rFonts w:ascii="Consolas" w:hAnsi="Consolas"/>
+          <w:color w:val="DCDCAA"/>
+          <w:sz w:val="21"/>
+          <w:szCs w:val="21"/>
+        </w:rPr>
+        <w:t>AnyKeyDown</w:t>
+      </w:r>
+      <w:r>
+        <w:rPr>
+          <w:rFonts w:ascii="Consolas" w:hAnsi="Consolas"/>
+          <w:color w:val="CCCCCC"/>
+          <w:sz w:val="21"/>
+          <w:szCs w:val="21"/>
+        </w:rPr>
+        <w:t xml:space="preserve">() </w:t>
+      </w:r>
+      <w:r>
+        <w:rPr>
+          <w:rFonts w:ascii="Consolas" w:hAnsi="Consolas"/>
+          <w:color w:val="D4D4D4"/>
+          <w:sz w:val="21"/>
+          <w:szCs w:val="21"/>
+        </w:rPr>
+        <w:t>&amp;&amp;</w:t>
+      </w:r>
+      <w:r>
+        <w:rPr>
+          <w:rFonts w:ascii="Consolas" w:hAnsi="Consolas"/>
+          <w:color w:val="CCCCCC"/>
+          <w:sz w:val="21"/>
+          <w:szCs w:val="21"/>
+        </w:rPr>
+        <w:t xml:space="preserve"> </w:t>
+      </w:r>
+      <w:r>
+        <w:rPr>
+          <w:rFonts w:ascii="Consolas" w:hAnsi="Consolas"/>
+          <w:color w:val="9CDCFE"/>
+          <w:sz w:val="21"/>
+          <w:szCs w:val="21"/>
+        </w:rPr>
+        <w:t>CurrentWord</w:t>
+      </w:r>
+      <w:r>
+        <w:rPr>
+          <w:rFonts w:ascii="Consolas" w:hAnsi="Consolas"/>
+          <w:color w:val="D4D4D4"/>
+          <w:sz w:val="21"/>
+          <w:szCs w:val="21"/>
+        </w:rPr>
+        <w:t>.</w:t>
+      </w:r>
+      <w:r>
+        <w:rPr>
+          <w:rFonts w:ascii="Consolas" w:hAnsi="Consolas"/>
+          <w:color w:val="9CDCFE"/>
+          <w:sz w:val="21"/>
+          <w:szCs w:val="21"/>
+        </w:rPr>
+        <w:t>Length</w:t>
+      </w:r>
+      <w:r>
+        <w:rPr>
+          <w:rFonts w:ascii="Consolas" w:hAnsi="Consolas"/>
+          <w:color w:val="CCCCCC"/>
+          <w:sz w:val="21"/>
+          <w:szCs w:val="21"/>
+        </w:rPr>
+        <w:t xml:space="preserve"> </w:t>
+      </w:r>
+      <w:r>
+        <w:rPr>
+          <w:rFonts w:ascii="Consolas" w:hAnsi="Consolas"/>
+          <w:color w:val="D4D4D4"/>
+          <w:sz w:val="21"/>
+          <w:szCs w:val="21"/>
+        </w:rPr>
+        <w:t>&gt;</w:t>
+      </w:r>
+      <w:r>
+        <w:rPr>
+          <w:rFonts w:ascii="Consolas" w:hAnsi="Consolas"/>
+          <w:color w:val="CCCCCC"/>
+          <w:sz w:val="21"/>
+          <w:szCs w:val="21"/>
+        </w:rPr>
+        <w:t xml:space="preserve"> </w:t>
+      </w:r>
+      <w:r>
+        <w:rPr>
+          <w:rFonts w:ascii="Consolas" w:hAnsi="Consolas"/>
+          <w:color w:val="B5CEA8"/>
+          <w:sz w:val="21"/>
+          <w:szCs w:val="21"/>
+        </w:rPr>
+        <w:t>0</w:t>
+      </w:r>
+      <w:r>
+        <w:rPr>
+          <w:rFonts w:ascii="Consolas" w:hAnsi="Consolas"/>
+          <w:color w:val="CCCCCC"/>
+          <w:sz w:val="21"/>
+          <w:szCs w:val="21"/>
+        </w:rPr>
+        <w:t>)</w:t>
+      </w:r>
+    </w:p>
+    <w:p>
+      <w:pPr>
+        <w:shd w:val="clear" w:color="auto" w:fill="1F1F1F"/>
+        <w:spacing w:before="0" w:after="0" w:line="285" w:lineRule="atLeast"/>
+        <w:ind w:firstLine="0"/>
+        <w:jc w:val="left"/>
+        <w:rPr>
+          <w:rFonts w:ascii="Consolas" w:hAnsi="Consolas"/>
+          <w:color w:val="CCCCCC"/>
+          <w:sz w:val="21"/>
+          <w:szCs w:val="21"/>
+        </w:rPr>
+      </w:pPr>
+      <w:r>
+        <w:rPr>
+          <w:rFonts w:ascii="Consolas" w:hAnsi="Consolas"/>
+          <w:color w:val="CCCCCC"/>
+          <w:sz w:val="21"/>
+          <w:szCs w:val="21"/>
+        </w:rPr>
+        <w:t xml:space="preserve">    </w:t>
+      </w:r>
+      <w:r>
+        <w:rPr>
+          <w:rFonts w:ascii="Consolas" w:hAnsi="Consolas"/>
+          <w:color w:val="CCCCCC"/>
+          <w:sz w:val="21"/>
+          <w:szCs w:val="21"/>
+        </w:rPr>
+        <w:t>{</w:t>
+      </w:r>
+    </w:p>
+    <w:p>
+      <w:pPr>
+        <w:shd w:val="clear" w:color="auto" w:fill="1F1F1F"/>
+        <w:spacing w:before="0" w:after="0" w:line="285" w:lineRule="atLeast"/>
+        <w:ind w:firstLine="0"/>
+        <w:jc w:val="left"/>
+        <w:rPr>
+          <w:rFonts w:ascii="Consolas" w:hAnsi="Consolas"/>
+          <w:color w:val="CCCCCC"/>
+          <w:sz w:val="21"/>
+          <w:szCs w:val="21"/>
+        </w:rPr>
+      </w:pPr>
+      <w:r>
+        <w:rPr>
+          <w:rFonts w:ascii="Consolas" w:hAnsi="Consolas"/>
+          <w:color w:val="CCCCCC"/>
+          <w:sz w:val="21"/>
+          <w:szCs w:val="21"/>
+        </w:rPr>
+        <w:t xml:space="preserve">        </w:t>
+      </w:r>
+      <w:r>
+        <w:rPr>
+          <w:rFonts w:ascii="Consolas" w:hAnsi="Consolas"/>
+          <w:color w:val="9CDCFE"/>
+          <w:sz w:val="21"/>
+          <w:szCs w:val="21"/>
+        </w:rPr>
+        <w:t>CurrentWord</w:t>
+      </w:r>
+      <w:r>
+        <w:rPr>
+          <w:rFonts w:ascii="Consolas" w:hAnsi="Consolas"/>
+          <w:color w:val="CCCCCC"/>
+          <w:sz w:val="21"/>
+          <w:szCs w:val="21"/>
+        </w:rPr>
+        <w:t xml:space="preserve"> </w:t>
+      </w:r>
+      <w:r>
+        <w:rPr>
+          <w:rFonts w:ascii="Consolas" w:hAnsi="Consolas"/>
+          <w:color w:val="D4D4D4"/>
+          <w:sz w:val="21"/>
+          <w:szCs w:val="21"/>
+        </w:rPr>
+        <w:t>=</w:t>
+      </w:r>
+      <w:r>
+        <w:rPr>
+          <w:rFonts w:ascii="Consolas" w:hAnsi="Consolas"/>
+          <w:color w:val="CCCCCC"/>
+          <w:sz w:val="21"/>
+          <w:szCs w:val="21"/>
+        </w:rPr>
+        <w:t xml:space="preserve"> </w:t>
+      </w:r>
+      <w:r>
+        <w:rPr>
+          <w:rFonts w:ascii="Consolas" w:hAnsi="Consolas"/>
+          <w:color w:val="9CDCFE"/>
+          <w:sz w:val="21"/>
+          <w:szCs w:val="21"/>
+        </w:rPr>
+        <w:t>CurrentWord</w:t>
+      </w:r>
+      <w:r>
+        <w:rPr>
+          <w:rFonts w:ascii="Consolas" w:hAnsi="Consolas"/>
+          <w:color w:val="D4D4D4"/>
+          <w:sz w:val="21"/>
+          <w:szCs w:val="21"/>
+        </w:rPr>
+        <w:t>.</w:t>
+      </w:r>
+      <w:r>
+        <w:rPr>
+          <w:rFonts w:ascii="Consolas" w:hAnsi="Consolas"/>
+          <w:color w:val="DCDCAA"/>
+          <w:sz w:val="21"/>
+          <w:szCs w:val="21"/>
+        </w:rPr>
+        <w:t>Remove</w:t>
+      </w:r>
+      <w:r>
+        <w:rPr>
+          <w:rFonts w:ascii="Consolas" w:hAnsi="Consolas"/>
+          <w:color w:val="CCCCCC"/>
+          <w:sz w:val="21"/>
+          <w:szCs w:val="21"/>
+        </w:rPr>
+        <w:t>(</w:t>
+      </w:r>
+      <w:r>
+        <w:rPr>
+          <w:rFonts w:ascii="Consolas" w:hAnsi="Consolas"/>
+          <w:color w:val="9CDCFE"/>
+          <w:sz w:val="21"/>
+          <w:szCs w:val="21"/>
+        </w:rPr>
+        <w:t>CurrentWord</w:t>
+      </w:r>
+      <w:r>
+        <w:rPr>
+          <w:rFonts w:ascii="Consolas" w:hAnsi="Consolas"/>
+          <w:color w:val="D4D4D4"/>
+          <w:sz w:val="21"/>
+          <w:szCs w:val="21"/>
+        </w:rPr>
+        <w:t>.</w:t>
+      </w:r>
+      <w:r>
+        <w:rPr>
+          <w:rFonts w:ascii="Consolas" w:hAnsi="Consolas"/>
+          <w:color w:val="9CDCFE"/>
+          <w:sz w:val="21"/>
+          <w:szCs w:val="21"/>
+        </w:rPr>
+        <w:t>Length</w:t>
+      </w:r>
+      <w:r>
+        <w:rPr>
+          <w:rFonts w:ascii="Consolas" w:hAnsi="Consolas"/>
+          <w:color w:val="CCCCCC"/>
+          <w:sz w:val="21"/>
+          <w:szCs w:val="21"/>
+        </w:rPr>
+        <w:t xml:space="preserve"> </w:t>
+      </w:r>
+      <w:r>
+        <w:rPr>
+          <w:rFonts w:ascii="Consolas" w:hAnsi="Consolas"/>
+          <w:color w:val="D4D4D4"/>
+          <w:sz w:val="21"/>
+          <w:szCs w:val="21"/>
+        </w:rPr>
+        <w:t>-</w:t>
+      </w:r>
+      <w:r>
+        <w:rPr>
+          <w:rFonts w:ascii="Consolas" w:hAnsi="Consolas"/>
+          <w:color w:val="CCCCCC"/>
+          <w:sz w:val="21"/>
+          <w:szCs w:val="21"/>
+        </w:rPr>
+        <w:t xml:space="preserve"> </w:t>
+      </w:r>
+      <w:r>
+        <w:rPr>
+          <w:rFonts w:ascii="Consolas" w:hAnsi="Consolas"/>
+          <w:color w:val="B5CEA8"/>
+          <w:sz w:val="21"/>
+          <w:szCs w:val="21"/>
+        </w:rPr>
+        <w:t>1</w:t>
+      </w:r>
+      <w:r>
+        <w:rPr>
+          <w:rFonts w:ascii="Consolas" w:hAnsi="Consolas"/>
+          <w:color w:val="CCCCCC"/>
+          <w:sz w:val="21"/>
+          <w:szCs w:val="21"/>
+        </w:rPr>
+        <w:t xml:space="preserve">, </w:t>
+      </w:r>
+      <w:r>
+        <w:rPr>
+          <w:rFonts w:ascii="Consolas" w:hAnsi="Consolas"/>
+          <w:color w:val="B5CEA8"/>
+          <w:sz w:val="21"/>
+          <w:szCs w:val="21"/>
+        </w:rPr>
+        <w:t>1</w:t>
+      </w:r>
+      <w:r>
+        <w:rPr>
+          <w:rFonts w:ascii="Consolas" w:hAnsi="Consolas"/>
+          <w:color w:val="CCCCCC"/>
+          <w:sz w:val="21"/>
+          <w:szCs w:val="21"/>
+        </w:rPr>
+        <w:t>);</w:t>
+      </w:r>
+    </w:p>
+    <w:p>
+      <w:pPr>
+        <w:shd w:val="clear" w:color="auto" w:fill="1F1F1F"/>
+        <w:spacing w:before="0" w:after="0" w:line="285" w:lineRule="atLeast"/>
+        <w:ind w:firstLine="0"/>
+        <w:jc w:val="left"/>
+        <w:rPr>
+          <w:rFonts w:ascii="Consolas" w:hAnsi="Consolas"/>
+          <w:color w:val="CCCCCC"/>
+          <w:sz w:val="21"/>
+          <w:szCs w:val="21"/>
+        </w:rPr>
+      </w:pPr>
+      <w:r>
+        <w:rPr>
+          <w:rFonts w:ascii="Consolas" w:hAnsi="Consolas"/>
+          <w:color w:val="CCCCCC"/>
+          <w:sz w:val="21"/>
+          <w:szCs w:val="21"/>
+        </w:rPr>
+        <w:t xml:space="preserve">        </w:t>
+      </w:r>
+      <w:r>
+        <w:rPr>
+          <w:rFonts w:ascii="Consolas" w:hAnsi="Consolas"/>
+          <w:color w:val="9CDCFE"/>
+          <w:sz w:val="21"/>
+          <w:szCs w:val="21"/>
+        </w:rPr>
+        <w:t>OnWordChanged</w:t>
+      </w:r>
+      <w:r>
+        <w:rPr>
+          <w:rFonts w:ascii="Consolas" w:hAnsi="Consolas"/>
+          <w:color w:val="D4D4D4"/>
+          <w:sz w:val="21"/>
+          <w:szCs w:val="21"/>
+        </w:rPr>
+        <w:t>?.</w:t>
+      </w:r>
+      <w:r>
+        <w:rPr>
+          <w:rFonts w:ascii="Consolas" w:hAnsi="Consolas"/>
+          <w:color w:val="DCDCAA"/>
+          <w:sz w:val="21"/>
+          <w:szCs w:val="21"/>
+        </w:rPr>
+        <w:t>Invoke</w:t>
+      </w:r>
+      <w:r>
+        <w:rPr>
+          <w:rFonts w:ascii="Consolas" w:hAnsi="Consolas"/>
+          <w:color w:val="CCCCCC"/>
+          <w:sz w:val="21"/>
+          <w:szCs w:val="21"/>
+        </w:rPr>
+        <w:t>(</w:t>
+      </w:r>
+      <w:r>
+        <w:rPr>
+          <w:rFonts w:ascii="Consolas" w:hAnsi="Consolas"/>
+          <w:color w:val="9CDCFE"/>
+          <w:sz w:val="21"/>
+          <w:szCs w:val="21"/>
+        </w:rPr>
+        <w:t>CurrentWord</w:t>
+      </w:r>
+      <w:r>
+        <w:rPr>
+          <w:rFonts w:ascii="Consolas" w:hAnsi="Consolas"/>
+          <w:color w:val="CCCCCC"/>
+          <w:sz w:val="21"/>
+          <w:szCs w:val="21"/>
+        </w:rPr>
+        <w:t>);</w:t>
+      </w:r>
+    </w:p>
+    <w:p>
+      <w:pPr>
+        <w:shd w:val="clear" w:color="auto" w:fill="1F1F1F"/>
+        <w:spacing w:before="0" w:after="0" w:line="285" w:lineRule="atLeast"/>
+        <w:ind w:firstLine="0"/>
+        <w:jc w:val="left"/>
+        <w:rPr>
+          <w:rFonts w:ascii="Consolas" w:hAnsi="Consolas"/>
+          <w:color w:val="CCCCCC"/>
+          <w:sz w:val="21"/>
+          <w:szCs w:val="21"/>
+        </w:rPr>
+      </w:pPr>
+      <w:r>
+        <w:rPr>
+          <w:rFonts w:ascii="Consolas" w:hAnsi="Consolas"/>
+          <w:color w:val="CCCCCC"/>
+          <w:sz w:val="21"/>
+          <w:szCs w:val="21"/>
+        </w:rPr>
+        <w:t xml:space="preserve">    </w:t>
+      </w:r>
+      <w:r>
+        <w:rPr>
+          <w:rFonts w:ascii="Consolas" w:hAnsi="Consolas"/>
+          <w:color w:val="CCCCCC"/>
+          <w:sz w:val="21"/>
+          <w:szCs w:val="21"/>
+        </w:rPr>
+        <w:t>}</w:t>
+      </w:r>
+    </w:p>
+    <w:p>
+      <w:pPr>
+        <w:shd w:val="clear" w:color="auto" w:fill="1F1F1F"/>
+        <w:spacing w:before="0" w:after="0" w:line="285" w:lineRule="atLeast"/>
+        <w:ind w:firstLine="0"/>
+        <w:jc w:val="left"/>
+        <w:rPr>
+          <w:rFonts w:ascii="Consolas" w:hAnsi="Consolas"/>
+          <w:color w:val="CCCCCC"/>
+          <w:sz w:val="21"/>
+          <w:szCs w:val="21"/>
+        </w:rPr>
+      </w:pPr>
+    </w:p>
+    <w:p>
+      <w:pPr>
+        <w:shd w:val="clear" w:color="auto" w:fill="1F1F1F"/>
+        <w:spacing w:before="0" w:after="0" w:line="285" w:lineRule="atLeast"/>
+        <w:ind w:firstLine="0"/>
+        <w:jc w:val="left"/>
+        <w:rPr>
+          <w:rFonts w:ascii="Consolas" w:hAnsi="Consolas"/>
+          <w:color w:val="6A9955"/>
+          <w:sz w:val="21"/>
+          <w:szCs w:val="21"/>
+        </w:rPr>
+      </w:pPr>
+      <w:r>
+        <w:rPr>
+          <w:rFonts w:ascii="Consolas" w:hAnsi="Consolas"/>
+          <w:color w:val="6A9955"/>
+          <w:sz w:val="21"/>
+          <w:szCs w:val="21"/>
+        </w:rPr>
+        <w:t xml:space="preserve">    </w:t>
+      </w:r>
+      <w:r>
+        <w:rPr>
+          <w:rFonts w:ascii="Consolas" w:hAnsi="Consolas"/>
+          <w:color w:val="6A9955"/>
+          <w:sz w:val="21"/>
+          <w:szCs w:val="21"/>
+        </w:rPr>
+        <w:t>// Add letter.</w:t>
+      </w:r>
+    </w:p>
+    <w:p>
+      <w:pPr>
+        <w:shd w:val="clear" w:color="auto" w:fill="1F1F1F"/>
+        <w:spacing w:before="0" w:after="0" w:line="285" w:lineRule="atLeast"/>
+        <w:ind w:firstLine="0"/>
+        <w:jc w:val="left"/>
+        <w:rPr>
+          <w:rFonts w:ascii="Consolas" w:hAnsi="Consolas"/>
+          <w:color w:val="CCCCCC"/>
+          <w:sz w:val="21"/>
+          <w:szCs w:val="21"/>
+        </w:rPr>
+      </w:pPr>
+      <w:r>
+        <w:rPr>
+          <w:rFonts w:ascii="Consolas" w:hAnsi="Consolas"/>
+          <w:color w:val="CCCCCC"/>
+          <w:sz w:val="21"/>
+          <w:szCs w:val="21"/>
+        </w:rPr>
+        <w:t xml:space="preserve">    </w:t>
+      </w:r>
+      <w:r>
+        <w:rPr>
+          <w:rFonts w:ascii="Consolas" w:hAnsi="Consolas"/>
+          <w:color w:val="C586C0"/>
+          <w:sz w:val="21"/>
+          <w:szCs w:val="21"/>
+        </w:rPr>
+        <w:t>if</w:t>
+      </w:r>
+      <w:r>
+        <w:rPr>
+          <w:rFonts w:ascii="Consolas" w:hAnsi="Consolas"/>
+          <w:color w:val="CCCCCC"/>
+          <w:sz w:val="21"/>
+          <w:szCs w:val="21"/>
+        </w:rPr>
+        <w:t xml:space="preserve"> (</w:t>
+      </w:r>
+      <w:r>
+        <w:rPr>
+          <w:rFonts w:ascii="Consolas" w:hAnsi="Consolas"/>
+          <w:color w:val="9CDCFE"/>
+          <w:sz w:val="21"/>
+          <w:szCs w:val="21"/>
+        </w:rPr>
+        <w:t>CurrentWord</w:t>
+      </w:r>
+      <w:r>
+        <w:rPr>
+          <w:rFonts w:ascii="Consolas" w:hAnsi="Consolas"/>
+          <w:color w:val="D4D4D4"/>
+          <w:sz w:val="21"/>
+          <w:szCs w:val="21"/>
+        </w:rPr>
+        <w:t>.</w:t>
+      </w:r>
+      <w:r>
+        <w:rPr>
+          <w:rFonts w:ascii="Consolas" w:hAnsi="Consolas"/>
+          <w:color w:val="9CDCFE"/>
+          <w:sz w:val="21"/>
+          <w:szCs w:val="21"/>
+        </w:rPr>
+        <w:t>Length</w:t>
+      </w:r>
+      <w:r>
+        <w:rPr>
+          <w:rFonts w:ascii="Consolas" w:hAnsi="Consolas"/>
+          <w:color w:val="CCCCCC"/>
+          <w:sz w:val="21"/>
+          <w:szCs w:val="21"/>
+        </w:rPr>
+        <w:t xml:space="preserve"> </w:t>
+      </w:r>
+      <w:r>
+        <w:rPr>
+          <w:rFonts w:ascii="Consolas" w:hAnsi="Consolas"/>
+          <w:color w:val="D4D4D4"/>
+          <w:sz w:val="21"/>
+          <w:szCs w:val="21"/>
+        </w:rPr>
+        <w:t>==</w:t>
+      </w:r>
+      <w:r>
+        <w:rPr>
+          <w:rFonts w:ascii="Consolas" w:hAnsi="Consolas"/>
+          <w:color w:val="CCCCCC"/>
+          <w:sz w:val="21"/>
+          <w:szCs w:val="21"/>
+        </w:rPr>
+        <w:t xml:space="preserve"> </w:t>
+      </w:r>
+      <w:r>
+        <w:rPr>
+          <w:rFonts w:ascii="Consolas" w:hAnsi="Consolas"/>
+          <w:color w:val="4EC9B0"/>
+          <w:sz w:val="21"/>
+          <w:szCs w:val="21"/>
+        </w:rPr>
+        <w:t>WordsManager</w:t>
+      </w:r>
+      <w:r>
+        <w:rPr>
+          <w:rFonts w:ascii="Consolas" w:hAnsi="Consolas"/>
+          <w:color w:val="D4D4D4"/>
+          <w:sz w:val="21"/>
+          <w:szCs w:val="21"/>
+        </w:rPr>
+        <w:t>.</w:t>
+      </w:r>
+      <w:r>
+        <w:rPr>
+          <w:rFonts w:ascii="Consolas" w:hAnsi="Consolas"/>
+          <w:color w:val="9CDCFE"/>
+          <w:sz w:val="21"/>
+          <w:szCs w:val="21"/>
+        </w:rPr>
+        <w:t>LongestWord</w:t>
+      </w:r>
+      <w:r>
+        <w:rPr>
+          <w:rFonts w:ascii="Consolas" w:hAnsi="Consolas"/>
+          <w:color w:val="CCCCCC"/>
+          <w:sz w:val="21"/>
+          <w:szCs w:val="21"/>
+        </w:rPr>
+        <w:t xml:space="preserve">) </w:t>
+      </w:r>
+      <w:r>
+        <w:rPr>
+          <w:rFonts w:ascii="Consolas" w:hAnsi="Consolas"/>
+          <w:color w:val="C586C0"/>
+          <w:sz w:val="21"/>
+          <w:szCs w:val="21"/>
+        </w:rPr>
+        <w:t>return</w:t>
+      </w:r>
+      <w:r>
+        <w:rPr>
+          <w:rFonts w:ascii="Consolas" w:hAnsi="Consolas"/>
+          <w:color w:val="CCCCCC"/>
+          <w:sz w:val="21"/>
+          <w:szCs w:val="21"/>
+        </w:rPr>
+        <w:t>;</w:t>
+      </w:r>
+    </w:p>
+    <w:p>
+      <w:pPr>
+        <w:shd w:val="clear" w:color="auto" w:fill="1F1F1F"/>
+        <w:spacing w:before="0" w:after="0" w:line="285" w:lineRule="atLeast"/>
+        <w:ind w:firstLine="0"/>
+        <w:jc w:val="left"/>
+        <w:rPr>
+          <w:rFonts w:ascii="Consolas" w:hAnsi="Consolas"/>
+          <w:color w:val="CCCCCC"/>
+          <w:sz w:val="21"/>
+          <w:szCs w:val="21"/>
+        </w:rPr>
+      </w:pPr>
+    </w:p>
+    <w:p>
+      <w:pPr>
+        <w:shd w:val="clear" w:color="auto" w:fill="1F1F1F"/>
+        <w:spacing w:before="0" w:after="0" w:line="285" w:lineRule="atLeast"/>
+        <w:ind w:firstLine="0"/>
+        <w:jc w:val="left"/>
+        <w:rPr>
+          <w:rFonts w:ascii="Consolas" w:hAnsi="Consolas"/>
+          <w:color w:val="CCCCCC"/>
+          <w:sz w:val="21"/>
+          <w:szCs w:val="21"/>
+        </w:rPr>
+      </w:pPr>
+      <w:r>
+        <w:rPr>
+          <w:rFonts w:ascii="Consolas" w:hAnsi="Consolas"/>
+          <w:color w:val="CCCCCC"/>
+          <w:sz w:val="21"/>
+          <w:szCs w:val="21"/>
+        </w:rPr>
+        <w:t xml:space="preserve">    </w:t>
+      </w:r>
+      <w:r>
+        <w:rPr>
+          <w:rFonts w:ascii="Consolas" w:hAnsi="Consolas"/>
+          <w:color w:val="C586C0"/>
+          <w:sz w:val="21"/>
+          <w:szCs w:val="21"/>
+        </w:rPr>
+        <w:t>foreach</w:t>
+      </w:r>
+      <w:r>
+        <w:rPr>
+          <w:rFonts w:ascii="Consolas" w:hAnsi="Consolas"/>
+          <w:color w:val="CCCCCC"/>
+          <w:sz w:val="21"/>
+          <w:szCs w:val="21"/>
+        </w:rPr>
+        <w:t xml:space="preserve"> (</w:t>
+      </w:r>
+      <w:r>
+        <w:rPr>
+          <w:rFonts w:ascii="Consolas" w:hAnsi="Consolas"/>
+          <w:color w:val="4EC9B0"/>
+          <w:sz w:val="21"/>
+          <w:szCs w:val="21"/>
+        </w:rPr>
+        <w:t>KeyCode</w:t>
+      </w:r>
+      <w:r>
+        <w:rPr>
+          <w:rFonts w:ascii="Consolas" w:hAnsi="Consolas"/>
+          <w:color w:val="CCCCCC"/>
+          <w:sz w:val="21"/>
+          <w:szCs w:val="21"/>
+        </w:rPr>
+        <w:t xml:space="preserve"> </w:t>
+      </w:r>
+      <w:r>
+        <w:rPr>
+          <w:rFonts w:ascii="Consolas" w:hAnsi="Consolas"/>
+          <w:color w:val="9CDCFE"/>
+          <w:sz w:val="21"/>
+          <w:szCs w:val="21"/>
+        </w:rPr>
+        <w:t>letter</w:t>
+      </w:r>
+      <w:r>
+        <w:rPr>
+          <w:rFonts w:ascii="Consolas" w:hAnsi="Consolas"/>
+          <w:color w:val="CCCCCC"/>
+          <w:sz w:val="21"/>
+          <w:szCs w:val="21"/>
+        </w:rPr>
+        <w:t xml:space="preserve"> </w:t>
+      </w:r>
+      <w:r>
+        <w:rPr>
+          <w:rFonts w:ascii="Consolas" w:hAnsi="Consolas"/>
+          <w:color w:val="C586C0"/>
+          <w:sz w:val="21"/>
+          <w:szCs w:val="21"/>
+        </w:rPr>
+        <w:t>in</w:t>
+      </w:r>
+      <w:r>
+        <w:rPr>
+          <w:rFonts w:ascii="Consolas" w:hAnsi="Consolas"/>
+          <w:color w:val="CCCCCC"/>
+          <w:sz w:val="21"/>
+          <w:szCs w:val="21"/>
+        </w:rPr>
+        <w:t xml:space="preserve"> </w:t>
+      </w:r>
+      <w:r>
+        <w:rPr>
+          <w:rFonts w:ascii="Consolas" w:hAnsi="Consolas"/>
+          <w:color w:val="9CDCFE"/>
+          <w:sz w:val="21"/>
+          <w:szCs w:val="21"/>
+        </w:rPr>
+        <w:t>m_alphabetKeyCodes</w:t>
+      </w:r>
+      <w:r>
+        <w:rPr>
+          <w:rFonts w:ascii="Consolas" w:hAnsi="Consolas"/>
+          <w:color w:val="CCCCCC"/>
+          <w:sz w:val="21"/>
+          <w:szCs w:val="21"/>
+        </w:rPr>
+        <w:t>)</w:t>
+      </w:r>
+    </w:p>
+    <w:p>
+      <w:pPr>
+        <w:shd w:val="clear" w:color="auto" w:fill="1F1F1F"/>
+        <w:spacing w:before="0" w:after="0" w:line="285" w:lineRule="atLeast"/>
+        <w:ind w:firstLine="0"/>
+        <w:jc w:val="left"/>
+        <w:rPr>
+          <w:rFonts w:ascii="Consolas" w:hAnsi="Consolas"/>
+          <w:color w:val="CCCCCC"/>
+          <w:sz w:val="21"/>
+          <w:szCs w:val="21"/>
+        </w:rPr>
+      </w:pPr>
+      <w:r>
+        <w:rPr>
+          <w:rFonts w:ascii="Consolas" w:hAnsi="Consolas"/>
+          <w:color w:val="CCCCCC"/>
+          <w:sz w:val="21"/>
+          <w:szCs w:val="21"/>
+        </w:rPr>
+        <w:t xml:space="preserve">    </w:t>
+      </w:r>
+      <w:r>
+        <w:rPr>
+          <w:rFonts w:ascii="Consolas" w:hAnsi="Consolas"/>
+          <w:color w:val="CCCCCC"/>
+          <w:sz w:val="21"/>
+          <w:szCs w:val="21"/>
+        </w:rPr>
+        <w:t>{</w:t>
+      </w:r>
+    </w:p>
+    <w:p>
+      <w:pPr>
+        <w:shd w:val="clear" w:color="auto" w:fill="1F1F1F"/>
+        <w:spacing w:before="0" w:after="0" w:line="285" w:lineRule="atLeast"/>
+        <w:ind w:firstLine="0"/>
+        <w:jc w:val="left"/>
+        <w:rPr>
+          <w:rFonts w:ascii="Consolas" w:hAnsi="Consolas"/>
+          <w:color w:val="CCCCCC"/>
+          <w:sz w:val="21"/>
+          <w:szCs w:val="21"/>
+        </w:rPr>
+      </w:pPr>
+      <w:r>
+        <w:rPr>
+          <w:rFonts w:ascii="Consolas" w:hAnsi="Consolas"/>
+          <w:color w:val="CCCCCC"/>
+          <w:sz w:val="21"/>
+          <w:szCs w:val="21"/>
+        </w:rPr>
+        <w:t xml:space="preserve">        </w:t>
+      </w:r>
+      <w:r>
+        <w:rPr>
+          <w:rFonts w:ascii="Consolas" w:hAnsi="Consolas"/>
+          <w:color w:val="C586C0"/>
+          <w:sz w:val="21"/>
+          <w:szCs w:val="21"/>
+        </w:rPr>
+        <w:t>if</w:t>
+      </w:r>
+      <w:r>
+        <w:rPr>
+          <w:rFonts w:ascii="Consolas" w:hAnsi="Consolas"/>
+          <w:color w:val="CCCCCC"/>
+          <w:sz w:val="21"/>
+          <w:szCs w:val="21"/>
+        </w:rPr>
+        <w:t xml:space="preserve"> (</w:t>
+      </w:r>
+      <w:r>
+        <w:rPr>
+          <w:rFonts w:ascii="Consolas" w:hAnsi="Consolas"/>
+          <w:color w:val="4EC9B0"/>
+          <w:sz w:val="21"/>
+          <w:szCs w:val="21"/>
+        </w:rPr>
+        <w:t>Input</w:t>
+      </w:r>
+      <w:r>
+        <w:rPr>
+          <w:rFonts w:ascii="Consolas" w:hAnsi="Consolas"/>
+          <w:color w:val="D4D4D4"/>
+          <w:sz w:val="21"/>
+          <w:szCs w:val="21"/>
+        </w:rPr>
+        <w:t>.</w:t>
+      </w:r>
+      <w:r>
+        <w:rPr>
+          <w:rFonts w:ascii="Consolas" w:hAnsi="Consolas"/>
+          <w:color w:val="DCDCAA"/>
+          <w:sz w:val="21"/>
+          <w:szCs w:val="21"/>
+        </w:rPr>
+        <w:t>GetKeyDown</w:t>
+      </w:r>
+      <w:r>
+        <w:rPr>
+          <w:rFonts w:ascii="Consolas" w:hAnsi="Consolas"/>
+          <w:color w:val="CCCCCC"/>
+          <w:sz w:val="21"/>
+          <w:szCs w:val="21"/>
+        </w:rPr>
+        <w:t>(</w:t>
+      </w:r>
+      <w:r>
+        <w:rPr>
+          <w:rFonts w:ascii="Consolas" w:hAnsi="Consolas"/>
+          <w:color w:val="9CDCFE"/>
+          <w:sz w:val="21"/>
+          <w:szCs w:val="21"/>
+        </w:rPr>
+        <w:t>letter</w:t>
+      </w:r>
+      <w:r>
+        <w:rPr>
+          <w:rFonts w:ascii="Consolas" w:hAnsi="Consolas"/>
+          <w:color w:val="CCCCCC"/>
+          <w:sz w:val="21"/>
+          <w:szCs w:val="21"/>
+        </w:rPr>
+        <w:t>))</w:t>
+      </w:r>
+    </w:p>
+    <w:p>
+      <w:pPr>
+        <w:shd w:val="clear" w:color="auto" w:fill="1F1F1F"/>
+        <w:spacing w:before="0" w:after="0" w:line="285" w:lineRule="atLeast"/>
+        <w:ind w:firstLine="0"/>
+        <w:jc w:val="left"/>
+        <w:rPr>
+          <w:rFonts w:ascii="Consolas" w:hAnsi="Consolas"/>
+          <w:color w:val="CCCCCC"/>
+          <w:sz w:val="21"/>
+          <w:szCs w:val="21"/>
+        </w:rPr>
+      </w:pPr>
+      <w:r>
+        <w:rPr>
+          <w:rFonts w:ascii="Consolas" w:hAnsi="Consolas"/>
+          <w:color w:val="CCCCCC"/>
+          <w:sz w:val="21"/>
+          <w:szCs w:val="21"/>
+        </w:rPr>
+        <w:t xml:space="preserve">        </w:t>
+      </w:r>
+      <w:r>
+        <w:rPr>
+          <w:rFonts w:ascii="Consolas" w:hAnsi="Consolas"/>
+          <w:color w:val="CCCCCC"/>
+          <w:sz w:val="21"/>
+          <w:szCs w:val="21"/>
+        </w:rPr>
+        <w:t>{</w:t>
+      </w:r>
+    </w:p>
+    <w:p>
+      <w:pPr>
+        <w:shd w:val="clear" w:color="auto" w:fill="1F1F1F"/>
+        <w:spacing w:before="0" w:after="0" w:line="285" w:lineRule="atLeast"/>
+        <w:ind w:firstLine="0"/>
+        <w:jc w:val="left"/>
+        <w:rPr>
+          <w:rFonts w:ascii="Consolas" w:hAnsi="Consolas"/>
+          <w:color w:val="CCCCCC"/>
+          <w:sz w:val="21"/>
+          <w:szCs w:val="21"/>
+        </w:rPr>
+      </w:pPr>
+      <w:r>
+        <w:rPr>
+          <w:rFonts w:ascii="Consolas" w:hAnsi="Consolas"/>
+          <w:color w:val="CCCCCC"/>
+          <w:sz w:val="21"/>
+          <w:szCs w:val="21"/>
+        </w:rPr>
+        <w:t xml:space="preserve">            </w:t>
+      </w:r>
+      <w:r>
+        <w:rPr>
+          <w:rFonts w:ascii="Consolas" w:hAnsi="Consolas"/>
+          <w:color w:val="9CDCFE"/>
+          <w:sz w:val="21"/>
+          <w:szCs w:val="21"/>
+        </w:rPr>
+        <w:t>CurrentWord</w:t>
+      </w:r>
+      <w:r>
+        <w:rPr>
+          <w:rFonts w:ascii="Consolas" w:hAnsi="Consolas"/>
+          <w:color w:val="CCCCCC"/>
+          <w:sz w:val="21"/>
+          <w:szCs w:val="21"/>
+        </w:rPr>
+        <w:t xml:space="preserve"> </w:t>
+      </w:r>
+      <w:r>
+        <w:rPr>
+          <w:rFonts w:ascii="Consolas" w:hAnsi="Consolas"/>
+          <w:color w:val="D4D4D4"/>
+          <w:sz w:val="21"/>
+          <w:szCs w:val="21"/>
+        </w:rPr>
+        <w:t>+=</w:t>
+      </w:r>
+      <w:r>
+        <w:rPr>
+          <w:rFonts w:ascii="Consolas" w:hAnsi="Consolas"/>
+          <w:color w:val="CCCCCC"/>
+          <w:sz w:val="21"/>
+          <w:szCs w:val="21"/>
+        </w:rPr>
+        <w:t xml:space="preserve"> </w:t>
+      </w:r>
+      <w:r>
+        <w:rPr>
+          <w:rFonts w:ascii="Consolas" w:hAnsi="Consolas"/>
+          <w:color w:val="9CDCFE"/>
+          <w:sz w:val="21"/>
+          <w:szCs w:val="21"/>
+        </w:rPr>
+        <w:t>letter</w:t>
+      </w:r>
+      <w:r>
+        <w:rPr>
+          <w:rFonts w:ascii="Consolas" w:hAnsi="Consolas"/>
+          <w:color w:val="D4D4D4"/>
+          <w:sz w:val="21"/>
+          <w:szCs w:val="21"/>
+        </w:rPr>
+        <w:t>.</w:t>
+      </w:r>
+      <w:r>
+        <w:rPr>
+          <w:rFonts w:ascii="Consolas" w:hAnsi="Consolas"/>
+          <w:color w:val="DCDCAA"/>
+          <w:sz w:val="21"/>
+          <w:szCs w:val="21"/>
+        </w:rPr>
+        <w:t>ToString</w:t>
+      </w:r>
+      <w:r>
+        <w:rPr>
+          <w:rFonts w:ascii="Consolas" w:hAnsi="Consolas"/>
+          <w:color w:val="CCCCCC"/>
+          <w:sz w:val="21"/>
+          <w:szCs w:val="21"/>
+        </w:rPr>
+        <w:t>()</w:t>
+      </w:r>
+      <w:r>
+        <w:rPr>
+          <w:rFonts w:ascii="Consolas" w:hAnsi="Consolas"/>
+          <w:color w:val="D4D4D4"/>
+          <w:sz w:val="21"/>
+          <w:szCs w:val="21"/>
+        </w:rPr>
+        <w:t>.</w:t>
+      </w:r>
+      <w:r>
+        <w:rPr>
+          <w:rFonts w:ascii="Consolas" w:hAnsi="Consolas"/>
+          <w:color w:val="DCDCAA"/>
+          <w:sz w:val="21"/>
+          <w:szCs w:val="21"/>
+        </w:rPr>
+        <w:t>ToLower</w:t>
+      </w:r>
+      <w:r>
+        <w:rPr>
+          <w:rFonts w:ascii="Consolas" w:hAnsi="Consolas"/>
+          <w:color w:val="CCCCCC"/>
+          <w:sz w:val="21"/>
+          <w:szCs w:val="21"/>
+        </w:rPr>
+        <w:t>();</w:t>
+      </w:r>
+    </w:p>
+    <w:p>
+      <w:pPr>
+        <w:shd w:val="clear" w:color="auto" w:fill="1F1F1F"/>
+        <w:spacing w:before="0" w:after="0" w:line="285" w:lineRule="atLeast"/>
+        <w:ind w:firstLine="0"/>
+        <w:jc w:val="left"/>
+        <w:rPr>
+          <w:rFonts w:ascii="Consolas" w:hAnsi="Consolas"/>
+          <w:color w:val="CCCCCC"/>
+          <w:sz w:val="21"/>
+          <w:szCs w:val="21"/>
+        </w:rPr>
+      </w:pPr>
+      <w:r>
+        <w:rPr>
+          <w:rFonts w:ascii="Consolas" w:hAnsi="Consolas"/>
+          <w:color w:val="CCCCCC"/>
+          <w:sz w:val="21"/>
+          <w:szCs w:val="21"/>
+        </w:rPr>
+        <w:t xml:space="preserve">            </w:t>
+      </w:r>
+      <w:r>
+        <w:rPr>
+          <w:rFonts w:ascii="Consolas" w:hAnsi="Consolas"/>
+          <w:color w:val="9CDCFE"/>
+          <w:sz w:val="21"/>
+          <w:szCs w:val="21"/>
+        </w:rPr>
+        <w:t>OnWordChanged</w:t>
+      </w:r>
+      <w:r>
+        <w:rPr>
+          <w:rFonts w:ascii="Consolas" w:hAnsi="Consolas"/>
+          <w:color w:val="D4D4D4"/>
+          <w:sz w:val="21"/>
+          <w:szCs w:val="21"/>
+        </w:rPr>
+        <w:t>?.</w:t>
+      </w:r>
+      <w:r>
+        <w:rPr>
+          <w:rFonts w:ascii="Consolas" w:hAnsi="Consolas"/>
+          <w:color w:val="DCDCAA"/>
+          <w:sz w:val="21"/>
+          <w:szCs w:val="21"/>
+        </w:rPr>
+        <w:t>Invoke</w:t>
+      </w:r>
+      <w:r>
+        <w:rPr>
+          <w:rFonts w:ascii="Consolas" w:hAnsi="Consolas"/>
+          <w:color w:val="CCCCCC"/>
+          <w:sz w:val="21"/>
+          <w:szCs w:val="21"/>
+        </w:rPr>
+        <w:t>(</w:t>
+      </w:r>
+      <w:r>
+        <w:rPr>
+          <w:rFonts w:ascii="Consolas" w:hAnsi="Consolas"/>
+          <w:color w:val="9CDCFE"/>
+          <w:sz w:val="21"/>
+          <w:szCs w:val="21"/>
+        </w:rPr>
+        <w:t>CurrentWord</w:t>
+      </w:r>
+      <w:r>
+        <w:rPr>
+          <w:rFonts w:ascii="Consolas" w:hAnsi="Consolas"/>
+          <w:color w:val="CCCCCC"/>
+          <w:sz w:val="21"/>
+          <w:szCs w:val="21"/>
+        </w:rPr>
+        <w:t>);</w:t>
+      </w:r>
+    </w:p>
+    <w:p>
+      <w:pPr>
+        <w:shd w:val="clear" w:color="auto" w:fill="1F1F1F"/>
+        <w:spacing w:before="0" w:after="0" w:line="285" w:lineRule="atLeast"/>
+        <w:ind w:firstLine="0"/>
+        <w:jc w:val="left"/>
+        <w:rPr>
+          <w:rFonts w:ascii="Consolas" w:hAnsi="Consolas"/>
+          <w:color w:val="CCCCCC"/>
+          <w:sz w:val="21"/>
+          <w:szCs w:val="21"/>
+        </w:rPr>
+      </w:pPr>
+      <w:r>
+        <w:rPr>
+          <w:rFonts w:ascii="Consolas" w:hAnsi="Consolas"/>
+          <w:color w:val="CCCCCC"/>
+          <w:sz w:val="21"/>
+          <w:szCs w:val="21"/>
+        </w:rPr>
+        <w:t xml:space="preserve">        </w:t>
+      </w:r>
+      <w:r>
+        <w:rPr>
+          <w:rFonts w:ascii="Consolas" w:hAnsi="Consolas"/>
+          <w:color w:val="CCCCCC"/>
+          <w:sz w:val="21"/>
+          <w:szCs w:val="21"/>
+        </w:rPr>
+        <w:t>}</w:t>
+      </w:r>
+    </w:p>
+    <w:p>
+      <w:pPr>
+        <w:shd w:val="clear" w:color="auto" w:fill="1F1F1F"/>
+        <w:spacing w:before="0" w:after="0" w:line="285" w:lineRule="atLeast"/>
+        <w:ind w:firstLine="0"/>
+        <w:jc w:val="left"/>
+        <w:rPr>
+          <w:rFonts w:ascii="Consolas" w:hAnsi="Consolas"/>
+          <w:color w:val="CCCCCC"/>
+          <w:sz w:val="21"/>
+          <w:szCs w:val="21"/>
+        </w:rPr>
+      </w:pPr>
+      <w:r>
+        <w:rPr>
+          <w:rFonts w:ascii="Consolas" w:hAnsi="Consolas"/>
+          <w:color w:val="CCCCCC"/>
+          <w:sz w:val="21"/>
+          <w:szCs w:val="21"/>
+        </w:rPr>
+        <w:t xml:space="preserve">    </w:t>
+      </w:r>
+      <w:r>
+        <w:rPr>
+          <w:rFonts w:ascii="Consolas" w:hAnsi="Consolas"/>
+          <w:color w:val="CCCCCC"/>
+          <w:sz w:val="21"/>
+          <w:szCs w:val="21"/>
+        </w:rPr>
+        <w:t>}</w:t>
+      </w:r>
+    </w:p>
+    <w:p>
+      <w:pPr>
+        <w:shd w:val="clear" w:color="auto" w:fill="1F1F1F"/>
+        <w:spacing w:before="0" w:after="0" w:line="285" w:lineRule="atLeast"/>
+        <w:ind w:firstLine="0"/>
+        <w:jc w:val="left"/>
+        <w:rPr>
+          <w:rFonts w:ascii="Consolas" w:hAnsi="Consolas"/>
+          <w:color w:val="CCCCCC"/>
+          <w:sz w:val="21"/>
+          <w:szCs w:val="21"/>
+        </w:rPr>
+      </w:pPr>
+      <w:r>
+        <w:rPr>
+          <w:rFonts w:ascii="Consolas" w:hAnsi="Consolas"/>
+          <w:color w:val="CCCCCC"/>
+          <w:sz w:val="21"/>
+          <w:szCs w:val="21"/>
+        </w:rPr>
+        <w:t>}</w:t>
+      </w:r>
+    </w:p>
+    <w:p>
+      <w:r>
+        <w:rPr>
+          <w:lang w:val="sr-Cyrl-RS"/>
+        </w:rPr>
+        <w:t xml:space="preserve">Један важан аспект овог система је да прати време које играч проводи куцајући реч, користећи променљиву </w:t>
+      </w:r>
+      <w:r>
+        <w:rPr>
+          <w:highlight w:val="lightGray"/>
+          <w:lang w:val="sr-Cyrl-RS"/>
+        </w:rPr>
+        <w:t>TimeSpentTyping</w:t>
+      </w:r>
+      <w:r>
+        <w:rPr>
+          <w:lang w:val="sr-Cyrl-RS"/>
+        </w:rPr>
+        <w:t xml:space="preserve">. Ово мерење времена </w:t>
+      </w:r>
+      <w:r>
+        <w:rPr>
+          <w:lang w:val="sr-Cyrl-RS"/>
+        </w:rPr>
+        <w:t>је</w:t>
+      </w:r>
+      <w:r>
+        <w:rPr>
+          <w:lang w:val="sr-Cyrl-RS"/>
+        </w:rPr>
+        <w:t xml:space="preserve"> од користи за праћење ефикасности</w:t>
+      </w:r>
+      <w:r>
+        <w:rPr>
+          <w:lang w:val="sr-Cyrl-RS"/>
+        </w:rPr>
+        <w:t xml:space="preserve"> играча</w:t>
+      </w:r>
+      <w:r>
+        <w:rPr>
+          <w:lang w:val="sr-Cyrl-RS"/>
+        </w:rPr>
+        <w:t>.</w:t>
+      </w:r>
+    </w:p>
+    <w:p>
+      <w:pPr>
+        <w:shd w:val="clear" w:color="auto" w:fill="1F1F1F"/>
+        <w:spacing w:before="0" w:after="0" w:line="285" w:lineRule="atLeast"/>
+        <w:ind w:firstLine="0"/>
+        <w:jc w:val="left"/>
+        <w:rPr>
+          <w:rFonts w:ascii="Consolas" w:hAnsi="Consolas"/>
+          <w:color w:val="CCCCCC"/>
+          <w:sz w:val="21"/>
+          <w:szCs w:val="21"/>
+        </w:rPr>
+      </w:pPr>
+      <w:r>
+        <w:rPr>
+          <w:rFonts w:ascii="Consolas" w:hAnsi="Consolas"/>
+          <w:color w:val="569CD6"/>
+          <w:sz w:val="21"/>
+          <w:szCs w:val="21"/>
+        </w:rPr>
+        <w:t>private</w:t>
+      </w:r>
+      <w:r>
+        <w:rPr>
+          <w:rFonts w:ascii="Consolas" w:hAnsi="Consolas"/>
+          <w:color w:val="CCCCCC"/>
+          <w:sz w:val="21"/>
+          <w:szCs w:val="21"/>
+        </w:rPr>
+        <w:t xml:space="preserve"> </w:t>
+      </w:r>
+      <w:r>
+        <w:rPr>
+          <w:rFonts w:ascii="Consolas" w:hAnsi="Consolas"/>
+          <w:color w:val="569CD6"/>
+          <w:sz w:val="21"/>
+          <w:szCs w:val="21"/>
+        </w:rPr>
+        <w:t>void</w:t>
+      </w:r>
+      <w:r>
+        <w:rPr>
+          <w:rFonts w:ascii="Consolas" w:hAnsi="Consolas"/>
+          <w:color w:val="CCCCCC"/>
+          <w:sz w:val="21"/>
+          <w:szCs w:val="21"/>
+        </w:rPr>
+        <w:t xml:space="preserve"> </w:t>
+      </w:r>
+      <w:r>
+        <w:rPr>
+          <w:rFonts w:ascii="Consolas" w:hAnsi="Consolas"/>
+          <w:color w:val="DCDCAA"/>
+          <w:sz w:val="21"/>
+          <w:szCs w:val="21"/>
+        </w:rPr>
+        <w:t>LateUpdate</w:t>
+      </w:r>
+      <w:r>
+        <w:rPr>
+          <w:rFonts w:ascii="Consolas" w:hAnsi="Consolas"/>
+          <w:color w:val="CCCCCC"/>
+          <w:sz w:val="21"/>
+          <w:szCs w:val="21"/>
+        </w:rPr>
+        <w:t>()</w:t>
+      </w:r>
+    </w:p>
+    <w:p>
+      <w:pPr>
+        <w:shd w:val="clear" w:color="auto" w:fill="1F1F1F"/>
+        <w:spacing w:before="0" w:after="0" w:line="285" w:lineRule="atLeast"/>
+        <w:ind w:firstLine="0"/>
+        <w:jc w:val="left"/>
+        <w:rPr>
+          <w:rFonts w:ascii="Consolas" w:hAnsi="Consolas"/>
+          <w:color w:val="CCCCCC"/>
+          <w:sz w:val="21"/>
+          <w:szCs w:val="21"/>
+        </w:rPr>
+      </w:pPr>
+      <w:r>
+        <w:rPr>
+          <w:rFonts w:ascii="Consolas" w:hAnsi="Consolas"/>
+          <w:color w:val="CCCCCC"/>
+          <w:sz w:val="21"/>
+          <w:szCs w:val="21"/>
+        </w:rPr>
+        <w:t>{</w:t>
+      </w:r>
+    </w:p>
+    <w:p>
+      <w:pPr>
+        <w:shd w:val="clear" w:color="auto" w:fill="1F1F1F"/>
+        <w:spacing w:before="0" w:after="0" w:line="285" w:lineRule="atLeast"/>
+        <w:ind w:firstLine="0"/>
+        <w:jc w:val="left"/>
+        <w:rPr>
+          <w:rFonts w:ascii="Consolas" w:hAnsi="Consolas"/>
+          <w:color w:val="CCCCCC"/>
+          <w:sz w:val="21"/>
+          <w:szCs w:val="21"/>
+        </w:rPr>
+      </w:pPr>
+      <w:r>
+        <w:rPr>
+          <w:rFonts w:ascii="Consolas" w:hAnsi="Consolas"/>
+          <w:color w:val="CCCCCC"/>
+          <w:sz w:val="21"/>
+          <w:szCs w:val="21"/>
+        </w:rPr>
+        <w:t xml:space="preserve">    </w:t>
+      </w:r>
+      <w:r>
+        <w:rPr>
+          <w:rFonts w:ascii="Consolas" w:hAnsi="Consolas"/>
+          <w:color w:val="C586C0"/>
+          <w:sz w:val="21"/>
+          <w:szCs w:val="21"/>
+        </w:rPr>
+        <w:t>if</w:t>
+      </w:r>
+      <w:r>
+        <w:rPr>
+          <w:rFonts w:ascii="Consolas" w:hAnsi="Consolas"/>
+          <w:color w:val="CCCCCC"/>
+          <w:sz w:val="21"/>
+          <w:szCs w:val="21"/>
+        </w:rPr>
+        <w:t xml:space="preserve"> (</w:t>
+      </w:r>
+      <w:r>
+        <w:rPr>
+          <w:rFonts w:ascii="Consolas" w:hAnsi="Consolas"/>
+          <w:color w:val="9CDCFE"/>
+          <w:sz w:val="21"/>
+          <w:szCs w:val="21"/>
+        </w:rPr>
+        <w:t>CurrentWord</w:t>
+      </w:r>
+      <w:r>
+        <w:rPr>
+          <w:rFonts w:ascii="Consolas" w:hAnsi="Consolas"/>
+          <w:color w:val="D4D4D4"/>
+          <w:sz w:val="21"/>
+          <w:szCs w:val="21"/>
+        </w:rPr>
+        <w:t>.</w:t>
+      </w:r>
+      <w:r>
+        <w:rPr>
+          <w:rFonts w:ascii="Consolas" w:hAnsi="Consolas"/>
+          <w:color w:val="9CDCFE"/>
+          <w:sz w:val="21"/>
+          <w:szCs w:val="21"/>
+        </w:rPr>
+        <w:t>Length</w:t>
+      </w:r>
+      <w:r>
+        <w:rPr>
+          <w:rFonts w:ascii="Consolas" w:hAnsi="Consolas"/>
+          <w:color w:val="CCCCCC"/>
+          <w:sz w:val="21"/>
+          <w:szCs w:val="21"/>
+        </w:rPr>
+        <w:t xml:space="preserve"> </w:t>
+      </w:r>
+      <w:r>
+        <w:rPr>
+          <w:rFonts w:ascii="Consolas" w:hAnsi="Consolas"/>
+          <w:color w:val="D4D4D4"/>
+          <w:sz w:val="21"/>
+          <w:szCs w:val="21"/>
+        </w:rPr>
+        <w:t>==</w:t>
+      </w:r>
+      <w:r>
+        <w:rPr>
+          <w:rFonts w:ascii="Consolas" w:hAnsi="Consolas"/>
+          <w:color w:val="CCCCCC"/>
+          <w:sz w:val="21"/>
+          <w:szCs w:val="21"/>
+        </w:rPr>
+        <w:t xml:space="preserve"> </w:t>
+      </w:r>
+      <w:r>
+        <w:rPr>
+          <w:rFonts w:ascii="Consolas" w:hAnsi="Consolas"/>
+          <w:color w:val="B5CEA8"/>
+          <w:sz w:val="21"/>
+          <w:szCs w:val="21"/>
+        </w:rPr>
+        <w:t>0</w:t>
+      </w:r>
+      <w:r>
+        <w:rPr>
+          <w:rFonts w:ascii="Consolas" w:hAnsi="Consolas"/>
+          <w:color w:val="CCCCCC"/>
+          <w:sz w:val="21"/>
+          <w:szCs w:val="21"/>
+        </w:rPr>
+        <w:t xml:space="preserve">) </w:t>
+      </w:r>
+      <w:r>
+        <w:rPr>
+          <w:rFonts w:ascii="Consolas" w:hAnsi="Consolas"/>
+          <w:color w:val="C586C0"/>
+          <w:sz w:val="21"/>
+          <w:szCs w:val="21"/>
+        </w:rPr>
+        <w:t>return</w:t>
+      </w:r>
+      <w:r>
+        <w:rPr>
+          <w:rFonts w:ascii="Consolas" w:hAnsi="Consolas"/>
+          <w:color w:val="CCCCCC"/>
+          <w:sz w:val="21"/>
+          <w:szCs w:val="21"/>
+        </w:rPr>
+        <w:t>;</w:t>
+      </w:r>
+    </w:p>
+    <w:p>
+      <w:pPr>
+        <w:shd w:val="clear" w:color="auto" w:fill="1F1F1F"/>
+        <w:spacing w:before="0" w:after="0" w:line="285" w:lineRule="atLeast"/>
+        <w:ind w:firstLine="0"/>
+        <w:jc w:val="left"/>
+        <w:rPr>
+          <w:rFonts w:ascii="Consolas" w:hAnsi="Consolas"/>
+          <w:color w:val="CCCCCC"/>
+          <w:sz w:val="21"/>
+          <w:szCs w:val="21"/>
+        </w:rPr>
+      </w:pPr>
+      <w:r>
+        <w:rPr>
+          <w:rFonts w:ascii="Consolas" w:hAnsi="Consolas"/>
+          <w:color w:val="CCCCCC"/>
+          <w:sz w:val="21"/>
+          <w:szCs w:val="21"/>
+        </w:rPr>
+        <w:t xml:space="preserve">    </w:t>
+      </w:r>
+      <w:r>
+        <w:rPr>
+          <w:rFonts w:ascii="Consolas" w:hAnsi="Consolas"/>
+          <w:color w:val="9CDCFE"/>
+          <w:sz w:val="21"/>
+          <w:szCs w:val="21"/>
+        </w:rPr>
+        <w:t>TimeSpentTyping</w:t>
+      </w:r>
+      <w:r>
+        <w:rPr>
+          <w:rFonts w:ascii="Consolas" w:hAnsi="Consolas"/>
+          <w:color w:val="CCCCCC"/>
+          <w:sz w:val="21"/>
+          <w:szCs w:val="21"/>
+        </w:rPr>
+        <w:t xml:space="preserve"> </w:t>
+      </w:r>
+      <w:r>
+        <w:rPr>
+          <w:rFonts w:ascii="Consolas" w:hAnsi="Consolas"/>
+          <w:color w:val="D4D4D4"/>
+          <w:sz w:val="21"/>
+          <w:szCs w:val="21"/>
+        </w:rPr>
+        <w:t>+=</w:t>
+      </w:r>
+      <w:r>
+        <w:rPr>
+          <w:rFonts w:ascii="Consolas" w:hAnsi="Consolas"/>
+          <w:color w:val="CCCCCC"/>
+          <w:sz w:val="21"/>
+          <w:szCs w:val="21"/>
+        </w:rPr>
+        <w:t xml:space="preserve"> </w:t>
+      </w:r>
+      <w:r>
+        <w:rPr>
+          <w:rFonts w:ascii="Consolas" w:hAnsi="Consolas"/>
+          <w:color w:val="4EC9B0"/>
+          <w:sz w:val="21"/>
+          <w:szCs w:val="21"/>
+        </w:rPr>
+        <w:t>Time</w:t>
+      </w:r>
+      <w:r>
+        <w:rPr>
+          <w:rFonts w:ascii="Consolas" w:hAnsi="Consolas"/>
+          <w:color w:val="D4D4D4"/>
+          <w:sz w:val="21"/>
+          <w:szCs w:val="21"/>
+        </w:rPr>
+        <w:t>.</w:t>
+      </w:r>
+      <w:r>
+        <w:rPr>
+          <w:rFonts w:ascii="Consolas" w:hAnsi="Consolas"/>
+          <w:color w:val="9CDCFE"/>
+          <w:sz w:val="21"/>
+          <w:szCs w:val="21"/>
+        </w:rPr>
+        <w:t>unscaledDeltaTime</w:t>
+      </w:r>
+      <w:r>
+        <w:rPr>
+          <w:rFonts w:ascii="Consolas" w:hAnsi="Consolas"/>
+          <w:color w:val="CCCCCC"/>
+          <w:sz w:val="21"/>
+          <w:szCs w:val="21"/>
+        </w:rPr>
+        <w:t>;</w:t>
+      </w:r>
+    </w:p>
+    <w:p>
+      <w:pPr>
+        <w:shd w:val="clear" w:color="auto" w:fill="1F1F1F"/>
+        <w:spacing w:before="0" w:after="0" w:line="285" w:lineRule="atLeast"/>
+        <w:ind w:firstLine="0"/>
+        <w:jc w:val="left"/>
+        <w:rPr>
+          <w:rFonts w:ascii="Consolas" w:hAnsi="Consolas"/>
+          <w:color w:val="CCCCCC"/>
+          <w:sz w:val="21"/>
+          <w:szCs w:val="21"/>
+        </w:rPr>
+      </w:pPr>
+      <w:r>
+        <w:rPr>
+          <w:rFonts w:ascii="Consolas" w:hAnsi="Consolas"/>
+          <w:color w:val="CCCCCC"/>
+          <w:sz w:val="21"/>
+          <w:szCs w:val="21"/>
+        </w:rPr>
+        <w:t>}</w:t>
+      </w:r>
+    </w:p>
+    <w:p>
+      <w:r>
+        <w:rPr>
+          <w:lang w:val="sr-Cyrl-RS"/>
+        </w:rPr>
+        <w:t xml:space="preserve">Један од кључних делова инициализације система је метод </w:t>
+      </w:r>
+      <w:r>
+        <w:rPr>
+          <w:highlight w:val="lightGray"/>
+          <w:lang w:val="sr-Cyrl-RS"/>
+        </w:rPr>
+        <w:t>InitializeAlphabetKeys</w:t>
+      </w:r>
+      <w:r>
+        <w:rPr>
+          <w:lang w:val="sr-Cyrl-RS"/>
+        </w:rPr>
+        <w:t>, који генерише листу свих валидних тастера за унос азбучних карактера од 'a' до 'z'. Ова листа омогућава систему да препозна било који притисак тастера који представља слово и да га дода тренутној речи коју играч куца.</w:t>
+      </w:r>
+    </w:p>
+    <w:p>
+      <w:pPr>
+        <w:shd w:val="clear" w:color="auto" w:fill="1F1F1F"/>
+        <w:spacing w:before="0" w:after="0" w:line="285" w:lineRule="atLeast"/>
+        <w:ind w:firstLine="0"/>
+        <w:jc w:val="left"/>
+        <w:rPr>
+          <w:rFonts w:ascii="Consolas" w:hAnsi="Consolas"/>
+          <w:color w:val="CCCCCC"/>
+          <w:sz w:val="21"/>
+          <w:szCs w:val="21"/>
+        </w:rPr>
+      </w:pPr>
+      <w:r>
+        <w:rPr>
+          <w:rFonts w:ascii="Consolas" w:hAnsi="Consolas"/>
+          <w:color w:val="569CD6"/>
+          <w:sz w:val="21"/>
+          <w:szCs w:val="21"/>
+        </w:rPr>
+        <w:t>private</w:t>
+      </w:r>
+      <w:r>
+        <w:rPr>
+          <w:rFonts w:ascii="Consolas" w:hAnsi="Consolas"/>
+          <w:color w:val="CCCCCC"/>
+          <w:sz w:val="21"/>
+          <w:szCs w:val="21"/>
+        </w:rPr>
+        <w:t xml:space="preserve"> </w:t>
+      </w:r>
+      <w:r>
+        <w:rPr>
+          <w:rFonts w:ascii="Consolas" w:hAnsi="Consolas"/>
+          <w:color w:val="569CD6"/>
+          <w:sz w:val="21"/>
+          <w:szCs w:val="21"/>
+        </w:rPr>
+        <w:t>void</w:t>
+      </w:r>
+      <w:r>
+        <w:rPr>
+          <w:rFonts w:ascii="Consolas" w:hAnsi="Consolas"/>
+          <w:color w:val="CCCCCC"/>
+          <w:sz w:val="21"/>
+          <w:szCs w:val="21"/>
+        </w:rPr>
+        <w:t xml:space="preserve"> </w:t>
+      </w:r>
+      <w:r>
+        <w:rPr>
+          <w:rFonts w:ascii="Consolas" w:hAnsi="Consolas"/>
+          <w:color w:val="DCDCAA"/>
+          <w:sz w:val="21"/>
+          <w:szCs w:val="21"/>
+        </w:rPr>
+        <w:t>InitializeAlphabetKeys</w:t>
+      </w:r>
+      <w:r>
+        <w:rPr>
+          <w:rFonts w:ascii="Consolas" w:hAnsi="Consolas"/>
+          <w:color w:val="CCCCCC"/>
+          <w:sz w:val="21"/>
+          <w:szCs w:val="21"/>
+        </w:rPr>
+        <w:t>()</w:t>
+      </w:r>
+    </w:p>
+    <w:p>
+      <w:pPr>
+        <w:shd w:val="clear" w:color="auto" w:fill="1F1F1F"/>
+        <w:spacing w:before="0" w:after="0" w:line="285" w:lineRule="atLeast"/>
+        <w:ind w:firstLine="0"/>
+        <w:jc w:val="left"/>
+        <w:rPr>
+          <w:rFonts w:ascii="Consolas" w:hAnsi="Consolas"/>
+          <w:color w:val="CCCCCC"/>
+          <w:sz w:val="21"/>
+          <w:szCs w:val="21"/>
+        </w:rPr>
+      </w:pPr>
+      <w:r>
+        <w:rPr>
+          <w:rFonts w:ascii="Consolas" w:hAnsi="Consolas"/>
+          <w:color w:val="CCCCCC"/>
+          <w:sz w:val="21"/>
+          <w:szCs w:val="21"/>
+        </w:rPr>
+        <w:lastRenderedPageBreak/>
+        <w:t>{</w:t>
+      </w:r>
+    </w:p>
+    <w:p>
+      <w:pPr>
+        <w:shd w:val="clear" w:color="auto" w:fill="1F1F1F"/>
+        <w:spacing w:before="0" w:after="0" w:line="285" w:lineRule="atLeast"/>
+        <w:ind w:firstLine="0"/>
+        <w:jc w:val="left"/>
+        <w:rPr>
+          <w:rFonts w:ascii="Consolas" w:hAnsi="Consolas"/>
+          <w:color w:val="CCCCCC"/>
+          <w:sz w:val="21"/>
+          <w:szCs w:val="21"/>
+        </w:rPr>
+      </w:pPr>
+      <w:r>
+        <w:rPr>
+          <w:rFonts w:ascii="Consolas" w:hAnsi="Consolas"/>
+          <w:color w:val="CCCCCC"/>
+          <w:sz w:val="21"/>
+          <w:szCs w:val="21"/>
+        </w:rPr>
+        <w:t xml:space="preserve">    </w:t>
+      </w:r>
+      <w:r>
+        <w:rPr>
+          <w:rFonts w:ascii="Consolas" w:hAnsi="Consolas"/>
+          <w:color w:val="C586C0"/>
+          <w:sz w:val="21"/>
+          <w:szCs w:val="21"/>
+        </w:rPr>
+        <w:t>for</w:t>
+      </w:r>
+      <w:r>
+        <w:rPr>
+          <w:rFonts w:ascii="Consolas" w:hAnsi="Consolas"/>
+          <w:color w:val="CCCCCC"/>
+          <w:sz w:val="21"/>
+          <w:szCs w:val="21"/>
+        </w:rPr>
+        <w:t xml:space="preserve"> (</w:t>
+      </w:r>
+      <w:r>
+        <w:rPr>
+          <w:rFonts w:ascii="Consolas" w:hAnsi="Consolas"/>
+          <w:color w:val="569CD6"/>
+          <w:sz w:val="21"/>
+          <w:szCs w:val="21"/>
+        </w:rPr>
+        <w:t>char</w:t>
+      </w:r>
+      <w:r>
+        <w:rPr>
+          <w:rFonts w:ascii="Consolas" w:hAnsi="Consolas"/>
+          <w:color w:val="CCCCCC"/>
+          <w:sz w:val="21"/>
+          <w:szCs w:val="21"/>
+        </w:rPr>
+        <w:t xml:space="preserve"> </w:t>
+      </w:r>
+      <w:r>
+        <w:rPr>
+          <w:rFonts w:ascii="Consolas" w:hAnsi="Consolas"/>
+          <w:color w:val="9CDCFE"/>
+          <w:sz w:val="21"/>
+          <w:szCs w:val="21"/>
+        </w:rPr>
+        <w:t>key</w:t>
+      </w:r>
+      <w:r>
+        <w:rPr>
+          <w:rFonts w:ascii="Consolas" w:hAnsi="Consolas"/>
+          <w:color w:val="CCCCCC"/>
+          <w:sz w:val="21"/>
+          <w:szCs w:val="21"/>
+        </w:rPr>
+        <w:t xml:space="preserve"> </w:t>
+      </w:r>
+      <w:r>
+        <w:rPr>
+          <w:rFonts w:ascii="Consolas" w:hAnsi="Consolas"/>
+          <w:color w:val="D4D4D4"/>
+          <w:sz w:val="21"/>
+          <w:szCs w:val="21"/>
+        </w:rPr>
+        <w:t>=</w:t>
+      </w:r>
+      <w:r>
+        <w:rPr>
+          <w:rFonts w:ascii="Consolas" w:hAnsi="Consolas"/>
+          <w:color w:val="CCCCCC"/>
+          <w:sz w:val="21"/>
+          <w:szCs w:val="21"/>
+        </w:rPr>
+        <w:t xml:space="preserve"> </w:t>
+      </w:r>
+      <w:r>
+        <w:rPr>
+          <w:rFonts w:ascii="Consolas" w:hAnsi="Consolas"/>
+          <w:color w:val="CE9178"/>
+          <w:sz w:val="21"/>
+          <w:szCs w:val="21"/>
+        </w:rPr>
+        <w:t>'a'</w:t>
+      </w:r>
+      <w:r>
+        <w:rPr>
+          <w:rFonts w:ascii="Consolas" w:hAnsi="Consolas"/>
+          <w:color w:val="CCCCCC"/>
+          <w:sz w:val="21"/>
+          <w:szCs w:val="21"/>
+        </w:rPr>
+        <w:t xml:space="preserve">; </w:t>
+      </w:r>
+      <w:r>
+        <w:rPr>
+          <w:rFonts w:ascii="Consolas" w:hAnsi="Consolas"/>
+          <w:color w:val="9CDCFE"/>
+          <w:sz w:val="21"/>
+          <w:szCs w:val="21"/>
+        </w:rPr>
+        <w:t>key</w:t>
+      </w:r>
+      <w:r>
+        <w:rPr>
+          <w:rFonts w:ascii="Consolas" w:hAnsi="Consolas"/>
+          <w:color w:val="CCCCCC"/>
+          <w:sz w:val="21"/>
+          <w:szCs w:val="21"/>
+        </w:rPr>
+        <w:t xml:space="preserve"> </w:t>
+      </w:r>
+      <w:r>
+        <w:rPr>
+          <w:rFonts w:ascii="Consolas" w:hAnsi="Consolas"/>
+          <w:color w:val="D4D4D4"/>
+          <w:sz w:val="21"/>
+          <w:szCs w:val="21"/>
+        </w:rPr>
+        <w:t>&lt;=</w:t>
+      </w:r>
+      <w:r>
+        <w:rPr>
+          <w:rFonts w:ascii="Consolas" w:hAnsi="Consolas"/>
+          <w:color w:val="CCCCCC"/>
+          <w:sz w:val="21"/>
+          <w:szCs w:val="21"/>
+        </w:rPr>
+        <w:t xml:space="preserve"> </w:t>
+      </w:r>
+      <w:r>
+        <w:rPr>
+          <w:rFonts w:ascii="Consolas" w:hAnsi="Consolas"/>
+          <w:color w:val="CE9178"/>
+          <w:sz w:val="21"/>
+          <w:szCs w:val="21"/>
+        </w:rPr>
+        <w:t>'z'</w:t>
+      </w:r>
+      <w:r>
+        <w:rPr>
+          <w:rFonts w:ascii="Consolas" w:hAnsi="Consolas"/>
+          <w:color w:val="CCCCCC"/>
+          <w:sz w:val="21"/>
+          <w:szCs w:val="21"/>
+        </w:rPr>
+        <w:t xml:space="preserve">; </w:t>
+      </w:r>
+      <w:r>
+        <w:rPr>
+          <w:rFonts w:ascii="Consolas" w:hAnsi="Consolas"/>
+          <w:color w:val="9CDCFE"/>
+          <w:sz w:val="21"/>
+          <w:szCs w:val="21"/>
+        </w:rPr>
+        <w:t>key</w:t>
+      </w:r>
+      <w:r>
+        <w:rPr>
+          <w:rFonts w:ascii="Consolas" w:hAnsi="Consolas"/>
+          <w:color w:val="D4D4D4"/>
+          <w:sz w:val="21"/>
+          <w:szCs w:val="21"/>
+        </w:rPr>
+        <w:t>++</w:t>
+      </w:r>
+      <w:r>
+        <w:rPr>
+          <w:rFonts w:ascii="Consolas" w:hAnsi="Consolas"/>
+          <w:color w:val="CCCCCC"/>
+          <w:sz w:val="21"/>
+          <w:szCs w:val="21"/>
+        </w:rPr>
+        <w:t>)</w:t>
+      </w:r>
+    </w:p>
+    <w:p>
+      <w:pPr>
+        <w:shd w:val="clear" w:color="auto" w:fill="1F1F1F"/>
+        <w:spacing w:before="0" w:after="0" w:line="285" w:lineRule="atLeast"/>
+        <w:ind w:firstLine="0"/>
+        <w:jc w:val="left"/>
+        <w:rPr>
+          <w:rFonts w:ascii="Consolas" w:hAnsi="Consolas"/>
+          <w:color w:val="CCCCCC"/>
+          <w:sz w:val="21"/>
+          <w:szCs w:val="21"/>
+        </w:rPr>
+      </w:pPr>
+      <w:r>
+        <w:rPr>
+          <w:rFonts w:ascii="Consolas" w:hAnsi="Consolas"/>
+          <w:color w:val="CCCCCC"/>
+          <w:sz w:val="21"/>
+          <w:szCs w:val="21"/>
+        </w:rPr>
+        <w:t xml:space="preserve">        </w:t>
+      </w:r>
+      <w:r>
+        <w:rPr>
+          <w:rFonts w:ascii="Consolas" w:hAnsi="Consolas"/>
+          <w:color w:val="9CDCFE"/>
+          <w:sz w:val="21"/>
+          <w:szCs w:val="21"/>
+        </w:rPr>
+        <w:t>m_alphabetKeyCodes</w:t>
+      </w:r>
+      <w:r>
+        <w:rPr>
+          <w:rFonts w:ascii="Consolas" w:hAnsi="Consolas"/>
+          <w:color w:val="D4D4D4"/>
+          <w:sz w:val="21"/>
+          <w:szCs w:val="21"/>
+        </w:rPr>
+        <w:t>.</w:t>
+      </w:r>
+      <w:r>
+        <w:rPr>
+          <w:rFonts w:ascii="Consolas" w:hAnsi="Consolas"/>
+          <w:color w:val="DCDCAA"/>
+          <w:sz w:val="21"/>
+          <w:szCs w:val="21"/>
+        </w:rPr>
+        <w:t>Add</w:t>
+      </w:r>
+      <w:r>
+        <w:rPr>
+          <w:rFonts w:ascii="Consolas" w:hAnsi="Consolas"/>
+          <w:color w:val="CCCCCC"/>
+          <w:sz w:val="21"/>
+          <w:szCs w:val="21"/>
+        </w:rPr>
+        <w:t>((</w:t>
+      </w:r>
+      <w:r>
+        <w:rPr>
+          <w:rFonts w:ascii="Consolas" w:hAnsi="Consolas"/>
+          <w:color w:val="4EC9B0"/>
+          <w:sz w:val="21"/>
+          <w:szCs w:val="21"/>
+        </w:rPr>
+        <w:t>KeyCode</w:t>
+      </w:r>
+      <w:r>
+        <w:rPr>
+          <w:rFonts w:ascii="Consolas" w:hAnsi="Consolas"/>
+          <w:color w:val="CCCCCC"/>
+          <w:sz w:val="21"/>
+          <w:szCs w:val="21"/>
+        </w:rPr>
+        <w:t>)</w:t>
+      </w:r>
+      <w:r>
+        <w:rPr>
+          <w:rFonts w:ascii="Consolas" w:hAnsi="Consolas"/>
+          <w:color w:val="9CDCFE"/>
+          <w:sz w:val="21"/>
+          <w:szCs w:val="21"/>
+        </w:rPr>
+        <w:t>key</w:t>
+      </w:r>
+      <w:r>
+        <w:rPr>
+          <w:rFonts w:ascii="Consolas" w:hAnsi="Consolas"/>
+          <w:color w:val="CCCCCC"/>
+          <w:sz w:val="21"/>
+          <w:szCs w:val="21"/>
+        </w:rPr>
+        <w:t>);</w:t>
+      </w:r>
+    </w:p>
+    <w:p>
+      <w:pPr>
+        <w:shd w:val="clear" w:color="auto" w:fill="1F1F1F"/>
+        <w:spacing w:before="0" w:after="0" w:line="285" w:lineRule="atLeast"/>
+        <w:ind w:firstLine="0"/>
+        <w:jc w:val="left"/>
+        <w:rPr>
+          <w:rFonts w:ascii="Consolas" w:hAnsi="Consolas"/>
+          <w:color w:val="CCCCCC"/>
+          <w:sz w:val="21"/>
+          <w:szCs w:val="21"/>
+        </w:rPr>
+      </w:pPr>
+      <w:r>
+        <w:rPr>
+          <w:rFonts w:ascii="Consolas" w:hAnsi="Consolas"/>
+          <w:color w:val="CCCCCC"/>
+          <w:sz w:val="21"/>
+          <w:szCs w:val="21"/>
+        </w:rPr>
+        <w:t>}</w:t>
+      </w:r>
+    </w:p>
+    <w:p>
+      <w:r>
+        <w:rPr>
+          <w:lang w:val="sr-Cyrl-RS"/>
+        </w:rPr>
+        <w:t xml:space="preserve">На тај начин, </w:t>
+      </w:r>
+      <w:r>
+        <w:rPr>
+          <w:lang w:val="sr-Cyrl-RS"/>
+        </w:rPr>
+        <w:t>с</w:t>
+      </w:r>
+      <w:r>
+        <w:rPr>
+          <w:lang w:val="sr-Cyrl-RS"/>
+        </w:rPr>
+        <w:t>истем за унос речи обезбеђује флексибилност и реактивност уноса текста у игри, омогућавајући играчима да директно комуницирају са објектима у игри и изазовима који им се пружају. Има јасну и структурисану логику која подржава различите акције играча, као што су унос, брисање и потврда речи, чиме се ствара динамична и интуитивна механика уноса.</w:t>
+      </w:r>
+    </w:p>
+    <w:p>
+      <w:r>
+        <w:t xml:space="preserve">У склопу оптимизације кода и унапређења читљивости, развили смо додатни функционалитет за рад са уносом корисника кроз класу </w:t>
+      </w:r>
+      <w:r>
+        <w:rPr>
+          <w:highlight w:val="lightGray"/>
+        </w:rPr>
+        <w:t>InputExtensions</w:t>
+      </w:r>
+      <w:r>
+        <w:t>. Ова класа омогућава ефикаснију проверу стања више тастера истовремено, што је особито корисно у ситуацијама где је потребно реаговати на притисак било којег од дефинисаних тастера у листи</w:t>
+      </w:r>
+      <w:r>
+        <w:t xml:space="preserve">, </w:t>
+      </w:r>
+      <w:r>
+        <w:rPr>
+          <w:lang w:val="sr-Cyrl-RS"/>
+        </w:rPr>
+        <w:t>које су у нашем случају било који тастери за потврдђивање речи или за брисане слова</w:t>
+      </w:r>
+      <w:r>
+        <w:t xml:space="preserve">. Метода </w:t>
+      </w:r>
+      <w:r>
+        <w:rPr>
+          <w:highlight w:val="lightGray"/>
+        </w:rPr>
+        <w:t>AnyKeyDown</w:t>
+      </w:r>
+      <w:r>
+        <w:t xml:space="preserve"> проширује функционалност</w:t>
+      </w:r>
+      <w:r>
+        <w:t xml:space="preserve"> </w:t>
+      </w:r>
+      <w:r>
+        <w:rPr>
+          <w:lang w:val="sr-Cyrl-RS"/>
+        </w:rPr>
+        <w:t>система за унос речи</w:t>
+      </w:r>
+      <w:r>
+        <w:t>, омогућавајући да се са једноставним позивом провери да ли је било који од тастера у листи притиснут.</w:t>
+      </w:r>
+    </w:p>
+    <w:p>
+      <w:pPr>
+        <w:shd w:val="clear" w:color="auto" w:fill="1F1F1F"/>
+        <w:spacing w:before="0" w:after="0" w:line="285" w:lineRule="atLeast"/>
+        <w:ind w:firstLine="0"/>
+        <w:jc w:val="left"/>
+        <w:rPr>
+          <w:rFonts w:ascii="Consolas" w:hAnsi="Consolas"/>
+          <w:color w:val="CCCCCC"/>
+          <w:sz w:val="21"/>
+          <w:szCs w:val="21"/>
+        </w:rPr>
+      </w:pPr>
+      <w:r>
+        <w:rPr>
+          <w:rFonts w:ascii="Consolas" w:hAnsi="Consolas"/>
+          <w:color w:val="569CD6"/>
+          <w:sz w:val="21"/>
+          <w:szCs w:val="21"/>
+        </w:rPr>
+        <w:t>public</w:t>
+      </w:r>
+      <w:r>
+        <w:rPr>
+          <w:rFonts w:ascii="Consolas" w:hAnsi="Consolas"/>
+          <w:color w:val="CCCCCC"/>
+          <w:sz w:val="21"/>
+          <w:szCs w:val="21"/>
+        </w:rPr>
+        <w:t xml:space="preserve"> </w:t>
+      </w:r>
+      <w:r>
+        <w:rPr>
+          <w:rFonts w:ascii="Consolas" w:hAnsi="Consolas"/>
+          <w:color w:val="569CD6"/>
+          <w:sz w:val="21"/>
+          <w:szCs w:val="21"/>
+        </w:rPr>
+        <w:t>static</w:t>
+      </w:r>
+      <w:r>
+        <w:rPr>
+          <w:rFonts w:ascii="Consolas" w:hAnsi="Consolas"/>
+          <w:color w:val="CCCCCC"/>
+          <w:sz w:val="21"/>
+          <w:szCs w:val="21"/>
+        </w:rPr>
+        <w:t xml:space="preserve"> </w:t>
+      </w:r>
+      <w:r>
+        <w:rPr>
+          <w:rFonts w:ascii="Consolas" w:hAnsi="Consolas"/>
+          <w:color w:val="569CD6"/>
+          <w:sz w:val="21"/>
+          <w:szCs w:val="21"/>
+        </w:rPr>
+        <w:t>class</w:t>
+      </w:r>
+      <w:r>
+        <w:rPr>
+          <w:rFonts w:ascii="Consolas" w:hAnsi="Consolas"/>
+          <w:color w:val="CCCCCC"/>
+          <w:sz w:val="21"/>
+          <w:szCs w:val="21"/>
+        </w:rPr>
+        <w:t xml:space="preserve"> </w:t>
+      </w:r>
+      <w:r>
+        <w:rPr>
+          <w:rFonts w:ascii="Consolas" w:hAnsi="Consolas"/>
+          <w:color w:val="4EC9B0"/>
+          <w:sz w:val="21"/>
+          <w:szCs w:val="21"/>
+        </w:rPr>
+        <w:t>InputExtensions</w:t>
+      </w:r>
+    </w:p>
+    <w:p>
+      <w:pPr>
+        <w:shd w:val="clear" w:color="auto" w:fill="1F1F1F"/>
+        <w:spacing w:before="0" w:after="0" w:line="285" w:lineRule="atLeast"/>
+        <w:ind w:firstLine="0"/>
+        <w:jc w:val="left"/>
+        <w:rPr>
+          <w:rFonts w:ascii="Consolas" w:hAnsi="Consolas"/>
+          <w:color w:val="CCCCCC"/>
+          <w:sz w:val="21"/>
+          <w:szCs w:val="21"/>
+        </w:rPr>
+      </w:pPr>
+      <w:r>
+        <w:rPr>
+          <w:rFonts w:ascii="Consolas" w:hAnsi="Consolas"/>
+          <w:color w:val="CCCCCC"/>
+          <w:sz w:val="21"/>
+          <w:szCs w:val="21"/>
+        </w:rPr>
+        <w:t>{</w:t>
+      </w:r>
+    </w:p>
+    <w:p>
+      <w:pPr>
+        <w:shd w:val="clear" w:color="auto" w:fill="1F1F1F"/>
+        <w:spacing w:before="0" w:after="0" w:line="285" w:lineRule="atLeast"/>
+        <w:ind w:firstLine="0"/>
+        <w:jc w:val="left"/>
+        <w:rPr>
+          <w:rFonts w:ascii="Consolas" w:hAnsi="Consolas"/>
+          <w:color w:val="CCCCCC"/>
+          <w:sz w:val="21"/>
+          <w:szCs w:val="21"/>
+        </w:rPr>
+      </w:pPr>
+      <w:r>
+        <w:rPr>
+          <w:rFonts w:ascii="Consolas" w:hAnsi="Consolas"/>
+          <w:color w:val="CCCCCC"/>
+          <w:sz w:val="21"/>
+          <w:szCs w:val="21"/>
+        </w:rPr>
+        <w:t xml:space="preserve">    </w:t>
+      </w:r>
+      <w:r>
+        <w:rPr>
+          <w:rFonts w:ascii="Consolas" w:hAnsi="Consolas"/>
+          <w:color w:val="569CD6"/>
+          <w:sz w:val="21"/>
+          <w:szCs w:val="21"/>
+        </w:rPr>
+        <w:t>public</w:t>
+      </w:r>
+      <w:r>
+        <w:rPr>
+          <w:rFonts w:ascii="Consolas" w:hAnsi="Consolas"/>
+          <w:color w:val="CCCCCC"/>
+          <w:sz w:val="21"/>
+          <w:szCs w:val="21"/>
+        </w:rPr>
+        <w:t xml:space="preserve"> </w:t>
+      </w:r>
+      <w:r>
+        <w:rPr>
+          <w:rFonts w:ascii="Consolas" w:hAnsi="Consolas"/>
+          <w:color w:val="569CD6"/>
+          <w:sz w:val="21"/>
+          <w:szCs w:val="21"/>
+        </w:rPr>
+        <w:t>static</w:t>
+      </w:r>
+      <w:r>
+        <w:rPr>
+          <w:rFonts w:ascii="Consolas" w:hAnsi="Consolas"/>
+          <w:color w:val="CCCCCC"/>
+          <w:sz w:val="21"/>
+          <w:szCs w:val="21"/>
+        </w:rPr>
+        <w:t xml:space="preserve"> </w:t>
+      </w:r>
+      <w:r>
+        <w:rPr>
+          <w:rFonts w:ascii="Consolas" w:hAnsi="Consolas"/>
+          <w:color w:val="569CD6"/>
+          <w:sz w:val="21"/>
+          <w:szCs w:val="21"/>
+        </w:rPr>
+        <w:t>bool</w:t>
+      </w:r>
+      <w:r>
+        <w:rPr>
+          <w:rFonts w:ascii="Consolas" w:hAnsi="Consolas"/>
+          <w:color w:val="CCCCCC"/>
+          <w:sz w:val="21"/>
+          <w:szCs w:val="21"/>
+        </w:rPr>
+        <w:t xml:space="preserve"> </w:t>
+      </w:r>
+      <w:r>
+        <w:rPr>
+          <w:rFonts w:ascii="Consolas" w:hAnsi="Consolas"/>
+          <w:color w:val="DCDCAA"/>
+          <w:sz w:val="21"/>
+          <w:szCs w:val="21"/>
+        </w:rPr>
+        <w:t>AnyKeyDown</w:t>
+      </w:r>
+      <w:r>
+        <w:rPr>
+          <w:rFonts w:ascii="Consolas" w:hAnsi="Consolas"/>
+          <w:color w:val="CCCCCC"/>
+          <w:sz w:val="21"/>
+          <w:szCs w:val="21"/>
+        </w:rPr>
+        <w:t>(</w:t>
+      </w:r>
+      <w:r>
+        <w:rPr>
+          <w:rFonts w:ascii="Consolas" w:hAnsi="Consolas"/>
+          <w:color w:val="569CD6"/>
+          <w:sz w:val="21"/>
+          <w:szCs w:val="21"/>
+        </w:rPr>
+        <w:t>this</w:t>
+      </w:r>
+      <w:r>
+        <w:rPr>
+          <w:rFonts w:ascii="Consolas" w:hAnsi="Consolas"/>
+          <w:color w:val="CCCCCC"/>
+          <w:sz w:val="21"/>
+          <w:szCs w:val="21"/>
+        </w:rPr>
+        <w:t xml:space="preserve"> </w:t>
+      </w:r>
+      <w:r>
+        <w:rPr>
+          <w:rFonts w:ascii="Consolas" w:hAnsi="Consolas"/>
+          <w:color w:val="4EC9B0"/>
+          <w:sz w:val="21"/>
+          <w:szCs w:val="21"/>
+        </w:rPr>
+        <w:t>List</w:t>
+      </w:r>
+      <w:r>
+        <w:rPr>
+          <w:rFonts w:ascii="Consolas" w:hAnsi="Consolas"/>
+          <w:color w:val="CCCCCC"/>
+          <w:sz w:val="21"/>
+          <w:szCs w:val="21"/>
+        </w:rPr>
+        <w:t>&lt;</w:t>
+      </w:r>
+      <w:r>
+        <w:rPr>
+          <w:rFonts w:ascii="Consolas" w:hAnsi="Consolas"/>
+          <w:color w:val="4EC9B0"/>
+          <w:sz w:val="21"/>
+          <w:szCs w:val="21"/>
+        </w:rPr>
+        <w:t>KeyCode</w:t>
+      </w:r>
+      <w:r>
+        <w:rPr>
+          <w:rFonts w:ascii="Consolas" w:hAnsi="Consolas"/>
+          <w:color w:val="CCCCCC"/>
+          <w:sz w:val="21"/>
+          <w:szCs w:val="21"/>
+        </w:rPr>
+        <w:t xml:space="preserve">&gt; </w:t>
+      </w:r>
+      <w:r>
+        <w:rPr>
+          <w:rFonts w:ascii="Consolas" w:hAnsi="Consolas"/>
+          <w:color w:val="9CDCFE"/>
+          <w:sz w:val="21"/>
+          <w:szCs w:val="21"/>
+        </w:rPr>
+        <w:t>keys</w:t>
+      </w:r>
+      <w:r>
+        <w:rPr>
+          <w:rFonts w:ascii="Consolas" w:hAnsi="Consolas"/>
+          <w:color w:val="CCCCCC"/>
+          <w:sz w:val="21"/>
+          <w:szCs w:val="21"/>
+        </w:rPr>
+        <w:t>)</w:t>
+      </w:r>
+    </w:p>
+    <w:p>
+      <w:pPr>
+        <w:shd w:val="clear" w:color="auto" w:fill="1F1F1F"/>
+        <w:spacing w:before="0" w:after="0" w:line="285" w:lineRule="atLeast"/>
+        <w:ind w:firstLine="0"/>
+        <w:jc w:val="left"/>
+        <w:rPr>
+          <w:rFonts w:ascii="Consolas" w:hAnsi="Consolas"/>
+          <w:color w:val="CCCCCC"/>
+          <w:sz w:val="21"/>
+          <w:szCs w:val="21"/>
+        </w:rPr>
+      </w:pPr>
+      <w:r>
+        <w:rPr>
+          <w:rFonts w:ascii="Consolas" w:hAnsi="Consolas"/>
+          <w:color w:val="CCCCCC"/>
+          <w:sz w:val="21"/>
+          <w:szCs w:val="21"/>
+        </w:rPr>
+        <w:t>    {</w:t>
+      </w:r>
+    </w:p>
+    <w:p>
+      <w:pPr>
+        <w:shd w:val="clear" w:color="auto" w:fill="1F1F1F"/>
+        <w:spacing w:before="0" w:after="0" w:line="285" w:lineRule="atLeast"/>
+        <w:ind w:firstLine="0"/>
+        <w:jc w:val="left"/>
+        <w:rPr>
+          <w:rFonts w:ascii="Consolas" w:hAnsi="Consolas"/>
+          <w:color w:val="CCCCCC"/>
+          <w:sz w:val="21"/>
+          <w:szCs w:val="21"/>
+        </w:rPr>
+      </w:pPr>
+      <w:r>
+        <w:rPr>
+          <w:rFonts w:ascii="Consolas" w:hAnsi="Consolas"/>
+          <w:color w:val="CCCCCC"/>
+          <w:sz w:val="21"/>
+          <w:szCs w:val="21"/>
+        </w:rPr>
+        <w:t xml:space="preserve">        </w:t>
+      </w:r>
+      <w:r>
+        <w:rPr>
+          <w:rFonts w:ascii="Consolas" w:hAnsi="Consolas"/>
+          <w:color w:val="569CD6"/>
+          <w:sz w:val="21"/>
+          <w:szCs w:val="21"/>
+        </w:rPr>
+        <w:t>bool</w:t>
+      </w:r>
+      <w:r>
+        <w:rPr>
+          <w:rFonts w:ascii="Consolas" w:hAnsi="Consolas"/>
+          <w:color w:val="CCCCCC"/>
+          <w:sz w:val="21"/>
+          <w:szCs w:val="21"/>
+        </w:rPr>
+        <w:t xml:space="preserve"> </w:t>
+      </w:r>
+      <w:r>
+        <w:rPr>
+          <w:rFonts w:ascii="Consolas" w:hAnsi="Consolas"/>
+          <w:color w:val="9CDCFE"/>
+          <w:sz w:val="21"/>
+          <w:szCs w:val="21"/>
+        </w:rPr>
+        <w:t>anyKeyPressed</w:t>
+      </w:r>
+      <w:r>
+        <w:rPr>
+          <w:rFonts w:ascii="Consolas" w:hAnsi="Consolas"/>
+          <w:color w:val="CCCCCC"/>
+          <w:sz w:val="21"/>
+          <w:szCs w:val="21"/>
+        </w:rPr>
+        <w:t xml:space="preserve"> </w:t>
+      </w:r>
+      <w:r>
+        <w:rPr>
+          <w:rFonts w:ascii="Consolas" w:hAnsi="Consolas"/>
+          <w:color w:val="D4D4D4"/>
+          <w:sz w:val="21"/>
+          <w:szCs w:val="21"/>
+        </w:rPr>
+        <w:t>=</w:t>
+      </w:r>
+      <w:r>
+        <w:rPr>
+          <w:rFonts w:ascii="Consolas" w:hAnsi="Consolas"/>
+          <w:color w:val="CCCCCC"/>
+          <w:sz w:val="21"/>
+          <w:szCs w:val="21"/>
+        </w:rPr>
+        <w:t xml:space="preserve"> </w:t>
+      </w:r>
+      <w:r>
+        <w:rPr>
+          <w:rFonts w:ascii="Consolas" w:hAnsi="Consolas"/>
+          <w:color w:val="569CD6"/>
+          <w:sz w:val="21"/>
+          <w:szCs w:val="21"/>
+        </w:rPr>
+        <w:t>false</w:t>
+      </w:r>
+      <w:r>
+        <w:rPr>
+          <w:rFonts w:ascii="Consolas" w:hAnsi="Consolas"/>
+          <w:color w:val="CCCCCC"/>
+          <w:sz w:val="21"/>
+          <w:szCs w:val="21"/>
+        </w:rPr>
+        <w:t>;</w:t>
+      </w:r>
+    </w:p>
+    <w:p>
+      <w:pPr>
+        <w:shd w:val="clear" w:color="auto" w:fill="1F1F1F"/>
+        <w:spacing w:before="0" w:after="0" w:line="285" w:lineRule="atLeast"/>
+        <w:ind w:firstLine="0"/>
+        <w:jc w:val="left"/>
+        <w:rPr>
+          <w:rFonts w:ascii="Consolas" w:hAnsi="Consolas"/>
+          <w:color w:val="CCCCCC"/>
+          <w:sz w:val="21"/>
+          <w:szCs w:val="21"/>
+        </w:rPr>
+      </w:pPr>
+    </w:p>
+    <w:p>
+      <w:pPr>
+        <w:shd w:val="clear" w:color="auto" w:fill="1F1F1F"/>
+        <w:spacing w:before="0" w:after="0" w:line="285" w:lineRule="atLeast"/>
+        <w:ind w:firstLine="0"/>
+        <w:jc w:val="left"/>
+        <w:rPr>
+          <w:rFonts w:ascii="Consolas" w:hAnsi="Consolas"/>
+          <w:color w:val="CCCCCC"/>
+          <w:sz w:val="21"/>
+          <w:szCs w:val="21"/>
+        </w:rPr>
+      </w:pPr>
+      <w:r>
+        <w:rPr>
+          <w:rFonts w:ascii="Consolas" w:hAnsi="Consolas"/>
+          <w:color w:val="CCCCCC"/>
+          <w:sz w:val="21"/>
+          <w:szCs w:val="21"/>
+        </w:rPr>
+        <w:t xml:space="preserve">        </w:t>
+      </w:r>
+      <w:r>
+        <w:rPr>
+          <w:rFonts w:ascii="Consolas" w:hAnsi="Consolas"/>
+          <w:color w:val="C586C0"/>
+          <w:sz w:val="21"/>
+          <w:szCs w:val="21"/>
+        </w:rPr>
+        <w:t>foreach</w:t>
+      </w:r>
+      <w:r>
+        <w:rPr>
+          <w:rFonts w:ascii="Consolas" w:hAnsi="Consolas"/>
+          <w:color w:val="CCCCCC"/>
+          <w:sz w:val="21"/>
+          <w:szCs w:val="21"/>
+        </w:rPr>
+        <w:t xml:space="preserve"> (</w:t>
+      </w:r>
+      <w:r>
+        <w:rPr>
+          <w:rFonts w:ascii="Consolas" w:hAnsi="Consolas"/>
+          <w:color w:val="4EC9B0"/>
+          <w:sz w:val="21"/>
+          <w:szCs w:val="21"/>
+        </w:rPr>
+        <w:t>KeyCode</w:t>
+      </w:r>
+      <w:r>
+        <w:rPr>
+          <w:rFonts w:ascii="Consolas" w:hAnsi="Consolas"/>
+          <w:color w:val="CCCCCC"/>
+          <w:sz w:val="21"/>
+          <w:szCs w:val="21"/>
+        </w:rPr>
+        <w:t xml:space="preserve"> </w:t>
+      </w:r>
+      <w:r>
+        <w:rPr>
+          <w:rFonts w:ascii="Consolas" w:hAnsi="Consolas"/>
+          <w:color w:val="9CDCFE"/>
+          <w:sz w:val="21"/>
+          <w:szCs w:val="21"/>
+        </w:rPr>
+        <w:t>keyCode</w:t>
+      </w:r>
+      <w:r>
+        <w:rPr>
+          <w:rFonts w:ascii="Consolas" w:hAnsi="Consolas"/>
+          <w:color w:val="CCCCCC"/>
+          <w:sz w:val="21"/>
+          <w:szCs w:val="21"/>
+        </w:rPr>
+        <w:t xml:space="preserve"> </w:t>
+      </w:r>
+      <w:r>
+        <w:rPr>
+          <w:rFonts w:ascii="Consolas" w:hAnsi="Consolas"/>
+          <w:color w:val="C586C0"/>
+          <w:sz w:val="21"/>
+          <w:szCs w:val="21"/>
+        </w:rPr>
+        <w:t>in</w:t>
+      </w:r>
+      <w:r>
+        <w:rPr>
+          <w:rFonts w:ascii="Consolas" w:hAnsi="Consolas"/>
+          <w:color w:val="CCCCCC"/>
+          <w:sz w:val="21"/>
+          <w:szCs w:val="21"/>
+        </w:rPr>
+        <w:t xml:space="preserve"> </w:t>
+      </w:r>
+      <w:r>
+        <w:rPr>
+          <w:rFonts w:ascii="Consolas" w:hAnsi="Consolas"/>
+          <w:color w:val="9CDCFE"/>
+          <w:sz w:val="21"/>
+          <w:szCs w:val="21"/>
+        </w:rPr>
+        <w:t>keys</w:t>
+      </w:r>
+      <w:r>
+        <w:rPr>
+          <w:rFonts w:ascii="Consolas" w:hAnsi="Consolas"/>
+          <w:color w:val="CCCCCC"/>
+          <w:sz w:val="21"/>
+          <w:szCs w:val="21"/>
+        </w:rPr>
+        <w:t>)</w:t>
+      </w:r>
+    </w:p>
+    <w:p>
+      <w:pPr>
+        <w:shd w:val="clear" w:color="auto" w:fill="1F1F1F"/>
+        <w:spacing w:before="0" w:after="0" w:line="285" w:lineRule="atLeast"/>
+        <w:ind w:firstLine="0"/>
+        <w:jc w:val="left"/>
+        <w:rPr>
+          <w:rFonts w:ascii="Consolas" w:hAnsi="Consolas"/>
+          <w:color w:val="CCCCCC"/>
+          <w:sz w:val="21"/>
+          <w:szCs w:val="21"/>
+        </w:rPr>
+      </w:pPr>
+      <w:r>
+        <w:rPr>
+          <w:rFonts w:ascii="Consolas" w:hAnsi="Consolas"/>
+          <w:color w:val="CCCCCC"/>
+          <w:sz w:val="21"/>
+          <w:szCs w:val="21"/>
+        </w:rPr>
+        <w:t>        {</w:t>
+      </w:r>
+    </w:p>
+    <w:p>
+      <w:pPr>
+        <w:shd w:val="clear" w:color="auto" w:fill="1F1F1F"/>
+        <w:spacing w:before="0" w:after="0" w:line="285" w:lineRule="atLeast"/>
+        <w:ind w:firstLine="0"/>
+        <w:jc w:val="left"/>
+        <w:rPr>
+          <w:rFonts w:ascii="Consolas" w:hAnsi="Consolas"/>
+          <w:color w:val="CCCCCC"/>
+          <w:sz w:val="21"/>
+          <w:szCs w:val="21"/>
+        </w:rPr>
+      </w:pPr>
+      <w:r>
+        <w:rPr>
+          <w:rFonts w:ascii="Consolas" w:hAnsi="Consolas"/>
+          <w:color w:val="CCCCCC"/>
+          <w:sz w:val="21"/>
+          <w:szCs w:val="21"/>
+        </w:rPr>
+        <w:t xml:space="preserve">        </w:t>
+      </w:r>
+      <w:r>
+        <w:rPr>
+          <w:rFonts w:ascii="Consolas" w:hAnsi="Consolas"/>
+          <w:color w:val="CCCCCC"/>
+          <w:sz w:val="21"/>
+          <w:szCs w:val="21"/>
+        </w:rPr>
+        <w:t xml:space="preserve">    </w:t>
+      </w:r>
+      <w:r>
+        <w:rPr>
+          <w:rFonts w:ascii="Consolas" w:hAnsi="Consolas"/>
+          <w:color w:val="C586C0"/>
+          <w:sz w:val="21"/>
+          <w:szCs w:val="21"/>
+        </w:rPr>
+        <w:t>if</w:t>
+      </w:r>
+      <w:r>
+        <w:rPr>
+          <w:rFonts w:ascii="Consolas" w:hAnsi="Consolas"/>
+          <w:color w:val="CCCCCC"/>
+          <w:sz w:val="21"/>
+          <w:szCs w:val="21"/>
+        </w:rPr>
+        <w:t xml:space="preserve"> (</w:t>
+      </w:r>
+      <w:r>
+        <w:rPr>
+          <w:rFonts w:ascii="Consolas" w:hAnsi="Consolas"/>
+          <w:color w:val="D4D4D4"/>
+          <w:sz w:val="21"/>
+          <w:szCs w:val="21"/>
+        </w:rPr>
+        <w:t>!</w:t>
+      </w:r>
+      <w:r>
+        <w:rPr>
+          <w:rFonts w:ascii="Consolas" w:hAnsi="Consolas"/>
+          <w:color w:val="4EC9B0"/>
+          <w:sz w:val="21"/>
+          <w:szCs w:val="21"/>
+        </w:rPr>
+        <w:t>Input</w:t>
+      </w:r>
+      <w:r>
+        <w:rPr>
+          <w:rFonts w:ascii="Consolas" w:hAnsi="Consolas"/>
+          <w:color w:val="D4D4D4"/>
+          <w:sz w:val="21"/>
+          <w:szCs w:val="21"/>
+        </w:rPr>
+        <w:t>.</w:t>
+      </w:r>
+      <w:r>
+        <w:rPr>
+          <w:rFonts w:ascii="Consolas" w:hAnsi="Consolas"/>
+          <w:color w:val="DCDCAA"/>
+          <w:sz w:val="21"/>
+          <w:szCs w:val="21"/>
+        </w:rPr>
+        <w:t>GetKeyDown</w:t>
+      </w:r>
+      <w:r>
+        <w:rPr>
+          <w:rFonts w:ascii="Consolas" w:hAnsi="Consolas"/>
+          <w:color w:val="CCCCCC"/>
+          <w:sz w:val="21"/>
+          <w:szCs w:val="21"/>
+        </w:rPr>
+        <w:t>(</w:t>
+      </w:r>
+      <w:r>
+        <w:rPr>
+          <w:rFonts w:ascii="Consolas" w:hAnsi="Consolas"/>
+          <w:color w:val="9CDCFE"/>
+          <w:sz w:val="21"/>
+          <w:szCs w:val="21"/>
+        </w:rPr>
+        <w:t>keyCode</w:t>
+      </w:r>
+      <w:r>
+        <w:rPr>
+          <w:rFonts w:ascii="Consolas" w:hAnsi="Consolas"/>
+          <w:color w:val="CCCCCC"/>
+          <w:sz w:val="21"/>
+          <w:szCs w:val="21"/>
+        </w:rPr>
+        <w:t xml:space="preserve">)) </w:t>
+      </w:r>
+      <w:r>
+        <w:rPr>
+          <w:rFonts w:ascii="Consolas" w:hAnsi="Consolas"/>
+          <w:color w:val="C586C0"/>
+          <w:sz w:val="21"/>
+          <w:szCs w:val="21"/>
+        </w:rPr>
+        <w:t>continue</w:t>
+      </w:r>
+      <w:r>
+        <w:rPr>
+          <w:rFonts w:ascii="Consolas" w:hAnsi="Consolas"/>
+          <w:color w:val="CCCCCC"/>
+          <w:sz w:val="21"/>
+          <w:szCs w:val="21"/>
+        </w:rPr>
+        <w:t>;</w:t>
+      </w:r>
+    </w:p>
+    <w:p>
+      <w:pPr>
+        <w:shd w:val="clear" w:color="auto" w:fill="1F1F1F"/>
+        <w:spacing w:before="0" w:after="0" w:line="285" w:lineRule="atLeast"/>
+        <w:ind w:firstLine="0"/>
+        <w:jc w:val="left"/>
+        <w:rPr>
+          <w:rFonts w:ascii="Consolas" w:hAnsi="Consolas"/>
+          <w:color w:val="CCCCCC"/>
+          <w:sz w:val="21"/>
+          <w:szCs w:val="21"/>
+        </w:rPr>
+      </w:pPr>
+      <w:r>
+        <w:rPr>
+          <w:rFonts w:ascii="Consolas" w:hAnsi="Consolas"/>
+          <w:color w:val="CCCCCC"/>
+          <w:sz w:val="21"/>
+          <w:szCs w:val="21"/>
+        </w:rPr>
+        <w:t xml:space="preserve">        </w:t>
+      </w:r>
+      <w:r>
+        <w:rPr>
+          <w:rFonts w:ascii="Consolas" w:hAnsi="Consolas"/>
+          <w:color w:val="CCCCCC"/>
+          <w:sz w:val="21"/>
+          <w:szCs w:val="21"/>
+        </w:rPr>
+        <w:t xml:space="preserve">    </w:t>
+      </w:r>
+      <w:r>
+        <w:rPr>
+          <w:rFonts w:ascii="Consolas" w:hAnsi="Consolas"/>
+          <w:color w:val="9CDCFE"/>
+          <w:sz w:val="21"/>
+          <w:szCs w:val="21"/>
+        </w:rPr>
+        <w:t>anyKeyPressed</w:t>
+      </w:r>
+      <w:r>
+        <w:rPr>
+          <w:rFonts w:ascii="Consolas" w:hAnsi="Consolas"/>
+          <w:color w:val="CCCCCC"/>
+          <w:sz w:val="21"/>
+          <w:szCs w:val="21"/>
+        </w:rPr>
+        <w:t xml:space="preserve"> </w:t>
+      </w:r>
+      <w:r>
+        <w:rPr>
+          <w:rFonts w:ascii="Consolas" w:hAnsi="Consolas"/>
+          <w:color w:val="D4D4D4"/>
+          <w:sz w:val="21"/>
+          <w:szCs w:val="21"/>
+        </w:rPr>
+        <w:t>=</w:t>
+      </w:r>
+      <w:r>
+        <w:rPr>
+          <w:rFonts w:ascii="Consolas" w:hAnsi="Consolas"/>
+          <w:color w:val="CCCCCC"/>
+          <w:sz w:val="21"/>
+          <w:szCs w:val="21"/>
+        </w:rPr>
+        <w:t xml:space="preserve"> </w:t>
+      </w:r>
+      <w:r>
+        <w:rPr>
+          <w:rFonts w:ascii="Consolas" w:hAnsi="Consolas"/>
+          <w:color w:val="569CD6"/>
+          <w:sz w:val="21"/>
+          <w:szCs w:val="21"/>
+        </w:rPr>
+        <w:t>true</w:t>
+      </w:r>
+      <w:r>
+        <w:rPr>
+          <w:rFonts w:ascii="Consolas" w:hAnsi="Consolas"/>
+          <w:color w:val="CCCCCC"/>
+          <w:sz w:val="21"/>
+          <w:szCs w:val="21"/>
+        </w:rPr>
+        <w:t>;</w:t>
+      </w:r>
+    </w:p>
+    <w:p>
+      <w:pPr>
+        <w:shd w:val="clear" w:color="auto" w:fill="1F1F1F"/>
+        <w:spacing w:before="0" w:after="0" w:line="285" w:lineRule="atLeast"/>
+        <w:ind w:firstLine="0"/>
+        <w:jc w:val="left"/>
+        <w:rPr>
+          <w:rFonts w:ascii="Consolas" w:hAnsi="Consolas"/>
+          <w:color w:val="CCCCCC"/>
+          <w:sz w:val="21"/>
+          <w:szCs w:val="21"/>
+        </w:rPr>
+      </w:pPr>
+      <w:r>
+        <w:rPr>
+          <w:rFonts w:ascii="Consolas" w:hAnsi="Consolas"/>
+          <w:color w:val="CCCCCC"/>
+          <w:sz w:val="21"/>
+          <w:szCs w:val="21"/>
+        </w:rPr>
+        <w:t xml:space="preserve">        </w:t>
+      </w:r>
+      <w:r>
+        <w:rPr>
+          <w:rFonts w:ascii="Consolas" w:hAnsi="Consolas"/>
+          <w:color w:val="CCCCCC"/>
+          <w:sz w:val="21"/>
+          <w:szCs w:val="21"/>
+        </w:rPr>
+        <w:t xml:space="preserve">    </w:t>
+      </w:r>
+      <w:r>
+        <w:rPr>
+          <w:rFonts w:ascii="Consolas" w:hAnsi="Consolas"/>
+          <w:color w:val="C586C0"/>
+          <w:sz w:val="21"/>
+          <w:szCs w:val="21"/>
+        </w:rPr>
+        <w:t>break</w:t>
+      </w:r>
+      <w:r>
+        <w:rPr>
+          <w:rFonts w:ascii="Consolas" w:hAnsi="Consolas"/>
+          <w:color w:val="CCCCCC"/>
+          <w:sz w:val="21"/>
+          <w:szCs w:val="21"/>
+        </w:rPr>
+        <w:t>;</w:t>
+      </w:r>
+    </w:p>
+    <w:p>
+      <w:pPr>
+        <w:shd w:val="clear" w:color="auto" w:fill="1F1F1F"/>
+        <w:spacing w:before="0" w:after="0" w:line="285" w:lineRule="atLeast"/>
+        <w:ind w:firstLine="0"/>
+        <w:jc w:val="left"/>
+        <w:rPr>
+          <w:rFonts w:ascii="Consolas" w:hAnsi="Consolas"/>
+          <w:color w:val="CCCCCC"/>
+          <w:sz w:val="21"/>
+          <w:szCs w:val="21"/>
+        </w:rPr>
+      </w:pPr>
+      <w:r>
+        <w:rPr>
+          <w:rFonts w:ascii="Consolas" w:hAnsi="Consolas"/>
+          <w:color w:val="CCCCCC"/>
+          <w:sz w:val="21"/>
+          <w:szCs w:val="21"/>
+        </w:rPr>
+        <w:t>        }</w:t>
+      </w:r>
+    </w:p>
+    <w:p>
+      <w:pPr>
+        <w:shd w:val="clear" w:color="auto" w:fill="1F1F1F"/>
+        <w:spacing w:before="0" w:after="0" w:line="285" w:lineRule="atLeast"/>
+        <w:ind w:firstLine="0"/>
+        <w:jc w:val="left"/>
+        <w:rPr>
+          <w:rFonts w:ascii="Consolas" w:hAnsi="Consolas"/>
+          <w:color w:val="CCCCCC"/>
+          <w:sz w:val="21"/>
+          <w:szCs w:val="21"/>
+        </w:rPr>
+      </w:pPr>
+    </w:p>
+    <w:p>
+      <w:pPr>
+        <w:shd w:val="clear" w:color="auto" w:fill="1F1F1F"/>
+        <w:spacing w:before="0" w:after="0" w:line="285" w:lineRule="atLeast"/>
+        <w:ind w:firstLine="0"/>
+        <w:jc w:val="left"/>
+        <w:rPr>
+          <w:rFonts w:ascii="Consolas" w:hAnsi="Consolas"/>
+          <w:color w:val="CCCCCC"/>
+          <w:sz w:val="21"/>
+          <w:szCs w:val="21"/>
+        </w:rPr>
+      </w:pPr>
+      <w:r>
+        <w:rPr>
+          <w:rFonts w:ascii="Consolas" w:hAnsi="Consolas"/>
+          <w:color w:val="CCCCCC"/>
+          <w:sz w:val="21"/>
+          <w:szCs w:val="21"/>
+        </w:rPr>
+        <w:t xml:space="preserve">        </w:t>
+      </w:r>
+      <w:r>
+        <w:rPr>
+          <w:rFonts w:ascii="Consolas" w:hAnsi="Consolas"/>
+          <w:color w:val="C586C0"/>
+          <w:sz w:val="21"/>
+          <w:szCs w:val="21"/>
+        </w:rPr>
+        <w:t>return</w:t>
+      </w:r>
+      <w:r>
+        <w:rPr>
+          <w:rFonts w:ascii="Consolas" w:hAnsi="Consolas"/>
+          <w:color w:val="CCCCCC"/>
+          <w:sz w:val="21"/>
+          <w:szCs w:val="21"/>
+        </w:rPr>
+        <w:t xml:space="preserve"> </w:t>
+      </w:r>
+      <w:r>
+        <w:rPr>
+          <w:rFonts w:ascii="Consolas" w:hAnsi="Consolas"/>
+          <w:color w:val="9CDCFE"/>
+          <w:sz w:val="21"/>
+          <w:szCs w:val="21"/>
+        </w:rPr>
+        <w:t>anyKeyPressed</w:t>
+      </w:r>
+      <w:r>
+        <w:rPr>
+          <w:rFonts w:ascii="Consolas" w:hAnsi="Consolas"/>
+          <w:color w:val="CCCCCC"/>
+          <w:sz w:val="21"/>
+          <w:szCs w:val="21"/>
+        </w:rPr>
+        <w:t>;</w:t>
+      </w:r>
+    </w:p>
+    <w:p>
+      <w:pPr>
+        <w:shd w:val="clear" w:color="auto" w:fill="1F1F1F"/>
+        <w:spacing w:before="0" w:after="0" w:line="285" w:lineRule="atLeast"/>
+        <w:ind w:firstLine="0"/>
+        <w:jc w:val="left"/>
+        <w:rPr>
+          <w:rFonts w:ascii="Consolas" w:hAnsi="Consolas"/>
+          <w:color w:val="CCCCCC"/>
+          <w:sz w:val="21"/>
+          <w:szCs w:val="21"/>
+        </w:rPr>
+      </w:pPr>
+      <w:r>
+        <w:rPr>
+          <w:rFonts w:ascii="Consolas" w:hAnsi="Consolas"/>
+          <w:color w:val="CCCCCC"/>
+          <w:sz w:val="21"/>
+          <w:szCs w:val="21"/>
+        </w:rPr>
+        <w:t>    }</w:t>
+      </w:r>
+    </w:p>
+    <w:p>
+      <w:pPr>
+        <w:shd w:val="clear" w:color="auto" w:fill="1F1F1F"/>
+        <w:spacing w:before="0" w:after="0" w:line="285" w:lineRule="atLeast"/>
+        <w:ind w:firstLine="0"/>
+        <w:jc w:val="left"/>
+        <w:rPr>
+          <w:rFonts w:ascii="Consolas" w:hAnsi="Consolas"/>
+          <w:color w:val="CCCCCC"/>
+          <w:sz w:val="21"/>
+          <w:szCs w:val="21"/>
+        </w:rPr>
+      </w:pPr>
+      <w:r>
+        <w:rPr>
+          <w:rFonts w:ascii="Consolas" w:hAnsi="Consolas"/>
+          <w:color w:val="CCCCCC"/>
+          <w:sz w:val="21"/>
+          <w:szCs w:val="21"/>
+        </w:rPr>
+        <w:t>}</w:t>
+      </w:r>
+    </w:p>
+    <w:p/>
+    <w:p>
+      <w:pPr>
+        <w:pStyle w:val="Heading2"/>
+        <w:rPr>
+          <w:lang w:val="sr-Cyrl-RS"/>
+        </w:rPr>
+      </w:pPr>
+      <w:r>
+        <w:rPr>
+          <w:lang w:val="sr-Cyrl-RS"/>
+        </w:rPr>
+        <w:t xml:space="preserve"> </w:t>
+      </w:r>
+      <w:bookmarkStart w:id="3" w:name="_Toc176254486"/>
+      <w:r>
+        <w:rPr>
+          <w:lang w:val="sr-Cyrl-RS"/>
+        </w:rPr>
+        <w:t>Xxxxxxxxxxxxxxxxxxxxxxxx</w:t>
       </w:r>
       <w:bookmarkEnd w:id="3"/>
-    </w:p>
-    <w:p>
-      <w:pPr>
-        <w:pStyle w:val="Heading3"/>
-        <w:rPr>
-          <w:lang w:val="sr-Cyrl-RS"/>
-        </w:rPr>
-      </w:pPr>
-      <w:r>
-        <w:rPr>
-          <w:lang w:val="sr-Cyrl-RS"/>
-        </w:rPr>
-        <w:t xml:space="preserve"> </w:t>
-      </w:r>
-      <w:bookmarkStart w:id="4" w:name="_Toc176254485"/>
-      <w:r>
-        <w:rPr>
-          <w:lang w:val="sr-Cyrl-RS"/>
-        </w:rPr>
-        <w:t>Sssssssssss</w:t>
-      </w:r>
-      <w:bookmarkEnd w:id="4"/>
-    </w:p>
-    <w:p>
-      <w:pPr>
-        <w:rPr>
-          <w:lang w:val="sr-Cyrl-RS"/>
-        </w:rPr>
-      </w:pPr>
-      <w:r>
-        <w:rPr>
-          <w:lang w:val="sr-Cyrl-RS"/>
-        </w:rPr>
-        <w:t>xxxxxxxxxxxxxxxxxxxxxxxxxxxxxxxxxxxxxxxxxxxxxxxxxxxxxxxxxxxxxxxxxxxxxxxxxxxxxxxxxxxxxxxxxxxxxxxxxxxxxxxxxxxxxxxxxxxxxxxxxxxxxxxxxxxxxxxxxxxxxxxxxxxxxxxxxxxxxxxxxxxxxxxxxxxxxxxxxxxxxxxxxxxxxxxxxxxxxxxxxxxxxxxxxxxxxxxxxxxxxxxxxxxxxxxxxxxxxxxxxxxxxxxrrrrrrrrrrrrrrrrrrrxxxxxxxxxxxxxxxxxxxxxxxxxxxxxxxxxxxxxxxxxxxxxxxxxxxxxxxxxxxxxxxxxxxxxxxxxxxxxxxxxxxxxxxxxxxxxxxxxxxxxxxxxxxxxxxxxxxxxxxxxxxxxxxxxxxxxxxxxxxxxxxxxxxxxxxxxxxxxxxxx</w:t>
-      </w:r>
-    </w:p>
-    <w:p>
-      <w:pPr>
-        <w:pStyle w:val="Heading2"/>
-        <w:rPr>
-          <w:lang w:val="sr-Cyrl-RS"/>
-        </w:rPr>
-      </w:pPr>
-      <w:r>
-        <w:rPr>
-          <w:lang w:val="sr-Cyrl-RS"/>
-        </w:rPr>
-        <w:t xml:space="preserve"> </w:t>
-      </w:r>
-      <w:bookmarkStart w:id="5" w:name="_Toc176254486"/>
-      <w:r>
-        <w:rPr>
-          <w:lang w:val="sr-Cyrl-RS"/>
-        </w:rPr>
-        <w:t>Xxxxxxxxxxxxxxxxxxxxxxxx</w:t>
-      </w:r>
-      <w:bookmarkEnd w:id="5"/>
     </w:p>
     <w:p>
       <w:pPr>
@@ -4098,14 +8168,14 @@
         </w:rPr>
         <w:t xml:space="preserve"> </w:t>
       </w:r>
-      <w:bookmarkStart w:id="6" w:name="_Toc176254487"/>
+      <w:bookmarkStart w:id="4" w:name="_Toc176254487"/>
       <w:r>
         <w:rPr>
           <w:lang w:val="sr-Cyrl-RS"/>
         </w:rPr>
         <w:t>Dddddddddddddddd</w:t>
       </w:r>
-      <w:bookmarkEnd w:id="6"/>
+      <w:bookmarkEnd w:id="4"/>
     </w:p>
     <w:p>
       <w:pPr>
@@ -4551,14 +8621,14 @@
         </w:rPr>
         <w:t xml:space="preserve"> </w:t>
       </w:r>
-      <w:bookmarkStart w:id="7" w:name="_Toc176254488"/>
+      <w:bookmarkStart w:id="5" w:name="_Toc176254488"/>
       <w:r>
         <w:rPr>
           <w:lang w:val="sr-Cyrl-RS"/>
         </w:rPr>
         <w:t>Xxxxxxxxxxxxxxxxxxxxxx</w:t>
       </w:r>
-      <w:bookmarkEnd w:id="7"/>
+      <w:bookmarkEnd w:id="5"/>
     </w:p>
     <w:p>
       <w:pPr>
@@ -4580,7 +8650,7 @@
           <w:lang w:val="sr-Cyrl-RS"/>
         </w:rPr>
       </w:pPr>
-      <w:bookmarkStart w:id="8" w:name="_Toc320534768"/>
+      <w:bookmarkStart w:id="6" w:name="_Toc320534768"/>
       <w:r>
         <w:rPr>
           <w:lang w:val="sr-Cyrl-RS"/>
@@ -4588,15 +8658,50 @@
         <w:lastRenderedPageBreak/>
         <w:t xml:space="preserve"> </w:t>
       </w:r>
-      <w:bookmarkStart w:id="9" w:name="_Toc176254489"/>
+      <w:bookmarkStart w:id="7" w:name="_Toc176254489"/>
       <w:r>
         <w:rPr>
           <w:lang w:val="sr-Cyrl-RS"/>
         </w:rPr>
         <w:t>МЕРЕЊА</w:t>
       </w:r>
+      <w:bookmarkEnd w:id="6"/>
+      <w:bookmarkEnd w:id="7"/>
+    </w:p>
+    <w:p>
+      <w:pPr>
+        <w:rPr>
+          <w:lang w:val="sr-Cyrl-RS"/>
+        </w:rPr>
+      </w:pPr>
+      <w:r>
+        <w:rPr>
+          <w:lang w:val="sr-Cyrl-RS"/>
+        </w:rPr>
+        <w:t>xxxxxxxxxxxxxxxxxxxxxxxxxxxxxxxxxxxxxxxxxxxxxxxxxxxxxxxxxxxxxxxxxxxxxxxxxxxxxxxxxxxxxxxxxxxxxxxxxxxxxxxxxxxxxxxxxxxxxxxxxxxxxxxxxxxxxxxxxxxxxxxxxxxxxxxxxxxxxxxxxxxxxxxxxxxxxxxxxxxxxxxxxxxxxxxxxxxxxxxxxxxxxxxxxxxxxxxxxxxxxxxxxxxxxxxxxxxxxxxxxxxxxxxxxxxxxxxxxxxxxxxxxxxxxxxxxxxxxxxxxxxxxxxxxxxxxxxxxxxxxxxxxxxxxxxxxxxxxxxxxxxxxxxxxxxxxxxxxxxxxxxxxxxxxxxxxxxxxxxxxxxxxxxxxxxxxxxxxxxxxxxxxxxxxxxxxxxxxxxxxxxxxxxxxxxxxxxxx</w:t>
+      </w:r>
+    </w:p>
+    <w:p>
+      <w:pPr>
+        <w:pStyle w:val="Heading3"/>
+        <w:rPr>
+          <w:lang w:val="sr-Cyrl-RS"/>
+        </w:rPr>
+      </w:pPr>
+      <w:r>
+        <w:rPr>
+          <w:lang w:val="sr-Cyrl-RS"/>
+        </w:rPr>
+        <w:t xml:space="preserve"> </w:t>
+      </w:r>
+      <w:bookmarkStart w:id="8" w:name="_Toc176254490"/>
+      <w:r>
+        <w:rPr>
+          <w:lang w:val="sr-Cyrl-RS"/>
+        </w:rPr>
+        <w:t>Zzzzzzzzzzzzzzzzzzzzzzzz</w:t>
+      </w:r>
       <w:bookmarkEnd w:id="8"/>
-      <w:bookmarkEnd w:id="9"/>
     </w:p>
     <w:p>
       <w:pPr>
@@ -4613,47 +8718,12 @@
     </w:p>
     <w:p>
       <w:pPr>
-        <w:pStyle w:val="Heading3"/>
-        <w:rPr>
-          <w:lang w:val="sr-Cyrl-RS"/>
-        </w:rPr>
-      </w:pPr>
-      <w:r>
-        <w:rPr>
-          <w:lang w:val="sr-Cyrl-RS"/>
-        </w:rPr>
-        <w:t xml:space="preserve"> </w:t>
-      </w:r>
-      <w:bookmarkStart w:id="10" w:name="_Toc176254490"/>
-      <w:r>
-        <w:rPr>
-          <w:lang w:val="sr-Cyrl-RS"/>
-        </w:rPr>
-        <w:t>Zzzzzzzzzzzzzzzzzzzzzzzz</w:t>
-      </w:r>
-      <w:bookmarkEnd w:id="10"/>
-    </w:p>
-    <w:p>
-      <w:pPr>
-        <w:rPr>
-          <w:lang w:val="sr-Cyrl-RS"/>
-        </w:rPr>
-      </w:pPr>
-      <w:r>
-        <w:rPr>
-          <w:lang w:val="sr-Cyrl-RS"/>
-        </w:rPr>
-        <w:t>xxxxxxxxxxxxxxxxxxxxxxxxxxxxxxxxxxxxxxxxxxxxxxxxxxxxxxxxxxxxxxxxxxxxxxxxxxxxxxxxxxxxxxxxxxxxxxxxxxxxxxxxxxxxxxxxxxxxxxxxxxxxxxxxxxxxxxxxxxxxxxxxxxxxxxxxxxxxxxxxxxxxxxxxxxxxxxxxxxxxxxxxxxxxxxxxxxxxxxxxxxxxxxxxxxxxxxxxxxxxxxxxxxxxxxxxxxxxxxxxxxxxxxxxxxxxxxxxxxxxxxxxxxxxxxxxxxxxxxxxxxxxxxxxxxxxxxxxxxxxxxxxxxxxxxxxxxxxxxxxxxxxxxxxxxxxxxxxxxxxxxxxxxxxxxxxxxxxxxxxxxxxxxxxxxxxxxxxxxxxxxxxxxxxxxxxxxxxxxxxxxxxxxxxxxxxxxxxx</w:t>
-      </w:r>
-    </w:p>
-    <w:p>
-      <w:pPr>
         <w:pStyle w:val="Heading1"/>
         <w:rPr>
           <w:lang w:val="sr-Cyrl-RS"/>
         </w:rPr>
       </w:pPr>
-      <w:bookmarkStart w:id="11" w:name="_Toc320534785"/>
+      <w:bookmarkStart w:id="9" w:name="_Toc320534785"/>
       <w:r>
         <w:rPr>
           <w:lang w:val="sr-Cyrl-RS"/>
@@ -4661,15 +8731,15 @@
         <w:lastRenderedPageBreak/>
         <w:t xml:space="preserve"> </w:t>
       </w:r>
-      <w:bookmarkStart w:id="12" w:name="_Toc176254491"/>
+      <w:bookmarkStart w:id="10" w:name="_Toc176254491"/>
       <w:r>
         <w:rPr>
           <w:lang w:val="sr-Cyrl-RS"/>
         </w:rPr>
         <w:t>ЗАКЉУЧАК</w:t>
       </w:r>
-      <w:bookmarkEnd w:id="11"/>
-      <w:bookmarkEnd w:id="12"/>
+      <w:bookmarkEnd w:id="9"/>
+      <w:bookmarkEnd w:id="10"/>
     </w:p>
     <w:p>
       <w:pPr>
@@ -4720,7 +8790,7 @@
           <w:lang w:val="sr-Cyrl-RS"/>
         </w:rPr>
       </w:pPr>
-      <w:bookmarkStart w:id="13" w:name="_Toc320534786"/>
+      <w:bookmarkStart w:id="11" w:name="_Toc320534786"/>
       <w:r>
         <w:rPr>
           <w:lang w:val="sr-Cyrl-RS"/>
@@ -4728,15 +8798,15 @@
         <w:lastRenderedPageBreak/>
         <w:t xml:space="preserve"> </w:t>
       </w:r>
-      <w:bookmarkStart w:id="14" w:name="_Toc176254492"/>
+      <w:bookmarkStart w:id="12" w:name="_Toc176254492"/>
       <w:r>
         <w:rPr>
           <w:lang w:val="sr-Cyrl-RS"/>
         </w:rPr>
         <w:t>ИНДЕКС ПОЈМОВА</w:t>
       </w:r>
-      <w:bookmarkEnd w:id="13"/>
-      <w:bookmarkEnd w:id="14"/>
+      <w:bookmarkEnd w:id="11"/>
+      <w:bookmarkEnd w:id="12"/>
     </w:p>
     <w:p>
       <w:pPr>
@@ -4801,7 +8871,7 @@
           <w:lang w:val="sr-Cyrl-RS"/>
         </w:rPr>
       </w:pPr>
-      <w:bookmarkStart w:id="15" w:name="_Toc320534787"/>
+      <w:bookmarkStart w:id="13" w:name="_Toc320534787"/>
     </w:p>
     <w:p>
       <w:pPr>
@@ -4908,15 +8978,15 @@
         <w:lastRenderedPageBreak/>
         <w:t xml:space="preserve"> </w:t>
       </w:r>
-      <w:bookmarkStart w:id="16" w:name="_Toc176254493"/>
+      <w:bookmarkStart w:id="14" w:name="_Toc176254493"/>
       <w:r>
         <w:rPr>
           <w:lang w:val="sr-Cyrl-RS"/>
         </w:rPr>
         <w:t>ЛИТЕРАТУРА</w:t>
       </w:r>
-      <w:bookmarkEnd w:id="15"/>
-      <w:bookmarkEnd w:id="16"/>
+      <w:bookmarkEnd w:id="13"/>
+      <w:bookmarkEnd w:id="14"/>
     </w:p>
     <w:p>
       <w:pPr>
@@ -5144,14 +9214,14 @@
         <w:lastRenderedPageBreak/>
         <w:t xml:space="preserve"> </w:t>
       </w:r>
-      <w:bookmarkStart w:id="17" w:name="_Toc176254494"/>
+      <w:bookmarkStart w:id="15" w:name="_Toc176254494"/>
       <w:r>
         <w:rPr>
           <w:lang w:val="sr-Cyrl-RS"/>
         </w:rPr>
         <w:t>Прилози</w:t>
       </w:r>
-      <w:bookmarkEnd w:id="17"/>
+      <w:bookmarkEnd w:id="15"/>
     </w:p>
     <w:p>
       <w:pPr>
@@ -5203,14 +9273,14 @@
         <w:lastRenderedPageBreak/>
         <w:t xml:space="preserve"> </w:t>
       </w:r>
-      <w:bookmarkStart w:id="18" w:name="_Toc176254495"/>
+      <w:bookmarkStart w:id="16" w:name="_Toc176254495"/>
       <w:r>
         <w:rPr>
           <w:lang w:val="sr-Cyrl-RS"/>
         </w:rPr>
         <w:t>изјава о академскoј честитости</w:t>
       </w:r>
-      <w:bookmarkEnd w:id="18"/>
+      <w:bookmarkEnd w:id="16"/>
     </w:p>
     <w:p>
       <w:pPr>
@@ -10783,7 +14853,6 @@
   <w:style w:type="character" w:default="1" w:styleId="DefaultParagraphFont">
     <w:name w:val="Default Paragraph Font"/>
     <w:uiPriority w:val="1"/>
-    <w:semiHidden/>
     <w:unhideWhenUsed/>
   </w:style>
   <w:style w:type="table" w:default="1" w:styleId="TableNormal">

</xml_diff>

<commit_message>
Add another naming convention describing the suffix 'Manager'
</commit_message>
<xml_diff>
--- a/Papir/Papir.docx
+++ b/Papir/Papir.docx
@@ -3732,6 +3732,49 @@
         <w:rPr>
           <w:lang w:val="sr-Cyrl-RS"/>
         </w:rPr>
+        <w:t xml:space="preserve">За класе чије постоји само једна инстанца, али и која није статична јер наслеђује од </w:t>
+      </w:r>
+      <w:r>
+        <w:rPr>
+          <w:i/>
+          <w:iCs/>
+          <w:highlight w:val="lightGray"/>
+        </w:rPr>
+        <w:t>MonoBehaviour</w:t>
+      </w:r>
+      <w:r>
+        <w:t>,</w:t>
+      </w:r>
+      <w:r>
+        <w:rPr>
+          <w:lang w:val="sr-Cyrl-RS"/>
+        </w:rPr>
+        <w:t xml:space="preserve"> додељује се суфикс </w:t>
+      </w:r>
+      <w:r>
+        <w:rPr>
+          <w:i/>
+          <w:iCs/>
+          <w:highlight w:val="lightGray"/>
+        </w:rPr>
+        <w:t>Manager</w:t>
+      </w:r>
+      <w:r>
+        <w:t>.</w:t>
+      </w:r>
+    </w:p>
+    <w:p>
+      <w:pPr>
+        <w:pStyle w:val="ListParagraph"/>
+        <w:numPr>
+          <w:ilvl w:val="0"/>
+          <w:numId w:val="38"/>
+        </w:numPr>
+      </w:pPr>
+      <w:r>
+        <w:rPr>
+          <w:lang w:val="sr-Cyrl-RS"/>
+        </w:rPr>
         <w:t xml:space="preserve">За приватне променљиве користимо префикс </w:t>
       </w:r>
       <w:r>
@@ -3960,7 +4003,14 @@
         <w:rPr>
           <w:lang w:val="sr-Cyrl-RS"/>
         </w:rPr>
-        <w:t>. На тај догађај реагују системи непријатељских бродова или појачивача, који проверавају да ли се унета реч подудара са неком инстанцом брода или појачивача.</w:t>
+        <w:t xml:space="preserve">. На тај догађај реагују системи непријатељских бродова или </w:t>
+      </w:r>
+      <w:r>
+        <w:rPr>
+          <w:lang w:val="sr-Cyrl-RS"/>
+        </w:rPr>
+        <w:lastRenderedPageBreak/>
+        <w:t>појачивача, који проверавају да ли се унета реч подудара са неком инстанцом брода или појачивача.</w:t>
       </w:r>
     </w:p>
     <w:p>
@@ -4176,7 +4226,6 @@
         <w:rPr>
           <w:lang w:val="sr-Cyrl-RS"/>
         </w:rPr>
-        <w:lastRenderedPageBreak/>
         <w:t xml:space="preserve">Осим тога, систем такође подржава уклањање последњег слова из речи ако играч притисне тастере </w:t>
       </w:r>
       <w:r>
@@ -6532,6 +6581,7 @@
         <w:rPr>
           <w:lang w:val="sr-Cyrl-RS"/>
         </w:rPr>
+        <w:lastRenderedPageBreak/>
         <w:t xml:space="preserve">Један од кључних делова инициализације система је метод </w:t>
       </w:r>
       <w:r>
@@ -6636,7 +6686,6 @@
           <w:sz w:val="21"/>
           <w:szCs w:val="21"/>
         </w:rPr>
-        <w:lastRenderedPageBreak/>
         <w:t>{</w:t>
       </w:r>
     </w:p>
@@ -7966,37 +8015,48 @@
     <w:p/>
     <w:p>
       <w:pPr>
-        <w:pStyle w:val="Heading2"/>
-        <w:rPr>
-          <w:lang w:val="sr-Cyrl-RS"/>
-        </w:rPr>
-      </w:pPr>
-      <w:r>
-        <w:rPr>
-          <w:lang w:val="sr-Cyrl-RS"/>
-        </w:rPr>
-        <w:t xml:space="preserve"> </w:t>
-      </w:r>
-      <w:bookmarkStart w:id="3" w:name="_Toc176254486"/>
-      <w:r>
-        <w:rPr>
-          <w:lang w:val="sr-Cyrl-RS"/>
-        </w:rPr>
-        <w:t>Xxxxxxxxxxxxxxxxxxxxxxxx</w:t>
-      </w:r>
-      <w:bookmarkEnd w:id="3"/>
-    </w:p>
-    <w:p>
-      <w:pPr>
-        <w:rPr>
-          <w:lang w:val="sr-Cyrl-RS"/>
-        </w:rPr>
-      </w:pPr>
-      <w:r>
-        <w:rPr>
-          <w:lang w:val="sr-Cyrl-RS"/>
-        </w:rPr>
-        <w:t>xxxxxxxxxxxxxxxxxxxxxxxxxxxxxxxxxxxxxxxxxxxxxxxxxxxxxxxxxxxxxxxxxxxxxxxxxxxxxxxxxxxxxxxxxxxxxxxxxxxxxxxxxxxxxxxxxxxxxxxxxxxxxxxxxxxxxxxxxxxxxxxxxxxxxxxxxxxxxxxxxxxxxxxxxxxxxxxxxxxxxxxxxxxxxxxxxxxxxxxxxxxxxxxxxxxxxxxxxxxxxxxxxxxxxxxxxxxxxxxxxxxxxxxfffffffffffffffxxxxxxxxxxxxxxxxxxxxxxxxxxxxxxxxxxxxxxxxxxxxxxxxxxxxxxxxxxxxxxxxxxxxxxxxxxxxxxxxxxxxxxxxxxxxxxxxxxxxxxxxxxxxxxxxxxxxxxxxxxxxxxxxxxxxxxxxxxxxxxxxxxxxxxxxxxxxxxxxx</w:t>
+        <w:pStyle w:val="Heading3"/>
+        <w:rPr>
+          <w:lang w:val="sr-Cyrl-RS"/>
+        </w:rPr>
+      </w:pPr>
+      <w:r>
+        <w:rPr>
+          <w:lang w:val="sr-Cyrl-RS"/>
+        </w:rPr>
+        <w:t>Систем н</w:t>
+      </w:r>
+      <w:r>
+        <w:rPr>
+          <w:lang w:val="sr-Cyrl-RS"/>
+        </w:rPr>
+        <w:tab/>
+      </w:r>
+      <w:r>
+        <w:rPr>
+          <w:lang w:val="sr-Cyrl-RS"/>
+        </w:rPr>
+        <w:t>епријатељских бродова</w:t>
+      </w:r>
+    </w:p>
+    <w:p>
+      <w:pPr>
+        <w:rPr>
+          <w:lang w:val="sr-Cyrl-RS"/>
+        </w:rPr>
+      </w:pPr>
+      <w:r>
+        <w:rPr>
+          <w:lang w:val="sr-Cyrl-RS"/>
+        </w:rPr>
+        <w:t>xxxxxxxxxxxxxxxxxxxxxxxxxxxxxxxxxxxxxxxxxxxxxxxxxxxxxxxxxxxxxxxxxxxxxxxxxxxxxxxxxxxxxxxxxxxxxxxxxxxxxxxxxxxxxxxxxxxxxxxxxxxxxxxxxxxxxxxxxxxxxxxxxxxxxxxxxxxxxxxxxxxxxxxxxxxxxxxxxxxxxxxxxxxxxxxxxxxxxxxxxxxxxxxxxxxxxxxxxxxxxxxxxxxxxxxxxxxxxxxxxxxxxxxfffffffffffffffxxxxxxxxxxxxxxxxxxxxxxxxxxxxxxxxxxxxx</w:t>
+      </w:r>
+      <w:r>
+        <w:rPr>
+          <w:lang w:val="sr-Cyrl-RS"/>
+        </w:rPr>
+        <w:lastRenderedPageBreak/>
+        <w:t>xxxxxxxxxxxxxxxxxxxxxxxxxxxxxxxxxxxxxxxxxxxxxxxxxxxxxxxxxxxxxxxxxxxxxxxxxxxxxxxxxxxxxxxxxxxxxxxxxxxxxxxxxxxxxxxxxxxxxxxxxxxx</w:t>
       </w:r>
     </w:p>
     <w:p>
@@ -8011,7 +8071,6 @@
           <w:noProof/>
           <w:lang w:val="sr-Cyrl-RS"/>
         </w:rPr>
-        <w:lastRenderedPageBreak/>
         <mc:AlternateContent>
           <mc:Choice Requires="wps">
             <w:drawing>
@@ -8168,14 +8227,14 @@
         </w:rPr>
         <w:t xml:space="preserve"> </w:t>
       </w:r>
-      <w:bookmarkStart w:id="4" w:name="_Toc176254487"/>
+      <w:bookmarkStart w:id="3" w:name="_Toc176254487"/>
       <w:r>
         <w:rPr>
           <w:lang w:val="sr-Cyrl-RS"/>
         </w:rPr>
         <w:t>Dddddddddddddddd</w:t>
       </w:r>
-      <w:bookmarkEnd w:id="4"/>
+      <w:bookmarkEnd w:id="3"/>
     </w:p>
     <w:p>
       <w:pPr>
@@ -8621,14 +8680,14 @@
         </w:rPr>
         <w:t xml:space="preserve"> </w:t>
       </w:r>
-      <w:bookmarkStart w:id="5" w:name="_Toc176254488"/>
+      <w:bookmarkStart w:id="4" w:name="_Toc176254488"/>
       <w:r>
         <w:rPr>
           <w:lang w:val="sr-Cyrl-RS"/>
         </w:rPr>
         <w:t>Xxxxxxxxxxxxxxxxxxxxxx</w:t>
       </w:r>
-      <w:bookmarkEnd w:id="5"/>
+      <w:bookmarkEnd w:id="4"/>
     </w:p>
     <w:p>
       <w:pPr>
@@ -8650,7 +8709,7 @@
           <w:lang w:val="sr-Cyrl-RS"/>
         </w:rPr>
       </w:pPr>
-      <w:bookmarkStart w:id="6" w:name="_Toc320534768"/>
+      <w:bookmarkStart w:id="5" w:name="_Toc320534768"/>
       <w:r>
         <w:rPr>
           <w:lang w:val="sr-Cyrl-RS"/>
@@ -8658,14 +8717,49 @@
         <w:lastRenderedPageBreak/>
         <w:t xml:space="preserve"> </w:t>
       </w:r>
-      <w:bookmarkStart w:id="7" w:name="_Toc176254489"/>
+      <w:bookmarkStart w:id="6" w:name="_Toc176254489"/>
       <w:r>
         <w:rPr>
           <w:lang w:val="sr-Cyrl-RS"/>
         </w:rPr>
         <w:t>МЕРЕЊА</w:t>
       </w:r>
+      <w:bookmarkEnd w:id="5"/>
       <w:bookmarkEnd w:id="6"/>
+    </w:p>
+    <w:p>
+      <w:pPr>
+        <w:rPr>
+          <w:lang w:val="sr-Cyrl-RS"/>
+        </w:rPr>
+      </w:pPr>
+      <w:r>
+        <w:rPr>
+          <w:lang w:val="sr-Cyrl-RS"/>
+        </w:rPr>
+        <w:t>xxxxxxxxxxxxxxxxxxxxxxxxxxxxxxxxxxxxxxxxxxxxxxxxxxxxxxxxxxxxxxxxxxxxxxxxxxxxxxxxxxxxxxxxxxxxxxxxxxxxxxxxxxxxxxxxxxxxxxxxxxxxxxxxxxxxxxxxxxxxxxxxxxxxxxxxxxxxxxxxxxxxxxxxxxxxxxxxxxxxxxxxxxxxxxxxxxxxxxxxxxxxxxxxxxxxxxxxxxxxxxxxxxxxxxxxxxxxxxxxxxxxxxxxxxxxxxxxxxxxxxxxxxxxxxxxxxxxxxxxxxxxxxxxxxxxxxxxxxxxxxxxxxxxxxxxxxxxxxxxxxxxxxxxxxxxxxxxxxxxxxxxxxxxxxxxxxxxxxxxxxxxxxxxxxxxxxxxxxxxxxxxxxxxxxxxxxxxxxxxxxxxxxxxxxxxxxxxx</w:t>
+      </w:r>
+    </w:p>
+    <w:p>
+      <w:pPr>
+        <w:pStyle w:val="Heading3"/>
+        <w:rPr>
+          <w:lang w:val="sr-Cyrl-RS"/>
+        </w:rPr>
+      </w:pPr>
+      <w:r>
+        <w:rPr>
+          <w:lang w:val="sr-Cyrl-RS"/>
+        </w:rPr>
+        <w:t xml:space="preserve"> </w:t>
+      </w:r>
+      <w:bookmarkStart w:id="7" w:name="_Toc176254490"/>
+      <w:r>
+        <w:rPr>
+          <w:lang w:val="sr-Cyrl-RS"/>
+        </w:rPr>
+        <w:t>Zzzzzzzzzzzzzzzzzzzzzzzz</w:t>
+      </w:r>
       <w:bookmarkEnd w:id="7"/>
     </w:p>
     <w:p>
@@ -8683,47 +8777,12 @@
     </w:p>
     <w:p>
       <w:pPr>
-        <w:pStyle w:val="Heading3"/>
-        <w:rPr>
-          <w:lang w:val="sr-Cyrl-RS"/>
-        </w:rPr>
-      </w:pPr>
-      <w:r>
-        <w:rPr>
-          <w:lang w:val="sr-Cyrl-RS"/>
-        </w:rPr>
-        <w:t xml:space="preserve"> </w:t>
-      </w:r>
-      <w:bookmarkStart w:id="8" w:name="_Toc176254490"/>
-      <w:r>
-        <w:rPr>
-          <w:lang w:val="sr-Cyrl-RS"/>
-        </w:rPr>
-        <w:t>Zzzzzzzzzzzzzzzzzzzzzzzz</w:t>
-      </w:r>
-      <w:bookmarkEnd w:id="8"/>
-    </w:p>
-    <w:p>
-      <w:pPr>
-        <w:rPr>
-          <w:lang w:val="sr-Cyrl-RS"/>
-        </w:rPr>
-      </w:pPr>
-      <w:r>
-        <w:rPr>
-          <w:lang w:val="sr-Cyrl-RS"/>
-        </w:rPr>
-        <w:t>xxxxxxxxxxxxxxxxxxxxxxxxxxxxxxxxxxxxxxxxxxxxxxxxxxxxxxxxxxxxxxxxxxxxxxxxxxxxxxxxxxxxxxxxxxxxxxxxxxxxxxxxxxxxxxxxxxxxxxxxxxxxxxxxxxxxxxxxxxxxxxxxxxxxxxxxxxxxxxxxxxxxxxxxxxxxxxxxxxxxxxxxxxxxxxxxxxxxxxxxxxxxxxxxxxxxxxxxxxxxxxxxxxxxxxxxxxxxxxxxxxxxxxxxxxxxxxxxxxxxxxxxxxxxxxxxxxxxxxxxxxxxxxxxxxxxxxxxxxxxxxxxxxxxxxxxxxxxxxxxxxxxxxxxxxxxxxxxxxxxxxxxxxxxxxxxxxxxxxxxxxxxxxxxxxxxxxxxxxxxxxxxxxxxxxxxxxxxxxxxxxxxxxxxxxxxxxxxx</w:t>
-      </w:r>
-    </w:p>
-    <w:p>
-      <w:pPr>
         <w:pStyle w:val="Heading1"/>
         <w:rPr>
           <w:lang w:val="sr-Cyrl-RS"/>
         </w:rPr>
       </w:pPr>
-      <w:bookmarkStart w:id="9" w:name="_Toc320534785"/>
+      <w:bookmarkStart w:id="8" w:name="_Toc320534785"/>
       <w:r>
         <w:rPr>
           <w:lang w:val="sr-Cyrl-RS"/>
@@ -8731,15 +8790,15 @@
         <w:lastRenderedPageBreak/>
         <w:t xml:space="preserve"> </w:t>
       </w:r>
-      <w:bookmarkStart w:id="10" w:name="_Toc176254491"/>
+      <w:bookmarkStart w:id="9" w:name="_Toc176254491"/>
       <w:r>
         <w:rPr>
           <w:lang w:val="sr-Cyrl-RS"/>
         </w:rPr>
         <w:t>ЗАКЉУЧАК</w:t>
       </w:r>
+      <w:bookmarkEnd w:id="8"/>
       <w:bookmarkEnd w:id="9"/>
-      <w:bookmarkEnd w:id="10"/>
     </w:p>
     <w:p>
       <w:pPr>
@@ -8790,7 +8849,7 @@
           <w:lang w:val="sr-Cyrl-RS"/>
         </w:rPr>
       </w:pPr>
-      <w:bookmarkStart w:id="11" w:name="_Toc320534786"/>
+      <w:bookmarkStart w:id="10" w:name="_Toc320534786"/>
       <w:r>
         <w:rPr>
           <w:lang w:val="sr-Cyrl-RS"/>
@@ -8798,15 +8857,15 @@
         <w:lastRenderedPageBreak/>
         <w:t xml:space="preserve"> </w:t>
       </w:r>
-      <w:bookmarkStart w:id="12" w:name="_Toc176254492"/>
+      <w:bookmarkStart w:id="11" w:name="_Toc176254492"/>
       <w:r>
         <w:rPr>
           <w:lang w:val="sr-Cyrl-RS"/>
         </w:rPr>
         <w:t>ИНДЕКС ПОЈМОВА</w:t>
       </w:r>
+      <w:bookmarkEnd w:id="10"/>
       <w:bookmarkEnd w:id="11"/>
-      <w:bookmarkEnd w:id="12"/>
     </w:p>
     <w:p>
       <w:pPr>
@@ -8871,7 +8930,7 @@
           <w:lang w:val="sr-Cyrl-RS"/>
         </w:rPr>
       </w:pPr>
-      <w:bookmarkStart w:id="13" w:name="_Toc320534787"/>
+      <w:bookmarkStart w:id="12" w:name="_Toc320534787"/>
     </w:p>
     <w:p>
       <w:pPr>
@@ -8978,15 +9037,15 @@
         <w:lastRenderedPageBreak/>
         <w:t xml:space="preserve"> </w:t>
       </w:r>
-      <w:bookmarkStart w:id="14" w:name="_Toc176254493"/>
+      <w:bookmarkStart w:id="13" w:name="_Toc176254493"/>
       <w:r>
         <w:rPr>
           <w:lang w:val="sr-Cyrl-RS"/>
         </w:rPr>
         <w:t>ЛИТЕРАТУРА</w:t>
       </w:r>
+      <w:bookmarkEnd w:id="12"/>
       <w:bookmarkEnd w:id="13"/>
-      <w:bookmarkEnd w:id="14"/>
     </w:p>
     <w:p>
       <w:pPr>
@@ -9214,14 +9273,14 @@
         <w:lastRenderedPageBreak/>
         <w:t xml:space="preserve"> </w:t>
       </w:r>
-      <w:bookmarkStart w:id="15" w:name="_Toc176254494"/>
+      <w:bookmarkStart w:id="14" w:name="_Toc176254494"/>
       <w:r>
         <w:rPr>
           <w:lang w:val="sr-Cyrl-RS"/>
         </w:rPr>
         <w:t>Прилози</w:t>
       </w:r>
-      <w:bookmarkEnd w:id="15"/>
+      <w:bookmarkEnd w:id="14"/>
     </w:p>
     <w:p>
       <w:pPr>
@@ -9273,14 +9332,14 @@
         <w:lastRenderedPageBreak/>
         <w:t xml:space="preserve"> </w:t>
       </w:r>
-      <w:bookmarkStart w:id="16" w:name="_Toc176254495"/>
+      <w:bookmarkStart w:id="15" w:name="_Toc176254495"/>
       <w:r>
         <w:rPr>
           <w:lang w:val="sr-Cyrl-RS"/>
         </w:rPr>
         <w:t>изјава о академскoј честитости</w:t>
       </w:r>
-      <w:bookmarkEnd w:id="16"/>
+      <w:bookmarkEnd w:id="15"/>
     </w:p>
     <w:p>
       <w:pPr>

</xml_diff>

<commit_message>
Write about the CameraSystem
Write about the CameraSystem and its only component - the CameraShaker. Explain shortly why it's important as it makes the player immerse in the game deeper.
</commit_message>
<xml_diff>
--- a/Papir/Papir.docx
+++ b/Papir/Papir.docx
@@ -1193,7 +1193,7 @@
         </w:rPr>
         <w:fldChar w:fldCharType="separate"/>
       </w:r>
-      <w:hyperlink w:anchor="_Toc177207277" w:history="1">
+      <w:hyperlink w:anchor="_Toc177390095" w:history="1">
         <w:r>
           <w:rPr>
             <w:rStyle w:val="Hyperlink"/>
@@ -1239,7 +1239,7 @@
             <w:noProof/>
             <w:webHidden/>
           </w:rPr>
-          <w:instrText xml:space="preserve"> PAGEREF _Toc177207277 \h </w:instrText>
+          <w:instrText xml:space="preserve"> PAGEREF _Toc177390095 \h </w:instrText>
         </w:r>
         <w:r>
           <w:rPr>
@@ -1285,7 +1285,7 @@
           <w14:ligatures w14:val="standardContextual"/>
         </w:rPr>
       </w:pPr>
-      <w:hyperlink w:anchor="_Toc177207278" w:history="1">
+      <w:hyperlink w:anchor="_Toc177390096" w:history="1">
         <w:r>
           <w:rPr>
             <w:rStyle w:val="Hyperlink"/>
@@ -1331,7 +1331,7 @@
             <w:noProof/>
             <w:webHidden/>
           </w:rPr>
-          <w:instrText xml:space="preserve"> PAGEREF _Toc177207278 \h </w:instrText>
+          <w:instrText xml:space="preserve"> PAGEREF _Toc177390096 \h </w:instrText>
         </w:r>
         <w:r>
           <w:rPr>
@@ -1377,7 +1377,7 @@
           <w14:ligatures w14:val="standardContextual"/>
         </w:rPr>
       </w:pPr>
-      <w:hyperlink w:anchor="_Toc177207279" w:history="1">
+      <w:hyperlink w:anchor="_Toc177390097" w:history="1">
         <w:r>
           <w:rPr>
             <w:rStyle w:val="Hyperlink"/>
@@ -1422,7 +1422,7 @@
             <w:noProof/>
             <w:webHidden/>
           </w:rPr>
-          <w:instrText xml:space="preserve"> PAGEREF _Toc177207279 \h </w:instrText>
+          <w:instrText xml:space="preserve"> PAGEREF _Toc177390097 \h </w:instrText>
         </w:r>
         <w:r>
           <w:rPr>
@@ -1468,7 +1468,7 @@
           <w14:ligatures w14:val="standardContextual"/>
         </w:rPr>
       </w:pPr>
-      <w:hyperlink w:anchor="_Toc177207280" w:history="1">
+      <w:hyperlink w:anchor="_Toc177390098" w:history="1">
         <w:r>
           <w:rPr>
             <w:rStyle w:val="Hyperlink"/>
@@ -1513,7 +1513,7 @@
             <w:noProof/>
             <w:webHidden/>
           </w:rPr>
-          <w:instrText xml:space="preserve"> PAGEREF _Toc177207280 \h </w:instrText>
+          <w:instrText xml:space="preserve"> PAGEREF _Toc177390098 \h </w:instrText>
         </w:r>
         <w:r>
           <w:rPr>
@@ -1559,7 +1559,7 @@
           <w14:ligatures w14:val="standardContextual"/>
         </w:rPr>
       </w:pPr>
-      <w:hyperlink w:anchor="_Toc177207281" w:history="1">
+      <w:hyperlink w:anchor="_Toc177390099" w:history="1">
         <w:r>
           <w:rPr>
             <w:rStyle w:val="Hyperlink"/>
@@ -1604,7 +1604,7 @@
             <w:noProof/>
             <w:webHidden/>
           </w:rPr>
-          <w:instrText xml:space="preserve"> PAGEREF _Toc177207281 \h </w:instrText>
+          <w:instrText xml:space="preserve"> PAGEREF _Toc177390099 \h </w:instrText>
         </w:r>
         <w:r>
           <w:rPr>
@@ -1650,7 +1650,7 @@
           <w14:ligatures w14:val="standardContextual"/>
         </w:rPr>
       </w:pPr>
-      <w:hyperlink w:anchor="_Toc177207282" w:history="1">
+      <w:hyperlink w:anchor="_Toc177390100" w:history="1">
         <w:r>
           <w:rPr>
             <w:rStyle w:val="Hyperlink"/>
@@ -1696,7 +1696,7 @@
             <w:noProof/>
             <w:webHidden/>
           </w:rPr>
-          <w:instrText xml:space="preserve"> PAGEREF _Toc177207282 \h </w:instrText>
+          <w:instrText xml:space="preserve"> PAGEREF _Toc177390100 \h </w:instrText>
         </w:r>
         <w:r>
           <w:rPr>
@@ -1742,7 +1742,7 @@
           <w14:ligatures w14:val="standardContextual"/>
         </w:rPr>
       </w:pPr>
-      <w:hyperlink w:anchor="_Toc177207283" w:history="1">
+      <w:hyperlink w:anchor="_Toc177390101" w:history="1">
         <w:r>
           <w:rPr>
             <w:rStyle w:val="Hyperlink"/>
@@ -1788,7 +1788,7 @@
             <w:noProof/>
             <w:webHidden/>
           </w:rPr>
-          <w:instrText xml:space="preserve"> PAGEREF _Toc177207283 \h </w:instrText>
+          <w:instrText xml:space="preserve"> PAGEREF _Toc177390101 \h </w:instrText>
         </w:r>
         <w:r>
           <w:rPr>
@@ -1834,7 +1834,7 @@
           <w14:ligatures w14:val="standardContextual"/>
         </w:rPr>
       </w:pPr>
-      <w:hyperlink w:anchor="_Toc177207284" w:history="1">
+      <w:hyperlink w:anchor="_Toc177390102" w:history="1">
         <w:r>
           <w:rPr>
             <w:rStyle w:val="Hyperlink"/>
@@ -1879,7 +1879,7 @@
             <w:noProof/>
             <w:webHidden/>
           </w:rPr>
-          <w:instrText xml:space="preserve"> PAGEREF _Toc177207284 \h </w:instrText>
+          <w:instrText xml:space="preserve"> PAGEREF _Toc177390102 \h </w:instrText>
         </w:r>
         <w:r>
           <w:rPr>
@@ -1925,12 +1925,11 @@
           <w14:ligatures w14:val="standardContextual"/>
         </w:rPr>
       </w:pPr>
-      <w:hyperlink w:anchor="_Toc177207285" w:history="1">
+      <w:hyperlink w:anchor="_Toc177390103" w:history="1">
         <w:r>
           <w:rPr>
             <w:rStyle w:val="Hyperlink"/>
             <w:noProof/>
-            <w:lang w:val="sr-Cyrl-RS"/>
           </w:rPr>
           <w:t>2.2.3.</w:t>
         </w:r>
@@ -1950,7 +1949,7 @@
             <w:noProof/>
             <w:lang w:val="sr-Cyrl-RS"/>
           </w:rPr>
-          <w:t>Dddddddddddddddd</w:t>
+          <w:t>Систем појачивача</w:t>
         </w:r>
         <w:r>
           <w:rPr>
@@ -1971,7 +1970,7 @@
             <w:noProof/>
             <w:webHidden/>
           </w:rPr>
-          <w:instrText xml:space="preserve"> PAGEREF _Toc177207285 \h </w:instrText>
+          <w:instrText xml:space="preserve"> PAGEREF _Toc177390103 \h </w:instrText>
         </w:r>
         <w:r>
           <w:rPr>
@@ -2004,6 +2003,212 @@
     </w:p>
     <w:p>
       <w:pPr>
+        <w:pStyle w:val="TOC3"/>
+        <w:tabs>
+          <w:tab w:val="left" w:pos="1960"/>
+          <w:tab w:val="right" w:pos="9017"/>
+        </w:tabs>
+        <w:rPr>
+          <w:rFonts w:asciiTheme="minorHAnsi" w:eastAsiaTheme="minorEastAsia" w:hAnsiTheme="minorHAnsi" w:cstheme="minorBidi"/>
+          <w:noProof/>
+          <w:kern w:val="2"/>
+          <w:sz w:val="22"/>
+          <w14:ligatures w14:val="standardContextual"/>
+        </w:rPr>
+      </w:pPr>
+      <w:hyperlink w:anchor="_Toc177390104" w:history="1">
+        <w:r>
+          <w:rPr>
+            <w:rStyle w:val="Hyperlink"/>
+            <w:noProof/>
+            <w:lang w:val="sr-Cyrl-RS"/>
+          </w:rPr>
+          <w:t>2.2.4.</w:t>
+        </w:r>
+        <w:r>
+          <w:rPr>
+            <w:rFonts w:asciiTheme="minorHAnsi" w:eastAsiaTheme="minorEastAsia" w:hAnsiTheme="minorHAnsi" w:cstheme="minorBidi"/>
+            <w:noProof/>
+            <w:kern w:val="2"/>
+            <w:sz w:val="22"/>
+            <w14:ligatures w14:val="standardContextual"/>
+          </w:rPr>
+          <w:tab/>
+        </w:r>
+        <w:r>
+          <w:rPr>
+            <w:rStyle w:val="Hyperlink"/>
+            <w:noProof/>
+          </w:rPr>
+          <w:t>C</w:t>
+        </w:r>
+        <w:r>
+          <w:rPr>
+            <w:rStyle w:val="Hyperlink"/>
+            <w:noProof/>
+            <w:lang w:val="sr-Cyrl-RS"/>
+          </w:rPr>
+          <w:t>истем</w:t>
+        </w:r>
+        <w:r>
+          <w:rPr>
+            <w:rStyle w:val="Hyperlink"/>
+            <w:noProof/>
+          </w:rPr>
+          <w:t xml:space="preserve"> </w:t>
+        </w:r>
+        <w:r>
+          <w:rPr>
+            <w:rStyle w:val="Hyperlink"/>
+            <w:noProof/>
+            <w:lang w:val="sr-Cyrl-RS"/>
+          </w:rPr>
+          <w:t>пројектила</w:t>
+        </w:r>
+        <w:r>
+          <w:rPr>
+            <w:noProof/>
+            <w:webHidden/>
+          </w:rPr>
+          <w:tab/>
+        </w:r>
+        <w:r>
+          <w:rPr>
+            <w:noProof/>
+            <w:webHidden/>
+          </w:rPr>
+          <w:fldChar w:fldCharType="begin"/>
+        </w:r>
+        <w:r>
+          <w:rPr>
+            <w:noProof/>
+            <w:webHidden/>
+          </w:rPr>
+          <w:instrText xml:space="preserve"> PAGEREF _Toc177390104 \h </w:instrText>
+        </w:r>
+        <w:r>
+          <w:rPr>
+            <w:noProof/>
+            <w:webHidden/>
+          </w:rPr>
+        </w:r>
+        <w:r>
+          <w:rPr>
+            <w:noProof/>
+            <w:webHidden/>
+          </w:rPr>
+          <w:fldChar w:fldCharType="separate"/>
+        </w:r>
+        <w:r>
+          <w:rPr>
+            <w:noProof/>
+            <w:webHidden/>
+          </w:rPr>
+          <w:t>13</w:t>
+        </w:r>
+        <w:r>
+          <w:rPr>
+            <w:noProof/>
+            <w:webHidden/>
+          </w:rPr>
+          <w:fldChar w:fldCharType="end"/>
+        </w:r>
+      </w:hyperlink>
+    </w:p>
+    <w:p>
+      <w:pPr>
+        <w:pStyle w:val="TOC3"/>
+        <w:tabs>
+          <w:tab w:val="left" w:pos="1960"/>
+          <w:tab w:val="right" w:pos="9017"/>
+        </w:tabs>
+        <w:rPr>
+          <w:rFonts w:asciiTheme="minorHAnsi" w:eastAsiaTheme="minorEastAsia" w:hAnsiTheme="minorHAnsi" w:cstheme="minorBidi"/>
+          <w:noProof/>
+          <w:kern w:val="2"/>
+          <w:sz w:val="22"/>
+          <w14:ligatures w14:val="standardContextual"/>
+        </w:rPr>
+      </w:pPr>
+      <w:hyperlink w:anchor="_Toc177390105" w:history="1">
+        <w:r>
+          <w:rPr>
+            <w:rStyle w:val="Hyperlink"/>
+            <w:noProof/>
+            <w:lang w:val="sr-Cyrl-RS"/>
+          </w:rPr>
+          <w:t>2.2.5.</w:t>
+        </w:r>
+        <w:r>
+          <w:rPr>
+            <w:rFonts w:asciiTheme="minorHAnsi" w:eastAsiaTheme="minorEastAsia" w:hAnsiTheme="minorHAnsi" w:cstheme="minorBidi"/>
+            <w:noProof/>
+            <w:kern w:val="2"/>
+            <w:sz w:val="22"/>
+            <w14:ligatures w14:val="standardContextual"/>
+          </w:rPr>
+          <w:tab/>
+        </w:r>
+        <w:r>
+          <w:rPr>
+            <w:rStyle w:val="Hyperlink"/>
+            <w:noProof/>
+            <w:lang w:val="sr-Cyrl-RS"/>
+          </w:rPr>
+          <w:t>Систем камера</w:t>
+        </w:r>
+        <w:r>
+          <w:rPr>
+            <w:noProof/>
+            <w:webHidden/>
+          </w:rPr>
+          <w:tab/>
+        </w:r>
+        <w:r>
+          <w:rPr>
+            <w:noProof/>
+            <w:webHidden/>
+          </w:rPr>
+          <w:fldChar w:fldCharType="begin"/>
+        </w:r>
+        <w:r>
+          <w:rPr>
+            <w:noProof/>
+            <w:webHidden/>
+          </w:rPr>
+          <w:instrText xml:space="preserve"> PAGEREF _Toc177390105 \h </w:instrText>
+        </w:r>
+        <w:r>
+          <w:rPr>
+            <w:noProof/>
+            <w:webHidden/>
+          </w:rPr>
+        </w:r>
+        <w:r>
+          <w:rPr>
+            <w:noProof/>
+            <w:webHidden/>
+          </w:rPr>
+          <w:fldChar w:fldCharType="separate"/>
+        </w:r>
+        <w:r>
+          <w:rPr>
+            <w:noProof/>
+            <w:webHidden/>
+          </w:rPr>
+          <w:t>15</w:t>
+        </w:r>
+        <w:r>
+          <w:rPr>
+            <w:noProof/>
+            <w:webHidden/>
+          </w:rPr>
+          <w:fldChar w:fldCharType="end"/>
+        </w:r>
+      </w:hyperlink>
+    </w:p>
+    <w:p>
+      <w:pPr>
         <w:pStyle w:val="TOC2"/>
         <w:tabs>
           <w:tab w:val="left" w:pos="1760"/>
@@ -2017,7 +2222,7 @@
           <w14:ligatures w14:val="standardContextual"/>
         </w:rPr>
       </w:pPr>
-      <w:hyperlink w:anchor="_Toc177207286" w:history="1">
+      <w:hyperlink w:anchor="_Toc177390106" w:history="1">
         <w:r>
           <w:rPr>
             <w:rStyle w:val="Hyperlink"/>
@@ -2063,7 +2268,7 @@
             <w:noProof/>
             <w:webHidden/>
           </w:rPr>
-          <w:instrText xml:space="preserve"> PAGEREF _Toc177207286 \h </w:instrText>
+          <w:instrText xml:space="preserve"> PAGEREF _Toc177390106 \h </w:instrText>
         </w:r>
         <w:r>
           <w:rPr>
@@ -2083,7 +2288,7 @@
             <w:noProof/>
             <w:webHidden/>
           </w:rPr>
-          <w:t>10</w:t>
+          <w:t>16</w:t>
         </w:r>
         <w:r>
           <w:rPr>
@@ -2109,7 +2314,7 @@
           <w14:ligatures w14:val="standardContextual"/>
         </w:rPr>
       </w:pPr>
-      <w:hyperlink w:anchor="_Toc177207287" w:history="1">
+      <w:hyperlink w:anchor="_Toc177390107" w:history="1">
         <w:r>
           <w:rPr>
             <w:rStyle w:val="Hyperlink"/>
@@ -2155,7 +2360,7 @@
             <w:noProof/>
             <w:webHidden/>
           </w:rPr>
-          <w:instrText xml:space="preserve"> PAGEREF _Toc177207287 \h </w:instrText>
+          <w:instrText xml:space="preserve"> PAGEREF _Toc177390107 \h </w:instrText>
         </w:r>
         <w:r>
           <w:rPr>
@@ -2175,7 +2380,7 @@
             <w:noProof/>
             <w:webHidden/>
           </w:rPr>
-          <w:t>11</w:t>
+          <w:t>17</w:t>
         </w:r>
         <w:r>
           <w:rPr>
@@ -2201,7 +2406,7 @@
           <w14:ligatures w14:val="standardContextual"/>
         </w:rPr>
       </w:pPr>
-      <w:hyperlink w:anchor="_Toc177207288" w:history="1">
+      <w:hyperlink w:anchor="_Toc177390108" w:history="1">
         <w:r>
           <w:rPr>
             <w:rStyle w:val="Hyperlink"/>
@@ -2247,7 +2452,7 @@
             <w:noProof/>
             <w:webHidden/>
           </w:rPr>
-          <w:instrText xml:space="preserve"> PAGEREF _Toc177207288 \h </w:instrText>
+          <w:instrText xml:space="preserve"> PAGEREF _Toc177390108 \h </w:instrText>
         </w:r>
         <w:r>
           <w:rPr>
@@ -2267,7 +2472,7 @@
             <w:noProof/>
             <w:webHidden/>
           </w:rPr>
-          <w:t>11</w:t>
+          <w:t>17</w:t>
         </w:r>
         <w:r>
           <w:rPr>
@@ -2293,7 +2498,7 @@
           <w14:ligatures w14:val="standardContextual"/>
         </w:rPr>
       </w:pPr>
-      <w:hyperlink w:anchor="_Toc177207289" w:history="1">
+      <w:hyperlink w:anchor="_Toc177390109" w:history="1">
         <w:r>
           <w:rPr>
             <w:rStyle w:val="Hyperlink"/>
@@ -2339,7 +2544,7 @@
             <w:noProof/>
             <w:webHidden/>
           </w:rPr>
-          <w:instrText xml:space="preserve"> PAGEREF _Toc177207289 \h </w:instrText>
+          <w:instrText xml:space="preserve"> PAGEREF _Toc177390109 \h </w:instrText>
         </w:r>
         <w:r>
           <w:rPr>
@@ -2359,7 +2564,7 @@
             <w:noProof/>
             <w:webHidden/>
           </w:rPr>
-          <w:t>12</w:t>
+          <w:t>18</w:t>
         </w:r>
         <w:r>
           <w:rPr>
@@ -2385,7 +2590,7 @@
           <w14:ligatures w14:val="standardContextual"/>
         </w:rPr>
       </w:pPr>
-      <w:hyperlink w:anchor="_Toc177207290" w:history="1">
+      <w:hyperlink w:anchor="_Toc177390110" w:history="1">
         <w:r>
           <w:rPr>
             <w:rStyle w:val="Hyperlink"/>
@@ -2431,7 +2636,7 @@
             <w:noProof/>
             <w:webHidden/>
           </w:rPr>
-          <w:instrText xml:space="preserve"> PAGEREF _Toc177207290 \h </w:instrText>
+          <w:instrText xml:space="preserve"> PAGEREF _Toc177390110 \h </w:instrText>
         </w:r>
         <w:r>
           <w:rPr>
@@ -2451,7 +2656,7 @@
             <w:noProof/>
             <w:webHidden/>
           </w:rPr>
-          <w:t>13</w:t>
+          <w:t>19</w:t>
         </w:r>
         <w:r>
           <w:rPr>
@@ -2477,7 +2682,7 @@
           <w14:ligatures w14:val="standardContextual"/>
         </w:rPr>
       </w:pPr>
-      <w:hyperlink w:anchor="_Toc177207291" w:history="1">
+      <w:hyperlink w:anchor="_Toc177390111" w:history="1">
         <w:r>
           <w:rPr>
             <w:rStyle w:val="Hyperlink"/>
@@ -2523,7 +2728,7 @@
             <w:noProof/>
             <w:webHidden/>
           </w:rPr>
-          <w:instrText xml:space="preserve"> PAGEREF _Toc177207291 \h </w:instrText>
+          <w:instrText xml:space="preserve"> PAGEREF _Toc177390111 \h </w:instrText>
         </w:r>
         <w:r>
           <w:rPr>
@@ -2543,7 +2748,7 @@
             <w:noProof/>
             <w:webHidden/>
           </w:rPr>
-          <w:t>14</w:t>
+          <w:t>20</w:t>
         </w:r>
         <w:r>
           <w:rPr>
@@ -2569,7 +2774,7 @@
           <w14:ligatures w14:val="standardContextual"/>
         </w:rPr>
       </w:pPr>
-      <w:hyperlink w:anchor="_Toc177207292" w:history="1">
+      <w:hyperlink w:anchor="_Toc177390112" w:history="1">
         <w:r>
           <w:rPr>
             <w:rStyle w:val="Hyperlink"/>
@@ -2615,7 +2820,7 @@
             <w:noProof/>
             <w:webHidden/>
           </w:rPr>
-          <w:instrText xml:space="preserve"> PAGEREF _Toc177207292 \h </w:instrText>
+          <w:instrText xml:space="preserve"> PAGEREF _Toc177390112 \h </w:instrText>
         </w:r>
         <w:r>
           <w:rPr>
@@ -2635,7 +2840,7 @@
             <w:noProof/>
             <w:webHidden/>
           </w:rPr>
-          <w:t>15</w:t>
+          <w:t>21</w:t>
         </w:r>
         <w:r>
           <w:rPr>
@@ -2661,7 +2866,7 @@
           <w14:ligatures w14:val="standardContextual"/>
         </w:rPr>
       </w:pPr>
-      <w:hyperlink w:anchor="_Toc177207293" w:history="1">
+      <w:hyperlink w:anchor="_Toc177390113" w:history="1">
         <w:r>
           <w:rPr>
             <w:rStyle w:val="Hyperlink"/>
@@ -2707,7 +2912,7 @@
             <w:noProof/>
             <w:webHidden/>
           </w:rPr>
-          <w:instrText xml:space="preserve"> PAGEREF _Toc177207293 \h </w:instrText>
+          <w:instrText xml:space="preserve"> PAGEREF _Toc177390113 \h </w:instrText>
         </w:r>
         <w:r>
           <w:rPr>
@@ -2727,7 +2932,7 @@
             <w:noProof/>
             <w:webHidden/>
           </w:rPr>
-          <w:t>16</w:t>
+          <w:t>22</w:t>
         </w:r>
         <w:r>
           <w:rPr>
@@ -2787,7 +2992,7 @@
         <w:lastRenderedPageBreak/>
         <w:t xml:space="preserve"> </w:t>
       </w:r>
-      <w:bookmarkStart w:id="0" w:name="_Toc177207277"/>
+      <w:bookmarkStart w:id="0" w:name="_Toc177390095"/>
       <w:r>
         <w:rPr>
           <w:lang w:val="sr-Cyrl-RS"/>
@@ -3038,7 +3243,7 @@
         <w:lastRenderedPageBreak/>
         <w:t xml:space="preserve"> </w:t>
       </w:r>
-      <w:bookmarkStart w:id="2" w:name="_Toc177207278"/>
+      <w:bookmarkStart w:id="2" w:name="_Toc177390096"/>
       <w:r>
         <w:rPr>
           <w:lang w:val="sr-Cyrl-RS"/>
@@ -3057,7 +3262,7 @@
         </w:rPr>
         <w:t xml:space="preserve"> </w:t>
       </w:r>
-      <w:bookmarkStart w:id="3" w:name="_Toc177207279"/>
+      <w:bookmarkStart w:id="3" w:name="_Toc177390097"/>
       <w:r>
         <w:rPr>
           <w:lang w:val="sr-Cyrl-RS"/>
@@ -3070,7 +3275,7 @@
       <w:pPr>
         <w:pStyle w:val="Heading3"/>
       </w:pPr>
-      <w:bookmarkStart w:id="4" w:name="_Toc177207280"/>
+      <w:bookmarkStart w:id="4" w:name="_Toc177390098"/>
       <w:r>
         <w:rPr>
           <w:lang w:val="sr-Cyrl-RS"/>
@@ -3744,7 +3949,7 @@
       <w:pPr>
         <w:pStyle w:val="Heading3"/>
       </w:pPr>
-      <w:bookmarkStart w:id="5" w:name="_Toc177207281"/>
+      <w:bookmarkStart w:id="5" w:name="_Toc177390099"/>
       <w:r>
         <w:rPr>
           <w:lang w:val="sr-Cyrl-RS"/>
@@ -4097,7 +4302,7 @@
           <w:lang w:val="sr-Cyrl-RS"/>
         </w:rPr>
       </w:pPr>
-      <w:bookmarkStart w:id="6" w:name="_Toc177207282"/>
+      <w:bookmarkStart w:id="6" w:name="_Toc177390100"/>
       <w:r>
         <w:rPr>
           <w:lang w:val="sr-Cyrl-RS"/>
@@ -4113,7 +4318,7 @@
           <w:lang w:val="sr-Cyrl-RS"/>
         </w:rPr>
       </w:pPr>
-      <w:bookmarkStart w:id="7" w:name="_Toc177207283"/>
+      <w:bookmarkStart w:id="7" w:name="_Toc177390101"/>
       <w:r>
         <w:rPr>
           <w:lang w:val="sr-Cyrl-RS"/>
@@ -8219,7 +8424,7 @@
       <w:pPr>
         <w:pStyle w:val="Heading3"/>
       </w:pPr>
-      <w:bookmarkStart w:id="8" w:name="_Toc177207284"/>
+      <w:bookmarkStart w:id="8" w:name="_Toc177390102"/>
       <w:r>
         <w:rPr>
           <w:lang w:val="sr-Cyrl-RS"/>
@@ -15015,12 +15220,14 @@
       <w:pPr>
         <w:pStyle w:val="Heading3"/>
       </w:pPr>
+      <w:bookmarkStart w:id="9" w:name="_Toc177390103"/>
       <w:r>
         <w:rPr>
           <w:lang w:val="sr-Cyrl-RS"/>
         </w:rPr>
         <w:t>Систем појачивача</w:t>
       </w:r>
+      <w:bookmarkEnd w:id="9"/>
     </w:p>
     <w:p>
       <w:r>
@@ -20864,6 +21071,7 @@
           <w:lang w:val="sr-Cyrl-RS"/>
         </w:rPr>
       </w:pPr>
+      <w:bookmarkStart w:id="10" w:name="_Toc177390104"/>
       <w:r>
         <w:lastRenderedPageBreak/>
         <w:t>C</w:t>
@@ -20883,6 +21091,7 @@
         </w:rPr>
         <w:t>пројектила</w:t>
       </w:r>
+      <w:bookmarkEnd w:id="10"/>
     </w:p>
     <w:p>
       <w:pPr>
@@ -25421,11 +25630,6 @@
       </w:r>
     </w:p>
     <w:p>
-      <w:pPr>
-        <w:rPr>
-          <w:lang w:val="sr-Cyrl-RS"/>
-        </w:rPr>
-      </w:pPr>
       <w:r>
         <w:t xml:space="preserve">Укратко, систем пројектила у нашој игри представља механизам за управљање испаљивањем пројектила и интеракцијом са метама. Кроз координацију између класа </w:t>
       </w:r>
@@ -25448,6 +25652,1692 @@
         <w:t>, овај систем обезбеђује да се пројектил правилно креће дуж путање и активира жељени ефекат приликом поготка у мету.</w:t>
       </w:r>
     </w:p>
+    <w:p>
+      <w:pPr>
+        <w:pStyle w:val="Heading3"/>
+        <w:rPr>
+          <w:lang w:val="sr-Cyrl-RS"/>
+        </w:rPr>
+      </w:pPr>
+      <w:bookmarkStart w:id="11" w:name="_Toc177390105"/>
+      <w:r>
+        <w:rPr>
+          <w:lang w:val="sr-Cyrl-RS"/>
+        </w:rPr>
+        <w:t>Систем камера</w:t>
+      </w:r>
+      <w:bookmarkEnd w:id="11"/>
+    </w:p>
+    <w:p>
+      <w:r>
+        <w:t>Систем камер</w:t>
+      </w:r>
+      <w:r>
+        <w:t xml:space="preserve">a </w:t>
+      </w:r>
+      <w:r>
+        <w:t xml:space="preserve">у нашем пројекту је веома једноставан и садржи само једну компоненту чија је основна одговорност тресење камере када непријатељски брод погоди планету. Овај ефекат користи библиотеку </w:t>
+      </w:r>
+      <w:r>
+        <w:rPr>
+          <w:highlight w:val="lightGray"/>
+        </w:rPr>
+        <w:t>DOTween</w:t>
+      </w:r>
+      <w:r>
+        <w:t xml:space="preserve"> за постизање визуелног тресења и игра важну улогу у томе да играч осети последицу удара непријатељског брода, </w:t>
+      </w:r>
+      <w:r>
+        <w:t>чиме се повећава укупни доживљај игре.</w:t>
+      </w:r>
+    </w:p>
+    <w:p>
+      <w:r>
+        <w:t xml:space="preserve">У имплементацији, класа </w:t>
+      </w:r>
+      <w:r>
+        <w:rPr>
+          <w:highlight w:val="lightGray"/>
+        </w:rPr>
+        <w:t>CameraShaker</w:t>
+      </w:r>
+      <w:r>
+        <w:t xml:space="preserve"> ослушкује догађај удара непријатеља у планету и активира тресење камере. Сваки пут када дође до удара, камера се затресе користећи подешене параметре као што су трајање, јачина и вибрација.</w:t>
+      </w:r>
+    </w:p>
+    <w:p>
+      <w:pPr>
+        <w:shd w:val="clear" w:color="auto" w:fill="1F1F1F"/>
+        <w:spacing w:before="0" w:after="0" w:line="285" w:lineRule="atLeast"/>
+        <w:ind w:firstLine="0"/>
+        <w:jc w:val="left"/>
+        <w:rPr>
+          <w:rFonts w:ascii="Consolas" w:hAnsi="Consolas"/>
+          <w:color w:val="CCCCCC"/>
+          <w:sz w:val="21"/>
+          <w:szCs w:val="21"/>
+        </w:rPr>
+      </w:pPr>
+      <w:r>
+        <w:rPr>
+          <w:rFonts w:ascii="Consolas" w:hAnsi="Consolas"/>
+          <w:color w:val="569CD6"/>
+          <w:sz w:val="21"/>
+          <w:szCs w:val="21"/>
+        </w:rPr>
+        <w:t>namespace</w:t>
+      </w:r>
+      <w:r>
+        <w:rPr>
+          <w:rFonts w:ascii="Consolas" w:hAnsi="Consolas"/>
+          <w:color w:val="CCCCCC"/>
+          <w:sz w:val="21"/>
+          <w:szCs w:val="21"/>
+        </w:rPr>
+        <w:t xml:space="preserve"> </w:t>
+      </w:r>
+      <w:r>
+        <w:rPr>
+          <w:rFonts w:ascii="Consolas" w:hAnsi="Consolas"/>
+          <w:color w:val="4EC9B0"/>
+          <w:sz w:val="21"/>
+          <w:szCs w:val="21"/>
+        </w:rPr>
+        <w:t>AP</w:t>
+      </w:r>
+      <w:r>
+        <w:rPr>
+          <w:rFonts w:ascii="Consolas" w:hAnsi="Consolas"/>
+          <w:color w:val="D4D4D4"/>
+          <w:sz w:val="21"/>
+          <w:szCs w:val="21"/>
+        </w:rPr>
+        <w:t>.</w:t>
+      </w:r>
+      <w:r>
+        <w:rPr>
+          <w:rFonts w:ascii="Consolas" w:hAnsi="Consolas"/>
+          <w:color w:val="4EC9B0"/>
+          <w:sz w:val="21"/>
+          <w:szCs w:val="21"/>
+        </w:rPr>
+        <w:t>CameraSystem</w:t>
+      </w:r>
+    </w:p>
+    <w:p>
+      <w:pPr>
+        <w:shd w:val="clear" w:color="auto" w:fill="1F1F1F"/>
+        <w:spacing w:before="0" w:after="0" w:line="285" w:lineRule="atLeast"/>
+        <w:ind w:firstLine="0"/>
+        <w:jc w:val="left"/>
+        <w:rPr>
+          <w:rFonts w:ascii="Consolas" w:hAnsi="Consolas"/>
+          <w:color w:val="CCCCCC"/>
+          <w:sz w:val="21"/>
+          <w:szCs w:val="21"/>
+        </w:rPr>
+      </w:pPr>
+      <w:r>
+        <w:rPr>
+          <w:rFonts w:ascii="Consolas" w:hAnsi="Consolas"/>
+          <w:color w:val="CCCCCC"/>
+          <w:sz w:val="21"/>
+          <w:szCs w:val="21"/>
+        </w:rPr>
+        <w:t>{</w:t>
+      </w:r>
+    </w:p>
+    <w:p>
+      <w:pPr>
+        <w:shd w:val="clear" w:color="auto" w:fill="1F1F1F"/>
+        <w:spacing w:before="0" w:after="0" w:line="285" w:lineRule="atLeast"/>
+        <w:ind w:firstLine="0"/>
+        <w:jc w:val="left"/>
+        <w:rPr>
+          <w:rFonts w:ascii="Consolas" w:hAnsi="Consolas"/>
+          <w:color w:val="CCCCCC"/>
+          <w:sz w:val="21"/>
+          <w:szCs w:val="21"/>
+        </w:rPr>
+      </w:pPr>
+      <w:r>
+        <w:rPr>
+          <w:rFonts w:ascii="Consolas" w:hAnsi="Consolas"/>
+          <w:color w:val="CCCCCC"/>
+          <w:sz w:val="21"/>
+          <w:szCs w:val="21"/>
+        </w:rPr>
+        <w:t xml:space="preserve">    </w:t>
+      </w:r>
+      <w:r>
+        <w:rPr>
+          <w:rFonts w:ascii="Consolas" w:hAnsi="Consolas"/>
+          <w:color w:val="569CD6"/>
+          <w:sz w:val="21"/>
+          <w:szCs w:val="21"/>
+        </w:rPr>
+        <w:t>public</w:t>
+      </w:r>
+      <w:r>
+        <w:rPr>
+          <w:rFonts w:ascii="Consolas" w:hAnsi="Consolas"/>
+          <w:color w:val="CCCCCC"/>
+          <w:sz w:val="21"/>
+          <w:szCs w:val="21"/>
+        </w:rPr>
+        <w:t xml:space="preserve"> </w:t>
+      </w:r>
+      <w:r>
+        <w:rPr>
+          <w:rFonts w:ascii="Consolas" w:hAnsi="Consolas"/>
+          <w:color w:val="569CD6"/>
+          <w:sz w:val="21"/>
+          <w:szCs w:val="21"/>
+        </w:rPr>
+        <w:t>class</w:t>
+      </w:r>
+      <w:r>
+        <w:rPr>
+          <w:rFonts w:ascii="Consolas" w:hAnsi="Consolas"/>
+          <w:color w:val="CCCCCC"/>
+          <w:sz w:val="21"/>
+          <w:szCs w:val="21"/>
+        </w:rPr>
+        <w:t xml:space="preserve"> </w:t>
+      </w:r>
+      <w:r>
+        <w:rPr>
+          <w:rFonts w:ascii="Consolas" w:hAnsi="Consolas"/>
+          <w:color w:val="4EC9B0"/>
+          <w:sz w:val="21"/>
+          <w:szCs w:val="21"/>
+        </w:rPr>
+        <w:t>CameraShaker</w:t>
+      </w:r>
+      <w:r>
+        <w:rPr>
+          <w:rFonts w:ascii="Consolas" w:hAnsi="Consolas"/>
+          <w:color w:val="CCCCCC"/>
+          <w:sz w:val="21"/>
+          <w:szCs w:val="21"/>
+        </w:rPr>
+        <w:t xml:space="preserve"> : </w:t>
+      </w:r>
+      <w:r>
+        <w:rPr>
+          <w:rFonts w:ascii="Consolas" w:hAnsi="Consolas"/>
+          <w:color w:val="4EC9B0"/>
+          <w:sz w:val="21"/>
+          <w:szCs w:val="21"/>
+        </w:rPr>
+        <w:t>MonoBehaviour</w:t>
+      </w:r>
+    </w:p>
+    <w:p>
+      <w:pPr>
+        <w:shd w:val="clear" w:color="auto" w:fill="1F1F1F"/>
+        <w:spacing w:before="0" w:after="0" w:line="285" w:lineRule="atLeast"/>
+        <w:ind w:firstLine="0"/>
+        <w:jc w:val="left"/>
+        <w:rPr>
+          <w:rFonts w:ascii="Consolas" w:hAnsi="Consolas"/>
+          <w:color w:val="CCCCCC"/>
+          <w:sz w:val="21"/>
+          <w:szCs w:val="21"/>
+        </w:rPr>
+      </w:pPr>
+      <w:r>
+        <w:rPr>
+          <w:rFonts w:ascii="Consolas" w:hAnsi="Consolas"/>
+          <w:color w:val="CCCCCC"/>
+          <w:sz w:val="21"/>
+          <w:szCs w:val="21"/>
+        </w:rPr>
+        <w:t>    {</w:t>
+      </w:r>
+    </w:p>
+    <w:p>
+      <w:pPr>
+        <w:shd w:val="clear" w:color="auto" w:fill="1F1F1F"/>
+        <w:spacing w:before="0" w:after="0" w:line="285" w:lineRule="atLeast"/>
+        <w:ind w:firstLine="0"/>
+        <w:jc w:val="left"/>
+        <w:rPr>
+          <w:rFonts w:ascii="Consolas" w:hAnsi="Consolas"/>
+          <w:color w:val="CCCCCC"/>
+          <w:sz w:val="21"/>
+          <w:szCs w:val="21"/>
+        </w:rPr>
+      </w:pPr>
+      <w:r>
+        <w:rPr>
+          <w:rFonts w:ascii="Consolas" w:hAnsi="Consolas"/>
+          <w:color w:val="CCCCCC"/>
+          <w:sz w:val="21"/>
+          <w:szCs w:val="21"/>
+        </w:rPr>
+        <w:t>        [</w:t>
+      </w:r>
+      <w:r>
+        <w:rPr>
+          <w:rFonts w:ascii="Consolas" w:hAnsi="Consolas"/>
+          <w:color w:val="4EC9B0"/>
+          <w:sz w:val="21"/>
+          <w:szCs w:val="21"/>
+        </w:rPr>
+        <w:t>SerializeField</w:t>
+      </w:r>
+      <w:r>
+        <w:rPr>
+          <w:rFonts w:ascii="Consolas" w:hAnsi="Consolas"/>
+          <w:color w:val="CCCCCC"/>
+          <w:sz w:val="21"/>
+          <w:szCs w:val="21"/>
+        </w:rPr>
+        <w:t xml:space="preserve">] </w:t>
+      </w:r>
+      <w:r>
+        <w:rPr>
+          <w:rFonts w:ascii="Consolas" w:hAnsi="Consolas"/>
+          <w:color w:val="569CD6"/>
+          <w:sz w:val="21"/>
+          <w:szCs w:val="21"/>
+        </w:rPr>
+        <w:t>private</w:t>
+      </w:r>
+      <w:r>
+        <w:rPr>
+          <w:rFonts w:ascii="Consolas" w:hAnsi="Consolas"/>
+          <w:color w:val="CCCCCC"/>
+          <w:sz w:val="21"/>
+          <w:szCs w:val="21"/>
+        </w:rPr>
+        <w:t xml:space="preserve"> </w:t>
+      </w:r>
+      <w:r>
+        <w:rPr>
+          <w:rFonts w:ascii="Consolas" w:hAnsi="Consolas"/>
+          <w:color w:val="569CD6"/>
+          <w:sz w:val="21"/>
+          <w:szCs w:val="21"/>
+        </w:rPr>
+        <w:t>float</w:t>
+      </w:r>
+      <w:r>
+        <w:rPr>
+          <w:rFonts w:ascii="Consolas" w:hAnsi="Consolas"/>
+          <w:color w:val="CCCCCC"/>
+          <w:sz w:val="21"/>
+          <w:szCs w:val="21"/>
+        </w:rPr>
+        <w:t xml:space="preserve"> </w:t>
+      </w:r>
+      <w:r>
+        <w:rPr>
+          <w:rFonts w:ascii="Consolas" w:hAnsi="Consolas"/>
+          <w:color w:val="9CDCFE"/>
+          <w:sz w:val="21"/>
+          <w:szCs w:val="21"/>
+        </w:rPr>
+        <w:t>duration</w:t>
+      </w:r>
+      <w:r>
+        <w:rPr>
+          <w:rFonts w:ascii="Consolas" w:hAnsi="Consolas"/>
+          <w:color w:val="CCCCCC"/>
+          <w:sz w:val="21"/>
+          <w:szCs w:val="21"/>
+        </w:rPr>
+        <w:t>;</w:t>
+      </w:r>
+    </w:p>
+    <w:p>
+      <w:pPr>
+        <w:shd w:val="clear" w:color="auto" w:fill="1F1F1F"/>
+        <w:spacing w:before="0" w:after="0" w:line="285" w:lineRule="atLeast"/>
+        <w:ind w:firstLine="0"/>
+        <w:jc w:val="left"/>
+        <w:rPr>
+          <w:rFonts w:ascii="Consolas" w:hAnsi="Consolas"/>
+          <w:color w:val="CCCCCC"/>
+          <w:sz w:val="21"/>
+          <w:szCs w:val="21"/>
+        </w:rPr>
+      </w:pPr>
+      <w:r>
+        <w:rPr>
+          <w:rFonts w:ascii="Consolas" w:hAnsi="Consolas"/>
+          <w:color w:val="CCCCCC"/>
+          <w:sz w:val="21"/>
+          <w:szCs w:val="21"/>
+        </w:rPr>
+        <w:t>        [</w:t>
+      </w:r>
+      <w:r>
+        <w:rPr>
+          <w:rFonts w:ascii="Consolas" w:hAnsi="Consolas"/>
+          <w:color w:val="4EC9B0"/>
+          <w:sz w:val="21"/>
+          <w:szCs w:val="21"/>
+        </w:rPr>
+        <w:t>SerializeField</w:t>
+      </w:r>
+      <w:r>
+        <w:rPr>
+          <w:rFonts w:ascii="Consolas" w:hAnsi="Consolas"/>
+          <w:color w:val="CCCCCC"/>
+          <w:sz w:val="21"/>
+          <w:szCs w:val="21"/>
+        </w:rPr>
+        <w:t xml:space="preserve">] </w:t>
+      </w:r>
+      <w:r>
+        <w:rPr>
+          <w:rFonts w:ascii="Consolas" w:hAnsi="Consolas"/>
+          <w:color w:val="569CD6"/>
+          <w:sz w:val="21"/>
+          <w:szCs w:val="21"/>
+        </w:rPr>
+        <w:t>private</w:t>
+      </w:r>
+      <w:r>
+        <w:rPr>
+          <w:rFonts w:ascii="Consolas" w:hAnsi="Consolas"/>
+          <w:color w:val="CCCCCC"/>
+          <w:sz w:val="21"/>
+          <w:szCs w:val="21"/>
+        </w:rPr>
+        <w:t xml:space="preserve"> </w:t>
+      </w:r>
+      <w:r>
+        <w:rPr>
+          <w:rFonts w:ascii="Consolas" w:hAnsi="Consolas"/>
+          <w:color w:val="569CD6"/>
+          <w:sz w:val="21"/>
+          <w:szCs w:val="21"/>
+        </w:rPr>
+        <w:t>float</w:t>
+      </w:r>
+      <w:r>
+        <w:rPr>
+          <w:rFonts w:ascii="Consolas" w:hAnsi="Consolas"/>
+          <w:color w:val="CCCCCC"/>
+          <w:sz w:val="21"/>
+          <w:szCs w:val="21"/>
+        </w:rPr>
+        <w:t xml:space="preserve"> </w:t>
+      </w:r>
+      <w:r>
+        <w:rPr>
+          <w:rFonts w:ascii="Consolas" w:hAnsi="Consolas"/>
+          <w:color w:val="9CDCFE"/>
+          <w:sz w:val="21"/>
+          <w:szCs w:val="21"/>
+        </w:rPr>
+        <w:t>strength</w:t>
+      </w:r>
+      <w:r>
+        <w:rPr>
+          <w:rFonts w:ascii="Consolas" w:hAnsi="Consolas"/>
+          <w:color w:val="CCCCCC"/>
+          <w:sz w:val="21"/>
+          <w:szCs w:val="21"/>
+        </w:rPr>
+        <w:t xml:space="preserve"> </w:t>
+      </w:r>
+      <w:r>
+        <w:rPr>
+          <w:rFonts w:ascii="Consolas" w:hAnsi="Consolas"/>
+          <w:color w:val="D4D4D4"/>
+          <w:sz w:val="21"/>
+          <w:szCs w:val="21"/>
+        </w:rPr>
+        <w:t>=</w:t>
+      </w:r>
+      <w:r>
+        <w:rPr>
+          <w:rFonts w:ascii="Consolas" w:hAnsi="Consolas"/>
+          <w:color w:val="CCCCCC"/>
+          <w:sz w:val="21"/>
+          <w:szCs w:val="21"/>
+        </w:rPr>
+        <w:t xml:space="preserve"> </w:t>
+      </w:r>
+      <w:r>
+        <w:rPr>
+          <w:rFonts w:ascii="Consolas" w:hAnsi="Consolas"/>
+          <w:color w:val="B5CEA8"/>
+          <w:sz w:val="21"/>
+          <w:szCs w:val="21"/>
+        </w:rPr>
+        <w:t>1</w:t>
+      </w:r>
+      <w:r>
+        <w:rPr>
+          <w:rFonts w:ascii="Consolas" w:hAnsi="Consolas"/>
+          <w:color w:val="CCCCCC"/>
+          <w:sz w:val="21"/>
+          <w:szCs w:val="21"/>
+        </w:rPr>
+        <w:t>;</w:t>
+      </w:r>
+    </w:p>
+    <w:p>
+      <w:pPr>
+        <w:shd w:val="clear" w:color="auto" w:fill="1F1F1F"/>
+        <w:spacing w:before="0" w:after="0" w:line="285" w:lineRule="atLeast"/>
+        <w:ind w:firstLine="0"/>
+        <w:jc w:val="left"/>
+        <w:rPr>
+          <w:rFonts w:ascii="Consolas" w:hAnsi="Consolas"/>
+          <w:color w:val="CCCCCC"/>
+          <w:sz w:val="21"/>
+          <w:szCs w:val="21"/>
+        </w:rPr>
+      </w:pPr>
+      <w:r>
+        <w:rPr>
+          <w:rFonts w:ascii="Consolas" w:hAnsi="Consolas"/>
+          <w:color w:val="CCCCCC"/>
+          <w:sz w:val="21"/>
+          <w:szCs w:val="21"/>
+        </w:rPr>
+        <w:t>        [</w:t>
+      </w:r>
+      <w:r>
+        <w:rPr>
+          <w:rFonts w:ascii="Consolas" w:hAnsi="Consolas"/>
+          <w:color w:val="4EC9B0"/>
+          <w:sz w:val="21"/>
+          <w:szCs w:val="21"/>
+        </w:rPr>
+        <w:t>SerializeField</w:t>
+      </w:r>
+      <w:r>
+        <w:rPr>
+          <w:rFonts w:ascii="Consolas" w:hAnsi="Consolas"/>
+          <w:color w:val="CCCCCC"/>
+          <w:sz w:val="21"/>
+          <w:szCs w:val="21"/>
+        </w:rPr>
+        <w:t xml:space="preserve">] </w:t>
+      </w:r>
+      <w:r>
+        <w:rPr>
+          <w:rFonts w:ascii="Consolas" w:hAnsi="Consolas"/>
+          <w:color w:val="569CD6"/>
+          <w:sz w:val="21"/>
+          <w:szCs w:val="21"/>
+        </w:rPr>
+        <w:t>private</w:t>
+      </w:r>
+      <w:r>
+        <w:rPr>
+          <w:rFonts w:ascii="Consolas" w:hAnsi="Consolas"/>
+          <w:color w:val="CCCCCC"/>
+          <w:sz w:val="21"/>
+          <w:szCs w:val="21"/>
+        </w:rPr>
+        <w:t xml:space="preserve"> </w:t>
+      </w:r>
+      <w:r>
+        <w:rPr>
+          <w:rFonts w:ascii="Consolas" w:hAnsi="Consolas"/>
+          <w:color w:val="569CD6"/>
+          <w:sz w:val="21"/>
+          <w:szCs w:val="21"/>
+        </w:rPr>
+        <w:t>int</w:t>
+      </w:r>
+      <w:r>
+        <w:rPr>
+          <w:rFonts w:ascii="Consolas" w:hAnsi="Consolas"/>
+          <w:color w:val="CCCCCC"/>
+          <w:sz w:val="21"/>
+          <w:szCs w:val="21"/>
+        </w:rPr>
+        <w:t xml:space="preserve"> </w:t>
+      </w:r>
+      <w:r>
+        <w:rPr>
+          <w:rFonts w:ascii="Consolas" w:hAnsi="Consolas"/>
+          <w:color w:val="9CDCFE"/>
+          <w:sz w:val="21"/>
+          <w:szCs w:val="21"/>
+        </w:rPr>
+        <w:t>vibrato</w:t>
+      </w:r>
+      <w:r>
+        <w:rPr>
+          <w:rFonts w:ascii="Consolas" w:hAnsi="Consolas"/>
+          <w:color w:val="CCCCCC"/>
+          <w:sz w:val="21"/>
+          <w:szCs w:val="21"/>
+        </w:rPr>
+        <w:t xml:space="preserve"> </w:t>
+      </w:r>
+      <w:r>
+        <w:rPr>
+          <w:rFonts w:ascii="Consolas" w:hAnsi="Consolas"/>
+          <w:color w:val="D4D4D4"/>
+          <w:sz w:val="21"/>
+          <w:szCs w:val="21"/>
+        </w:rPr>
+        <w:t>=</w:t>
+      </w:r>
+      <w:r>
+        <w:rPr>
+          <w:rFonts w:ascii="Consolas" w:hAnsi="Consolas"/>
+          <w:color w:val="CCCCCC"/>
+          <w:sz w:val="21"/>
+          <w:szCs w:val="21"/>
+        </w:rPr>
+        <w:t xml:space="preserve"> </w:t>
+      </w:r>
+      <w:r>
+        <w:rPr>
+          <w:rFonts w:ascii="Consolas" w:hAnsi="Consolas"/>
+          <w:color w:val="B5CEA8"/>
+          <w:sz w:val="21"/>
+          <w:szCs w:val="21"/>
+        </w:rPr>
+        <w:t>10</w:t>
+      </w:r>
+      <w:r>
+        <w:rPr>
+          <w:rFonts w:ascii="Consolas" w:hAnsi="Consolas"/>
+          <w:color w:val="CCCCCC"/>
+          <w:sz w:val="21"/>
+          <w:szCs w:val="21"/>
+        </w:rPr>
+        <w:t>;</w:t>
+      </w:r>
+    </w:p>
+    <w:p>
+      <w:pPr>
+        <w:shd w:val="clear" w:color="auto" w:fill="1F1F1F"/>
+        <w:spacing w:before="0" w:after="0" w:line="285" w:lineRule="atLeast"/>
+        <w:ind w:firstLine="0"/>
+        <w:jc w:val="left"/>
+        <w:rPr>
+          <w:rFonts w:ascii="Consolas" w:hAnsi="Consolas"/>
+          <w:color w:val="CCCCCC"/>
+          <w:sz w:val="21"/>
+          <w:szCs w:val="21"/>
+        </w:rPr>
+      </w:pPr>
+    </w:p>
+    <w:p>
+      <w:pPr>
+        <w:shd w:val="clear" w:color="auto" w:fill="1F1F1F"/>
+        <w:spacing w:before="0" w:after="0" w:line="285" w:lineRule="atLeast"/>
+        <w:ind w:firstLine="0"/>
+        <w:jc w:val="left"/>
+        <w:rPr>
+          <w:rFonts w:ascii="Consolas" w:hAnsi="Consolas"/>
+          <w:color w:val="CCCCCC"/>
+          <w:sz w:val="21"/>
+          <w:szCs w:val="21"/>
+        </w:rPr>
+      </w:pPr>
+      <w:r>
+        <w:rPr>
+          <w:rFonts w:ascii="Consolas" w:hAnsi="Consolas"/>
+          <w:color w:val="CCCCCC"/>
+          <w:sz w:val="21"/>
+          <w:szCs w:val="21"/>
+        </w:rPr>
+        <w:t xml:space="preserve">        </w:t>
+      </w:r>
+      <w:r>
+        <w:rPr>
+          <w:rFonts w:ascii="Consolas" w:hAnsi="Consolas"/>
+          <w:color w:val="569CD6"/>
+          <w:sz w:val="21"/>
+          <w:szCs w:val="21"/>
+        </w:rPr>
+        <w:t>private</w:t>
+      </w:r>
+      <w:r>
+        <w:rPr>
+          <w:rFonts w:ascii="Consolas" w:hAnsi="Consolas"/>
+          <w:color w:val="CCCCCC"/>
+          <w:sz w:val="21"/>
+          <w:szCs w:val="21"/>
+        </w:rPr>
+        <w:t xml:space="preserve"> </w:t>
+      </w:r>
+      <w:r>
+        <w:rPr>
+          <w:rFonts w:ascii="Consolas" w:hAnsi="Consolas"/>
+          <w:color w:val="4EC9B0"/>
+          <w:sz w:val="21"/>
+          <w:szCs w:val="21"/>
+        </w:rPr>
+        <w:t>Tween</w:t>
+      </w:r>
+      <w:r>
+        <w:rPr>
+          <w:rFonts w:ascii="Consolas" w:hAnsi="Consolas"/>
+          <w:color w:val="CCCCCC"/>
+          <w:sz w:val="21"/>
+          <w:szCs w:val="21"/>
+        </w:rPr>
+        <w:t xml:space="preserve"> </w:t>
+      </w:r>
+      <w:r>
+        <w:rPr>
+          <w:rFonts w:ascii="Consolas" w:hAnsi="Consolas"/>
+          <w:color w:val="9CDCFE"/>
+          <w:sz w:val="21"/>
+          <w:szCs w:val="21"/>
+        </w:rPr>
+        <w:t>m_cameraShake</w:t>
+      </w:r>
+      <w:r>
+        <w:rPr>
+          <w:rFonts w:ascii="Consolas" w:hAnsi="Consolas"/>
+          <w:color w:val="CCCCCC"/>
+          <w:sz w:val="21"/>
+          <w:szCs w:val="21"/>
+        </w:rPr>
+        <w:t xml:space="preserve"> </w:t>
+      </w:r>
+      <w:r>
+        <w:rPr>
+          <w:rFonts w:ascii="Consolas" w:hAnsi="Consolas"/>
+          <w:color w:val="D4D4D4"/>
+          <w:sz w:val="21"/>
+          <w:szCs w:val="21"/>
+        </w:rPr>
+        <w:t>=</w:t>
+      </w:r>
+      <w:r>
+        <w:rPr>
+          <w:rFonts w:ascii="Consolas" w:hAnsi="Consolas"/>
+          <w:color w:val="CCCCCC"/>
+          <w:sz w:val="21"/>
+          <w:szCs w:val="21"/>
+        </w:rPr>
+        <w:t xml:space="preserve"> </w:t>
+      </w:r>
+      <w:r>
+        <w:rPr>
+          <w:rFonts w:ascii="Consolas" w:hAnsi="Consolas"/>
+          <w:color w:val="569CD6"/>
+          <w:sz w:val="21"/>
+          <w:szCs w:val="21"/>
+        </w:rPr>
+        <w:t>null</w:t>
+      </w:r>
+      <w:r>
+        <w:rPr>
+          <w:rFonts w:ascii="Consolas" w:hAnsi="Consolas"/>
+          <w:color w:val="CCCCCC"/>
+          <w:sz w:val="21"/>
+          <w:szCs w:val="21"/>
+        </w:rPr>
+        <w:t>;</w:t>
+      </w:r>
+    </w:p>
+    <w:p>
+      <w:pPr>
+        <w:shd w:val="clear" w:color="auto" w:fill="1F1F1F"/>
+        <w:spacing w:before="0" w:after="0" w:line="285" w:lineRule="atLeast"/>
+        <w:ind w:firstLine="0"/>
+        <w:jc w:val="left"/>
+        <w:rPr>
+          <w:rFonts w:ascii="Consolas" w:hAnsi="Consolas"/>
+          <w:color w:val="CCCCCC"/>
+          <w:sz w:val="21"/>
+          <w:szCs w:val="21"/>
+        </w:rPr>
+      </w:pPr>
+    </w:p>
+    <w:p>
+      <w:pPr>
+        <w:shd w:val="clear" w:color="auto" w:fill="1F1F1F"/>
+        <w:spacing w:before="0" w:after="0" w:line="285" w:lineRule="atLeast"/>
+        <w:ind w:firstLine="0"/>
+        <w:jc w:val="left"/>
+        <w:rPr>
+          <w:rFonts w:ascii="Consolas" w:hAnsi="Consolas"/>
+          <w:color w:val="CCCCCC"/>
+          <w:sz w:val="21"/>
+          <w:szCs w:val="21"/>
+        </w:rPr>
+      </w:pPr>
+      <w:r>
+        <w:rPr>
+          <w:rFonts w:ascii="Consolas" w:hAnsi="Consolas"/>
+          <w:color w:val="CCCCCC"/>
+          <w:sz w:val="21"/>
+          <w:szCs w:val="21"/>
+        </w:rPr>
+        <w:t xml:space="preserve">        </w:t>
+      </w:r>
+      <w:r>
+        <w:rPr>
+          <w:rFonts w:ascii="Consolas" w:hAnsi="Consolas"/>
+          <w:color w:val="569CD6"/>
+          <w:sz w:val="21"/>
+          <w:szCs w:val="21"/>
+        </w:rPr>
+        <w:t>private</w:t>
+      </w:r>
+      <w:r>
+        <w:rPr>
+          <w:rFonts w:ascii="Consolas" w:hAnsi="Consolas"/>
+          <w:color w:val="CCCCCC"/>
+          <w:sz w:val="21"/>
+          <w:szCs w:val="21"/>
+        </w:rPr>
+        <w:t xml:space="preserve"> </w:t>
+      </w:r>
+      <w:r>
+        <w:rPr>
+          <w:rFonts w:ascii="Consolas" w:hAnsi="Consolas"/>
+          <w:color w:val="569CD6"/>
+          <w:sz w:val="21"/>
+          <w:szCs w:val="21"/>
+        </w:rPr>
+        <w:t>void</w:t>
+      </w:r>
+      <w:r>
+        <w:rPr>
+          <w:rFonts w:ascii="Consolas" w:hAnsi="Consolas"/>
+          <w:color w:val="CCCCCC"/>
+          <w:sz w:val="21"/>
+          <w:szCs w:val="21"/>
+        </w:rPr>
+        <w:t xml:space="preserve"> </w:t>
+      </w:r>
+      <w:r>
+        <w:rPr>
+          <w:rFonts w:ascii="Consolas" w:hAnsi="Consolas"/>
+          <w:color w:val="DCDCAA"/>
+          <w:sz w:val="21"/>
+          <w:szCs w:val="21"/>
+        </w:rPr>
+        <w:t>Start</w:t>
+      </w:r>
+      <w:r>
+        <w:rPr>
+          <w:rFonts w:ascii="Consolas" w:hAnsi="Consolas"/>
+          <w:color w:val="CCCCCC"/>
+          <w:sz w:val="21"/>
+          <w:szCs w:val="21"/>
+        </w:rPr>
+        <w:t xml:space="preserve">() </w:t>
+      </w:r>
+      <w:r>
+        <w:rPr>
+          <w:rFonts w:ascii="Consolas" w:hAnsi="Consolas"/>
+          <w:color w:val="D4D4D4"/>
+          <w:sz w:val="21"/>
+          <w:szCs w:val="21"/>
+        </w:rPr>
+        <w:t>=&gt;</w:t>
+      </w:r>
+      <w:r>
+        <w:rPr>
+          <w:rFonts w:ascii="Consolas" w:hAnsi="Consolas"/>
+          <w:color w:val="CCCCCC"/>
+          <w:sz w:val="21"/>
+          <w:szCs w:val="21"/>
+        </w:rPr>
+        <w:t xml:space="preserve"> </w:t>
+      </w:r>
+      <w:r>
+        <w:rPr>
+          <w:rFonts w:ascii="Consolas" w:hAnsi="Consolas"/>
+          <w:color w:val="4EC9B0"/>
+          <w:sz w:val="21"/>
+          <w:szCs w:val="21"/>
+        </w:rPr>
+        <w:t>PlanetBehaviour</w:t>
+      </w:r>
+      <w:r>
+        <w:rPr>
+          <w:rFonts w:ascii="Consolas" w:hAnsi="Consolas"/>
+          <w:color w:val="D4D4D4"/>
+          <w:sz w:val="21"/>
+          <w:szCs w:val="21"/>
+        </w:rPr>
+        <w:t>.</w:t>
+      </w:r>
+      <w:r>
+        <w:rPr>
+          <w:rFonts w:ascii="Consolas" w:hAnsi="Consolas"/>
+          <w:color w:val="9CDCFE"/>
+          <w:sz w:val="21"/>
+          <w:szCs w:val="21"/>
+        </w:rPr>
+        <w:t>Instance</w:t>
+      </w:r>
+      <w:r>
+        <w:rPr>
+          <w:rFonts w:ascii="Consolas" w:hAnsi="Consolas"/>
+          <w:color w:val="D4D4D4"/>
+          <w:sz w:val="21"/>
+          <w:szCs w:val="21"/>
+        </w:rPr>
+        <w:t>.</w:t>
+      </w:r>
+      <w:r>
+        <w:rPr>
+          <w:rFonts w:ascii="Consolas" w:hAnsi="Consolas"/>
+          <w:color w:val="9CDCFE"/>
+          <w:sz w:val="21"/>
+          <w:szCs w:val="21"/>
+        </w:rPr>
+        <w:t>OnHitByEnemy</w:t>
+      </w:r>
+      <w:r>
+        <w:rPr>
+          <w:rFonts w:ascii="Consolas" w:hAnsi="Consolas"/>
+          <w:color w:val="CCCCCC"/>
+          <w:sz w:val="21"/>
+          <w:szCs w:val="21"/>
+        </w:rPr>
+        <w:t xml:space="preserve"> </w:t>
+      </w:r>
+      <w:r>
+        <w:rPr>
+          <w:rFonts w:ascii="Consolas" w:hAnsi="Consolas"/>
+          <w:color w:val="D4D4D4"/>
+          <w:sz w:val="21"/>
+          <w:szCs w:val="21"/>
+        </w:rPr>
+        <w:t>+=</w:t>
+      </w:r>
+      <w:r>
+        <w:rPr>
+          <w:rFonts w:ascii="Consolas" w:hAnsi="Consolas"/>
+          <w:color w:val="CCCCCC"/>
+          <w:sz w:val="21"/>
+          <w:szCs w:val="21"/>
+        </w:rPr>
+        <w:t xml:space="preserve"> </w:t>
+      </w:r>
+      <w:r>
+        <w:rPr>
+          <w:rFonts w:ascii="Consolas" w:hAnsi="Consolas"/>
+          <w:color w:val="9CDCFE"/>
+          <w:sz w:val="21"/>
+          <w:szCs w:val="21"/>
+        </w:rPr>
+        <w:t>_</w:t>
+      </w:r>
+      <w:r>
+        <w:rPr>
+          <w:rFonts w:ascii="Consolas" w:hAnsi="Consolas"/>
+          <w:color w:val="CCCCCC"/>
+          <w:sz w:val="21"/>
+          <w:szCs w:val="21"/>
+        </w:rPr>
+        <w:t xml:space="preserve"> </w:t>
+      </w:r>
+      <w:r>
+        <w:rPr>
+          <w:rFonts w:ascii="Consolas" w:hAnsi="Consolas"/>
+          <w:color w:val="D4D4D4"/>
+          <w:sz w:val="21"/>
+          <w:szCs w:val="21"/>
+        </w:rPr>
+        <w:t>=&gt;</w:t>
+      </w:r>
+      <w:r>
+        <w:rPr>
+          <w:rFonts w:ascii="Consolas" w:hAnsi="Consolas"/>
+          <w:color w:val="CCCCCC"/>
+          <w:sz w:val="21"/>
+          <w:szCs w:val="21"/>
+        </w:rPr>
+        <w:t xml:space="preserve"> </w:t>
+      </w:r>
+      <w:r>
+        <w:rPr>
+          <w:rFonts w:ascii="Consolas" w:hAnsi="Consolas"/>
+          <w:color w:val="DCDCAA"/>
+          <w:sz w:val="21"/>
+          <w:szCs w:val="21"/>
+        </w:rPr>
+        <w:t>ShakeCamera</w:t>
+      </w:r>
+      <w:r>
+        <w:rPr>
+          <w:rFonts w:ascii="Consolas" w:hAnsi="Consolas"/>
+          <w:color w:val="CCCCCC"/>
+          <w:sz w:val="21"/>
+          <w:szCs w:val="21"/>
+        </w:rPr>
+        <w:t>();</w:t>
+      </w:r>
+    </w:p>
+    <w:p>
+      <w:pPr>
+        <w:shd w:val="clear" w:color="auto" w:fill="1F1F1F"/>
+        <w:spacing w:before="0" w:after="0" w:line="285" w:lineRule="atLeast"/>
+        <w:ind w:firstLine="0"/>
+        <w:jc w:val="left"/>
+        <w:rPr>
+          <w:rFonts w:ascii="Consolas" w:hAnsi="Consolas"/>
+          <w:color w:val="CCCCCC"/>
+          <w:sz w:val="21"/>
+          <w:szCs w:val="21"/>
+        </w:rPr>
+      </w:pPr>
+    </w:p>
+    <w:p>
+      <w:pPr>
+        <w:shd w:val="clear" w:color="auto" w:fill="1F1F1F"/>
+        <w:spacing w:before="0" w:after="0" w:line="285" w:lineRule="atLeast"/>
+        <w:ind w:firstLine="0"/>
+        <w:jc w:val="left"/>
+        <w:rPr>
+          <w:rFonts w:ascii="Consolas" w:hAnsi="Consolas"/>
+          <w:color w:val="CCCCCC"/>
+          <w:sz w:val="21"/>
+          <w:szCs w:val="21"/>
+        </w:rPr>
+      </w:pPr>
+      <w:r>
+        <w:rPr>
+          <w:rFonts w:ascii="Consolas" w:hAnsi="Consolas"/>
+          <w:color w:val="CCCCCC"/>
+          <w:sz w:val="21"/>
+          <w:szCs w:val="21"/>
+        </w:rPr>
+        <w:t xml:space="preserve">        </w:t>
+      </w:r>
+      <w:r>
+        <w:rPr>
+          <w:rFonts w:ascii="Consolas" w:hAnsi="Consolas"/>
+          <w:color w:val="569CD6"/>
+          <w:sz w:val="21"/>
+          <w:szCs w:val="21"/>
+        </w:rPr>
+        <w:t>private</w:t>
+      </w:r>
+      <w:r>
+        <w:rPr>
+          <w:rFonts w:ascii="Consolas" w:hAnsi="Consolas"/>
+          <w:color w:val="CCCCCC"/>
+          <w:sz w:val="21"/>
+          <w:szCs w:val="21"/>
+        </w:rPr>
+        <w:t xml:space="preserve"> </w:t>
+      </w:r>
+      <w:r>
+        <w:rPr>
+          <w:rFonts w:ascii="Consolas" w:hAnsi="Consolas"/>
+          <w:color w:val="569CD6"/>
+          <w:sz w:val="21"/>
+          <w:szCs w:val="21"/>
+        </w:rPr>
+        <w:t>void</w:t>
+      </w:r>
+      <w:r>
+        <w:rPr>
+          <w:rFonts w:ascii="Consolas" w:hAnsi="Consolas"/>
+          <w:color w:val="CCCCCC"/>
+          <w:sz w:val="21"/>
+          <w:szCs w:val="21"/>
+        </w:rPr>
+        <w:t xml:space="preserve"> </w:t>
+      </w:r>
+      <w:r>
+        <w:rPr>
+          <w:rFonts w:ascii="Consolas" w:hAnsi="Consolas"/>
+          <w:color w:val="DCDCAA"/>
+          <w:sz w:val="21"/>
+          <w:szCs w:val="21"/>
+        </w:rPr>
+        <w:t>ShakeCamera</w:t>
+      </w:r>
+      <w:r>
+        <w:rPr>
+          <w:rFonts w:ascii="Consolas" w:hAnsi="Consolas"/>
+          <w:color w:val="CCCCCC"/>
+          <w:sz w:val="21"/>
+          <w:szCs w:val="21"/>
+        </w:rPr>
+        <w:t>()</w:t>
+      </w:r>
+    </w:p>
+    <w:p>
+      <w:pPr>
+        <w:shd w:val="clear" w:color="auto" w:fill="1F1F1F"/>
+        <w:spacing w:before="0" w:after="0" w:line="285" w:lineRule="atLeast"/>
+        <w:ind w:firstLine="0"/>
+        <w:jc w:val="left"/>
+        <w:rPr>
+          <w:rFonts w:ascii="Consolas" w:hAnsi="Consolas"/>
+          <w:color w:val="CCCCCC"/>
+          <w:sz w:val="21"/>
+          <w:szCs w:val="21"/>
+        </w:rPr>
+      </w:pPr>
+      <w:r>
+        <w:rPr>
+          <w:rFonts w:ascii="Consolas" w:hAnsi="Consolas"/>
+          <w:color w:val="CCCCCC"/>
+          <w:sz w:val="21"/>
+          <w:szCs w:val="21"/>
+        </w:rPr>
+        <w:t>        {</w:t>
+      </w:r>
+    </w:p>
+    <w:p>
+      <w:pPr>
+        <w:shd w:val="clear" w:color="auto" w:fill="1F1F1F"/>
+        <w:spacing w:before="0" w:after="0" w:line="285" w:lineRule="atLeast"/>
+        <w:ind w:firstLine="0"/>
+        <w:jc w:val="left"/>
+        <w:rPr>
+          <w:rFonts w:ascii="Consolas" w:hAnsi="Consolas"/>
+          <w:color w:val="CCCCCC"/>
+          <w:sz w:val="21"/>
+          <w:szCs w:val="21"/>
+        </w:rPr>
+      </w:pPr>
+      <w:r>
+        <w:rPr>
+          <w:rFonts w:ascii="Consolas" w:hAnsi="Consolas"/>
+          <w:color w:val="CCCCCC"/>
+          <w:sz w:val="21"/>
+          <w:szCs w:val="21"/>
+        </w:rPr>
+        <w:t xml:space="preserve">            </w:t>
+      </w:r>
+      <w:r>
+        <w:rPr>
+          <w:rFonts w:ascii="Consolas" w:hAnsi="Consolas"/>
+          <w:color w:val="C586C0"/>
+          <w:sz w:val="21"/>
+          <w:szCs w:val="21"/>
+        </w:rPr>
+        <w:t>if</w:t>
+      </w:r>
+      <w:r>
+        <w:rPr>
+          <w:rFonts w:ascii="Consolas" w:hAnsi="Consolas"/>
+          <w:color w:val="CCCCCC"/>
+          <w:sz w:val="21"/>
+          <w:szCs w:val="21"/>
+        </w:rPr>
+        <w:t xml:space="preserve"> (</w:t>
+      </w:r>
+      <w:r>
+        <w:rPr>
+          <w:rFonts w:ascii="Consolas" w:hAnsi="Consolas"/>
+          <w:color w:val="9CDCFE"/>
+          <w:sz w:val="21"/>
+          <w:szCs w:val="21"/>
+        </w:rPr>
+        <w:t>m_cameraShake</w:t>
+      </w:r>
+      <w:r>
+        <w:rPr>
+          <w:rFonts w:ascii="Consolas" w:hAnsi="Consolas"/>
+          <w:color w:val="CCCCCC"/>
+          <w:sz w:val="21"/>
+          <w:szCs w:val="21"/>
+        </w:rPr>
+        <w:t xml:space="preserve"> </w:t>
+      </w:r>
+      <w:r>
+        <w:rPr>
+          <w:rFonts w:ascii="Consolas" w:hAnsi="Consolas"/>
+          <w:color w:val="D4D4D4"/>
+          <w:sz w:val="21"/>
+          <w:szCs w:val="21"/>
+        </w:rPr>
+        <w:t>!=</w:t>
+      </w:r>
+      <w:r>
+        <w:rPr>
+          <w:rFonts w:ascii="Consolas" w:hAnsi="Consolas"/>
+          <w:color w:val="CCCCCC"/>
+          <w:sz w:val="21"/>
+          <w:szCs w:val="21"/>
+        </w:rPr>
+        <w:t xml:space="preserve"> </w:t>
+      </w:r>
+      <w:r>
+        <w:rPr>
+          <w:rFonts w:ascii="Consolas" w:hAnsi="Consolas"/>
+          <w:color w:val="569CD6"/>
+          <w:sz w:val="21"/>
+          <w:szCs w:val="21"/>
+        </w:rPr>
+        <w:t>null</w:t>
+      </w:r>
+      <w:r>
+        <w:rPr>
+          <w:rFonts w:ascii="Consolas" w:hAnsi="Consolas"/>
+          <w:color w:val="CCCCCC"/>
+          <w:sz w:val="21"/>
+          <w:szCs w:val="21"/>
+        </w:rPr>
+        <w:t>)</w:t>
+      </w:r>
+    </w:p>
+    <w:p>
+      <w:pPr>
+        <w:shd w:val="clear" w:color="auto" w:fill="1F1F1F"/>
+        <w:spacing w:before="0" w:after="0" w:line="285" w:lineRule="atLeast"/>
+        <w:ind w:firstLine="0"/>
+        <w:jc w:val="left"/>
+        <w:rPr>
+          <w:rFonts w:ascii="Consolas" w:hAnsi="Consolas"/>
+          <w:color w:val="CCCCCC"/>
+          <w:sz w:val="21"/>
+          <w:szCs w:val="21"/>
+        </w:rPr>
+      </w:pPr>
+      <w:r>
+        <w:rPr>
+          <w:rFonts w:ascii="Consolas" w:hAnsi="Consolas"/>
+          <w:color w:val="CCCCCC"/>
+          <w:sz w:val="21"/>
+          <w:szCs w:val="21"/>
+        </w:rPr>
+        <w:t>            {</w:t>
+      </w:r>
+    </w:p>
+    <w:p>
+      <w:pPr>
+        <w:shd w:val="clear" w:color="auto" w:fill="1F1F1F"/>
+        <w:spacing w:before="0" w:after="0" w:line="285" w:lineRule="atLeast"/>
+        <w:ind w:firstLine="0"/>
+        <w:jc w:val="left"/>
+        <w:rPr>
+          <w:rFonts w:ascii="Consolas" w:hAnsi="Consolas"/>
+          <w:color w:val="CCCCCC"/>
+          <w:sz w:val="21"/>
+          <w:szCs w:val="21"/>
+        </w:rPr>
+      </w:pPr>
+      <w:r>
+        <w:rPr>
+          <w:rFonts w:ascii="Consolas" w:hAnsi="Consolas"/>
+          <w:color w:val="CCCCCC"/>
+          <w:sz w:val="21"/>
+          <w:szCs w:val="21"/>
+        </w:rPr>
+        <w:t xml:space="preserve">                </w:t>
+      </w:r>
+      <w:r>
+        <w:rPr>
+          <w:rFonts w:ascii="Consolas" w:hAnsi="Consolas"/>
+          <w:color w:val="9CDCFE"/>
+          <w:sz w:val="21"/>
+          <w:szCs w:val="21"/>
+        </w:rPr>
+        <w:t>m_cameraShake</w:t>
+      </w:r>
+      <w:r>
+        <w:rPr>
+          <w:rFonts w:ascii="Consolas" w:hAnsi="Consolas"/>
+          <w:color w:val="D4D4D4"/>
+          <w:sz w:val="21"/>
+          <w:szCs w:val="21"/>
+        </w:rPr>
+        <w:t>.</w:t>
+      </w:r>
+      <w:r>
+        <w:rPr>
+          <w:rFonts w:ascii="Consolas" w:hAnsi="Consolas"/>
+          <w:color w:val="DCDCAA"/>
+          <w:sz w:val="21"/>
+          <w:szCs w:val="21"/>
+        </w:rPr>
+        <w:t>Rewind</w:t>
+      </w:r>
+      <w:r>
+        <w:rPr>
+          <w:rFonts w:ascii="Consolas" w:hAnsi="Consolas"/>
+          <w:color w:val="CCCCCC"/>
+          <w:sz w:val="21"/>
+          <w:szCs w:val="21"/>
+        </w:rPr>
+        <w:t>();</w:t>
+      </w:r>
+    </w:p>
+    <w:p>
+      <w:pPr>
+        <w:shd w:val="clear" w:color="auto" w:fill="1F1F1F"/>
+        <w:spacing w:before="0" w:after="0" w:line="285" w:lineRule="atLeast"/>
+        <w:ind w:firstLine="0"/>
+        <w:jc w:val="left"/>
+        <w:rPr>
+          <w:rFonts w:ascii="Consolas" w:hAnsi="Consolas"/>
+          <w:color w:val="CCCCCC"/>
+          <w:sz w:val="21"/>
+          <w:szCs w:val="21"/>
+        </w:rPr>
+      </w:pPr>
+      <w:r>
+        <w:rPr>
+          <w:rFonts w:ascii="Consolas" w:hAnsi="Consolas"/>
+          <w:color w:val="CCCCCC"/>
+          <w:sz w:val="21"/>
+          <w:szCs w:val="21"/>
+        </w:rPr>
+        <w:t xml:space="preserve">                </w:t>
+      </w:r>
+      <w:r>
+        <w:rPr>
+          <w:rFonts w:ascii="Consolas" w:hAnsi="Consolas"/>
+          <w:color w:val="9CDCFE"/>
+          <w:sz w:val="21"/>
+          <w:szCs w:val="21"/>
+        </w:rPr>
+        <w:t>m_cameraShake</w:t>
+      </w:r>
+      <w:r>
+        <w:rPr>
+          <w:rFonts w:ascii="Consolas" w:hAnsi="Consolas"/>
+          <w:color w:val="D4D4D4"/>
+          <w:sz w:val="21"/>
+          <w:szCs w:val="21"/>
+        </w:rPr>
+        <w:t>.</w:t>
+      </w:r>
+      <w:r>
+        <w:rPr>
+          <w:rFonts w:ascii="Consolas" w:hAnsi="Consolas"/>
+          <w:color w:val="DCDCAA"/>
+          <w:sz w:val="21"/>
+          <w:szCs w:val="21"/>
+        </w:rPr>
+        <w:t>Kill</w:t>
+      </w:r>
+      <w:r>
+        <w:rPr>
+          <w:rFonts w:ascii="Consolas" w:hAnsi="Consolas"/>
+          <w:color w:val="CCCCCC"/>
+          <w:sz w:val="21"/>
+          <w:szCs w:val="21"/>
+        </w:rPr>
+        <w:t>();</w:t>
+      </w:r>
+    </w:p>
+    <w:p>
+      <w:pPr>
+        <w:shd w:val="clear" w:color="auto" w:fill="1F1F1F"/>
+        <w:spacing w:before="0" w:after="0" w:line="285" w:lineRule="atLeast"/>
+        <w:ind w:firstLine="0"/>
+        <w:jc w:val="left"/>
+        <w:rPr>
+          <w:rFonts w:ascii="Consolas" w:hAnsi="Consolas"/>
+          <w:color w:val="CCCCCC"/>
+          <w:sz w:val="21"/>
+          <w:szCs w:val="21"/>
+        </w:rPr>
+      </w:pPr>
+      <w:r>
+        <w:rPr>
+          <w:rFonts w:ascii="Consolas" w:hAnsi="Consolas"/>
+          <w:color w:val="CCCCCC"/>
+          <w:sz w:val="21"/>
+          <w:szCs w:val="21"/>
+        </w:rPr>
+        <w:t>            }</w:t>
+      </w:r>
+    </w:p>
+    <w:p>
+      <w:pPr>
+        <w:shd w:val="clear" w:color="auto" w:fill="1F1F1F"/>
+        <w:spacing w:before="0" w:after="0" w:line="285" w:lineRule="atLeast"/>
+        <w:ind w:firstLine="0"/>
+        <w:jc w:val="left"/>
+        <w:rPr>
+          <w:rFonts w:ascii="Consolas" w:hAnsi="Consolas"/>
+          <w:color w:val="CCCCCC"/>
+          <w:sz w:val="21"/>
+          <w:szCs w:val="21"/>
+        </w:rPr>
+      </w:pPr>
+    </w:p>
+    <w:p>
+      <w:pPr>
+        <w:shd w:val="clear" w:color="auto" w:fill="1F1F1F"/>
+        <w:spacing w:before="0" w:after="0" w:line="285" w:lineRule="atLeast"/>
+        <w:ind w:firstLine="0"/>
+        <w:jc w:val="left"/>
+        <w:rPr>
+          <w:rFonts w:ascii="Consolas" w:hAnsi="Consolas"/>
+          <w:color w:val="CCCCCC"/>
+          <w:sz w:val="21"/>
+          <w:szCs w:val="21"/>
+        </w:rPr>
+      </w:pPr>
+      <w:r>
+        <w:rPr>
+          <w:rFonts w:ascii="Consolas" w:hAnsi="Consolas"/>
+          <w:color w:val="CCCCCC"/>
+          <w:sz w:val="21"/>
+          <w:szCs w:val="21"/>
+        </w:rPr>
+        <w:t xml:space="preserve">            </w:t>
+      </w:r>
+      <w:r>
+        <w:rPr>
+          <w:rFonts w:ascii="Consolas" w:hAnsi="Consolas"/>
+          <w:color w:val="9CDCFE"/>
+          <w:sz w:val="21"/>
+          <w:szCs w:val="21"/>
+        </w:rPr>
+        <w:t>m_cameraShake</w:t>
+      </w:r>
+      <w:r>
+        <w:rPr>
+          <w:rFonts w:ascii="Consolas" w:hAnsi="Consolas"/>
+          <w:color w:val="CCCCCC"/>
+          <w:sz w:val="21"/>
+          <w:szCs w:val="21"/>
+        </w:rPr>
+        <w:t xml:space="preserve"> </w:t>
+      </w:r>
+      <w:r>
+        <w:rPr>
+          <w:rFonts w:ascii="Consolas" w:hAnsi="Consolas"/>
+          <w:color w:val="D4D4D4"/>
+          <w:sz w:val="21"/>
+          <w:szCs w:val="21"/>
+        </w:rPr>
+        <w:t>=</w:t>
+      </w:r>
+      <w:r>
+        <w:rPr>
+          <w:rFonts w:ascii="Consolas" w:hAnsi="Consolas"/>
+          <w:color w:val="CCCCCC"/>
+          <w:sz w:val="21"/>
+          <w:szCs w:val="21"/>
+        </w:rPr>
+        <w:t xml:space="preserve"> </w:t>
+      </w:r>
+      <w:r>
+        <w:rPr>
+          <w:rFonts w:ascii="Consolas" w:hAnsi="Consolas"/>
+          <w:color w:val="9CDCFE"/>
+          <w:sz w:val="21"/>
+          <w:szCs w:val="21"/>
+        </w:rPr>
+        <w:t>transform</w:t>
+      </w:r>
+      <w:r>
+        <w:rPr>
+          <w:rFonts w:ascii="Consolas" w:hAnsi="Consolas"/>
+          <w:color w:val="D4D4D4"/>
+          <w:sz w:val="21"/>
+          <w:szCs w:val="21"/>
+        </w:rPr>
+        <w:t>.</w:t>
+      </w:r>
+      <w:r>
+        <w:rPr>
+          <w:rFonts w:ascii="Consolas" w:hAnsi="Consolas"/>
+          <w:color w:val="DCDCAA"/>
+          <w:sz w:val="21"/>
+          <w:szCs w:val="21"/>
+        </w:rPr>
+        <w:t>DOShakePosition</w:t>
+      </w:r>
+      <w:r>
+        <w:rPr>
+          <w:rFonts w:ascii="Consolas" w:hAnsi="Consolas"/>
+          <w:color w:val="CCCCCC"/>
+          <w:sz w:val="21"/>
+          <w:szCs w:val="21"/>
+        </w:rPr>
+        <w:t>(</w:t>
+      </w:r>
+      <w:r>
+        <w:rPr>
+          <w:rFonts w:ascii="Consolas" w:hAnsi="Consolas"/>
+          <w:color w:val="9CDCFE"/>
+          <w:sz w:val="21"/>
+          <w:szCs w:val="21"/>
+        </w:rPr>
+        <w:t>duration</w:t>
+      </w:r>
+      <w:r>
+        <w:rPr>
+          <w:rFonts w:ascii="Consolas" w:hAnsi="Consolas"/>
+          <w:color w:val="CCCCCC"/>
+          <w:sz w:val="21"/>
+          <w:szCs w:val="21"/>
+        </w:rPr>
+        <w:t xml:space="preserve">, </w:t>
+      </w:r>
+      <w:r>
+        <w:rPr>
+          <w:rFonts w:ascii="Consolas" w:hAnsi="Consolas"/>
+          <w:color w:val="9CDCFE"/>
+          <w:sz w:val="21"/>
+          <w:szCs w:val="21"/>
+        </w:rPr>
+        <w:t>strength</w:t>
+      </w:r>
+      <w:r>
+        <w:rPr>
+          <w:rFonts w:ascii="Consolas" w:hAnsi="Consolas"/>
+          <w:color w:val="CCCCCC"/>
+          <w:sz w:val="21"/>
+          <w:szCs w:val="21"/>
+        </w:rPr>
+        <w:t xml:space="preserve">, </w:t>
+      </w:r>
+      <w:r>
+        <w:rPr>
+          <w:rFonts w:ascii="Consolas" w:hAnsi="Consolas"/>
+          <w:color w:val="9CDCFE"/>
+          <w:sz w:val="21"/>
+          <w:szCs w:val="21"/>
+        </w:rPr>
+        <w:t>vibrato</w:t>
+      </w:r>
+      <w:r>
+        <w:rPr>
+          <w:rFonts w:ascii="Consolas" w:hAnsi="Consolas"/>
+          <w:color w:val="CCCCCC"/>
+          <w:sz w:val="21"/>
+          <w:szCs w:val="21"/>
+        </w:rPr>
+        <w:t xml:space="preserve">, </w:t>
+      </w:r>
+      <w:r>
+        <w:rPr>
+          <w:rFonts w:ascii="Consolas" w:hAnsi="Consolas"/>
+          <w:color w:val="B5CEA8"/>
+          <w:sz w:val="21"/>
+          <w:szCs w:val="21"/>
+        </w:rPr>
+        <w:t>90f</w:t>
+      </w:r>
+      <w:r>
+        <w:rPr>
+          <w:rFonts w:ascii="Consolas" w:hAnsi="Consolas"/>
+          <w:color w:val="CCCCCC"/>
+          <w:sz w:val="21"/>
+          <w:szCs w:val="21"/>
+        </w:rPr>
+        <w:t xml:space="preserve">, </w:t>
+      </w:r>
+      <w:r>
+        <w:rPr>
+          <w:rFonts w:ascii="Consolas" w:hAnsi="Consolas"/>
+          <w:color w:val="569CD6"/>
+          <w:sz w:val="21"/>
+          <w:szCs w:val="21"/>
+        </w:rPr>
+        <w:t>false</w:t>
+      </w:r>
+      <w:r>
+        <w:rPr>
+          <w:rFonts w:ascii="Consolas" w:hAnsi="Consolas"/>
+          <w:color w:val="CCCCCC"/>
+          <w:sz w:val="21"/>
+          <w:szCs w:val="21"/>
+        </w:rPr>
+        <w:t xml:space="preserve">, </w:t>
+      </w:r>
+      <w:r>
+        <w:rPr>
+          <w:rFonts w:ascii="Consolas" w:hAnsi="Consolas"/>
+          <w:color w:val="569CD6"/>
+          <w:sz w:val="21"/>
+          <w:szCs w:val="21"/>
+        </w:rPr>
+        <w:t>true</w:t>
+      </w:r>
+      <w:r>
+        <w:rPr>
+          <w:rFonts w:ascii="Consolas" w:hAnsi="Consolas"/>
+          <w:color w:val="CCCCCC"/>
+          <w:sz w:val="21"/>
+          <w:szCs w:val="21"/>
+        </w:rPr>
+        <w:t xml:space="preserve">, </w:t>
+      </w:r>
+      <w:r>
+        <w:rPr>
+          <w:rFonts w:ascii="Consolas" w:hAnsi="Consolas"/>
+          <w:color w:val="4EC9B0"/>
+          <w:sz w:val="21"/>
+          <w:szCs w:val="21"/>
+        </w:rPr>
+        <w:t>ShakeRandomnessMode</w:t>
+      </w:r>
+      <w:r>
+        <w:rPr>
+          <w:rFonts w:ascii="Consolas" w:hAnsi="Consolas"/>
+          <w:color w:val="D4D4D4"/>
+          <w:sz w:val="21"/>
+          <w:szCs w:val="21"/>
+        </w:rPr>
+        <w:t>.</w:t>
+      </w:r>
+      <w:r>
+        <w:rPr>
+          <w:rFonts w:ascii="Consolas" w:hAnsi="Consolas"/>
+          <w:color w:val="4FC1FF"/>
+          <w:sz w:val="21"/>
+          <w:szCs w:val="21"/>
+        </w:rPr>
+        <w:t>Harmonic</w:t>
+      </w:r>
+      <w:r>
+        <w:rPr>
+          <w:rFonts w:ascii="Consolas" w:hAnsi="Consolas"/>
+          <w:color w:val="CCCCCC"/>
+          <w:sz w:val="21"/>
+          <w:szCs w:val="21"/>
+        </w:rPr>
+        <w:t>)</w:t>
+      </w:r>
+      <w:r>
+        <w:rPr>
+          <w:rFonts w:ascii="Consolas" w:hAnsi="Consolas"/>
+          <w:color w:val="D4D4D4"/>
+          <w:sz w:val="21"/>
+          <w:szCs w:val="21"/>
+        </w:rPr>
+        <w:t>.</w:t>
+      </w:r>
+      <w:r>
+        <w:rPr>
+          <w:rFonts w:ascii="Consolas" w:hAnsi="Consolas"/>
+          <w:color w:val="DCDCAA"/>
+          <w:sz w:val="21"/>
+          <w:szCs w:val="21"/>
+        </w:rPr>
+        <w:t>Play</w:t>
+      </w:r>
+      <w:r>
+        <w:rPr>
+          <w:rFonts w:ascii="Consolas" w:hAnsi="Consolas"/>
+          <w:color w:val="CCCCCC"/>
+          <w:sz w:val="21"/>
+          <w:szCs w:val="21"/>
+        </w:rPr>
+        <w:t>();</w:t>
+      </w:r>
+    </w:p>
+    <w:p>
+      <w:pPr>
+        <w:shd w:val="clear" w:color="auto" w:fill="1F1F1F"/>
+        <w:spacing w:before="0" w:after="0" w:line="285" w:lineRule="atLeast"/>
+        <w:ind w:firstLine="0"/>
+        <w:jc w:val="left"/>
+        <w:rPr>
+          <w:rFonts w:ascii="Consolas" w:hAnsi="Consolas"/>
+          <w:color w:val="CCCCCC"/>
+          <w:sz w:val="21"/>
+          <w:szCs w:val="21"/>
+        </w:rPr>
+      </w:pPr>
+      <w:r>
+        <w:rPr>
+          <w:rFonts w:ascii="Consolas" w:hAnsi="Consolas"/>
+          <w:color w:val="CCCCCC"/>
+          <w:sz w:val="21"/>
+          <w:szCs w:val="21"/>
+        </w:rPr>
+        <w:t>        }</w:t>
+      </w:r>
+    </w:p>
+    <w:p>
+      <w:pPr>
+        <w:shd w:val="clear" w:color="auto" w:fill="1F1F1F"/>
+        <w:spacing w:before="0" w:after="0" w:line="285" w:lineRule="atLeast"/>
+        <w:ind w:firstLine="0"/>
+        <w:jc w:val="left"/>
+        <w:rPr>
+          <w:rFonts w:ascii="Consolas" w:hAnsi="Consolas"/>
+          <w:color w:val="CCCCCC"/>
+          <w:sz w:val="21"/>
+          <w:szCs w:val="21"/>
+        </w:rPr>
+      </w:pPr>
+      <w:r>
+        <w:rPr>
+          <w:rFonts w:ascii="Consolas" w:hAnsi="Consolas"/>
+          <w:color w:val="CCCCCC"/>
+          <w:sz w:val="21"/>
+          <w:szCs w:val="21"/>
+        </w:rPr>
+        <w:t>    }</w:t>
+      </w:r>
+    </w:p>
+    <w:p>
+      <w:pPr>
+        <w:shd w:val="clear" w:color="auto" w:fill="1F1F1F"/>
+        <w:spacing w:before="0" w:after="0" w:line="285" w:lineRule="atLeast"/>
+        <w:ind w:firstLine="0"/>
+        <w:jc w:val="left"/>
+        <w:rPr>
+          <w:rFonts w:ascii="Consolas" w:hAnsi="Consolas"/>
+          <w:color w:val="CCCCCC"/>
+          <w:sz w:val="21"/>
+          <w:szCs w:val="21"/>
+        </w:rPr>
+      </w:pPr>
+      <w:r>
+        <w:rPr>
+          <w:rFonts w:ascii="Consolas" w:hAnsi="Consolas"/>
+          <w:color w:val="CCCCCC"/>
+          <w:sz w:val="21"/>
+          <w:szCs w:val="21"/>
+        </w:rPr>
+        <w:t>}</w:t>
+      </w:r>
+    </w:p>
+    <w:p/>
     <w:p>
       <w:pPr>
         <w:rPr>
@@ -25895,14 +27785,14 @@
         </w:rPr>
         <w:t xml:space="preserve"> </w:t>
       </w:r>
-      <w:bookmarkStart w:id="9" w:name="_Toc177207286"/>
+      <w:bookmarkStart w:id="12" w:name="_Toc177390106"/>
       <w:r>
         <w:rPr>
           <w:lang w:val="sr-Cyrl-RS"/>
         </w:rPr>
         <w:t>Xxxxxxxxxxxxxxxxxxxxxx</w:t>
       </w:r>
-      <w:bookmarkEnd w:id="9"/>
+      <w:bookmarkEnd w:id="12"/>
     </w:p>
     <w:p>
       <w:pPr>
@@ -25924,7 +27814,7 @@
           <w:lang w:val="sr-Cyrl-RS"/>
         </w:rPr>
       </w:pPr>
-      <w:bookmarkStart w:id="10" w:name="_Toc320534768"/>
+      <w:bookmarkStart w:id="13" w:name="_Toc320534768"/>
       <w:r>
         <w:rPr>
           <w:lang w:val="sr-Cyrl-RS"/>
@@ -25932,88 +27822,88 @@
         <w:lastRenderedPageBreak/>
         <w:t xml:space="preserve"> </w:t>
       </w:r>
-      <w:bookmarkStart w:id="11" w:name="_Toc177207287"/>
+      <w:bookmarkStart w:id="14" w:name="_Toc177390107"/>
       <w:r>
         <w:rPr>
           <w:lang w:val="sr-Cyrl-RS"/>
         </w:rPr>
         <w:t>МЕРЕЊА</w:t>
-      </w:r>
-      <w:bookmarkEnd w:id="10"/>
-      <w:bookmarkEnd w:id="11"/>
-    </w:p>
-    <w:p>
-      <w:pPr>
-        <w:rPr>
-          <w:lang w:val="sr-Cyrl-RS"/>
-        </w:rPr>
-      </w:pPr>
-      <w:r>
-        <w:rPr>
-          <w:lang w:val="sr-Cyrl-RS"/>
-        </w:rPr>
-        <w:t>xxxxxxxxxxxxxxxxxxxxxxxxxxxxxxxxxxxxxxxxxxxxxxxxxxxxxxxxxxxxxxxxxxxxxxxxxxxxxxxxxxxxxxxxxxxxxxxxxxxxxxxxxxxxxxxxxxxxxxxxxxxxxxxxxxxxxxxxxxxxxxxxxxxxxxxxxxxxxxxxxxxxxxxxxxxxxxxxxxxxxxxxxxxxxxxxxxxxxxxxxxxxxxxxxxxxxxxxxxxxxxxxxxxxxxxxxxxxxxxxxxxxxxxxxxxxxxxxxxxxxxxxxxxxxxxxxxxxxxxxxxxxxxxxxxxxxxxxxxxxxxxxxxxxxxxxxxxxxxxxxxxxxxxxxxxxxxxxxxxxxxxxxxxxxxxxxxxxxxxxxxxxxxxxxxxxxxxxxxxxxxxxxxxxxxxxxxxxxxxxxxxxxxxxxxxxxxxxx</w:t>
-      </w:r>
-    </w:p>
-    <w:p>
-      <w:pPr>
-        <w:pStyle w:val="Heading3"/>
-        <w:rPr>
-          <w:lang w:val="sr-Cyrl-RS"/>
-        </w:rPr>
-      </w:pPr>
-      <w:r>
-        <w:rPr>
-          <w:lang w:val="sr-Cyrl-RS"/>
-        </w:rPr>
-        <w:t xml:space="preserve"> </w:t>
-      </w:r>
-      <w:bookmarkStart w:id="12" w:name="_Toc177207288"/>
-      <w:r>
-        <w:rPr>
-          <w:lang w:val="sr-Cyrl-RS"/>
-        </w:rPr>
-        <w:t>Zzzzzzzzzzzzzzzzzzzzzzzz</w:t>
-      </w:r>
-      <w:bookmarkEnd w:id="12"/>
-    </w:p>
-    <w:p>
-      <w:pPr>
-        <w:rPr>
-          <w:lang w:val="sr-Cyrl-RS"/>
-        </w:rPr>
-      </w:pPr>
-      <w:r>
-        <w:rPr>
-          <w:lang w:val="sr-Cyrl-RS"/>
-        </w:rPr>
-        <w:t>xxxxxxxxxxxxxxxxxxxxxxxxxxxxxxxxxxxxxxxxxxxxxxxxxxxxxxxxxxxxxxxxxxxxxxxxxxxxxxxxxxxxxxxxxxxxxxxxxxxxxxxxxxxxxxxxxxxxxxxxxxxxxxxxxxxxxxxxxxxxxxxxxxxxxxxxxxxxxxxxxxxxxxxxxxxxxxxxxxxxxxxxxxxxxxxxxxxxxxxxxxxxxxxxxxxxxxxxxxxxxxxxxxxxxxxxxxxxxxxxxxxxxxxxxxxxxxxxxxxxxxxxxxxxxxxxxxxxxxxxxxxxxxxxxxxxxxxxxxxxxxxxxxxxxxxxxxxxxxxxxxxxxxxxxxxxxxxxxxxxxxxxxxxxxxxxxxxxxxxxxxxxxxxxxxxxxxxxxxxxxxxxxxxxxxxxxxxxxxxxxxxxxxxxxxxxxxxxx</w:t>
-      </w:r>
-    </w:p>
-    <w:p>
-      <w:pPr>
-        <w:pStyle w:val="Heading1"/>
-        <w:rPr>
-          <w:lang w:val="sr-Cyrl-RS"/>
-        </w:rPr>
-      </w:pPr>
-      <w:bookmarkStart w:id="13" w:name="_Toc320534785"/>
-      <w:r>
-        <w:rPr>
-          <w:lang w:val="sr-Cyrl-RS"/>
-        </w:rPr>
-        <w:lastRenderedPageBreak/>
-        <w:t xml:space="preserve"> </w:t>
-      </w:r>
-      <w:bookmarkStart w:id="14" w:name="_Toc177207289"/>
-      <w:r>
-        <w:rPr>
-          <w:lang w:val="sr-Cyrl-RS"/>
-        </w:rPr>
-        <w:t>ЗАКЉУЧАК</w:t>
       </w:r>
       <w:bookmarkEnd w:id="13"/>
       <w:bookmarkEnd w:id="14"/>
+    </w:p>
+    <w:p>
+      <w:pPr>
+        <w:rPr>
+          <w:lang w:val="sr-Cyrl-RS"/>
+        </w:rPr>
+      </w:pPr>
+      <w:r>
+        <w:rPr>
+          <w:lang w:val="sr-Cyrl-RS"/>
+        </w:rPr>
+        <w:t>xxxxxxxxxxxxxxxxxxxxxxxxxxxxxxxxxxxxxxxxxxxxxxxxxxxxxxxxxxxxxxxxxxxxxxxxxxxxxxxxxxxxxxxxxxxxxxxxxxxxxxxxxxxxxxxxxxxxxxxxxxxxxxxxxxxxxxxxxxxxxxxxxxxxxxxxxxxxxxxxxxxxxxxxxxxxxxxxxxxxxxxxxxxxxxxxxxxxxxxxxxxxxxxxxxxxxxxxxxxxxxxxxxxxxxxxxxxxxxxxxxxxxxxxxxxxxxxxxxxxxxxxxxxxxxxxxxxxxxxxxxxxxxxxxxxxxxxxxxxxxxxxxxxxxxxxxxxxxxxxxxxxxxxxxxxxxxxxxxxxxxxxxxxxxxxxxxxxxxxxxxxxxxxxxxxxxxxxxxxxxxxxxxxxxxxxxxxxxxxxxxxxxxxxxxxxxxxxx</w:t>
+      </w:r>
+    </w:p>
+    <w:p>
+      <w:pPr>
+        <w:pStyle w:val="Heading3"/>
+        <w:rPr>
+          <w:lang w:val="sr-Cyrl-RS"/>
+        </w:rPr>
+      </w:pPr>
+      <w:r>
+        <w:rPr>
+          <w:lang w:val="sr-Cyrl-RS"/>
+        </w:rPr>
+        <w:t xml:space="preserve"> </w:t>
+      </w:r>
+      <w:bookmarkStart w:id="15" w:name="_Toc177390108"/>
+      <w:r>
+        <w:rPr>
+          <w:lang w:val="sr-Cyrl-RS"/>
+        </w:rPr>
+        <w:t>Zzzzzzzzzzzzzzzzzzzzzzzz</w:t>
+      </w:r>
+      <w:bookmarkEnd w:id="15"/>
+    </w:p>
+    <w:p>
+      <w:pPr>
+        <w:rPr>
+          <w:lang w:val="sr-Cyrl-RS"/>
+        </w:rPr>
+      </w:pPr>
+      <w:r>
+        <w:rPr>
+          <w:lang w:val="sr-Cyrl-RS"/>
+        </w:rPr>
+        <w:t>xxxxxxxxxxxxxxxxxxxxxxxxxxxxxxxxxxxxxxxxxxxxxxxxxxxxxxxxxxxxxxxxxxxxxxxxxxxxxxxxxxxxxxxxxxxxxxxxxxxxxxxxxxxxxxxxxxxxxxxxxxxxxxxxxxxxxxxxxxxxxxxxxxxxxxxxxxxxxxxxxxxxxxxxxxxxxxxxxxxxxxxxxxxxxxxxxxxxxxxxxxxxxxxxxxxxxxxxxxxxxxxxxxxxxxxxxxxxxxxxxxxxxxxxxxxxxxxxxxxxxxxxxxxxxxxxxxxxxxxxxxxxxxxxxxxxxxxxxxxxxxxxxxxxxxxxxxxxxxxxxxxxxxxxxxxxxxxxxxxxxxxxxxxxxxxxxxxxxxxxxxxxxxxxxxxxxxxxxxxxxxxxxxxxxxxxxxxxxxxxxxxxxxxxxxxxxxxxx</w:t>
+      </w:r>
+    </w:p>
+    <w:p>
+      <w:pPr>
+        <w:pStyle w:val="Heading1"/>
+        <w:rPr>
+          <w:lang w:val="sr-Cyrl-RS"/>
+        </w:rPr>
+      </w:pPr>
+      <w:bookmarkStart w:id="16" w:name="_Toc320534785"/>
+      <w:r>
+        <w:rPr>
+          <w:lang w:val="sr-Cyrl-RS"/>
+        </w:rPr>
+        <w:lastRenderedPageBreak/>
+        <w:t xml:space="preserve"> </w:t>
+      </w:r>
+      <w:bookmarkStart w:id="17" w:name="_Toc177390109"/>
+      <w:r>
+        <w:rPr>
+          <w:lang w:val="sr-Cyrl-RS"/>
+        </w:rPr>
+        <w:t>ЗАКЉУЧАК</w:t>
+      </w:r>
+      <w:bookmarkEnd w:id="16"/>
+      <w:bookmarkEnd w:id="17"/>
     </w:p>
     <w:p>
       <w:pPr>
@@ -26064,7 +27954,7 @@
           <w:lang w:val="sr-Cyrl-RS"/>
         </w:rPr>
       </w:pPr>
-      <w:bookmarkStart w:id="15" w:name="_Toc320534786"/>
+      <w:bookmarkStart w:id="18" w:name="_Toc320534786"/>
       <w:r>
         <w:rPr>
           <w:lang w:val="sr-Cyrl-RS"/>
@@ -26072,15 +27962,15 @@
         <w:lastRenderedPageBreak/>
         <w:t xml:space="preserve"> </w:t>
       </w:r>
-      <w:bookmarkStart w:id="16" w:name="_Toc177207290"/>
+      <w:bookmarkStart w:id="19" w:name="_Toc177390110"/>
       <w:r>
         <w:rPr>
           <w:lang w:val="sr-Cyrl-RS"/>
         </w:rPr>
         <w:t>ИНДЕКС ПОЈМОВА</w:t>
       </w:r>
-      <w:bookmarkEnd w:id="15"/>
-      <w:bookmarkEnd w:id="16"/>
+      <w:bookmarkEnd w:id="18"/>
+      <w:bookmarkEnd w:id="19"/>
     </w:p>
     <w:p>
       <w:pPr>
@@ -26145,7 +28035,7 @@
           <w:lang w:val="sr-Cyrl-RS"/>
         </w:rPr>
       </w:pPr>
-      <w:bookmarkStart w:id="17" w:name="_Toc320534787"/>
+      <w:bookmarkStart w:id="20" w:name="_Toc320534787"/>
     </w:p>
     <w:p>
       <w:pPr>
@@ -26252,15 +28142,15 @@
         <w:lastRenderedPageBreak/>
         <w:t xml:space="preserve"> </w:t>
       </w:r>
-      <w:bookmarkStart w:id="18" w:name="_Toc177207291"/>
+      <w:bookmarkStart w:id="21" w:name="_Toc177390111"/>
       <w:r>
         <w:rPr>
           <w:lang w:val="sr-Cyrl-RS"/>
         </w:rPr>
         <w:t>ЛИТЕРАТУРА</w:t>
       </w:r>
-      <w:bookmarkEnd w:id="17"/>
-      <w:bookmarkEnd w:id="18"/>
+      <w:bookmarkEnd w:id="20"/>
+      <w:bookmarkEnd w:id="21"/>
     </w:p>
     <w:p>
       <w:pPr>
@@ -26488,14 +28378,14 @@
         <w:lastRenderedPageBreak/>
         <w:t xml:space="preserve"> </w:t>
       </w:r>
-      <w:bookmarkStart w:id="19" w:name="_Toc177207292"/>
+      <w:bookmarkStart w:id="22" w:name="_Toc177390112"/>
       <w:r>
         <w:rPr>
           <w:lang w:val="sr-Cyrl-RS"/>
         </w:rPr>
         <w:t>Прилози</w:t>
       </w:r>
-      <w:bookmarkEnd w:id="19"/>
+      <w:bookmarkEnd w:id="22"/>
     </w:p>
     <w:p>
       <w:pPr>
@@ -26547,14 +28437,14 @@
         <w:lastRenderedPageBreak/>
         <w:t xml:space="preserve"> </w:t>
       </w:r>
-      <w:bookmarkStart w:id="20" w:name="_Toc177207293"/>
+      <w:bookmarkStart w:id="23" w:name="_Toc177390113"/>
       <w:r>
         <w:rPr>
           <w:lang w:val="sr-Cyrl-RS"/>
         </w:rPr>
         <w:t>изјава о академскoј честитости</w:t>
       </w:r>
-      <w:bookmarkEnd w:id="20"/>
+      <w:bookmarkEnd w:id="23"/>
     </w:p>
     <w:p>
       <w:pPr>
@@ -33133,6 +35023,17 @@
       <w:vertAlign w:val="superscript"/>
     </w:rPr>
   </w:style>
+  <w:style w:type="paragraph" w:styleId="NormalWeb">
+    <w:name w:val="Normal (Web)"/>
+    <w:basedOn w:val="Normal"/>
+    <w:semiHidden/>
+    <w:unhideWhenUsed/>
+    <w:locked/>
+    <w:rsid w:val="008F1687"/>
+    <w:rPr>
+      <w:szCs w:val="24"/>
+    </w:rPr>
+  </w:style>
 </w:styles>
 </file>
 

</xml_diff>